<commit_message>
c# local functions Deferred execution and eager evaluation eager vs lazy loading IEnumerable vs IQueryable
</commit_message>
<xml_diff>
--- a/DotNetCore_ReadMe.docx
+++ b/DotNetCore_ReadMe.docx
@@ -247,12 +247,393 @@
           <w:lang w:val="en-GB"/>
         </w:rPr>
       </w:pPr>
-      <w:r>
-        <w:rPr>
-          <w:lang w:val="en-GB"/>
-        </w:rPr>
-        <w:t>https://docs.microsoft.com/en-us/dotnet/csharp/language-reference/keywords/static</w:t>
-      </w:r>
+      <w:hyperlink r:id="rId5" w:history="1">
+        <w:r>
+          <w:rPr>
+            <w:rStyle w:val="Hyperlink"/>
+            <w:lang w:val="en-GB"/>
+          </w:rPr>
+          <w:t>https://docs.microsoft.com/en-us/dotnet/csharp/language-reference/keywords/static</w:t>
+        </w:r>
+      </w:hyperlink>
+    </w:p>
+    <w:p>
+      <w:pPr>
+        <w:rPr>
+          <w:lang w:val="en-GB"/>
+        </w:rPr>
+      </w:pPr>
+      <w:hyperlink r:id="rId6" w:history="1">
+        <w:r>
+          <w:rPr>
+            <w:rStyle w:val="Hyperlink"/>
+            <w:lang w:val="en-GB"/>
+          </w:rPr>
+          <w:t>https://docs.microsoft.com/en-us/dotnet/csharp/programming-guide/classes-and-structs/static-classes-and-static-class-members</w:t>
+        </w:r>
+      </w:hyperlink>
+    </w:p>
+    <w:p>
+      <w:pPr>
+        <w:rPr>
+          <w:b/>
+          <w:bCs/>
+          <w:lang w:val="en-GB"/>
+        </w:rPr>
+      </w:pPr>
+    </w:p>
+    <w:p>
+      <w:pPr>
+        <w:rPr>
+          <w:b/>
+          <w:bCs/>
+          <w:lang w:val="en-GB"/>
+        </w:rPr>
+      </w:pPr>
+      <w:r>
+        <w:rPr>
+          <w:b/>
+          <w:bCs/>
+          <w:lang w:val="en-GB"/>
+        </w:rPr>
+        <w:t xml:space="preserve">Local Functions </w:t>
+      </w:r>
+    </w:p>
+    <w:p>
+      <w:pPr>
+        <w:rPr>
+          <w:lang w:val="en-GB"/>
+        </w:rPr>
+      </w:pPr>
+      <w:hyperlink r:id="rId7" w:history="1">
+        <w:r>
+          <w:rPr>
+            <w:rStyle w:val="Hyperlink"/>
+            <w:lang w:val="en-GB"/>
+          </w:rPr>
+          <w:t>https://docs.microsoft.com/en-us/dotnet/csharp/programming-guide/classes-and-structs/local-functions</w:t>
+        </w:r>
+      </w:hyperlink>
+    </w:p>
+    <w:p>
+      <w:pPr>
+        <w:rPr>
+          <w:lang w:val="en-GB"/>
+        </w:rPr>
+      </w:pPr>
+    </w:p>
+    <w:p>
+      <w:pPr>
+        <w:numPr>
+          <w:ilvl w:val="0"/>
+          <w:numId w:val="2"/>
+        </w:numPr>
+        <w:spacing w:before="100" w:beforeAutospacing="1" w:after="75" w:line="360" w:lineRule="atLeast"/>
+        <w:rPr>
+          <w:rFonts w:ascii="Arial" w:eastAsia="Times New Roman" w:hAnsi="Arial" w:cs="Arial"/>
+          <w:color w:val="000000"/>
+          <w:sz w:val="23"/>
+          <w:szCs w:val="23"/>
+          <w:lang w:eastAsia="en-SG"/>
+        </w:rPr>
+      </w:pPr>
+      <w:r>
+        <w:rPr>
+          <w:rFonts w:ascii="Arial" w:eastAsia="Times New Roman" w:hAnsi="Arial" w:cs="Arial"/>
+          <w:color w:val="000000"/>
+          <w:sz w:val="23"/>
+          <w:szCs w:val="23"/>
+          <w:lang w:eastAsia="en-SG"/>
+        </w:rPr>
+        <w:t xml:space="preserve">Querying data from a database, </w:t>
+      </w:r>
+      <w:proofErr w:type="spellStart"/>
+      <w:r>
+        <w:rPr>
+          <w:rFonts w:ascii="Arial" w:eastAsia="Times New Roman" w:hAnsi="Arial" w:cs="Arial"/>
+          <w:color w:val="000000"/>
+          <w:sz w:val="23"/>
+          <w:szCs w:val="23"/>
+          <w:lang w:eastAsia="en-SG"/>
+        </w:rPr>
+        <w:t>IEnumerable</w:t>
+      </w:r>
+      <w:proofErr w:type="spellEnd"/>
+      <w:r>
+        <w:rPr>
+          <w:rFonts w:ascii="Arial" w:eastAsia="Times New Roman" w:hAnsi="Arial" w:cs="Arial"/>
+          <w:color w:val="000000"/>
+          <w:sz w:val="23"/>
+          <w:szCs w:val="23"/>
+          <w:lang w:eastAsia="en-SG"/>
+        </w:rPr>
+        <w:t xml:space="preserve"> execute a select query on the server side, load data in-memory on a client-side and then filter data.</w:t>
+      </w:r>
+    </w:p>
+    <w:p>
+      <w:pPr>
+        <w:numPr>
+          <w:ilvl w:val="0"/>
+          <w:numId w:val="2"/>
+        </w:numPr>
+        <w:spacing w:before="100" w:beforeAutospacing="1" w:after="75" w:line="360" w:lineRule="atLeast"/>
+        <w:rPr>
+          <w:rFonts w:ascii="Arial" w:eastAsia="Times New Roman" w:hAnsi="Arial" w:cs="Arial"/>
+          <w:color w:val="000000"/>
+          <w:sz w:val="23"/>
+          <w:szCs w:val="23"/>
+          <w:lang w:eastAsia="en-SG"/>
+        </w:rPr>
+      </w:pPr>
+      <w:r>
+        <w:rPr>
+          <w:rFonts w:ascii="Arial" w:eastAsia="Times New Roman" w:hAnsi="Arial" w:cs="Arial"/>
+          <w:color w:val="000000"/>
+          <w:sz w:val="23"/>
+          <w:szCs w:val="23"/>
+          <w:lang w:eastAsia="en-SG"/>
+        </w:rPr>
+        <w:t xml:space="preserve">Querying data from a database, </w:t>
+      </w:r>
+      <w:proofErr w:type="spellStart"/>
+      <w:r>
+        <w:rPr>
+          <w:rFonts w:ascii="Arial" w:eastAsia="Times New Roman" w:hAnsi="Arial" w:cs="Arial"/>
+          <w:color w:val="000000"/>
+          <w:sz w:val="23"/>
+          <w:szCs w:val="23"/>
+          <w:lang w:eastAsia="en-SG"/>
+        </w:rPr>
+        <w:t>IQueryable</w:t>
+      </w:r>
+      <w:proofErr w:type="spellEnd"/>
+      <w:r>
+        <w:rPr>
+          <w:rFonts w:ascii="Arial" w:eastAsia="Times New Roman" w:hAnsi="Arial" w:cs="Arial"/>
+          <w:color w:val="000000"/>
+          <w:sz w:val="23"/>
+          <w:szCs w:val="23"/>
+          <w:lang w:eastAsia="en-SG"/>
+        </w:rPr>
+        <w:t xml:space="preserve"> execute the select query on the server side with all filters.</w:t>
+      </w:r>
+    </w:p>
+    <w:p>
+      <w:pPr>
+        <w:numPr>
+          <w:ilvl w:val="0"/>
+          <w:numId w:val="2"/>
+        </w:numPr>
+        <w:spacing w:before="100" w:beforeAutospacing="1" w:after="75" w:line="360" w:lineRule="atLeast"/>
+        <w:rPr>
+          <w:rFonts w:ascii="Arial" w:eastAsia="Times New Roman" w:hAnsi="Arial" w:cs="Arial"/>
+          <w:color w:val="000000"/>
+          <w:sz w:val="23"/>
+          <w:szCs w:val="23"/>
+          <w:lang w:eastAsia="en-SG"/>
+        </w:rPr>
+      </w:pPr>
+      <w:proofErr w:type="spellStart"/>
+      <w:r>
+        <w:rPr>
+          <w:rFonts w:ascii="Arial" w:eastAsia="Times New Roman" w:hAnsi="Arial" w:cs="Arial"/>
+          <w:color w:val="000000"/>
+          <w:sz w:val="23"/>
+          <w:szCs w:val="23"/>
+          <w:lang w:eastAsia="en-SG"/>
+        </w:rPr>
+        <w:t>IEnumerable</w:t>
+      </w:r>
+      <w:proofErr w:type="spellEnd"/>
+      <w:r>
+        <w:rPr>
+          <w:rFonts w:ascii="Arial" w:eastAsia="Times New Roman" w:hAnsi="Arial" w:cs="Arial"/>
+          <w:color w:val="000000"/>
+          <w:sz w:val="23"/>
+          <w:szCs w:val="23"/>
+          <w:lang w:eastAsia="en-SG"/>
+        </w:rPr>
+        <w:t xml:space="preserve"> exists in </w:t>
+      </w:r>
+      <w:proofErr w:type="spellStart"/>
+      <w:r>
+        <w:rPr>
+          <w:rFonts w:ascii="Arial" w:eastAsia="Times New Roman" w:hAnsi="Arial" w:cs="Arial"/>
+          <w:color w:val="000000"/>
+          <w:sz w:val="23"/>
+          <w:szCs w:val="23"/>
+          <w:lang w:eastAsia="en-SG"/>
+        </w:rPr>
+        <w:t>System.Collections</w:t>
+      </w:r>
+      <w:proofErr w:type="spellEnd"/>
+      <w:r>
+        <w:rPr>
+          <w:rFonts w:ascii="Arial" w:eastAsia="Times New Roman" w:hAnsi="Arial" w:cs="Arial"/>
+          <w:color w:val="000000"/>
+          <w:sz w:val="23"/>
+          <w:szCs w:val="23"/>
+          <w:lang w:eastAsia="en-SG"/>
+        </w:rPr>
+        <w:t xml:space="preserve"> Namespace.</w:t>
+      </w:r>
+    </w:p>
+    <w:p>
+      <w:pPr>
+        <w:numPr>
+          <w:ilvl w:val="0"/>
+          <w:numId w:val="2"/>
+        </w:numPr>
+        <w:spacing w:before="100" w:beforeAutospacing="1" w:after="75" w:line="360" w:lineRule="atLeast"/>
+        <w:rPr>
+          <w:rFonts w:ascii="Arial" w:eastAsia="Times New Roman" w:hAnsi="Arial" w:cs="Arial"/>
+          <w:color w:val="000000"/>
+          <w:sz w:val="23"/>
+          <w:szCs w:val="23"/>
+          <w:lang w:eastAsia="en-SG"/>
+        </w:rPr>
+      </w:pPr>
+      <w:proofErr w:type="spellStart"/>
+      <w:r>
+        <w:rPr>
+          <w:rFonts w:ascii="Arial" w:eastAsia="Times New Roman" w:hAnsi="Arial" w:cs="Arial"/>
+          <w:color w:val="000000"/>
+          <w:sz w:val="23"/>
+          <w:szCs w:val="23"/>
+          <w:lang w:eastAsia="en-SG"/>
+        </w:rPr>
+        <w:t>IQueryable</w:t>
+      </w:r>
+      <w:proofErr w:type="spellEnd"/>
+      <w:r>
+        <w:rPr>
+          <w:rFonts w:ascii="Arial" w:eastAsia="Times New Roman" w:hAnsi="Arial" w:cs="Arial"/>
+          <w:color w:val="000000"/>
+          <w:sz w:val="23"/>
+          <w:szCs w:val="23"/>
+          <w:lang w:eastAsia="en-SG"/>
+        </w:rPr>
+        <w:t xml:space="preserve"> exists in System. </w:t>
+      </w:r>
+      <w:proofErr w:type="spellStart"/>
+      <w:r>
+        <w:rPr>
+          <w:rFonts w:ascii="Arial" w:eastAsia="Times New Roman" w:hAnsi="Arial" w:cs="Arial"/>
+          <w:color w:val="000000"/>
+          <w:sz w:val="23"/>
+          <w:szCs w:val="23"/>
+          <w:lang w:eastAsia="en-SG"/>
+        </w:rPr>
+        <w:t>Linq</w:t>
+      </w:r>
+      <w:proofErr w:type="spellEnd"/>
+      <w:r>
+        <w:rPr>
+          <w:rFonts w:ascii="Arial" w:eastAsia="Times New Roman" w:hAnsi="Arial" w:cs="Arial"/>
+          <w:color w:val="000000"/>
+          <w:sz w:val="23"/>
+          <w:szCs w:val="23"/>
+          <w:lang w:eastAsia="en-SG"/>
+        </w:rPr>
+        <w:t xml:space="preserve"> Namespace.</w:t>
+      </w:r>
+    </w:p>
+    <w:p>
+      <w:pPr>
+        <w:numPr>
+          <w:ilvl w:val="0"/>
+          <w:numId w:val="2"/>
+        </w:numPr>
+        <w:spacing w:before="100" w:beforeAutospacing="1" w:after="75" w:line="360" w:lineRule="atLeast"/>
+        <w:rPr>
+          <w:rFonts w:ascii="Arial" w:eastAsia="Times New Roman" w:hAnsi="Arial" w:cs="Arial"/>
+          <w:color w:val="000000"/>
+          <w:sz w:val="23"/>
+          <w:szCs w:val="23"/>
+          <w:lang w:eastAsia="en-SG"/>
+        </w:rPr>
+      </w:pPr>
+      <w:r>
+        <w:rPr>
+          <w:rFonts w:ascii="Arial" w:eastAsia="Times New Roman" w:hAnsi="Arial" w:cs="Arial"/>
+          <w:color w:val="000000"/>
+          <w:sz w:val="23"/>
+          <w:szCs w:val="23"/>
+          <w:lang w:eastAsia="en-SG"/>
+        </w:rPr>
+        <w:t xml:space="preserve">Both </w:t>
+      </w:r>
+      <w:proofErr w:type="spellStart"/>
+      <w:r>
+        <w:rPr>
+          <w:rFonts w:ascii="Arial" w:eastAsia="Times New Roman" w:hAnsi="Arial" w:cs="Arial"/>
+          <w:color w:val="000000"/>
+          <w:sz w:val="23"/>
+          <w:szCs w:val="23"/>
+          <w:lang w:eastAsia="en-SG"/>
+        </w:rPr>
+        <w:t>IEnumerable</w:t>
+      </w:r>
+      <w:proofErr w:type="spellEnd"/>
+      <w:r>
+        <w:rPr>
+          <w:rFonts w:ascii="Arial" w:eastAsia="Times New Roman" w:hAnsi="Arial" w:cs="Arial"/>
+          <w:color w:val="000000"/>
+          <w:sz w:val="23"/>
+          <w:szCs w:val="23"/>
+          <w:lang w:eastAsia="en-SG"/>
+        </w:rPr>
+        <w:t xml:space="preserve"> and </w:t>
+      </w:r>
+      <w:proofErr w:type="spellStart"/>
+      <w:r>
+        <w:rPr>
+          <w:rFonts w:ascii="Arial" w:eastAsia="Times New Roman" w:hAnsi="Arial" w:cs="Arial"/>
+          <w:color w:val="000000"/>
+          <w:sz w:val="23"/>
+          <w:szCs w:val="23"/>
+          <w:lang w:eastAsia="en-SG"/>
+        </w:rPr>
+        <w:t>IQueryable</w:t>
+      </w:r>
+      <w:proofErr w:type="spellEnd"/>
+      <w:r>
+        <w:rPr>
+          <w:rFonts w:ascii="Arial" w:eastAsia="Times New Roman" w:hAnsi="Arial" w:cs="Arial"/>
+          <w:color w:val="000000"/>
+          <w:sz w:val="23"/>
+          <w:szCs w:val="23"/>
+          <w:lang w:eastAsia="en-SG"/>
+        </w:rPr>
+        <w:t xml:space="preserve"> are forward collection.</w:t>
+      </w:r>
+    </w:p>
+    <w:p>
+      <w:pPr>
+        <w:spacing w:before="100" w:beforeAutospacing="1" w:after="75" w:line="360" w:lineRule="atLeast"/>
+        <w:ind w:left="720"/>
+        <w:rPr>
+          <w:rFonts w:ascii="Arial" w:eastAsia="Times New Roman" w:hAnsi="Arial" w:cs="Arial"/>
+          <w:color w:val="000000"/>
+          <w:sz w:val="23"/>
+          <w:szCs w:val="23"/>
+          <w:lang w:eastAsia="en-SG"/>
+        </w:rPr>
+      </w:pPr>
+    </w:p>
+    <w:p>
+      <w:pPr>
+        <w:rPr>
+          <w:lang w:val="en-GB"/>
+        </w:rPr>
+      </w:pPr>
+    </w:p>
+    <w:p>
+      <w:pPr>
+        <w:rPr>
+          <w:lang w:val="en-GB"/>
+        </w:rPr>
+      </w:pPr>
     </w:p>
     <w:tbl>
       <w:tblPr>
@@ -309,6 +690,7 @@
                 <w:szCs w:val="27"/>
                 <w:lang w:eastAsia="en-SG"/>
               </w:rPr>
+              <w:lastRenderedPageBreak/>
               <w:t>Static Class</w:t>
             </w:r>
           </w:p>
@@ -546,7 +928,7 @@
         </w:rPr>
         <w:t xml:space="preserve"> </w:t>
       </w:r>
-      <w:hyperlink r:id="rId5" w:history="1">
+      <w:hyperlink r:id="rId8" w:history="1">
         <w:r>
           <w:rPr>
             <w:rStyle w:val="Hyperlink"/>
@@ -991,7 +1373,7 @@
           <w:lang w:val="en-GB"/>
         </w:rPr>
       </w:pPr>
-      <w:hyperlink r:id="rId6" w:history="1">
+      <w:hyperlink r:id="rId9" w:history="1">
         <w:r>
           <w:rPr>
             <w:rStyle w:val="Hyperlink"/>
@@ -1195,8 +1577,312 @@
       </w:rPr>
     </w:lvl>
   </w:abstractNum>
+  <w:abstractNum w:abstractNumId="1" w15:restartNumberingAfterBreak="0">
+    <w:nsid w:val="2725788F"/>
+    <w:multiLevelType w:val="multilevel"/>
+    <w:tmpl w:val="AFE8FD7A"/>
+    <w:lvl w:ilvl="0">
+      <w:start w:val="1"/>
+      <w:numFmt w:val="bullet"/>
+      <w:lvlText w:val=""/>
+      <w:lvlJc w:val="left"/>
+      <w:pPr>
+        <w:tabs>
+          <w:tab w:val="num" w:pos="720"/>
+        </w:tabs>
+        <w:ind w:left="720" w:hanging="360"/>
+      </w:pPr>
+      <w:rPr>
+        <w:rFonts w:ascii="Symbol" w:hAnsi="Symbol" w:hint="default"/>
+        <w:sz w:val="20"/>
+      </w:rPr>
+    </w:lvl>
+    <w:lvl w:ilvl="1" w:tentative="1">
+      <w:start w:val="1"/>
+      <w:numFmt w:val="bullet"/>
+      <w:lvlText w:val="o"/>
+      <w:lvlJc w:val="left"/>
+      <w:pPr>
+        <w:tabs>
+          <w:tab w:val="num" w:pos="1440"/>
+        </w:tabs>
+        <w:ind w:left="1440" w:hanging="360"/>
+      </w:pPr>
+      <w:rPr>
+        <w:rFonts w:ascii="Courier New" w:hAnsi="Courier New" w:hint="default"/>
+        <w:sz w:val="20"/>
+      </w:rPr>
+    </w:lvl>
+    <w:lvl w:ilvl="2" w:tentative="1">
+      <w:start w:val="1"/>
+      <w:numFmt w:val="bullet"/>
+      <w:lvlText w:val=""/>
+      <w:lvlJc w:val="left"/>
+      <w:pPr>
+        <w:tabs>
+          <w:tab w:val="num" w:pos="2160"/>
+        </w:tabs>
+        <w:ind w:left="2160" w:hanging="360"/>
+      </w:pPr>
+      <w:rPr>
+        <w:rFonts w:ascii="Wingdings" w:hAnsi="Wingdings" w:hint="default"/>
+        <w:sz w:val="20"/>
+      </w:rPr>
+    </w:lvl>
+    <w:lvl w:ilvl="3" w:tentative="1">
+      <w:start w:val="1"/>
+      <w:numFmt w:val="bullet"/>
+      <w:lvlText w:val=""/>
+      <w:lvlJc w:val="left"/>
+      <w:pPr>
+        <w:tabs>
+          <w:tab w:val="num" w:pos="2880"/>
+        </w:tabs>
+        <w:ind w:left="2880" w:hanging="360"/>
+      </w:pPr>
+      <w:rPr>
+        <w:rFonts w:ascii="Wingdings" w:hAnsi="Wingdings" w:hint="default"/>
+        <w:sz w:val="20"/>
+      </w:rPr>
+    </w:lvl>
+    <w:lvl w:ilvl="4" w:tentative="1">
+      <w:start w:val="1"/>
+      <w:numFmt w:val="bullet"/>
+      <w:lvlText w:val=""/>
+      <w:lvlJc w:val="left"/>
+      <w:pPr>
+        <w:tabs>
+          <w:tab w:val="num" w:pos="3600"/>
+        </w:tabs>
+        <w:ind w:left="3600" w:hanging="360"/>
+      </w:pPr>
+      <w:rPr>
+        <w:rFonts w:ascii="Wingdings" w:hAnsi="Wingdings" w:hint="default"/>
+        <w:sz w:val="20"/>
+      </w:rPr>
+    </w:lvl>
+    <w:lvl w:ilvl="5" w:tentative="1">
+      <w:start w:val="1"/>
+      <w:numFmt w:val="bullet"/>
+      <w:lvlText w:val=""/>
+      <w:lvlJc w:val="left"/>
+      <w:pPr>
+        <w:tabs>
+          <w:tab w:val="num" w:pos="4320"/>
+        </w:tabs>
+        <w:ind w:left="4320" w:hanging="360"/>
+      </w:pPr>
+      <w:rPr>
+        <w:rFonts w:ascii="Wingdings" w:hAnsi="Wingdings" w:hint="default"/>
+        <w:sz w:val="20"/>
+      </w:rPr>
+    </w:lvl>
+    <w:lvl w:ilvl="6" w:tentative="1">
+      <w:start w:val="1"/>
+      <w:numFmt w:val="bullet"/>
+      <w:lvlText w:val=""/>
+      <w:lvlJc w:val="left"/>
+      <w:pPr>
+        <w:tabs>
+          <w:tab w:val="num" w:pos="5040"/>
+        </w:tabs>
+        <w:ind w:left="5040" w:hanging="360"/>
+      </w:pPr>
+      <w:rPr>
+        <w:rFonts w:ascii="Wingdings" w:hAnsi="Wingdings" w:hint="default"/>
+        <w:sz w:val="20"/>
+      </w:rPr>
+    </w:lvl>
+    <w:lvl w:ilvl="7" w:tentative="1">
+      <w:start w:val="1"/>
+      <w:numFmt w:val="bullet"/>
+      <w:lvlText w:val=""/>
+      <w:lvlJc w:val="left"/>
+      <w:pPr>
+        <w:tabs>
+          <w:tab w:val="num" w:pos="5760"/>
+        </w:tabs>
+        <w:ind w:left="5760" w:hanging="360"/>
+      </w:pPr>
+      <w:rPr>
+        <w:rFonts w:ascii="Wingdings" w:hAnsi="Wingdings" w:hint="default"/>
+        <w:sz w:val="20"/>
+      </w:rPr>
+    </w:lvl>
+    <w:lvl w:ilvl="8" w:tentative="1">
+      <w:start w:val="1"/>
+      <w:numFmt w:val="bullet"/>
+      <w:lvlText w:val=""/>
+      <w:lvlJc w:val="left"/>
+      <w:pPr>
+        <w:tabs>
+          <w:tab w:val="num" w:pos="6480"/>
+        </w:tabs>
+        <w:ind w:left="6480" w:hanging="360"/>
+      </w:pPr>
+      <w:rPr>
+        <w:rFonts w:ascii="Wingdings" w:hAnsi="Wingdings" w:hint="default"/>
+        <w:sz w:val="20"/>
+      </w:rPr>
+    </w:lvl>
+  </w:abstractNum>
+  <w:abstractNum w:abstractNumId="2" w15:restartNumberingAfterBreak="0">
+    <w:nsid w:val="378640E2"/>
+    <w:multiLevelType w:val="multilevel"/>
+    <w:tmpl w:val="E244F1F0"/>
+    <w:lvl w:ilvl="0">
+      <w:start w:val="1"/>
+      <w:numFmt w:val="bullet"/>
+      <w:lvlText w:val=""/>
+      <w:lvlJc w:val="left"/>
+      <w:pPr>
+        <w:tabs>
+          <w:tab w:val="num" w:pos="720"/>
+        </w:tabs>
+        <w:ind w:left="720" w:hanging="360"/>
+      </w:pPr>
+      <w:rPr>
+        <w:rFonts w:ascii="Symbol" w:hAnsi="Symbol" w:hint="default"/>
+        <w:sz w:val="20"/>
+      </w:rPr>
+    </w:lvl>
+    <w:lvl w:ilvl="1" w:tentative="1">
+      <w:start w:val="1"/>
+      <w:numFmt w:val="bullet"/>
+      <w:lvlText w:val="o"/>
+      <w:lvlJc w:val="left"/>
+      <w:pPr>
+        <w:tabs>
+          <w:tab w:val="num" w:pos="1440"/>
+        </w:tabs>
+        <w:ind w:left="1440" w:hanging="360"/>
+      </w:pPr>
+      <w:rPr>
+        <w:rFonts w:ascii="Courier New" w:hAnsi="Courier New" w:hint="default"/>
+        <w:sz w:val="20"/>
+      </w:rPr>
+    </w:lvl>
+    <w:lvl w:ilvl="2" w:tentative="1">
+      <w:start w:val="1"/>
+      <w:numFmt w:val="bullet"/>
+      <w:lvlText w:val=""/>
+      <w:lvlJc w:val="left"/>
+      <w:pPr>
+        <w:tabs>
+          <w:tab w:val="num" w:pos="2160"/>
+        </w:tabs>
+        <w:ind w:left="2160" w:hanging="360"/>
+      </w:pPr>
+      <w:rPr>
+        <w:rFonts w:ascii="Wingdings" w:hAnsi="Wingdings" w:hint="default"/>
+        <w:sz w:val="20"/>
+      </w:rPr>
+    </w:lvl>
+    <w:lvl w:ilvl="3" w:tentative="1">
+      <w:start w:val="1"/>
+      <w:numFmt w:val="bullet"/>
+      <w:lvlText w:val=""/>
+      <w:lvlJc w:val="left"/>
+      <w:pPr>
+        <w:tabs>
+          <w:tab w:val="num" w:pos="2880"/>
+        </w:tabs>
+        <w:ind w:left="2880" w:hanging="360"/>
+      </w:pPr>
+      <w:rPr>
+        <w:rFonts w:ascii="Wingdings" w:hAnsi="Wingdings" w:hint="default"/>
+        <w:sz w:val="20"/>
+      </w:rPr>
+    </w:lvl>
+    <w:lvl w:ilvl="4" w:tentative="1">
+      <w:start w:val="1"/>
+      <w:numFmt w:val="bullet"/>
+      <w:lvlText w:val=""/>
+      <w:lvlJc w:val="left"/>
+      <w:pPr>
+        <w:tabs>
+          <w:tab w:val="num" w:pos="3600"/>
+        </w:tabs>
+        <w:ind w:left="3600" w:hanging="360"/>
+      </w:pPr>
+      <w:rPr>
+        <w:rFonts w:ascii="Wingdings" w:hAnsi="Wingdings" w:hint="default"/>
+        <w:sz w:val="20"/>
+      </w:rPr>
+    </w:lvl>
+    <w:lvl w:ilvl="5" w:tentative="1">
+      <w:start w:val="1"/>
+      <w:numFmt w:val="bullet"/>
+      <w:lvlText w:val=""/>
+      <w:lvlJc w:val="left"/>
+      <w:pPr>
+        <w:tabs>
+          <w:tab w:val="num" w:pos="4320"/>
+        </w:tabs>
+        <w:ind w:left="4320" w:hanging="360"/>
+      </w:pPr>
+      <w:rPr>
+        <w:rFonts w:ascii="Wingdings" w:hAnsi="Wingdings" w:hint="default"/>
+        <w:sz w:val="20"/>
+      </w:rPr>
+    </w:lvl>
+    <w:lvl w:ilvl="6" w:tentative="1">
+      <w:start w:val="1"/>
+      <w:numFmt w:val="bullet"/>
+      <w:lvlText w:val=""/>
+      <w:lvlJc w:val="left"/>
+      <w:pPr>
+        <w:tabs>
+          <w:tab w:val="num" w:pos="5040"/>
+        </w:tabs>
+        <w:ind w:left="5040" w:hanging="360"/>
+      </w:pPr>
+      <w:rPr>
+        <w:rFonts w:ascii="Wingdings" w:hAnsi="Wingdings" w:hint="default"/>
+        <w:sz w:val="20"/>
+      </w:rPr>
+    </w:lvl>
+    <w:lvl w:ilvl="7" w:tentative="1">
+      <w:start w:val="1"/>
+      <w:numFmt w:val="bullet"/>
+      <w:lvlText w:val=""/>
+      <w:lvlJc w:val="left"/>
+      <w:pPr>
+        <w:tabs>
+          <w:tab w:val="num" w:pos="5760"/>
+        </w:tabs>
+        <w:ind w:left="5760" w:hanging="360"/>
+      </w:pPr>
+      <w:rPr>
+        <w:rFonts w:ascii="Wingdings" w:hAnsi="Wingdings" w:hint="default"/>
+        <w:sz w:val="20"/>
+      </w:rPr>
+    </w:lvl>
+    <w:lvl w:ilvl="8" w:tentative="1">
+      <w:start w:val="1"/>
+      <w:numFmt w:val="bullet"/>
+      <w:lvlText w:val=""/>
+      <w:lvlJc w:val="left"/>
+      <w:pPr>
+        <w:tabs>
+          <w:tab w:val="num" w:pos="6480"/>
+        </w:tabs>
+        <w:ind w:left="6480" w:hanging="360"/>
+      </w:pPr>
+      <w:rPr>
+        <w:rFonts w:ascii="Wingdings" w:hAnsi="Wingdings" w:hint="default"/>
+        <w:sz w:val="20"/>
+      </w:rPr>
+    </w:lvl>
+  </w:abstractNum>
   <w:num w:numId="1">
     <w:abstractNumId w:val="0"/>
+  </w:num>
+  <w:num w:numId="2">
+    <w:abstractNumId w:val="1"/>
+  </w:num>
+  <w:num w:numId="3">
+    <w:abstractNumId w:val="2"/>
   </w:num>
 </w:numbering>
 </file>

</xml_diff>

<commit_message>
String operations   string concat   String vs StringBuilder Data structure    Array
</commit_message>
<xml_diff>
--- a/DotNetCore_ReadMe.docx
+++ b/DotNetCore_ReadMe.docx
@@ -1415,6 +1415,1683 @@
         </w:rPr>
         <w:t>A binary file is a computer file that is not a text file. The term "binary file" is often used as a term meaning "non-text file"</w:t>
       </w:r>
+    </w:p>
+    <w:p>
+      <w:pPr>
+        <w:rPr>
+          <w:rFonts w:ascii="inherit" w:eastAsia="Times New Roman" w:hAnsi="inherit" w:cs="Segoe UI"/>
+          <w:b/>
+          <w:bCs/>
+          <w:color w:val="232629"/>
+          <w:sz w:val="23"/>
+          <w:szCs w:val="23"/>
+          <w:lang w:eastAsia="en-SG"/>
+        </w:rPr>
+      </w:pPr>
+      <w:r>
+        <w:rPr>
+          <w:rFonts w:ascii="inherit" w:eastAsia="Times New Roman" w:hAnsi="inherit" w:cs="Segoe UI"/>
+          <w:b/>
+          <w:bCs/>
+          <w:color w:val="232629"/>
+          <w:sz w:val="23"/>
+          <w:szCs w:val="23"/>
+          <w:lang w:eastAsia="en-SG"/>
+        </w:rPr>
+        <w:t>high cohesion and low coupling</w:t>
+      </w:r>
+    </w:p>
+    <w:p>
+      <w:pPr>
+        <w:rPr>
+          <w:rFonts w:ascii="inherit" w:eastAsia="Times New Roman" w:hAnsi="inherit" w:cs="Segoe UI"/>
+          <w:color w:val="232629"/>
+          <w:sz w:val="23"/>
+          <w:szCs w:val="23"/>
+          <w:lang w:eastAsia="en-SG"/>
+        </w:rPr>
+      </w:pPr>
+      <w:r>
+        <w:rPr>
+          <w:noProof/>
+        </w:rPr>
+        <w:drawing>
+          <wp:inline distT="0" distB="0" distL="0" distR="0" wp14:anchorId="66E9C636" wp14:editId="3165EF58">
+            <wp:extent cx="1860550" cy="1860550"/>
+            <wp:effectExtent l="0" t="0" r="6350" b="6350"/>
+            <wp:docPr id="2" name="Picture 2" descr="Cohesion and Coupling: the difference · Enterprise Craftsmanship"/>
+            <wp:cNvGraphicFramePr>
+              <a:graphicFrameLocks xmlns:a="http://schemas.openxmlformats.org/drawingml/2006/main" noChangeAspect="1"/>
+            </wp:cNvGraphicFramePr>
+            <a:graphic xmlns:a="http://schemas.openxmlformats.org/drawingml/2006/main">
+              <a:graphicData uri="http://schemas.openxmlformats.org/drawingml/2006/picture">
+                <pic:pic xmlns:pic="http://schemas.openxmlformats.org/drawingml/2006/picture">
+                  <pic:nvPicPr>
+                    <pic:cNvPr id="0" name="Picture 2" descr="Cohesion and Coupling: the difference · Enterprise Craftsmanship"/>
+                    <pic:cNvPicPr>
+                      <a:picLocks noChangeAspect="1" noChangeArrowheads="1"/>
+                    </pic:cNvPicPr>
+                  </pic:nvPicPr>
+                  <pic:blipFill>
+                    <a:blip r:embed="rId10" cstate="print">
+                      <a:extLst>
+                        <a:ext uri="{28A0092B-C50C-407E-A947-70E740481C1C}">
+                          <a14:useLocalDpi xmlns:a14="http://schemas.microsoft.com/office/drawing/2010/main" val="0"/>
+                        </a:ext>
+                      </a:extLst>
+                    </a:blip>
+                    <a:srcRect/>
+                    <a:stretch>
+                      <a:fillRect/>
+                    </a:stretch>
+                  </pic:blipFill>
+                  <pic:spPr bwMode="auto">
+                    <a:xfrm>
+                      <a:off x="0" y="0"/>
+                      <a:ext cx="1860550" cy="1860550"/>
+                    </a:xfrm>
+                    <a:prstGeom prst="rect">
+                      <a:avLst/>
+                    </a:prstGeom>
+                    <a:noFill/>
+                    <a:ln>
+                      <a:noFill/>
+                    </a:ln>
+                  </pic:spPr>
+                </pic:pic>
+              </a:graphicData>
+            </a:graphic>
+          </wp:inline>
+        </w:drawing>
+      </w:r>
+    </w:p>
+    <w:p>
+      <w:pPr>
+        <w:rPr>
+          <w:rFonts w:ascii="inherit" w:eastAsia="Times New Roman" w:hAnsi="inherit" w:cs="Segoe UI"/>
+          <w:color w:val="232629"/>
+          <w:sz w:val="23"/>
+          <w:szCs w:val="23"/>
+          <w:lang w:eastAsia="en-SG"/>
+        </w:rPr>
+      </w:pPr>
+    </w:p>
+    <w:p>
+      <w:pPr>
+        <w:rPr>
+          <w:rFonts w:ascii="inherit" w:eastAsia="Times New Roman" w:hAnsi="inherit" w:cs="Segoe UI"/>
+          <w:color w:val="232629"/>
+          <w:sz w:val="23"/>
+          <w:szCs w:val="23"/>
+          <w:lang w:eastAsia="en-SG"/>
+        </w:rPr>
+      </w:pPr>
+      <w:r>
+        <w:rPr>
+          <w:rFonts w:ascii="inherit" w:eastAsia="Times New Roman" w:hAnsi="inherit" w:cs="Segoe UI"/>
+          <w:color w:val="232629"/>
+          <w:sz w:val="23"/>
+          <w:szCs w:val="23"/>
+          <w:lang w:eastAsia="en-SG"/>
+        </w:rPr>
+        <w:lastRenderedPageBreak/>
+        <w:t>Array</w:t>
+      </w:r>
+    </w:p>
+    <w:p>
+      <w:pPr>
+        <w:pStyle w:val="q-text"/>
+        <w:shd w:val="clear" w:color="auto" w:fill="FFFFFF"/>
+        <w:spacing w:before="0" w:beforeAutospacing="0" w:after="240" w:afterAutospacing="0"/>
+        <w:jc w:val="both"/>
+        <w:rPr>
+          <w:rFonts w:asciiTheme="minorHAnsi" w:hAnsiTheme="minorHAnsi" w:cstheme="minorHAnsi"/>
+          <w:color w:val="282829"/>
+          <w:sz w:val="23"/>
+          <w:szCs w:val="23"/>
+        </w:rPr>
+      </w:pPr>
+      <w:r>
+        <w:rPr>
+          <w:rFonts w:asciiTheme="minorHAnsi" w:hAnsiTheme="minorHAnsi" w:cstheme="minorHAnsi"/>
+          <w:color w:val="282829"/>
+          <w:sz w:val="23"/>
+          <w:szCs w:val="23"/>
+        </w:rPr>
+        <w:t xml:space="preserve">The array is the single most important data structure in computer programming. The computer itself is nothing but a collection of arrays of switches. A byte is an array of 8 binary bits. An integer (in many languages) is an array of 4 bytes and the order of the 4 bytes that make a </w:t>
+      </w:r>
+      <w:proofErr w:type="gramStart"/>
+      <w:r>
+        <w:rPr>
+          <w:rFonts w:asciiTheme="minorHAnsi" w:hAnsiTheme="minorHAnsi" w:cstheme="minorHAnsi"/>
+          <w:color w:val="282829"/>
+          <w:sz w:val="23"/>
+          <w:szCs w:val="23"/>
+        </w:rPr>
+        <w:t>32 bit</w:t>
+      </w:r>
+      <w:proofErr w:type="gramEnd"/>
+      <w:r>
+        <w:rPr>
+          <w:rFonts w:asciiTheme="minorHAnsi" w:hAnsiTheme="minorHAnsi" w:cstheme="minorHAnsi"/>
+          <w:color w:val="282829"/>
+          <w:sz w:val="23"/>
+          <w:szCs w:val="23"/>
+        </w:rPr>
+        <w:t xml:space="preserve"> integer can vary even on a single machine (GPU’s can use different ordering than the CPU’s they talk to). A string is an array of characters (can be one or two bytes per character depending on encoding). </w:t>
+      </w:r>
+      <w:proofErr w:type="gramStart"/>
+      <w:r>
+        <w:rPr>
+          <w:rFonts w:asciiTheme="minorHAnsi" w:hAnsiTheme="minorHAnsi" w:cstheme="minorHAnsi"/>
+          <w:color w:val="282829"/>
+          <w:sz w:val="23"/>
+          <w:szCs w:val="23"/>
+        </w:rPr>
+        <w:t>All of</w:t>
+      </w:r>
+      <w:proofErr w:type="gramEnd"/>
+      <w:r>
+        <w:rPr>
+          <w:rFonts w:asciiTheme="minorHAnsi" w:hAnsiTheme="minorHAnsi" w:cstheme="minorHAnsi"/>
+          <w:color w:val="282829"/>
+          <w:sz w:val="23"/>
+          <w:szCs w:val="23"/>
+        </w:rPr>
+        <w:t xml:space="preserve"> a computer’s memory is just a big array of bytes (or words that are multiples of a byte).</w:t>
+      </w:r>
+    </w:p>
+    <w:p>
+      <w:pPr>
+        <w:pStyle w:val="q-text"/>
+        <w:shd w:val="clear" w:color="auto" w:fill="FFFFFF"/>
+        <w:spacing w:before="0" w:beforeAutospacing="0" w:after="240" w:afterAutospacing="0"/>
+        <w:jc w:val="both"/>
+        <w:rPr>
+          <w:rFonts w:asciiTheme="minorHAnsi" w:hAnsiTheme="minorHAnsi" w:cstheme="minorHAnsi"/>
+          <w:color w:val="282829"/>
+          <w:sz w:val="23"/>
+          <w:szCs w:val="23"/>
+        </w:rPr>
+      </w:pPr>
+      <w:r>
+        <w:rPr>
+          <w:rFonts w:asciiTheme="minorHAnsi" w:hAnsiTheme="minorHAnsi" w:cstheme="minorHAnsi"/>
+          <w:color w:val="282829"/>
+          <w:sz w:val="23"/>
+          <w:szCs w:val="23"/>
+        </w:rPr>
+        <w:t xml:space="preserve">When I first learned about all the advanced data structures like linked lists and binary trees, I assumed that they were what we were supposed to </w:t>
+      </w:r>
+      <w:proofErr w:type="gramStart"/>
+      <w:r>
+        <w:rPr>
+          <w:rFonts w:asciiTheme="minorHAnsi" w:hAnsiTheme="minorHAnsi" w:cstheme="minorHAnsi"/>
+          <w:color w:val="282829"/>
+          <w:sz w:val="23"/>
+          <w:szCs w:val="23"/>
+        </w:rPr>
+        <w:t>use</w:t>
+      </w:r>
+      <w:proofErr w:type="gramEnd"/>
+      <w:r>
+        <w:rPr>
+          <w:rFonts w:asciiTheme="minorHAnsi" w:hAnsiTheme="minorHAnsi" w:cstheme="minorHAnsi"/>
+          <w:color w:val="282829"/>
+          <w:sz w:val="23"/>
+          <w:szCs w:val="23"/>
+        </w:rPr>
+        <w:t xml:space="preserve"> and they would be fast and efficient. Unfortunately, they are not fast and efficient, and using them often complicates your code when you could have used a simple array. While it may seem harder to use ‘primitive’ structures like arrays, you will be rewarded by much faster performance and in many cases, simpler code. Arrays are also </w:t>
+      </w:r>
+      <w:proofErr w:type="gramStart"/>
+      <w:r>
+        <w:rPr>
+          <w:rFonts w:asciiTheme="minorHAnsi" w:hAnsiTheme="minorHAnsi" w:cstheme="minorHAnsi"/>
+          <w:color w:val="282829"/>
+          <w:sz w:val="23"/>
+          <w:szCs w:val="23"/>
+        </w:rPr>
+        <w:t>pretty consistent</w:t>
+      </w:r>
+      <w:proofErr w:type="gramEnd"/>
+      <w:r>
+        <w:rPr>
+          <w:rFonts w:asciiTheme="minorHAnsi" w:hAnsiTheme="minorHAnsi" w:cstheme="minorHAnsi"/>
+          <w:color w:val="282829"/>
+          <w:sz w:val="23"/>
+          <w:szCs w:val="23"/>
+        </w:rPr>
+        <w:t xml:space="preserve"> in coding syntax and </w:t>
+      </w:r>
+      <w:proofErr w:type="spellStart"/>
+      <w:r>
+        <w:rPr>
+          <w:rFonts w:asciiTheme="minorHAnsi" w:hAnsiTheme="minorHAnsi" w:cstheme="minorHAnsi"/>
+          <w:color w:val="282829"/>
+          <w:sz w:val="23"/>
+          <w:szCs w:val="23"/>
+        </w:rPr>
+        <w:t>behavior</w:t>
+      </w:r>
+      <w:proofErr w:type="spellEnd"/>
+      <w:r>
+        <w:rPr>
+          <w:rFonts w:asciiTheme="minorHAnsi" w:hAnsiTheme="minorHAnsi" w:cstheme="minorHAnsi"/>
+          <w:color w:val="282829"/>
+          <w:sz w:val="23"/>
+          <w:szCs w:val="23"/>
+        </w:rPr>
+        <w:t xml:space="preserve"> across all computer languages.</w:t>
+      </w:r>
+    </w:p>
+    <w:p>
+      <w:pPr>
+        <w:pStyle w:val="q-text"/>
+        <w:shd w:val="clear" w:color="auto" w:fill="FFFFFF"/>
+        <w:spacing w:before="0" w:beforeAutospacing="0" w:after="240" w:afterAutospacing="0"/>
+        <w:jc w:val="both"/>
+        <w:rPr>
+          <w:rFonts w:asciiTheme="minorHAnsi" w:hAnsiTheme="minorHAnsi" w:cstheme="minorHAnsi"/>
+          <w:color w:val="282829"/>
+          <w:sz w:val="23"/>
+          <w:szCs w:val="23"/>
+        </w:rPr>
+      </w:pPr>
+      <w:r>
+        <w:rPr>
+          <w:rFonts w:asciiTheme="minorHAnsi" w:hAnsiTheme="minorHAnsi" w:cstheme="minorHAnsi"/>
+          <w:color w:val="282829"/>
+          <w:sz w:val="23"/>
+          <w:szCs w:val="23"/>
+        </w:rPr>
+        <w:t>Arrays are fast because they let you directly access a single element’s data in one computer cycle regardless of the size of the array. Because of the operating system and virtual memory and all that, there may be a few more than one actual computer cycle involved to retrieve an element but the time to retrieve the first element is the same as the time to retrieve 100th element and the 500,000th element. No other data structure you build can be faster than an array. All the ‘advanced’ structures are implemented using arrays (and generally badly implemented because they need to be safe across all the different ways they can be used by programmers). If you need a custom data structure, build it on simple arrays and it will be fast.</w:t>
+      </w:r>
+    </w:p>
+    <w:p>
+      <w:pPr>
+        <w:pStyle w:val="q-text"/>
+        <w:shd w:val="clear" w:color="auto" w:fill="FFFFFF"/>
+        <w:spacing w:before="0" w:beforeAutospacing="0" w:after="0" w:afterAutospacing="0"/>
+        <w:jc w:val="both"/>
+        <w:rPr>
+          <w:rFonts w:asciiTheme="minorHAnsi" w:hAnsiTheme="minorHAnsi" w:cstheme="minorHAnsi"/>
+          <w:b/>
+          <w:bCs/>
+          <w:color w:val="282829"/>
+          <w:sz w:val="23"/>
+          <w:szCs w:val="23"/>
+        </w:rPr>
+      </w:pPr>
+      <w:r>
+        <w:rPr>
+          <w:rFonts w:asciiTheme="minorHAnsi" w:hAnsiTheme="minorHAnsi" w:cstheme="minorHAnsi"/>
+          <w:b/>
+          <w:bCs/>
+          <w:color w:val="282829"/>
+          <w:sz w:val="23"/>
+          <w:szCs w:val="23"/>
+        </w:rPr>
+        <w:t>If you have set of values and the number of values will not change during the current process and you have an integer you can use or calculate easily to reference those values, use an array. You will be rewarded with simpler code that runs faster.</w:t>
+      </w:r>
+    </w:p>
+    <w:p>
+      <w:pPr>
+        <w:rPr>
+          <w:rFonts w:ascii="inherit" w:eastAsia="Times New Roman" w:hAnsi="inherit" w:cs="Segoe UI"/>
+          <w:color w:val="232629"/>
+          <w:sz w:val="23"/>
+          <w:szCs w:val="23"/>
+          <w:lang w:eastAsia="en-SG"/>
+        </w:rPr>
+      </w:pPr>
+    </w:p>
+    <w:p>
+      <w:pPr>
+        <w:rPr>
+          <w:rFonts w:ascii="inherit" w:eastAsia="Times New Roman" w:hAnsi="inherit" w:cs="Segoe UI"/>
+          <w:color w:val="232629"/>
+          <w:sz w:val="23"/>
+          <w:szCs w:val="23"/>
+          <w:lang w:eastAsia="en-SG"/>
+        </w:rPr>
+      </w:pPr>
+    </w:p>
+    <w:p>
+      <w:pPr>
+        <w:pStyle w:val="q-text"/>
+        <w:shd w:val="clear" w:color="auto" w:fill="FFFFFF"/>
+        <w:spacing w:before="0" w:beforeAutospacing="0" w:after="240" w:afterAutospacing="0"/>
+        <w:jc w:val="both"/>
+        <w:rPr>
+          <w:rFonts w:asciiTheme="minorHAnsi" w:hAnsiTheme="minorHAnsi" w:cstheme="minorHAnsi"/>
+          <w:b/>
+          <w:bCs/>
+          <w:color w:val="282829"/>
+          <w:sz w:val="23"/>
+          <w:szCs w:val="23"/>
+        </w:rPr>
+      </w:pPr>
+      <w:r>
+        <w:rPr>
+          <w:rFonts w:asciiTheme="minorHAnsi" w:hAnsiTheme="minorHAnsi" w:cstheme="minorHAnsi"/>
+          <w:b/>
+          <w:bCs/>
+          <w:color w:val="282829"/>
+          <w:sz w:val="23"/>
+          <w:szCs w:val="23"/>
+        </w:rPr>
+        <w:t xml:space="preserve">Value </w:t>
+      </w:r>
+      <w:proofErr w:type="gramStart"/>
+      <w:r>
+        <w:rPr>
+          <w:rFonts w:asciiTheme="minorHAnsi" w:hAnsiTheme="minorHAnsi" w:cstheme="minorHAnsi"/>
+          <w:b/>
+          <w:bCs/>
+          <w:color w:val="282829"/>
+          <w:sz w:val="23"/>
+          <w:szCs w:val="23"/>
+        </w:rPr>
+        <w:t>types</w:t>
+      </w:r>
+      <w:proofErr w:type="gramEnd"/>
+      <w:r>
+        <w:rPr>
+          <w:rFonts w:asciiTheme="minorHAnsi" w:hAnsiTheme="minorHAnsi" w:cstheme="minorHAnsi"/>
+          <w:b/>
+          <w:bCs/>
+          <w:color w:val="282829"/>
+          <w:sz w:val="23"/>
+          <w:szCs w:val="23"/>
+        </w:rPr>
+        <w:t xml:space="preserve"> </w:t>
+      </w:r>
+      <w:r>
+        <w:rPr>
+          <w:rFonts w:asciiTheme="minorHAnsi" w:hAnsiTheme="minorHAnsi" w:cstheme="minorHAnsi"/>
+          <w:b/>
+          <w:bCs/>
+          <w:color w:val="282829"/>
+          <w:sz w:val="23"/>
+          <w:szCs w:val="23"/>
+        </w:rPr>
+        <w:t>vs reference types</w:t>
+      </w:r>
+    </w:p>
+    <w:p>
+      <w:pPr>
+        <w:pStyle w:val="q-text"/>
+        <w:shd w:val="clear" w:color="auto" w:fill="FFFFFF"/>
+        <w:spacing w:before="0" w:beforeAutospacing="0" w:after="240" w:afterAutospacing="0"/>
+        <w:jc w:val="both"/>
+        <w:rPr>
+          <w:rFonts w:asciiTheme="minorHAnsi" w:hAnsiTheme="minorHAnsi" w:cstheme="minorHAnsi"/>
+          <w:b/>
+          <w:bCs/>
+          <w:color w:val="282829"/>
+          <w:sz w:val="23"/>
+          <w:szCs w:val="23"/>
+        </w:rPr>
+      </w:pPr>
+    </w:p>
+    <w:p>
+      <w:pPr>
+        <w:pStyle w:val="q-text"/>
+        <w:shd w:val="clear" w:color="auto" w:fill="FFFFFF"/>
+        <w:spacing w:before="0" w:beforeAutospacing="0" w:after="240" w:afterAutospacing="0"/>
+        <w:jc w:val="both"/>
+        <w:rPr>
+          <w:rFonts w:asciiTheme="minorHAnsi" w:hAnsiTheme="minorHAnsi" w:cstheme="minorHAnsi"/>
+          <w:b/>
+          <w:bCs/>
+          <w:color w:val="282829"/>
+          <w:sz w:val="23"/>
+          <w:szCs w:val="23"/>
+        </w:rPr>
+      </w:pPr>
+      <w:r>
+        <w:rPr>
+          <w:rFonts w:asciiTheme="minorHAnsi" w:hAnsiTheme="minorHAnsi" w:cstheme="minorHAnsi"/>
+          <w:b/>
+          <w:bCs/>
+          <w:color w:val="282829"/>
+          <w:sz w:val="23"/>
+          <w:szCs w:val="23"/>
+        </w:rPr>
+        <w:t xml:space="preserve">Value type – Heap </w:t>
+      </w:r>
+    </w:p>
+    <w:p>
+      <w:pPr>
+        <w:pStyle w:val="q-text"/>
+        <w:shd w:val="clear" w:color="auto" w:fill="FFFFFF"/>
+        <w:spacing w:before="0" w:beforeAutospacing="0" w:after="240" w:afterAutospacing="0"/>
+        <w:jc w:val="both"/>
+        <w:rPr>
+          <w:rFonts w:asciiTheme="minorHAnsi" w:hAnsiTheme="minorHAnsi" w:cstheme="minorHAnsi"/>
+          <w:b/>
+          <w:bCs/>
+          <w:color w:val="282829"/>
+          <w:sz w:val="23"/>
+          <w:szCs w:val="23"/>
+        </w:rPr>
+      </w:pPr>
+      <w:r>
+        <w:rPr>
+          <w:noProof/>
+        </w:rPr>
+        <w:drawing>
+          <wp:inline distT="0" distB="0" distL="0" distR="0" wp14:anchorId="120642B6" wp14:editId="1539F22C">
+            <wp:extent cx="3535680" cy="1203960"/>
+            <wp:effectExtent l="0" t="0" r="7620" b="0"/>
+            <wp:docPr id="1" name="Picture 1" descr="Arrow&#10;&#10;Description automatically generated with medium confidence"/>
+            <wp:cNvGraphicFramePr>
+              <a:graphicFrameLocks xmlns:a="http://schemas.openxmlformats.org/drawingml/2006/main" noChangeAspect="1"/>
+            </wp:cNvGraphicFramePr>
+            <a:graphic xmlns:a="http://schemas.openxmlformats.org/drawingml/2006/main">
+              <a:graphicData uri="http://schemas.openxmlformats.org/drawingml/2006/picture">
+                <pic:pic xmlns:pic="http://schemas.openxmlformats.org/drawingml/2006/picture">
+                  <pic:nvPicPr>
+                    <pic:cNvPr id="1" name="Picture 1" descr="Arrow&#10;&#10;Description automatically generated with medium confidence"/>
+                    <pic:cNvPicPr>
+                      <a:picLocks noChangeAspect="1" noChangeArrowheads="1"/>
+                    </pic:cNvPicPr>
+                  </pic:nvPicPr>
+                  <pic:blipFill>
+                    <a:blip r:embed="rId11">
+                      <a:extLst>
+                        <a:ext uri="{28A0092B-C50C-407E-A947-70E740481C1C}">
+                          <a14:useLocalDpi xmlns:a14="http://schemas.microsoft.com/office/drawing/2010/main" val="0"/>
+                        </a:ext>
+                      </a:extLst>
+                    </a:blip>
+                    <a:srcRect/>
+                    <a:stretch>
+                      <a:fillRect/>
+                    </a:stretch>
+                  </pic:blipFill>
+                  <pic:spPr bwMode="auto">
+                    <a:xfrm>
+                      <a:off x="0" y="0"/>
+                      <a:ext cx="3535680" cy="1203960"/>
+                    </a:xfrm>
+                    <a:prstGeom prst="rect">
+                      <a:avLst/>
+                    </a:prstGeom>
+                    <a:noFill/>
+                    <a:ln>
+                      <a:noFill/>
+                    </a:ln>
+                  </pic:spPr>
+                </pic:pic>
+              </a:graphicData>
+            </a:graphic>
+          </wp:inline>
+        </w:drawing>
+      </w:r>
+    </w:p>
+    <w:p>
+      <w:pPr>
+        <w:pStyle w:val="q-text"/>
+        <w:shd w:val="clear" w:color="auto" w:fill="FFFFFF"/>
+        <w:spacing w:before="0" w:beforeAutospacing="0" w:after="240" w:afterAutospacing="0"/>
+        <w:jc w:val="both"/>
+        <w:rPr>
+          <w:rFonts w:asciiTheme="minorHAnsi" w:hAnsiTheme="minorHAnsi" w:cstheme="minorHAnsi"/>
+          <w:b/>
+          <w:bCs/>
+          <w:color w:val="282829"/>
+          <w:sz w:val="23"/>
+          <w:szCs w:val="23"/>
+        </w:rPr>
+      </w:pPr>
+    </w:p>
+    <w:p>
+      <w:pPr>
+        <w:pStyle w:val="q-text"/>
+        <w:shd w:val="clear" w:color="auto" w:fill="FFFFFF"/>
+        <w:spacing w:before="0" w:beforeAutospacing="0" w:after="240" w:afterAutospacing="0"/>
+        <w:jc w:val="both"/>
+        <w:rPr>
+          <w:rFonts w:asciiTheme="minorHAnsi" w:hAnsiTheme="minorHAnsi" w:cstheme="minorHAnsi"/>
+          <w:b/>
+          <w:bCs/>
+          <w:color w:val="282829"/>
+          <w:sz w:val="23"/>
+          <w:szCs w:val="23"/>
+        </w:rPr>
+      </w:pPr>
+    </w:p>
+    <w:p>
+      <w:pPr>
+        <w:pStyle w:val="q-text"/>
+        <w:shd w:val="clear" w:color="auto" w:fill="FFFFFF"/>
+        <w:spacing w:before="0" w:beforeAutospacing="0" w:after="240" w:afterAutospacing="0"/>
+        <w:jc w:val="both"/>
+        <w:rPr>
+          <w:rFonts w:asciiTheme="minorHAnsi" w:hAnsiTheme="minorHAnsi" w:cstheme="minorHAnsi"/>
+          <w:b/>
+          <w:bCs/>
+          <w:color w:val="282829"/>
+          <w:sz w:val="23"/>
+          <w:szCs w:val="23"/>
+        </w:rPr>
+      </w:pPr>
+    </w:p>
+    <w:p>
+      <w:pPr>
+        <w:pStyle w:val="q-text"/>
+        <w:shd w:val="clear" w:color="auto" w:fill="FFFFFF"/>
+        <w:spacing w:before="0" w:beforeAutospacing="0" w:after="240" w:afterAutospacing="0"/>
+        <w:jc w:val="both"/>
+        <w:rPr>
+          <w:rFonts w:asciiTheme="minorHAnsi" w:hAnsiTheme="minorHAnsi" w:cstheme="minorHAnsi"/>
+          <w:b/>
+          <w:bCs/>
+          <w:color w:val="282829"/>
+          <w:sz w:val="23"/>
+          <w:szCs w:val="23"/>
+        </w:rPr>
+      </w:pPr>
+      <w:r>
+        <w:rPr>
+          <w:rFonts w:asciiTheme="minorHAnsi" w:hAnsiTheme="minorHAnsi" w:cstheme="minorHAnsi"/>
+          <w:b/>
+          <w:bCs/>
+          <w:color w:val="282829"/>
+          <w:sz w:val="23"/>
+          <w:szCs w:val="23"/>
+        </w:rPr>
+        <w:lastRenderedPageBreak/>
+        <w:t xml:space="preserve">Reference </w:t>
+      </w:r>
+      <w:proofErr w:type="spellStart"/>
+      <w:r>
+        <w:rPr>
+          <w:rFonts w:asciiTheme="minorHAnsi" w:hAnsiTheme="minorHAnsi" w:cstheme="minorHAnsi"/>
+          <w:b/>
+          <w:bCs/>
+          <w:color w:val="282829"/>
+          <w:sz w:val="23"/>
+          <w:szCs w:val="23"/>
+        </w:rPr>
+        <w:t>ype</w:t>
+      </w:r>
+      <w:proofErr w:type="spellEnd"/>
+    </w:p>
+    <w:p>
+      <w:pPr>
+        <w:pStyle w:val="q-text"/>
+        <w:shd w:val="clear" w:color="auto" w:fill="FFFFFF"/>
+        <w:spacing w:before="0" w:beforeAutospacing="0" w:after="240" w:afterAutospacing="0"/>
+        <w:jc w:val="both"/>
+        <w:rPr>
+          <w:rFonts w:asciiTheme="minorHAnsi" w:hAnsiTheme="minorHAnsi" w:cstheme="minorHAnsi"/>
+          <w:b/>
+          <w:bCs/>
+          <w:color w:val="282829"/>
+          <w:sz w:val="23"/>
+          <w:szCs w:val="23"/>
+        </w:rPr>
+      </w:pPr>
+      <w:r>
+        <w:rPr>
+          <w:noProof/>
+        </w:rPr>
+        <w:drawing>
+          <wp:inline distT="0" distB="0" distL="0" distR="0" wp14:anchorId="297565D3" wp14:editId="17D027D9">
+            <wp:extent cx="4495800" cy="1752600"/>
+            <wp:effectExtent l="0" t="0" r="0" b="0"/>
+            <wp:docPr id="4" name="Picture 4" descr="Diagram&#10;&#10;Description automatically generated"/>
+            <wp:cNvGraphicFramePr>
+              <a:graphicFrameLocks xmlns:a="http://schemas.openxmlformats.org/drawingml/2006/main" noChangeAspect="1"/>
+            </wp:cNvGraphicFramePr>
+            <a:graphic xmlns:a="http://schemas.openxmlformats.org/drawingml/2006/main">
+              <a:graphicData uri="http://schemas.openxmlformats.org/drawingml/2006/picture">
+                <pic:pic xmlns:pic="http://schemas.openxmlformats.org/drawingml/2006/picture">
+                  <pic:nvPicPr>
+                    <pic:cNvPr id="4" name="Picture 4" descr="Diagram&#10;&#10;Description automatically generated"/>
+                    <pic:cNvPicPr>
+                      <a:picLocks noChangeAspect="1" noChangeArrowheads="1"/>
+                    </pic:cNvPicPr>
+                  </pic:nvPicPr>
+                  <pic:blipFill>
+                    <a:blip r:embed="rId12">
+                      <a:extLst>
+                        <a:ext uri="{28A0092B-C50C-407E-A947-70E740481C1C}">
+                          <a14:useLocalDpi xmlns:a14="http://schemas.microsoft.com/office/drawing/2010/main" val="0"/>
+                        </a:ext>
+                      </a:extLst>
+                    </a:blip>
+                    <a:srcRect/>
+                    <a:stretch>
+                      <a:fillRect/>
+                    </a:stretch>
+                  </pic:blipFill>
+                  <pic:spPr bwMode="auto">
+                    <a:xfrm>
+                      <a:off x="0" y="0"/>
+                      <a:ext cx="4495800" cy="1752600"/>
+                    </a:xfrm>
+                    <a:prstGeom prst="rect">
+                      <a:avLst/>
+                    </a:prstGeom>
+                    <a:noFill/>
+                    <a:ln>
+                      <a:noFill/>
+                    </a:ln>
+                  </pic:spPr>
+                </pic:pic>
+              </a:graphicData>
+            </a:graphic>
+          </wp:inline>
+        </w:drawing>
+      </w:r>
+    </w:p>
+    <w:p>
+      <w:pPr>
+        <w:pStyle w:val="q-text"/>
+        <w:shd w:val="clear" w:color="auto" w:fill="FFFFFF"/>
+        <w:spacing w:before="0" w:beforeAutospacing="0" w:after="240" w:afterAutospacing="0"/>
+        <w:jc w:val="both"/>
+        <w:rPr>
+          <w:rFonts w:asciiTheme="minorHAnsi" w:hAnsiTheme="minorHAnsi" w:cstheme="minorHAnsi"/>
+          <w:b/>
+          <w:bCs/>
+          <w:color w:val="282829"/>
+          <w:sz w:val="23"/>
+          <w:szCs w:val="23"/>
+        </w:rPr>
+      </w:pPr>
+      <w:r>
+        <w:rPr>
+          <w:rFonts w:asciiTheme="minorHAnsi" w:hAnsiTheme="minorHAnsi" w:cstheme="minorHAnsi"/>
+          <w:b/>
+          <w:bCs/>
+          <w:color w:val="282829"/>
+          <w:sz w:val="23"/>
+          <w:szCs w:val="23"/>
+        </w:rPr>
+        <w:t xml:space="preserve">Default value of Reference type = Null </w:t>
+      </w:r>
+    </w:p>
+    <w:p>
+      <w:pPr>
+        <w:pStyle w:val="q-text"/>
+        <w:shd w:val="clear" w:color="auto" w:fill="FFFFFF"/>
+        <w:spacing w:before="0" w:beforeAutospacing="0" w:after="240" w:afterAutospacing="0"/>
+        <w:jc w:val="both"/>
+        <w:rPr>
+          <w:rFonts w:asciiTheme="minorHAnsi" w:hAnsiTheme="minorHAnsi" w:cstheme="minorHAnsi"/>
+          <w:b/>
+          <w:bCs/>
+          <w:color w:val="282829"/>
+          <w:sz w:val="23"/>
+          <w:szCs w:val="23"/>
+        </w:rPr>
+      </w:pPr>
+      <w:r>
+        <w:rPr>
+          <w:noProof/>
+        </w:rPr>
+        <w:drawing>
+          <wp:inline distT="0" distB="0" distL="0" distR="0" wp14:anchorId="6863E945" wp14:editId="5BF8FA9E">
+            <wp:extent cx="4655820" cy="1653540"/>
+            <wp:effectExtent l="0" t="0" r="0" b="3810"/>
+            <wp:docPr id="6" name="Picture 6" descr="Diagram&#10;&#10;Description automatically generated with medium confidence"/>
+            <wp:cNvGraphicFramePr>
+              <a:graphicFrameLocks xmlns:a="http://schemas.openxmlformats.org/drawingml/2006/main" noChangeAspect="1"/>
+            </wp:cNvGraphicFramePr>
+            <a:graphic xmlns:a="http://schemas.openxmlformats.org/drawingml/2006/main">
+              <a:graphicData uri="http://schemas.openxmlformats.org/drawingml/2006/picture">
+                <pic:pic xmlns:pic="http://schemas.openxmlformats.org/drawingml/2006/picture">
+                  <pic:nvPicPr>
+                    <pic:cNvPr id="6" name="Picture 6" descr="Diagram&#10;&#10;Description automatically generated with medium confidence"/>
+                    <pic:cNvPicPr>
+                      <a:picLocks noChangeAspect="1" noChangeArrowheads="1"/>
+                    </pic:cNvPicPr>
+                  </pic:nvPicPr>
+                  <pic:blipFill>
+                    <a:blip r:embed="rId13">
+                      <a:extLst>
+                        <a:ext uri="{28A0092B-C50C-407E-A947-70E740481C1C}">
+                          <a14:useLocalDpi xmlns:a14="http://schemas.microsoft.com/office/drawing/2010/main" val="0"/>
+                        </a:ext>
+                      </a:extLst>
+                    </a:blip>
+                    <a:srcRect/>
+                    <a:stretch>
+                      <a:fillRect/>
+                    </a:stretch>
+                  </pic:blipFill>
+                  <pic:spPr bwMode="auto">
+                    <a:xfrm>
+                      <a:off x="0" y="0"/>
+                      <a:ext cx="4655820" cy="1653540"/>
+                    </a:xfrm>
+                    <a:prstGeom prst="rect">
+                      <a:avLst/>
+                    </a:prstGeom>
+                    <a:noFill/>
+                    <a:ln>
+                      <a:noFill/>
+                    </a:ln>
+                  </pic:spPr>
+                </pic:pic>
+              </a:graphicData>
+            </a:graphic>
+          </wp:inline>
+        </w:drawing>
+      </w:r>
+    </w:p>
+    <w:p>
+      <w:pPr>
+        <w:pStyle w:val="q-text"/>
+        <w:shd w:val="clear" w:color="auto" w:fill="FFFFFF"/>
+        <w:spacing w:before="0" w:beforeAutospacing="0" w:after="240" w:afterAutospacing="0"/>
+        <w:jc w:val="both"/>
+        <w:rPr>
+          <w:rFonts w:asciiTheme="minorHAnsi" w:hAnsiTheme="minorHAnsi" w:cstheme="minorHAnsi"/>
+          <w:b/>
+          <w:bCs/>
+          <w:color w:val="282829"/>
+          <w:sz w:val="23"/>
+          <w:szCs w:val="23"/>
+        </w:rPr>
+      </w:pPr>
+    </w:p>
+    <w:p>
+      <w:pPr>
+        <w:pStyle w:val="q-text"/>
+        <w:shd w:val="clear" w:color="auto" w:fill="FFFFFF"/>
+        <w:spacing w:before="0" w:beforeAutospacing="0" w:after="240" w:afterAutospacing="0"/>
+        <w:jc w:val="both"/>
+        <w:rPr>
+          <w:rFonts w:asciiTheme="minorHAnsi" w:hAnsiTheme="minorHAnsi" w:cstheme="minorHAnsi"/>
+          <w:b/>
+          <w:bCs/>
+          <w:color w:val="282829"/>
+          <w:sz w:val="23"/>
+          <w:szCs w:val="23"/>
+        </w:rPr>
+      </w:pPr>
+    </w:p>
+    <w:p>
+      <w:pPr>
+        <w:pStyle w:val="q-text"/>
+        <w:shd w:val="clear" w:color="auto" w:fill="FFFFFF"/>
+        <w:spacing w:before="0" w:beforeAutospacing="0" w:after="240" w:afterAutospacing="0"/>
+        <w:jc w:val="both"/>
+        <w:rPr>
+          <w:rFonts w:asciiTheme="minorHAnsi" w:hAnsiTheme="minorHAnsi" w:cstheme="minorHAnsi"/>
+          <w:b/>
+          <w:bCs/>
+          <w:color w:val="282829"/>
+          <w:sz w:val="23"/>
+          <w:szCs w:val="23"/>
+        </w:rPr>
+      </w:pPr>
+      <w:r>
+        <w:rPr>
+          <w:rFonts w:asciiTheme="minorHAnsi" w:hAnsiTheme="minorHAnsi" w:cstheme="minorHAnsi"/>
+          <w:b/>
+          <w:bCs/>
+          <w:color w:val="282829"/>
+          <w:sz w:val="23"/>
+          <w:szCs w:val="23"/>
+        </w:rPr>
+        <w:t xml:space="preserve">String vs String Builder </w:t>
+      </w:r>
+    </w:p>
+    <w:p>
+      <w:pPr>
+        <w:pStyle w:val="q-text"/>
+        <w:shd w:val="clear" w:color="auto" w:fill="FFFFFF"/>
+        <w:spacing w:before="0" w:beforeAutospacing="0" w:after="240" w:afterAutospacing="0"/>
+        <w:jc w:val="both"/>
+        <w:rPr>
+          <w:rFonts w:asciiTheme="minorHAnsi" w:hAnsiTheme="minorHAnsi" w:cstheme="minorHAnsi"/>
+          <w:b/>
+          <w:bCs/>
+          <w:color w:val="282829"/>
+          <w:sz w:val="23"/>
+          <w:szCs w:val="23"/>
+        </w:rPr>
+      </w:pPr>
+      <w:r>
+        <w:rPr>
+          <w:noProof/>
+        </w:rPr>
+        <w:drawing>
+          <wp:inline distT="0" distB="0" distL="0" distR="0" wp14:anchorId="3F06B720" wp14:editId="7E59C588">
+            <wp:extent cx="5731510" cy="3223974"/>
+            <wp:effectExtent l="0" t="0" r="2540" b="0"/>
+            <wp:docPr id="8" name="Picture 8" descr="Java67: 5 Difference between String, StringBuffer, and StringBuilder in Java"/>
+            <wp:cNvGraphicFramePr>
+              <a:graphicFrameLocks xmlns:a="http://schemas.openxmlformats.org/drawingml/2006/main" noChangeAspect="1"/>
+            </wp:cNvGraphicFramePr>
+            <a:graphic xmlns:a="http://schemas.openxmlformats.org/drawingml/2006/main">
+              <a:graphicData uri="http://schemas.openxmlformats.org/drawingml/2006/picture">
+                <pic:pic xmlns:pic="http://schemas.openxmlformats.org/drawingml/2006/picture">
+                  <pic:nvPicPr>
+                    <pic:cNvPr id="0" name="Picture 8" descr="Java67: 5 Difference between String, StringBuffer, and StringBuilder in Java"/>
+                    <pic:cNvPicPr>
+                      <a:picLocks noChangeAspect="1" noChangeArrowheads="1"/>
+                    </pic:cNvPicPr>
+                  </pic:nvPicPr>
+                  <pic:blipFill>
+                    <a:blip r:embed="rId14">
+                      <a:extLst>
+                        <a:ext uri="{28A0092B-C50C-407E-A947-70E740481C1C}">
+                          <a14:useLocalDpi xmlns:a14="http://schemas.microsoft.com/office/drawing/2010/main" val="0"/>
+                        </a:ext>
+                      </a:extLst>
+                    </a:blip>
+                    <a:srcRect/>
+                    <a:stretch>
+                      <a:fillRect/>
+                    </a:stretch>
+                  </pic:blipFill>
+                  <pic:spPr bwMode="auto">
+                    <a:xfrm>
+                      <a:off x="0" y="0"/>
+                      <a:ext cx="5731510" cy="3223974"/>
+                    </a:xfrm>
+                    <a:prstGeom prst="rect">
+                      <a:avLst/>
+                    </a:prstGeom>
+                    <a:noFill/>
+                    <a:ln>
+                      <a:noFill/>
+                    </a:ln>
+                  </pic:spPr>
+                </pic:pic>
+              </a:graphicData>
+            </a:graphic>
+          </wp:inline>
+        </w:drawing>
+      </w:r>
+    </w:p>
+    <w:p>
+      <w:pPr>
+        <w:shd w:val="clear" w:color="auto" w:fill="FFFFFF"/>
+        <w:spacing w:after="0" w:line="240" w:lineRule="auto"/>
+        <w:jc w:val="both"/>
+        <w:textAlignment w:val="baseline"/>
+        <w:rPr>
+          <w:rFonts w:eastAsia="Times New Roman" w:cstheme="minorHAnsi"/>
+          <w:color w:val="273239"/>
+          <w:spacing w:val="2"/>
+          <w:sz w:val="24"/>
+          <w:szCs w:val="24"/>
+          <w:lang w:eastAsia="en-SG"/>
+        </w:rPr>
+      </w:pPr>
+      <w:r>
+        <w:rPr>
+          <w:rFonts w:eastAsia="Times New Roman" w:cstheme="minorHAnsi"/>
+          <w:color w:val="273239"/>
+          <w:spacing w:val="2"/>
+          <w:sz w:val="24"/>
+          <w:szCs w:val="24"/>
+          <w:lang w:eastAsia="en-SG"/>
+        </w:rPr>
+        <w:lastRenderedPageBreak/>
+        <w:t>StringBuilder is used to represent a </w:t>
+      </w:r>
+      <w:r>
+        <w:rPr>
+          <w:rFonts w:eastAsia="Times New Roman" w:cstheme="minorHAnsi"/>
+          <w:i/>
+          <w:iCs/>
+          <w:color w:val="273239"/>
+          <w:spacing w:val="2"/>
+          <w:sz w:val="24"/>
+          <w:szCs w:val="24"/>
+          <w:bdr w:val="none" w:sz="0" w:space="0" w:color="auto" w:frame="1"/>
+          <w:lang w:eastAsia="en-SG"/>
+        </w:rPr>
+        <w:t>mutable string</w:t>
+      </w:r>
+      <w:r>
+        <w:rPr>
+          <w:rFonts w:eastAsia="Times New Roman" w:cstheme="minorHAnsi"/>
+          <w:color w:val="273239"/>
+          <w:spacing w:val="2"/>
+          <w:sz w:val="24"/>
+          <w:szCs w:val="24"/>
+          <w:lang w:eastAsia="en-SG"/>
+        </w:rPr>
+        <w:t> of characters</w:t>
+      </w:r>
+      <w:r>
+        <w:rPr>
+          <w:rFonts w:eastAsia="Times New Roman" w:cstheme="minorHAnsi"/>
+          <w:b/>
+          <w:bCs/>
+          <w:color w:val="273239"/>
+          <w:spacing w:val="2"/>
+          <w:sz w:val="24"/>
+          <w:szCs w:val="24"/>
+          <w:lang w:eastAsia="en-SG"/>
+        </w:rPr>
+        <w:t>. Mutable means the string which can be changed</w:t>
+      </w:r>
+      <w:r>
+        <w:rPr>
+          <w:rFonts w:eastAsia="Times New Roman" w:cstheme="minorHAnsi"/>
+          <w:color w:val="273239"/>
+          <w:spacing w:val="2"/>
+          <w:sz w:val="24"/>
+          <w:szCs w:val="24"/>
+          <w:lang w:eastAsia="en-SG"/>
+        </w:rPr>
+        <w:t xml:space="preserve">. </w:t>
+      </w:r>
+      <w:proofErr w:type="gramStart"/>
+      <w:r>
+        <w:rPr>
+          <w:rFonts w:eastAsia="Times New Roman" w:cstheme="minorHAnsi"/>
+          <w:color w:val="273239"/>
+          <w:spacing w:val="2"/>
+          <w:sz w:val="24"/>
+          <w:szCs w:val="24"/>
+          <w:lang w:eastAsia="en-SG"/>
+        </w:rPr>
+        <w:t>So</w:t>
+      </w:r>
+      <w:proofErr w:type="gramEnd"/>
+      <w:r>
+        <w:rPr>
+          <w:rFonts w:eastAsia="Times New Roman" w:cstheme="minorHAnsi"/>
+          <w:color w:val="273239"/>
+          <w:spacing w:val="2"/>
+          <w:sz w:val="24"/>
+          <w:szCs w:val="24"/>
+          <w:lang w:eastAsia="en-SG"/>
+        </w:rPr>
+        <w:t xml:space="preserve"> String objects are immutable but StringBuilder is the mutable string type. It will not create a new modified instance of the current string object but do the modifications in the existing string object. The complete functionality of StringBuilder is provided by StringBuilder class which is present in </w:t>
+      </w:r>
+      <w:proofErr w:type="spellStart"/>
+      <w:r>
+        <w:rPr>
+          <w:rFonts w:eastAsia="Times New Roman" w:cstheme="minorHAnsi"/>
+          <w:color w:val="273239"/>
+          <w:spacing w:val="2"/>
+          <w:sz w:val="24"/>
+          <w:szCs w:val="24"/>
+          <w:bdr w:val="none" w:sz="0" w:space="0" w:color="auto" w:frame="1"/>
+          <w:lang w:eastAsia="en-SG"/>
+        </w:rPr>
+        <w:t>System.Text</w:t>
+      </w:r>
+      <w:proofErr w:type="spellEnd"/>
+      <w:r>
+        <w:rPr>
+          <w:rFonts w:eastAsia="Times New Roman" w:cstheme="minorHAnsi"/>
+          <w:color w:val="273239"/>
+          <w:spacing w:val="2"/>
+          <w:sz w:val="24"/>
+          <w:szCs w:val="24"/>
+          <w:lang w:eastAsia="en-SG"/>
+        </w:rPr>
+        <w:t> namespace.</w:t>
+      </w:r>
+    </w:p>
+    <w:p>
+      <w:pPr>
+        <w:shd w:val="clear" w:color="auto" w:fill="FFFFFF"/>
+        <w:spacing w:after="0" w:line="240" w:lineRule="auto"/>
+        <w:jc w:val="both"/>
+        <w:textAlignment w:val="baseline"/>
+        <w:rPr>
+          <w:rFonts w:eastAsia="Times New Roman" w:cstheme="minorHAnsi"/>
+          <w:color w:val="273239"/>
+          <w:spacing w:val="2"/>
+          <w:sz w:val="24"/>
+          <w:szCs w:val="24"/>
+          <w:lang w:eastAsia="en-SG"/>
+        </w:rPr>
+      </w:pPr>
+    </w:p>
+    <w:p>
+      <w:pPr>
+        <w:shd w:val="clear" w:color="auto" w:fill="FFFFFF"/>
+        <w:spacing w:after="0" w:line="240" w:lineRule="auto"/>
+        <w:jc w:val="both"/>
+        <w:textAlignment w:val="baseline"/>
+        <w:rPr>
+          <w:rFonts w:eastAsia="Times New Roman" w:cstheme="minorHAnsi"/>
+          <w:color w:val="273239"/>
+          <w:spacing w:val="2"/>
+          <w:sz w:val="24"/>
+          <w:szCs w:val="24"/>
+          <w:lang w:eastAsia="en-SG"/>
+        </w:rPr>
+      </w:pPr>
+      <w:r>
+        <w:rPr>
+          <w:rFonts w:eastAsia="Times New Roman" w:cstheme="minorHAnsi"/>
+          <w:b/>
+          <w:bCs/>
+          <w:color w:val="273239"/>
+          <w:spacing w:val="2"/>
+          <w:sz w:val="24"/>
+          <w:szCs w:val="24"/>
+          <w:bdr w:val="none" w:sz="0" w:space="0" w:color="auto" w:frame="1"/>
+          <w:lang w:eastAsia="en-SG"/>
+        </w:rPr>
+        <w:t>Need of the StringBuilder:</w:t>
+      </w:r>
+      <w:r>
+        <w:rPr>
+          <w:rFonts w:eastAsia="Times New Roman" w:cstheme="minorHAnsi"/>
+          <w:color w:val="273239"/>
+          <w:spacing w:val="2"/>
+          <w:sz w:val="24"/>
+          <w:szCs w:val="24"/>
+          <w:lang w:eastAsia="en-SG"/>
+        </w:rPr>
+        <w:t xml:space="preserve"> As stated above that the String class objects are immutable which means </w:t>
+      </w:r>
+      <w:r>
+        <w:rPr>
+          <w:rFonts w:eastAsia="Times New Roman" w:cstheme="minorHAnsi"/>
+          <w:color w:val="273239"/>
+          <w:spacing w:val="2"/>
+          <w:sz w:val="24"/>
+          <w:szCs w:val="24"/>
+          <w:highlight w:val="yellow"/>
+          <w:lang w:eastAsia="en-SG"/>
+        </w:rPr>
+        <w:t xml:space="preserve">that if the user </w:t>
+      </w:r>
+      <w:r>
+        <w:rPr>
+          <w:rFonts w:eastAsia="Times New Roman" w:cstheme="minorHAnsi"/>
+          <w:color w:val="273239"/>
+          <w:spacing w:val="2"/>
+          <w:sz w:val="24"/>
+          <w:szCs w:val="24"/>
+          <w:highlight w:val="yellow"/>
+          <w:lang w:eastAsia="en-SG"/>
+        </w:rPr>
+        <w:t>modifies</w:t>
+      </w:r>
+      <w:r>
+        <w:rPr>
+          <w:rFonts w:eastAsia="Times New Roman" w:cstheme="minorHAnsi"/>
+          <w:color w:val="273239"/>
+          <w:spacing w:val="2"/>
+          <w:sz w:val="24"/>
+          <w:szCs w:val="24"/>
+          <w:highlight w:val="yellow"/>
+          <w:lang w:eastAsia="en-SG"/>
+        </w:rPr>
+        <w:t xml:space="preserve"> any string object it will result into the creation of a new string object. It makes the use of string costly. </w:t>
+      </w:r>
+      <w:proofErr w:type="gramStart"/>
+      <w:r>
+        <w:rPr>
+          <w:rFonts w:eastAsia="Times New Roman" w:cstheme="minorHAnsi"/>
+          <w:color w:val="273239"/>
+          <w:spacing w:val="2"/>
+          <w:sz w:val="24"/>
+          <w:szCs w:val="24"/>
+          <w:highlight w:val="yellow"/>
+          <w:lang w:eastAsia="en-SG"/>
+        </w:rPr>
+        <w:t>So</w:t>
+      </w:r>
+      <w:proofErr w:type="gramEnd"/>
+      <w:r>
+        <w:rPr>
+          <w:rFonts w:eastAsia="Times New Roman" w:cstheme="minorHAnsi"/>
+          <w:color w:val="273239"/>
+          <w:spacing w:val="2"/>
+          <w:sz w:val="24"/>
+          <w:szCs w:val="24"/>
+          <w:highlight w:val="yellow"/>
+          <w:lang w:eastAsia="en-SG"/>
+        </w:rPr>
+        <w:t xml:space="preserve"> when the user needs the repetitive operations on the string then the need of StringBuilder come into existence</w:t>
+      </w:r>
+      <w:r>
+        <w:rPr>
+          <w:rFonts w:eastAsia="Times New Roman" w:cstheme="minorHAnsi"/>
+          <w:color w:val="273239"/>
+          <w:spacing w:val="2"/>
+          <w:sz w:val="24"/>
+          <w:szCs w:val="24"/>
+          <w:lang w:eastAsia="en-SG"/>
+        </w:rPr>
+        <w:t>. It provides the optimized way to deal with the repetitive and multiple string manipulation operations.</w:t>
+      </w:r>
+    </w:p>
+    <w:p>
+      <w:pPr>
+        <w:pStyle w:val="q-text"/>
+        <w:shd w:val="clear" w:color="auto" w:fill="FFFFFF"/>
+        <w:spacing w:before="0" w:beforeAutospacing="0" w:after="240" w:afterAutospacing="0"/>
+        <w:jc w:val="both"/>
+        <w:rPr>
+          <w:rFonts w:asciiTheme="minorHAnsi" w:hAnsiTheme="minorHAnsi" w:cstheme="minorHAnsi"/>
+          <w:b/>
+          <w:bCs/>
+          <w:color w:val="282829"/>
+          <w:sz w:val="23"/>
+          <w:szCs w:val="23"/>
+        </w:rPr>
+      </w:pPr>
+    </w:p>
+    <w:tbl>
+      <w:tblPr>
+        <w:tblW w:w="5000" w:type="pct"/>
+        <w:tblBorders>
+          <w:top w:val="outset" w:sz="6" w:space="0" w:color="auto"/>
+          <w:left w:val="outset" w:sz="6" w:space="0" w:color="auto"/>
+          <w:bottom w:val="outset" w:sz="6" w:space="0" w:color="auto"/>
+          <w:right w:val="outset" w:sz="6" w:space="0" w:color="auto"/>
+        </w:tblBorders>
+        <w:shd w:val="clear" w:color="auto" w:fill="FFFFFF"/>
+        <w:tblCellMar>
+          <w:top w:w="15" w:type="dxa"/>
+          <w:left w:w="15" w:type="dxa"/>
+          <w:bottom w:w="15" w:type="dxa"/>
+          <w:right w:w="15" w:type="dxa"/>
+        </w:tblCellMar>
+        <w:tblLook w:val="04A0" w:firstRow="1" w:lastRow="0" w:firstColumn="1" w:lastColumn="0" w:noHBand="0" w:noVBand="1"/>
+      </w:tblPr>
+      <w:tblGrid>
+        <w:gridCol w:w="3235"/>
+        <w:gridCol w:w="5775"/>
+      </w:tblGrid>
+      <w:tr>
+        <w:tc>
+          <w:tcPr>
+            <w:tcW w:w="0" w:type="auto"/>
+            <w:tcBorders>
+              <w:top w:val="dashed" w:sz="6" w:space="0" w:color="ABABAB"/>
+              <w:left w:val="dashed" w:sz="6" w:space="0" w:color="ABABAB"/>
+              <w:bottom w:val="dashed" w:sz="6" w:space="0" w:color="ABABAB"/>
+              <w:right w:val="dashed" w:sz="6" w:space="0" w:color="ABABAB"/>
+            </w:tcBorders>
+            <w:shd w:val="clear" w:color="auto" w:fill="0270BF"/>
+            <w:vAlign w:val="center"/>
+            <w:hideMark/>
+          </w:tcPr>
+          <w:p>
+            <w:pPr>
+              <w:spacing w:after="0" w:line="240" w:lineRule="auto"/>
+              <w:rPr>
+                <w:rFonts w:ascii="Open Sans" w:eastAsia="Times New Roman" w:hAnsi="Open Sans" w:cs="Open Sans"/>
+                <w:color w:val="333333"/>
+                <w:sz w:val="24"/>
+                <w:szCs w:val="24"/>
+                <w:lang w:eastAsia="en-SG"/>
+              </w:rPr>
+            </w:pPr>
+            <w:r>
+              <w:rPr>
+                <w:rFonts w:ascii="Open Sans" w:eastAsia="Times New Roman" w:hAnsi="Open Sans" w:cs="Open Sans"/>
+                <w:color w:val="FFFFFF"/>
+                <w:sz w:val="24"/>
+                <w:szCs w:val="24"/>
+                <w:lang w:eastAsia="en-SG"/>
+              </w:rPr>
+              <w:t>Method</w:t>
+            </w:r>
+          </w:p>
+        </w:tc>
+        <w:tc>
+          <w:tcPr>
+            <w:tcW w:w="0" w:type="auto"/>
+            <w:tcBorders>
+              <w:top w:val="dashed" w:sz="6" w:space="0" w:color="ABABAB"/>
+              <w:left w:val="dashed" w:sz="6" w:space="0" w:color="ABABAB"/>
+              <w:bottom w:val="dashed" w:sz="6" w:space="0" w:color="ABABAB"/>
+              <w:right w:val="dashed" w:sz="6" w:space="0" w:color="ABABAB"/>
+            </w:tcBorders>
+            <w:shd w:val="clear" w:color="auto" w:fill="0270BF"/>
+            <w:vAlign w:val="center"/>
+            <w:hideMark/>
+          </w:tcPr>
+          <w:p>
+            <w:pPr>
+              <w:spacing w:after="0" w:line="240" w:lineRule="auto"/>
+              <w:rPr>
+                <w:rFonts w:ascii="Open Sans" w:eastAsia="Times New Roman" w:hAnsi="Open Sans" w:cs="Open Sans"/>
+                <w:color w:val="333333"/>
+                <w:sz w:val="24"/>
+                <w:szCs w:val="24"/>
+                <w:lang w:eastAsia="en-SG"/>
+              </w:rPr>
+            </w:pPr>
+            <w:r>
+              <w:rPr>
+                <w:rFonts w:ascii="Open Sans" w:eastAsia="Times New Roman" w:hAnsi="Open Sans" w:cs="Open Sans"/>
+                <w:color w:val="FFFFFF"/>
+                <w:sz w:val="24"/>
+                <w:szCs w:val="24"/>
+                <w:lang w:eastAsia="en-SG"/>
+              </w:rPr>
+              <w:t>Description</w:t>
+            </w:r>
+          </w:p>
+        </w:tc>
+      </w:tr>
+      <w:tr>
+        <w:tc>
+          <w:tcPr>
+            <w:tcW w:w="0" w:type="auto"/>
+            <w:tcBorders>
+              <w:top w:val="dashed" w:sz="6" w:space="0" w:color="ABABAB"/>
+              <w:left w:val="dashed" w:sz="6" w:space="0" w:color="ABABAB"/>
+              <w:bottom w:val="dashed" w:sz="6" w:space="0" w:color="ABABAB"/>
+              <w:right w:val="dashed" w:sz="6" w:space="0" w:color="ABABAB"/>
+            </w:tcBorders>
+            <w:shd w:val="clear" w:color="auto" w:fill="FFFFFF"/>
+            <w:vAlign w:val="center"/>
+            <w:hideMark/>
+          </w:tcPr>
+          <w:p>
+            <w:pPr>
+              <w:spacing w:after="0" w:line="240" w:lineRule="auto"/>
+              <w:rPr>
+                <w:rFonts w:ascii="Open Sans" w:eastAsia="Times New Roman" w:hAnsi="Open Sans" w:cs="Open Sans"/>
+                <w:color w:val="333333"/>
+                <w:sz w:val="24"/>
+                <w:szCs w:val="24"/>
+                <w:lang w:eastAsia="en-SG"/>
+              </w:rPr>
+            </w:pPr>
+            <w:proofErr w:type="spellStart"/>
+            <w:r>
+              <w:rPr>
+                <w:rFonts w:ascii="Open Sans" w:eastAsia="Times New Roman" w:hAnsi="Open Sans" w:cs="Open Sans"/>
+                <w:color w:val="333333"/>
+                <w:sz w:val="24"/>
+                <w:szCs w:val="24"/>
+                <w:lang w:eastAsia="en-SG"/>
+              </w:rPr>
+              <w:t>StringBuilder.Append</w:t>
+            </w:r>
+            <w:proofErr w:type="spellEnd"/>
+          </w:p>
+        </w:tc>
+        <w:tc>
+          <w:tcPr>
+            <w:tcW w:w="0" w:type="auto"/>
+            <w:tcBorders>
+              <w:top w:val="dashed" w:sz="6" w:space="0" w:color="ABABAB"/>
+              <w:left w:val="dashed" w:sz="6" w:space="0" w:color="ABABAB"/>
+              <w:bottom w:val="dashed" w:sz="6" w:space="0" w:color="ABABAB"/>
+              <w:right w:val="dashed" w:sz="6" w:space="0" w:color="ABABAB"/>
+            </w:tcBorders>
+            <w:shd w:val="clear" w:color="auto" w:fill="FFFFFF"/>
+            <w:vAlign w:val="center"/>
+            <w:hideMark/>
+          </w:tcPr>
+          <w:p>
+            <w:pPr>
+              <w:spacing w:after="0" w:line="240" w:lineRule="auto"/>
+              <w:rPr>
+                <w:rFonts w:ascii="Open Sans" w:eastAsia="Times New Roman" w:hAnsi="Open Sans" w:cs="Open Sans"/>
+                <w:color w:val="333333"/>
+                <w:sz w:val="24"/>
+                <w:szCs w:val="24"/>
+                <w:lang w:eastAsia="en-SG"/>
+              </w:rPr>
+            </w:pPr>
+            <w:r>
+              <w:rPr>
+                <w:rFonts w:ascii="Open Sans" w:eastAsia="Times New Roman" w:hAnsi="Open Sans" w:cs="Open Sans"/>
+                <w:color w:val="333333"/>
+                <w:sz w:val="24"/>
+                <w:szCs w:val="24"/>
+                <w:lang w:eastAsia="en-SG"/>
+              </w:rPr>
+              <w:t>Appends information to the end of the current StringBuilder.</w:t>
+            </w:r>
+          </w:p>
+        </w:tc>
+      </w:tr>
+      <w:tr>
+        <w:tc>
+          <w:tcPr>
+            <w:tcW w:w="0" w:type="auto"/>
+            <w:tcBorders>
+              <w:top w:val="dashed" w:sz="6" w:space="0" w:color="ABABAB"/>
+              <w:left w:val="dashed" w:sz="6" w:space="0" w:color="ABABAB"/>
+              <w:bottom w:val="dashed" w:sz="6" w:space="0" w:color="ABABAB"/>
+              <w:right w:val="dashed" w:sz="6" w:space="0" w:color="ABABAB"/>
+            </w:tcBorders>
+            <w:shd w:val="clear" w:color="auto" w:fill="FFFFFF"/>
+            <w:vAlign w:val="center"/>
+            <w:hideMark/>
+          </w:tcPr>
+          <w:p>
+            <w:pPr>
+              <w:spacing w:after="0" w:line="240" w:lineRule="auto"/>
+              <w:rPr>
+                <w:rFonts w:ascii="Open Sans" w:eastAsia="Times New Roman" w:hAnsi="Open Sans" w:cs="Open Sans"/>
+                <w:color w:val="333333"/>
+                <w:sz w:val="24"/>
+                <w:szCs w:val="24"/>
+                <w:lang w:eastAsia="en-SG"/>
+              </w:rPr>
+            </w:pPr>
+            <w:proofErr w:type="spellStart"/>
+            <w:r>
+              <w:rPr>
+                <w:rFonts w:ascii="Open Sans" w:eastAsia="Times New Roman" w:hAnsi="Open Sans" w:cs="Open Sans"/>
+                <w:color w:val="333333"/>
+                <w:sz w:val="24"/>
+                <w:szCs w:val="24"/>
+                <w:lang w:eastAsia="en-SG"/>
+              </w:rPr>
+              <w:t>StringBuilder.AppendFormat</w:t>
+            </w:r>
+            <w:proofErr w:type="spellEnd"/>
+          </w:p>
+        </w:tc>
+        <w:tc>
+          <w:tcPr>
+            <w:tcW w:w="0" w:type="auto"/>
+            <w:tcBorders>
+              <w:top w:val="dashed" w:sz="6" w:space="0" w:color="ABABAB"/>
+              <w:left w:val="dashed" w:sz="6" w:space="0" w:color="ABABAB"/>
+              <w:bottom w:val="dashed" w:sz="6" w:space="0" w:color="ABABAB"/>
+              <w:right w:val="dashed" w:sz="6" w:space="0" w:color="ABABAB"/>
+            </w:tcBorders>
+            <w:shd w:val="clear" w:color="auto" w:fill="FFFFFF"/>
+            <w:vAlign w:val="center"/>
+            <w:hideMark/>
+          </w:tcPr>
+          <w:p>
+            <w:pPr>
+              <w:spacing w:after="0" w:line="240" w:lineRule="auto"/>
+              <w:rPr>
+                <w:rFonts w:ascii="Open Sans" w:eastAsia="Times New Roman" w:hAnsi="Open Sans" w:cs="Open Sans"/>
+                <w:color w:val="333333"/>
+                <w:sz w:val="24"/>
+                <w:szCs w:val="24"/>
+                <w:lang w:eastAsia="en-SG"/>
+              </w:rPr>
+            </w:pPr>
+            <w:r>
+              <w:rPr>
+                <w:rFonts w:ascii="Open Sans" w:eastAsia="Times New Roman" w:hAnsi="Open Sans" w:cs="Open Sans"/>
+                <w:color w:val="333333"/>
+                <w:sz w:val="24"/>
+                <w:szCs w:val="24"/>
+                <w:lang w:eastAsia="en-SG"/>
+              </w:rPr>
+              <w:t>Replaces a format specifier passed in a string with formatted text.</w:t>
+            </w:r>
+          </w:p>
+        </w:tc>
+      </w:tr>
+      <w:tr>
+        <w:tc>
+          <w:tcPr>
+            <w:tcW w:w="0" w:type="auto"/>
+            <w:tcBorders>
+              <w:top w:val="dashed" w:sz="6" w:space="0" w:color="ABABAB"/>
+              <w:left w:val="dashed" w:sz="6" w:space="0" w:color="ABABAB"/>
+              <w:bottom w:val="dashed" w:sz="6" w:space="0" w:color="ABABAB"/>
+              <w:right w:val="dashed" w:sz="6" w:space="0" w:color="ABABAB"/>
+            </w:tcBorders>
+            <w:shd w:val="clear" w:color="auto" w:fill="FFFFFF"/>
+            <w:vAlign w:val="center"/>
+            <w:hideMark/>
+          </w:tcPr>
+          <w:p>
+            <w:pPr>
+              <w:spacing w:after="0" w:line="240" w:lineRule="auto"/>
+              <w:rPr>
+                <w:rFonts w:ascii="Open Sans" w:eastAsia="Times New Roman" w:hAnsi="Open Sans" w:cs="Open Sans"/>
+                <w:color w:val="333333"/>
+                <w:sz w:val="24"/>
+                <w:szCs w:val="24"/>
+                <w:lang w:eastAsia="en-SG"/>
+              </w:rPr>
+            </w:pPr>
+            <w:proofErr w:type="spellStart"/>
+            <w:r>
+              <w:rPr>
+                <w:rFonts w:ascii="Open Sans" w:eastAsia="Times New Roman" w:hAnsi="Open Sans" w:cs="Open Sans"/>
+                <w:color w:val="333333"/>
+                <w:sz w:val="24"/>
+                <w:szCs w:val="24"/>
+                <w:lang w:eastAsia="en-SG"/>
+              </w:rPr>
+              <w:t>StringBuilder.Insert</w:t>
+            </w:r>
+            <w:proofErr w:type="spellEnd"/>
+          </w:p>
+        </w:tc>
+        <w:tc>
+          <w:tcPr>
+            <w:tcW w:w="0" w:type="auto"/>
+            <w:tcBorders>
+              <w:top w:val="dashed" w:sz="6" w:space="0" w:color="ABABAB"/>
+              <w:left w:val="dashed" w:sz="6" w:space="0" w:color="ABABAB"/>
+              <w:bottom w:val="dashed" w:sz="6" w:space="0" w:color="ABABAB"/>
+              <w:right w:val="dashed" w:sz="6" w:space="0" w:color="ABABAB"/>
+            </w:tcBorders>
+            <w:shd w:val="clear" w:color="auto" w:fill="FFFFFF"/>
+            <w:vAlign w:val="center"/>
+            <w:hideMark/>
+          </w:tcPr>
+          <w:p>
+            <w:pPr>
+              <w:spacing w:after="0" w:line="240" w:lineRule="auto"/>
+              <w:rPr>
+                <w:rFonts w:ascii="Open Sans" w:eastAsia="Times New Roman" w:hAnsi="Open Sans" w:cs="Open Sans"/>
+                <w:color w:val="333333"/>
+                <w:sz w:val="24"/>
+                <w:szCs w:val="24"/>
+                <w:lang w:eastAsia="en-SG"/>
+              </w:rPr>
+            </w:pPr>
+            <w:r>
+              <w:rPr>
+                <w:rFonts w:ascii="Open Sans" w:eastAsia="Times New Roman" w:hAnsi="Open Sans" w:cs="Open Sans"/>
+                <w:color w:val="333333"/>
+                <w:sz w:val="24"/>
+                <w:szCs w:val="24"/>
+                <w:lang w:eastAsia="en-SG"/>
+              </w:rPr>
+              <w:t>Inserts a string or object into the specified index of the current StringBuilder.</w:t>
+            </w:r>
+          </w:p>
+        </w:tc>
+      </w:tr>
+      <w:tr>
+        <w:tc>
+          <w:tcPr>
+            <w:tcW w:w="0" w:type="auto"/>
+            <w:tcBorders>
+              <w:top w:val="dashed" w:sz="6" w:space="0" w:color="ABABAB"/>
+              <w:left w:val="dashed" w:sz="6" w:space="0" w:color="ABABAB"/>
+              <w:bottom w:val="dashed" w:sz="6" w:space="0" w:color="ABABAB"/>
+              <w:right w:val="dashed" w:sz="6" w:space="0" w:color="ABABAB"/>
+            </w:tcBorders>
+            <w:shd w:val="clear" w:color="auto" w:fill="FFFFFF"/>
+            <w:vAlign w:val="center"/>
+            <w:hideMark/>
+          </w:tcPr>
+          <w:p>
+            <w:pPr>
+              <w:spacing w:after="0" w:line="240" w:lineRule="auto"/>
+              <w:rPr>
+                <w:rFonts w:ascii="Open Sans" w:eastAsia="Times New Roman" w:hAnsi="Open Sans" w:cs="Open Sans"/>
+                <w:color w:val="333333"/>
+                <w:sz w:val="24"/>
+                <w:szCs w:val="24"/>
+                <w:lang w:eastAsia="en-SG"/>
+              </w:rPr>
+            </w:pPr>
+            <w:proofErr w:type="spellStart"/>
+            <w:r>
+              <w:rPr>
+                <w:rFonts w:ascii="Open Sans" w:eastAsia="Times New Roman" w:hAnsi="Open Sans" w:cs="Open Sans"/>
+                <w:color w:val="333333"/>
+                <w:sz w:val="24"/>
+                <w:szCs w:val="24"/>
+                <w:lang w:eastAsia="en-SG"/>
+              </w:rPr>
+              <w:t>StringBuilder.Remove</w:t>
+            </w:r>
+            <w:proofErr w:type="spellEnd"/>
+          </w:p>
+        </w:tc>
+        <w:tc>
+          <w:tcPr>
+            <w:tcW w:w="0" w:type="auto"/>
+            <w:tcBorders>
+              <w:top w:val="dashed" w:sz="6" w:space="0" w:color="ABABAB"/>
+              <w:left w:val="dashed" w:sz="6" w:space="0" w:color="ABABAB"/>
+              <w:bottom w:val="dashed" w:sz="6" w:space="0" w:color="ABABAB"/>
+              <w:right w:val="dashed" w:sz="6" w:space="0" w:color="ABABAB"/>
+            </w:tcBorders>
+            <w:shd w:val="clear" w:color="auto" w:fill="FFFFFF"/>
+            <w:vAlign w:val="center"/>
+            <w:hideMark/>
+          </w:tcPr>
+          <w:p>
+            <w:pPr>
+              <w:spacing w:after="0" w:line="240" w:lineRule="auto"/>
+              <w:rPr>
+                <w:rFonts w:ascii="Open Sans" w:eastAsia="Times New Roman" w:hAnsi="Open Sans" w:cs="Open Sans"/>
+                <w:color w:val="333333"/>
+                <w:sz w:val="24"/>
+                <w:szCs w:val="24"/>
+                <w:lang w:eastAsia="en-SG"/>
+              </w:rPr>
+            </w:pPr>
+            <w:r>
+              <w:rPr>
+                <w:rFonts w:ascii="Open Sans" w:eastAsia="Times New Roman" w:hAnsi="Open Sans" w:cs="Open Sans"/>
+                <w:color w:val="333333"/>
+                <w:sz w:val="24"/>
+                <w:szCs w:val="24"/>
+                <w:lang w:eastAsia="en-SG"/>
+              </w:rPr>
+              <w:t>Removes a specified number of characters from the current StringBuilder.</w:t>
+            </w:r>
+          </w:p>
+        </w:tc>
+      </w:tr>
+      <w:tr>
+        <w:tc>
+          <w:tcPr>
+            <w:tcW w:w="0" w:type="auto"/>
+            <w:tcBorders>
+              <w:top w:val="dashed" w:sz="6" w:space="0" w:color="ABABAB"/>
+              <w:left w:val="dashed" w:sz="6" w:space="0" w:color="ABABAB"/>
+              <w:bottom w:val="dashed" w:sz="6" w:space="0" w:color="ABABAB"/>
+              <w:right w:val="dashed" w:sz="6" w:space="0" w:color="ABABAB"/>
+            </w:tcBorders>
+            <w:shd w:val="clear" w:color="auto" w:fill="FFFFFF"/>
+            <w:vAlign w:val="center"/>
+            <w:hideMark/>
+          </w:tcPr>
+          <w:p>
+            <w:pPr>
+              <w:spacing w:after="0" w:line="240" w:lineRule="auto"/>
+              <w:rPr>
+                <w:rFonts w:ascii="Open Sans" w:eastAsia="Times New Roman" w:hAnsi="Open Sans" w:cs="Open Sans"/>
+                <w:color w:val="333333"/>
+                <w:sz w:val="24"/>
+                <w:szCs w:val="24"/>
+                <w:lang w:eastAsia="en-SG"/>
+              </w:rPr>
+            </w:pPr>
+            <w:proofErr w:type="spellStart"/>
+            <w:r>
+              <w:rPr>
+                <w:rFonts w:ascii="Open Sans" w:eastAsia="Times New Roman" w:hAnsi="Open Sans" w:cs="Open Sans"/>
+                <w:color w:val="333333"/>
+                <w:sz w:val="24"/>
+                <w:szCs w:val="24"/>
+                <w:lang w:eastAsia="en-SG"/>
+              </w:rPr>
+              <w:t>StringBuilder.Replace</w:t>
+            </w:r>
+            <w:proofErr w:type="spellEnd"/>
+          </w:p>
+        </w:tc>
+        <w:tc>
+          <w:tcPr>
+            <w:tcW w:w="0" w:type="auto"/>
+            <w:tcBorders>
+              <w:top w:val="dashed" w:sz="6" w:space="0" w:color="ABABAB"/>
+              <w:left w:val="dashed" w:sz="6" w:space="0" w:color="ABABAB"/>
+              <w:bottom w:val="dashed" w:sz="6" w:space="0" w:color="ABABAB"/>
+              <w:right w:val="dashed" w:sz="6" w:space="0" w:color="ABABAB"/>
+            </w:tcBorders>
+            <w:shd w:val="clear" w:color="auto" w:fill="FFFFFF"/>
+            <w:vAlign w:val="center"/>
+            <w:hideMark/>
+          </w:tcPr>
+          <w:p>
+            <w:pPr>
+              <w:spacing w:after="0" w:line="240" w:lineRule="auto"/>
+              <w:rPr>
+                <w:rFonts w:ascii="Open Sans" w:eastAsia="Times New Roman" w:hAnsi="Open Sans" w:cs="Open Sans"/>
+                <w:color w:val="333333"/>
+                <w:sz w:val="24"/>
+                <w:szCs w:val="24"/>
+                <w:lang w:eastAsia="en-SG"/>
+              </w:rPr>
+            </w:pPr>
+            <w:r>
+              <w:rPr>
+                <w:rFonts w:ascii="Open Sans" w:eastAsia="Times New Roman" w:hAnsi="Open Sans" w:cs="Open Sans"/>
+                <w:color w:val="333333"/>
+                <w:sz w:val="24"/>
+                <w:szCs w:val="24"/>
+                <w:lang w:eastAsia="en-SG"/>
+              </w:rPr>
+              <w:t>Replaces a specified character at a specified index.</w:t>
+            </w:r>
+          </w:p>
+        </w:tc>
+      </w:tr>
+    </w:tbl>
+    <w:p>
+      <w:pPr>
+        <w:pStyle w:val="q-text"/>
+        <w:shd w:val="clear" w:color="auto" w:fill="FFFFFF"/>
+        <w:spacing w:before="0" w:beforeAutospacing="0" w:after="240" w:afterAutospacing="0"/>
+        <w:jc w:val="both"/>
+        <w:rPr>
+          <w:rFonts w:asciiTheme="minorHAnsi" w:hAnsiTheme="minorHAnsi" w:cstheme="minorHAnsi"/>
+          <w:b/>
+          <w:bCs/>
+          <w:color w:val="282829"/>
+          <w:sz w:val="23"/>
+          <w:szCs w:val="23"/>
+        </w:rPr>
+      </w:pPr>
+    </w:p>
+    <w:p>
+      <w:pPr>
+        <w:pStyle w:val="q-text"/>
+        <w:shd w:val="clear" w:color="auto" w:fill="FFFFFF"/>
+        <w:spacing w:before="0" w:beforeAutospacing="0" w:after="240" w:afterAutospacing="0"/>
+        <w:jc w:val="both"/>
+        <w:rPr>
+          <w:rFonts w:asciiTheme="minorHAnsi" w:hAnsiTheme="minorHAnsi" w:cstheme="minorHAnsi"/>
+          <w:b/>
+          <w:bCs/>
+          <w:color w:val="282829"/>
+          <w:sz w:val="23"/>
+          <w:szCs w:val="23"/>
+        </w:rPr>
+      </w:pPr>
     </w:p>
     <w:sectPr>
       <w:pgSz w:w="11906" w:h="16838"/>
@@ -2377,6 +4054,31 @@
       <w:szCs w:val="20"/>
     </w:rPr>
   </w:style>
+  <w:style w:type="paragraph" w:customStyle="1" w:styleId="q-text">
+    <w:name w:val="q-text"/>
+    <w:basedOn w:val="Normal"/>
+    <w:rsid w:val="00BA73FA"/>
+    <w:pPr>
+      <w:spacing w:before="100" w:beforeAutospacing="1" w:after="100" w:afterAutospacing="1" w:line="240" w:lineRule="auto"/>
+    </w:pPr>
+    <w:rPr>
+      <w:rFonts w:ascii="Times New Roman" w:eastAsia="Times New Roman" w:hAnsi="Times New Roman" w:cs="Times New Roman"/>
+      <w:sz w:val="24"/>
+      <w:szCs w:val="24"/>
+      <w:lang w:eastAsia="en-SG"/>
+    </w:rPr>
+  </w:style>
+  <w:style w:type="character" w:styleId="Strong">
+    <w:name w:val="Strong"/>
+    <w:basedOn w:val="DefaultParagraphFont"/>
+    <w:uiPriority w:val="22"/>
+    <w:qFormat/>
+    <w:rsid w:val="00D96A43"/>
+    <w:rPr>
+      <w:b/>
+      <w:bCs/>
+    </w:rPr>
+  </w:style>
 </w:styles>
 </file>
 

</xml_diff>

<commit_message>
Data Structures    - Switch statement    - Hashtable OOP    - class  Fields    - Property(get / set accessor)    -
</commit_message>
<xml_diff>
--- a/DotNetCore_ReadMe.docx
+++ b/DotNetCore_ReadMe.docx
@@ -1158,10 +1158,14 @@
           <w:szCs w:val="23"/>
           <w:lang w:eastAsia="en-SG"/>
         </w:rPr>
-        <w:t xml:space="preserve"> cast </w:t>
-      </w:r>
-      <w:proofErr w:type="gramStart"/>
-      <w:r>
+        <w:t xml:space="preserve"> cast it, this is known as strongly typed</w:t>
+      </w:r>
+    </w:p>
+    <w:p>
+      <w:pPr>
+        <w:shd w:val="clear" w:color="auto" w:fill="FFFFFF"/>
+        <w:spacing w:after="100" w:afterAutospacing="1" w:line="240" w:lineRule="auto"/>
+        <w:textAlignment w:val="baseline"/>
         <w:rPr>
           <w:rFonts w:ascii="inherit" w:eastAsia="Times New Roman" w:hAnsi="inherit" w:cs="Segoe UI"/>
           <w:color w:val="232629"/>
@@ -1169,9 +1173,8 @@
           <w:szCs w:val="23"/>
           <w:lang w:eastAsia="en-SG"/>
         </w:rPr>
-        <w:t>it,</w:t>
-      </w:r>
-      <w:proofErr w:type="gramEnd"/>
+      </w:pPr>
+      <w:proofErr w:type="spellStart"/>
       <w:r>
         <w:rPr>
           <w:rFonts w:ascii="inherit" w:eastAsia="Times New Roman" w:hAnsi="inherit" w:cs="Segoe UI"/>
@@ -1180,14 +1183,9 @@
           <w:szCs w:val="23"/>
           <w:lang w:eastAsia="en-SG"/>
         </w:rPr>
-        <w:t xml:space="preserve"> this is known as strongly typed</w:t>
-      </w:r>
-    </w:p>
-    <w:p>
-      <w:pPr>
-        <w:shd w:val="clear" w:color="auto" w:fill="FFFFFF"/>
-        <w:spacing w:after="100" w:afterAutospacing="1" w:line="240" w:lineRule="auto"/>
-        <w:textAlignment w:val="baseline"/>
+        <w:t>Where</w:t>
+      </w:r>
+      <w:r>
         <w:rPr>
           <w:rFonts w:ascii="inherit" w:eastAsia="Times New Roman" w:hAnsi="inherit" w:cs="Segoe UI"/>
           <w:color w:val="232629"/>
@@ -1195,9 +1193,8 @@
           <w:szCs w:val="23"/>
           <w:lang w:eastAsia="en-SG"/>
         </w:rPr>
-      </w:pPr>
-      <w:proofErr w:type="spellStart"/>
-      <w:proofErr w:type="gramStart"/>
+        <w:t xml:space="preserve"> </w:t>
+      </w:r>
       <w:r>
         <w:rPr>
           <w:rFonts w:ascii="inherit" w:eastAsia="Times New Roman" w:hAnsi="inherit" w:cs="Segoe UI"/>
@@ -1206,30 +1203,9 @@
           <w:szCs w:val="23"/>
           <w:lang w:eastAsia="en-SG"/>
         </w:rPr>
-        <w:t>Where</w:t>
-      </w:r>
-      <w:r>
-        <w:rPr>
-          <w:rFonts w:ascii="inherit" w:eastAsia="Times New Roman" w:hAnsi="inherit" w:cs="Segoe UI"/>
-          <w:color w:val="232629"/>
-          <w:sz w:val="23"/>
-          <w:szCs w:val="23"/>
-          <w:lang w:eastAsia="en-SG"/>
-        </w:rPr>
-        <w:t xml:space="preserve"> </w:t>
-      </w:r>
-      <w:r>
-        <w:rPr>
-          <w:rFonts w:ascii="inherit" w:eastAsia="Times New Roman" w:hAnsi="inherit" w:cs="Segoe UI"/>
-          <w:color w:val="232629"/>
-          <w:sz w:val="23"/>
-          <w:szCs w:val="23"/>
-          <w:lang w:eastAsia="en-SG"/>
-        </w:rPr>
         <w:t>as</w:t>
       </w:r>
       <w:proofErr w:type="spellEnd"/>
-      <w:proofErr w:type="gramEnd"/>
       <w:r>
         <w:rPr>
           <w:rFonts w:ascii="inherit" w:eastAsia="Times New Roman" w:hAnsi="inherit" w:cs="Segoe UI"/>
@@ -1558,19 +1534,22 @@
           <w:sz w:val="23"/>
           <w:szCs w:val="23"/>
         </w:rPr>
-        <w:t xml:space="preserve">The array is the single most important data structure in computer programming. The computer itself is nothing but a collection of arrays of switches. A byte is an array of 8 binary bits. An integer (in many languages) is an array of 4 bytes and the order of the 4 bytes that make a </w:t>
-      </w:r>
-      <w:proofErr w:type="gramStart"/>
-      <w:r>
+        <w:t>The array is the single most important data structure in computer programming. The computer itself is nothing but a collection of arrays of switches. A byte is an array of 8 binary bits. An integer (in many languages) is an array of 4 bytes and the order of the 4 bytes that make a 32 bit integer can vary even on a single machine (GPU’s can use different ordering than the CPU’s they talk to). A string is an array of characters (can be one or two bytes per character depending on encoding). All of a computer’s memory is just a big array of bytes (or words that are multiples of a byte).</w:t>
+      </w:r>
+    </w:p>
+    <w:p>
+      <w:pPr>
+        <w:pStyle w:val="q-text"/>
+        <w:shd w:val="clear" w:color="auto" w:fill="FFFFFF"/>
+        <w:spacing w:before="0" w:beforeAutospacing="0" w:after="240" w:afterAutospacing="0"/>
+        <w:jc w:val="both"/>
         <w:rPr>
           <w:rFonts w:asciiTheme="minorHAnsi" w:hAnsiTheme="minorHAnsi" w:cstheme="minorHAnsi"/>
           <w:color w:val="282829"/>
           <w:sz w:val="23"/>
           <w:szCs w:val="23"/>
         </w:rPr>
-        <w:t>32 bit</w:t>
-      </w:r>
-      <w:proofErr w:type="gramEnd"/>
+      </w:pPr>
       <w:r>
         <w:rPr>
           <w:rFonts w:asciiTheme="minorHAnsi" w:hAnsiTheme="minorHAnsi" w:cstheme="minorHAnsi"/>
@@ -1578,90 +1557,7 @@
           <w:sz w:val="23"/>
           <w:szCs w:val="23"/>
         </w:rPr>
-        <w:t xml:space="preserve"> integer can vary even on a single machine (GPU’s can use different ordering than the CPU’s they talk to). A string is an array of characters (can be one or two bytes per character depending on encoding). </w:t>
-      </w:r>
-      <w:proofErr w:type="gramStart"/>
-      <w:r>
-        <w:rPr>
-          <w:rFonts w:asciiTheme="minorHAnsi" w:hAnsiTheme="minorHAnsi" w:cstheme="minorHAnsi"/>
-          <w:color w:val="282829"/>
-          <w:sz w:val="23"/>
-          <w:szCs w:val="23"/>
-        </w:rPr>
-        <w:t>All of</w:t>
-      </w:r>
-      <w:proofErr w:type="gramEnd"/>
-      <w:r>
-        <w:rPr>
-          <w:rFonts w:asciiTheme="minorHAnsi" w:hAnsiTheme="minorHAnsi" w:cstheme="minorHAnsi"/>
-          <w:color w:val="282829"/>
-          <w:sz w:val="23"/>
-          <w:szCs w:val="23"/>
-        </w:rPr>
-        <w:t xml:space="preserve"> a computer’s memory is just a big array of bytes (or words that are multiples of a byte).</w:t>
-      </w:r>
-    </w:p>
-    <w:p>
-      <w:pPr>
-        <w:pStyle w:val="q-text"/>
-        <w:shd w:val="clear" w:color="auto" w:fill="FFFFFF"/>
-        <w:spacing w:before="0" w:beforeAutospacing="0" w:after="240" w:afterAutospacing="0"/>
-        <w:jc w:val="both"/>
-        <w:rPr>
-          <w:rFonts w:asciiTheme="minorHAnsi" w:hAnsiTheme="minorHAnsi" w:cstheme="minorHAnsi"/>
-          <w:color w:val="282829"/>
-          <w:sz w:val="23"/>
-          <w:szCs w:val="23"/>
-        </w:rPr>
-      </w:pPr>
-      <w:r>
-        <w:rPr>
-          <w:rFonts w:asciiTheme="minorHAnsi" w:hAnsiTheme="minorHAnsi" w:cstheme="minorHAnsi"/>
-          <w:color w:val="282829"/>
-          <w:sz w:val="23"/>
-          <w:szCs w:val="23"/>
-        </w:rPr>
-        <w:t xml:space="preserve">When I first learned about all the advanced data structures like linked lists and binary trees, I assumed that they were what we were supposed to </w:t>
-      </w:r>
-      <w:proofErr w:type="gramStart"/>
-      <w:r>
-        <w:rPr>
-          <w:rFonts w:asciiTheme="minorHAnsi" w:hAnsiTheme="minorHAnsi" w:cstheme="minorHAnsi"/>
-          <w:color w:val="282829"/>
-          <w:sz w:val="23"/>
-          <w:szCs w:val="23"/>
-        </w:rPr>
-        <w:t>use</w:t>
-      </w:r>
-      <w:proofErr w:type="gramEnd"/>
-      <w:r>
-        <w:rPr>
-          <w:rFonts w:asciiTheme="minorHAnsi" w:hAnsiTheme="minorHAnsi" w:cstheme="minorHAnsi"/>
-          <w:color w:val="282829"/>
-          <w:sz w:val="23"/>
-          <w:szCs w:val="23"/>
-        </w:rPr>
-        <w:t xml:space="preserve"> and they would be fast and efficient. Unfortunately, they are not fast and efficient, and using them often complicates your code when you could have used a simple array. While it may seem harder to use ‘primitive’ structures like arrays, you will be rewarded by much faster performance and in many cases, simpler code. Arrays are also </w:t>
-      </w:r>
-      <w:proofErr w:type="gramStart"/>
-      <w:r>
-        <w:rPr>
-          <w:rFonts w:asciiTheme="minorHAnsi" w:hAnsiTheme="minorHAnsi" w:cstheme="minorHAnsi"/>
-          <w:color w:val="282829"/>
-          <w:sz w:val="23"/>
-          <w:szCs w:val="23"/>
-        </w:rPr>
-        <w:t>pretty consistent</w:t>
-      </w:r>
-      <w:proofErr w:type="gramEnd"/>
-      <w:r>
-        <w:rPr>
-          <w:rFonts w:asciiTheme="minorHAnsi" w:hAnsiTheme="minorHAnsi" w:cstheme="minorHAnsi"/>
-          <w:color w:val="282829"/>
-          <w:sz w:val="23"/>
-          <w:szCs w:val="23"/>
-        </w:rPr>
-        <w:t xml:space="preserve"> in coding syntax and </w:t>
+        <w:t xml:space="preserve">When I first learned about all the advanced data structures like linked lists and binary trees, I assumed that they were what we were supposed to use and they would be fast and efficient. Unfortunately, they are not fast and efficient, and using them often complicates your code when you could have used a simple array. While it may seem harder to use ‘primitive’ structures like arrays, you will be rewarded by much faster performance and in many cases, simpler code. Arrays are also pretty consistent in coding syntax and </w:t>
       </w:r>
       <w:proofErr w:type="spellStart"/>
       <w:r>
@@ -1782,7 +1678,6 @@
         </w:rPr>
         <w:t xml:space="preserve">Value </w:t>
       </w:r>
-      <w:proofErr w:type="gramStart"/>
       <w:r>
         <w:rPr>
           <w:rFonts w:asciiTheme="minorHAnsi" w:hAnsiTheme="minorHAnsi" w:cstheme="minorHAnsi"/>
@@ -1792,19 +1687,7 @@
           <w:sz w:val="23"/>
           <w:szCs w:val="23"/>
         </w:rPr>
-        <w:t>types</w:t>
-      </w:r>
-      <w:proofErr w:type="gramEnd"/>
-      <w:r>
-        <w:rPr>
-          <w:rFonts w:asciiTheme="minorHAnsi" w:hAnsiTheme="minorHAnsi" w:cstheme="minorHAnsi"/>
-          <w:b/>
-          <w:bCs/>
-          <w:color w:val="282829"/>
-          <w:sz w:val="23"/>
-          <w:szCs w:val="23"/>
-        </w:rPr>
-        <w:t xml:space="preserve"> </w:t>
+        <w:t xml:space="preserve">types </w:t>
       </w:r>
       <w:r>
         <w:rPr>
@@ -2386,31 +2269,7 @@
           <w:szCs w:val="24"/>
           <w:lang w:eastAsia="en-SG"/>
         </w:rPr>
-        <w:t xml:space="preserve">. </w:t>
-      </w:r>
-      <w:proofErr w:type="gramStart"/>
-      <w:r>
-        <w:rPr>
-          <w:rFonts w:eastAsia="Times New Roman" w:cstheme="minorHAnsi"/>
-          <w:color w:val="273239"/>
-          <w:spacing w:val="2"/>
-          <w:sz w:val="24"/>
-          <w:szCs w:val="24"/>
-          <w:lang w:eastAsia="en-SG"/>
-        </w:rPr>
-        <w:t>So</w:t>
-      </w:r>
-      <w:proofErr w:type="gramEnd"/>
-      <w:r>
-        <w:rPr>
-          <w:rFonts w:eastAsia="Times New Roman" w:cstheme="minorHAnsi"/>
-          <w:color w:val="273239"/>
-          <w:spacing w:val="2"/>
-          <w:sz w:val="24"/>
-          <w:szCs w:val="24"/>
-          <w:lang w:eastAsia="en-SG"/>
-        </w:rPr>
-        <w:t xml:space="preserve"> String objects are immutable but StringBuilder is the mutable string type. It will not create a new modified instance of the current string object but do the modifications in the existing string object. The complete functionality of StringBuilder is provided by StringBuilder class which is present in </w:t>
+        <w:t>. So String objects are immutable but StringBuilder is the mutable string type. It will not create a new modified instance of the current string object but do the modifications in the existing string object. The complete functionality of StringBuilder is provided by StringBuilder class which is present in </w:t>
       </w:r>
       <w:proofErr w:type="spellStart"/>
       <w:r>
@@ -2528,33 +2387,7 @@
           <w:highlight w:val="yellow"/>
           <w:lang w:eastAsia="en-SG"/>
         </w:rPr>
-        <w:t xml:space="preserve"> any string object it will result into the creation of a new string object. It makes the use of string costly. </w:t>
-      </w:r>
-      <w:proofErr w:type="gramStart"/>
-      <w:r>
-        <w:rPr>
-          <w:rFonts w:eastAsia="Times New Roman" w:cstheme="minorHAnsi"/>
-          <w:color w:val="273239"/>
-          <w:spacing w:val="2"/>
-          <w:sz w:val="24"/>
-          <w:szCs w:val="24"/>
-          <w:highlight w:val="yellow"/>
-          <w:lang w:eastAsia="en-SG"/>
-        </w:rPr>
-        <w:t>So</w:t>
-      </w:r>
-      <w:proofErr w:type="gramEnd"/>
-      <w:r>
-        <w:rPr>
-          <w:rFonts w:eastAsia="Times New Roman" w:cstheme="minorHAnsi"/>
-          <w:color w:val="273239"/>
-          <w:spacing w:val="2"/>
-          <w:sz w:val="24"/>
-          <w:szCs w:val="24"/>
-          <w:highlight w:val="yellow"/>
-          <w:lang w:eastAsia="en-SG"/>
-        </w:rPr>
-        <w:t xml:space="preserve"> when the user needs the repetitive operations on the string then the need of StringBuilder come into existence</w:t>
+        <w:t xml:space="preserve"> any string object it will result into the creation of a new string object. It makes the use of string costly. So when the user needs the repetitive operations on the string then the need of StringBuilder come into existence</w:t>
       </w:r>
       <w:r>
         <w:rPr>
@@ -3093,6 +2926,1198 @@
         </w:rPr>
       </w:pPr>
     </w:p>
+    <w:p>
+      <w:pPr>
+        <w:pStyle w:val="q-text"/>
+        <w:shd w:val="clear" w:color="auto" w:fill="FFFFFF"/>
+        <w:spacing w:before="0" w:beforeAutospacing="0" w:after="240" w:afterAutospacing="0"/>
+        <w:jc w:val="both"/>
+        <w:rPr>
+          <w:rFonts w:asciiTheme="minorHAnsi" w:hAnsiTheme="minorHAnsi" w:cstheme="minorHAnsi"/>
+          <w:b/>
+          <w:bCs/>
+          <w:color w:val="282829"/>
+          <w:sz w:val="23"/>
+          <w:szCs w:val="23"/>
+        </w:rPr>
+      </w:pPr>
+    </w:p>
+    <w:p>
+      <w:pPr>
+        <w:pStyle w:val="q-text"/>
+        <w:shd w:val="clear" w:color="auto" w:fill="FFFFFF"/>
+        <w:spacing w:before="0" w:beforeAutospacing="0" w:after="240" w:afterAutospacing="0"/>
+        <w:jc w:val="both"/>
+        <w:rPr>
+          <w:rFonts w:asciiTheme="minorHAnsi" w:hAnsiTheme="minorHAnsi" w:cstheme="minorHAnsi"/>
+          <w:b/>
+          <w:bCs/>
+          <w:color w:val="282829"/>
+          <w:sz w:val="23"/>
+          <w:szCs w:val="23"/>
+        </w:rPr>
+      </w:pPr>
+    </w:p>
+    <w:p>
+      <w:pPr>
+        <w:pStyle w:val="q-text"/>
+        <w:shd w:val="clear" w:color="auto" w:fill="FFFFFF"/>
+        <w:spacing w:before="0" w:beforeAutospacing="0" w:after="240" w:afterAutospacing="0"/>
+        <w:jc w:val="both"/>
+        <w:rPr>
+          <w:rFonts w:asciiTheme="minorHAnsi" w:hAnsiTheme="minorHAnsi" w:cstheme="minorHAnsi"/>
+          <w:b/>
+          <w:bCs/>
+          <w:color w:val="282829"/>
+          <w:sz w:val="23"/>
+          <w:szCs w:val="23"/>
+        </w:rPr>
+      </w:pPr>
+    </w:p>
+    <w:p>
+      <w:pPr>
+        <w:pStyle w:val="q-text"/>
+        <w:shd w:val="clear" w:color="auto" w:fill="FFFFFF"/>
+        <w:spacing w:before="0" w:beforeAutospacing="0" w:after="240" w:afterAutospacing="0"/>
+        <w:jc w:val="both"/>
+        <w:rPr>
+          <w:rFonts w:asciiTheme="minorHAnsi" w:hAnsiTheme="minorHAnsi" w:cstheme="minorHAnsi"/>
+          <w:b/>
+          <w:bCs/>
+          <w:color w:val="282829"/>
+          <w:sz w:val="23"/>
+          <w:szCs w:val="23"/>
+        </w:rPr>
+      </w:pPr>
+    </w:p>
+    <w:p>
+      <w:pPr>
+        <w:pStyle w:val="q-text"/>
+        <w:shd w:val="clear" w:color="auto" w:fill="FFFFFF"/>
+        <w:spacing w:before="0" w:beforeAutospacing="0" w:after="240" w:afterAutospacing="0"/>
+        <w:jc w:val="both"/>
+        <w:rPr>
+          <w:rFonts w:asciiTheme="minorHAnsi" w:hAnsiTheme="minorHAnsi" w:cstheme="minorHAnsi"/>
+          <w:b/>
+          <w:bCs/>
+          <w:color w:val="282829"/>
+          <w:sz w:val="23"/>
+          <w:szCs w:val="23"/>
+        </w:rPr>
+      </w:pPr>
+    </w:p>
+    <w:p>
+      <w:pPr>
+        <w:pStyle w:val="q-text"/>
+        <w:shd w:val="clear" w:color="auto" w:fill="FFFFFF"/>
+        <w:spacing w:before="0" w:beforeAutospacing="0" w:after="240" w:afterAutospacing="0"/>
+        <w:jc w:val="both"/>
+        <w:rPr>
+          <w:rFonts w:asciiTheme="minorHAnsi" w:hAnsiTheme="minorHAnsi" w:cstheme="minorHAnsi"/>
+          <w:b/>
+          <w:bCs/>
+          <w:color w:val="282829"/>
+          <w:sz w:val="23"/>
+          <w:szCs w:val="23"/>
+        </w:rPr>
+      </w:pPr>
+    </w:p>
+    <w:p>
+      <w:pPr>
+        <w:pStyle w:val="q-text"/>
+        <w:shd w:val="clear" w:color="auto" w:fill="FFFFFF"/>
+        <w:spacing w:before="0" w:beforeAutospacing="0" w:after="240" w:afterAutospacing="0"/>
+        <w:jc w:val="both"/>
+        <w:rPr>
+          <w:rFonts w:asciiTheme="minorHAnsi" w:hAnsiTheme="minorHAnsi" w:cstheme="minorHAnsi"/>
+          <w:b/>
+          <w:bCs/>
+          <w:color w:val="282829"/>
+          <w:sz w:val="23"/>
+          <w:szCs w:val="23"/>
+        </w:rPr>
+      </w:pPr>
+    </w:p>
+    <w:p>
+      <w:pPr>
+        <w:pStyle w:val="q-text"/>
+        <w:shd w:val="clear" w:color="auto" w:fill="FFFFFF"/>
+        <w:spacing w:before="0" w:beforeAutospacing="0" w:after="240" w:afterAutospacing="0"/>
+        <w:jc w:val="both"/>
+        <w:rPr>
+          <w:rFonts w:asciiTheme="minorHAnsi" w:hAnsiTheme="minorHAnsi" w:cstheme="minorHAnsi"/>
+          <w:b/>
+          <w:bCs/>
+          <w:color w:val="282829"/>
+          <w:sz w:val="23"/>
+          <w:szCs w:val="23"/>
+        </w:rPr>
+      </w:pPr>
+    </w:p>
+    <w:p>
+      <w:pPr>
+        <w:pStyle w:val="q-text"/>
+        <w:shd w:val="clear" w:color="auto" w:fill="FFFFFF"/>
+        <w:spacing w:before="0" w:beforeAutospacing="0" w:after="240" w:afterAutospacing="0"/>
+        <w:jc w:val="both"/>
+        <w:rPr>
+          <w:rFonts w:asciiTheme="minorHAnsi" w:hAnsiTheme="minorHAnsi" w:cstheme="minorHAnsi"/>
+          <w:b/>
+          <w:bCs/>
+          <w:color w:val="282829"/>
+          <w:sz w:val="23"/>
+          <w:szCs w:val="23"/>
+        </w:rPr>
+      </w:pPr>
+    </w:p>
+    <w:p>
+      <w:pPr>
+        <w:pStyle w:val="q-text"/>
+        <w:shd w:val="clear" w:color="auto" w:fill="FFFFFF"/>
+        <w:spacing w:before="0" w:beforeAutospacing="0" w:after="240" w:afterAutospacing="0"/>
+        <w:jc w:val="both"/>
+        <w:rPr>
+          <w:rFonts w:asciiTheme="minorHAnsi" w:hAnsiTheme="minorHAnsi" w:cstheme="minorHAnsi"/>
+          <w:b/>
+          <w:bCs/>
+          <w:color w:val="282829"/>
+          <w:sz w:val="23"/>
+          <w:szCs w:val="23"/>
+        </w:rPr>
+      </w:pPr>
+    </w:p>
+    <w:p>
+      <w:pPr>
+        <w:pStyle w:val="q-text"/>
+        <w:shd w:val="clear" w:color="auto" w:fill="FFFFFF"/>
+        <w:spacing w:before="0" w:beforeAutospacing="0" w:after="240" w:afterAutospacing="0"/>
+        <w:jc w:val="both"/>
+        <w:rPr>
+          <w:rFonts w:asciiTheme="minorHAnsi" w:hAnsiTheme="minorHAnsi" w:cstheme="minorHAnsi"/>
+          <w:b/>
+          <w:bCs/>
+          <w:color w:val="282829"/>
+          <w:sz w:val="23"/>
+          <w:szCs w:val="23"/>
+        </w:rPr>
+      </w:pPr>
+    </w:p>
+    <w:p>
+      <w:pPr>
+        <w:pStyle w:val="q-text"/>
+        <w:shd w:val="clear" w:color="auto" w:fill="FFFFFF"/>
+        <w:spacing w:before="0" w:beforeAutospacing="0" w:after="240" w:afterAutospacing="0"/>
+        <w:jc w:val="both"/>
+        <w:rPr>
+          <w:rFonts w:asciiTheme="minorHAnsi" w:hAnsiTheme="minorHAnsi" w:cstheme="minorHAnsi"/>
+          <w:b/>
+          <w:bCs/>
+          <w:color w:val="282829"/>
+          <w:sz w:val="23"/>
+          <w:szCs w:val="23"/>
+        </w:rPr>
+      </w:pPr>
+      <w:proofErr w:type="spellStart"/>
+      <w:r>
+        <w:rPr>
+          <w:rFonts w:asciiTheme="minorHAnsi" w:hAnsiTheme="minorHAnsi" w:cstheme="minorHAnsi"/>
+          <w:b/>
+          <w:bCs/>
+          <w:color w:val="282829"/>
+          <w:sz w:val="23"/>
+          <w:szCs w:val="23"/>
+        </w:rPr>
+        <w:lastRenderedPageBreak/>
+        <w:t>Hashtable</w:t>
+      </w:r>
+      <w:proofErr w:type="spellEnd"/>
+      <w:r>
+        <w:rPr>
+          <w:rFonts w:asciiTheme="minorHAnsi" w:hAnsiTheme="minorHAnsi" w:cstheme="minorHAnsi"/>
+          <w:b/>
+          <w:bCs/>
+          <w:color w:val="282829"/>
+          <w:sz w:val="23"/>
+          <w:szCs w:val="23"/>
+        </w:rPr>
+        <w:t xml:space="preserve"> </w:t>
+      </w:r>
+    </w:p>
+    <w:p>
+      <w:pPr>
+        <w:pStyle w:val="q-text"/>
+        <w:shd w:val="clear" w:color="auto" w:fill="FFFFFF"/>
+        <w:spacing w:before="0" w:beforeAutospacing="0" w:after="240" w:afterAutospacing="0"/>
+        <w:jc w:val="both"/>
+        <w:rPr>
+          <w:rFonts w:asciiTheme="minorHAnsi" w:hAnsiTheme="minorHAnsi" w:cstheme="minorHAnsi"/>
+          <w:b/>
+          <w:bCs/>
+          <w:color w:val="282829"/>
+          <w:sz w:val="23"/>
+          <w:szCs w:val="23"/>
+        </w:rPr>
+      </w:pPr>
+    </w:p>
+    <w:p>
+      <w:pPr>
+        <w:pStyle w:val="q-text"/>
+        <w:shd w:val="clear" w:color="auto" w:fill="FFFFFF"/>
+        <w:spacing w:before="0" w:beforeAutospacing="0" w:after="240" w:afterAutospacing="0"/>
+        <w:jc w:val="both"/>
+        <w:rPr>
+          <w:rFonts w:asciiTheme="minorHAnsi" w:hAnsiTheme="minorHAnsi" w:cstheme="minorHAnsi"/>
+          <w:b/>
+          <w:bCs/>
+          <w:color w:val="282829"/>
+          <w:sz w:val="23"/>
+          <w:szCs w:val="23"/>
+        </w:rPr>
+      </w:pPr>
+      <w:r>
+        <w:rPr>
+          <w:noProof/>
+        </w:rPr>
+        <w:drawing>
+          <wp:inline distT="0" distB="0" distL="0" distR="0" wp14:anchorId="69DE64C9" wp14:editId="13CD510F">
+            <wp:extent cx="3314700" cy="7261860"/>
+            <wp:effectExtent l="0" t="0" r="0" b="0"/>
+            <wp:docPr id="9" name="Picture 9" descr="Diagram&#10;&#10;Description automatically generated"/>
+            <wp:cNvGraphicFramePr>
+              <a:graphicFrameLocks xmlns:a="http://schemas.openxmlformats.org/drawingml/2006/main" noChangeAspect="1"/>
+            </wp:cNvGraphicFramePr>
+            <a:graphic xmlns:a="http://schemas.openxmlformats.org/drawingml/2006/main">
+              <a:graphicData uri="http://schemas.openxmlformats.org/drawingml/2006/picture">
+                <pic:pic xmlns:pic="http://schemas.openxmlformats.org/drawingml/2006/picture">
+                  <pic:nvPicPr>
+                    <pic:cNvPr id="9" name="Picture 9" descr="Diagram&#10;&#10;Description automatically generated"/>
+                    <pic:cNvPicPr>
+                      <a:picLocks noChangeAspect="1" noChangeArrowheads="1"/>
+                    </pic:cNvPicPr>
+                  </pic:nvPicPr>
+                  <pic:blipFill>
+                    <a:blip r:embed="rId15">
+                      <a:extLst>
+                        <a:ext uri="{28A0092B-C50C-407E-A947-70E740481C1C}">
+                          <a14:useLocalDpi xmlns:a14="http://schemas.microsoft.com/office/drawing/2010/main" val="0"/>
+                        </a:ext>
+                      </a:extLst>
+                    </a:blip>
+                    <a:srcRect/>
+                    <a:stretch>
+                      <a:fillRect/>
+                    </a:stretch>
+                  </pic:blipFill>
+                  <pic:spPr bwMode="auto">
+                    <a:xfrm>
+                      <a:off x="0" y="0"/>
+                      <a:ext cx="3314700" cy="7261860"/>
+                    </a:xfrm>
+                    <a:prstGeom prst="rect">
+                      <a:avLst/>
+                    </a:prstGeom>
+                    <a:noFill/>
+                    <a:ln>
+                      <a:noFill/>
+                    </a:ln>
+                  </pic:spPr>
+                </pic:pic>
+              </a:graphicData>
+            </a:graphic>
+          </wp:inline>
+        </w:drawing>
+      </w:r>
+    </w:p>
+    <w:p>
+      <w:pPr>
+        <w:pStyle w:val="q-text"/>
+        <w:shd w:val="clear" w:color="auto" w:fill="FFFFFF"/>
+        <w:spacing w:before="0" w:beforeAutospacing="0" w:after="240" w:afterAutospacing="0"/>
+        <w:jc w:val="both"/>
+        <w:rPr>
+          <w:rFonts w:asciiTheme="minorHAnsi" w:hAnsiTheme="minorHAnsi" w:cstheme="minorHAnsi"/>
+          <w:b/>
+          <w:bCs/>
+          <w:color w:val="282829"/>
+          <w:sz w:val="23"/>
+          <w:szCs w:val="23"/>
+        </w:rPr>
+      </w:pPr>
+    </w:p>
+    <w:p>
+      <w:pPr>
+        <w:pStyle w:val="q-text"/>
+        <w:shd w:val="clear" w:color="auto" w:fill="FFFFFF"/>
+        <w:spacing w:before="0" w:beforeAutospacing="0" w:after="240" w:afterAutospacing="0"/>
+        <w:jc w:val="both"/>
+        <w:rPr>
+          <w:rFonts w:asciiTheme="minorHAnsi" w:hAnsiTheme="minorHAnsi" w:cstheme="minorHAnsi"/>
+          <w:b/>
+          <w:bCs/>
+          <w:color w:val="282829"/>
+          <w:sz w:val="23"/>
+          <w:szCs w:val="23"/>
+        </w:rPr>
+      </w:pPr>
+    </w:p>
+    <w:p>
+      <w:pPr>
+        <w:shd w:val="clear" w:color="auto" w:fill="FFFFFF"/>
+        <w:spacing w:after="0" w:line="240" w:lineRule="auto"/>
+        <w:jc w:val="both"/>
+        <w:textAlignment w:val="baseline"/>
+        <w:rPr>
+          <w:rFonts w:eastAsia="Times New Roman" w:cstheme="minorHAnsi"/>
+          <w:b/>
+          <w:bCs/>
+          <w:color w:val="273239"/>
+          <w:spacing w:val="2"/>
+          <w:sz w:val="24"/>
+          <w:szCs w:val="24"/>
+          <w:lang w:eastAsia="en-SG"/>
+        </w:rPr>
+      </w:pPr>
+      <w:r>
+        <w:rPr>
+          <w:rFonts w:eastAsia="Times New Roman" w:cstheme="minorHAnsi"/>
+          <w:b/>
+          <w:bCs/>
+          <w:color w:val="273239"/>
+          <w:spacing w:val="2"/>
+          <w:sz w:val="24"/>
+          <w:szCs w:val="24"/>
+          <w:lang w:eastAsia="en-SG"/>
+        </w:rPr>
+        <w:lastRenderedPageBreak/>
+        <w:t>Static Method vs Non-Static Method</w:t>
+      </w:r>
+    </w:p>
+    <w:p>
+      <w:pPr>
+        <w:shd w:val="clear" w:color="auto" w:fill="FFFFFF"/>
+        <w:spacing w:after="0" w:line="240" w:lineRule="auto"/>
+        <w:jc w:val="both"/>
+        <w:textAlignment w:val="baseline"/>
+        <w:rPr>
+          <w:rFonts w:eastAsia="Times New Roman" w:cstheme="minorHAnsi"/>
+          <w:color w:val="273239"/>
+          <w:spacing w:val="2"/>
+          <w:sz w:val="24"/>
+          <w:szCs w:val="24"/>
+          <w:lang w:eastAsia="en-SG"/>
+        </w:rPr>
+      </w:pPr>
+    </w:p>
+    <w:p>
+      <w:pPr>
+        <w:shd w:val="clear" w:color="auto" w:fill="FFFFFF"/>
+        <w:spacing w:after="0" w:line="240" w:lineRule="auto"/>
+        <w:jc w:val="both"/>
+        <w:textAlignment w:val="baseline"/>
+        <w:rPr>
+          <w:rFonts w:eastAsia="Times New Roman" w:cstheme="minorHAnsi"/>
+          <w:color w:val="273239"/>
+          <w:spacing w:val="2"/>
+          <w:sz w:val="24"/>
+          <w:szCs w:val="24"/>
+          <w:lang w:eastAsia="en-SG"/>
+        </w:rPr>
+      </w:pPr>
+      <w:r>
+        <w:rPr>
+          <w:rFonts w:eastAsia="Times New Roman" w:cstheme="minorHAnsi"/>
+          <w:b/>
+          <w:bCs/>
+          <w:color w:val="273239"/>
+          <w:spacing w:val="2"/>
+          <w:sz w:val="24"/>
+          <w:szCs w:val="24"/>
+          <w:lang w:eastAsia="en-SG"/>
+        </w:rPr>
+        <w:t xml:space="preserve">A static method belongs to the class and a non-static method belongs to an object of a class. </w:t>
+      </w:r>
+      <w:r>
+        <w:rPr>
+          <w:rFonts w:eastAsia="Times New Roman" w:cstheme="minorHAnsi"/>
+          <w:color w:val="273239"/>
+          <w:spacing w:val="2"/>
+          <w:sz w:val="24"/>
+          <w:szCs w:val="24"/>
+          <w:lang w:eastAsia="en-SG"/>
+        </w:rPr>
+        <w:t xml:space="preserve">The static methods can </w:t>
+      </w:r>
+      <w:proofErr w:type="spellStart"/>
+      <w:r>
+        <w:rPr>
+          <w:rFonts w:eastAsia="Times New Roman" w:cstheme="minorHAnsi"/>
+          <w:color w:val="273239"/>
+          <w:spacing w:val="2"/>
+          <w:sz w:val="24"/>
+          <w:szCs w:val="24"/>
+          <w:lang w:eastAsia="en-SG"/>
+        </w:rPr>
+        <w:t>by</w:t>
+      </w:r>
+      <w:proofErr w:type="spellEnd"/>
+      <w:r>
+        <w:rPr>
+          <w:rFonts w:eastAsia="Times New Roman" w:cstheme="minorHAnsi"/>
+          <w:color w:val="273239"/>
+          <w:spacing w:val="2"/>
+          <w:sz w:val="24"/>
+          <w:szCs w:val="24"/>
+          <w:lang w:eastAsia="en-SG"/>
+        </w:rPr>
+        <w:t xml:space="preserve"> accessed directly from the class, while non-static methods (or instance methods as I like to call them) have to be accessed from an instance.</w:t>
+      </w:r>
+    </w:p>
+    <w:p>
+      <w:pPr>
+        <w:shd w:val="clear" w:color="auto" w:fill="FFFFFF"/>
+        <w:spacing w:after="0" w:line="240" w:lineRule="auto"/>
+        <w:jc w:val="both"/>
+        <w:textAlignment w:val="baseline"/>
+        <w:rPr>
+          <w:rFonts w:eastAsia="Times New Roman" w:cstheme="minorHAnsi"/>
+          <w:color w:val="273239"/>
+          <w:spacing w:val="2"/>
+          <w:sz w:val="24"/>
+          <w:szCs w:val="24"/>
+          <w:lang w:eastAsia="en-SG"/>
+        </w:rPr>
+      </w:pPr>
+      <w:r>
+        <w:rPr>
+          <w:rFonts w:eastAsia="Times New Roman" w:cstheme="minorHAnsi"/>
+          <w:color w:val="273239"/>
+          <w:spacing w:val="2"/>
+          <w:sz w:val="24"/>
+          <w:szCs w:val="24"/>
+          <w:lang w:eastAsia="en-SG"/>
+        </w:rPr>
+        <w:t>An example would be the static method "Show" from the static class </w:t>
+      </w:r>
+      <w:proofErr w:type="spellStart"/>
+      <w:r>
+        <w:rPr>
+          <w:rFonts w:eastAsia="Times New Roman" w:cstheme="minorHAnsi"/>
+          <w:color w:val="273239"/>
+          <w:spacing w:val="2"/>
+          <w:sz w:val="24"/>
+          <w:szCs w:val="24"/>
+          <w:lang w:eastAsia="en-SG"/>
+        </w:rPr>
+        <w:t>MessageBox</w:t>
+      </w:r>
+      <w:proofErr w:type="spellEnd"/>
+      <w:r>
+        <w:rPr>
+          <w:rFonts w:eastAsia="Times New Roman" w:cstheme="minorHAnsi"/>
+          <w:color w:val="273239"/>
+          <w:spacing w:val="2"/>
+          <w:sz w:val="24"/>
+          <w:szCs w:val="24"/>
+          <w:lang w:eastAsia="en-SG"/>
+        </w:rPr>
+        <w:t xml:space="preserve"> . When you need a </w:t>
+      </w:r>
+      <w:proofErr w:type="spellStart"/>
+      <w:r>
+        <w:rPr>
+          <w:rFonts w:eastAsia="Times New Roman" w:cstheme="minorHAnsi"/>
+          <w:color w:val="273239"/>
+          <w:spacing w:val="2"/>
+          <w:sz w:val="24"/>
+          <w:szCs w:val="24"/>
+          <w:lang w:eastAsia="en-SG"/>
+        </w:rPr>
+        <w:t>messagebox</w:t>
+      </w:r>
+      <w:proofErr w:type="spellEnd"/>
+      <w:r>
+        <w:rPr>
+          <w:rFonts w:eastAsia="Times New Roman" w:cstheme="minorHAnsi"/>
+          <w:color w:val="273239"/>
+          <w:spacing w:val="2"/>
+          <w:sz w:val="24"/>
+          <w:szCs w:val="24"/>
+          <w:lang w:eastAsia="en-SG"/>
+        </w:rPr>
+        <w:t xml:space="preserve">, you just call a static method to show it. </w:t>
+      </w:r>
+      <w:r>
+        <w:rPr>
+          <w:rFonts w:eastAsia="Times New Roman" w:cstheme="minorHAnsi"/>
+          <w:color w:val="273239"/>
+          <w:spacing w:val="2"/>
+          <w:sz w:val="24"/>
+          <w:szCs w:val="24"/>
+          <w:lang w:eastAsia="en-SG"/>
+        </w:rPr>
+        <w:t xml:space="preserve"> </w:t>
+      </w:r>
+    </w:p>
+    <w:p>
+      <w:pPr>
+        <w:shd w:val="clear" w:color="auto" w:fill="FFFFFF"/>
+        <w:spacing w:after="0" w:line="240" w:lineRule="auto"/>
+        <w:jc w:val="both"/>
+        <w:textAlignment w:val="baseline"/>
+        <w:rPr>
+          <w:rFonts w:eastAsia="Times New Roman" w:cstheme="minorHAnsi"/>
+          <w:color w:val="273239"/>
+          <w:spacing w:val="2"/>
+          <w:sz w:val="24"/>
+          <w:szCs w:val="24"/>
+          <w:lang w:eastAsia="en-SG"/>
+        </w:rPr>
+      </w:pPr>
+    </w:p>
+    <w:p>
+      <w:pPr>
+        <w:shd w:val="clear" w:color="auto" w:fill="FFFFFF"/>
+        <w:spacing w:after="0" w:line="240" w:lineRule="auto"/>
+        <w:jc w:val="both"/>
+        <w:textAlignment w:val="baseline"/>
+        <w:rPr>
+          <w:rFonts w:eastAsia="Times New Roman" w:cstheme="minorHAnsi"/>
+          <w:b/>
+          <w:bCs/>
+          <w:color w:val="273239"/>
+          <w:spacing w:val="2"/>
+          <w:sz w:val="24"/>
+          <w:szCs w:val="24"/>
+          <w:lang w:eastAsia="en-SG"/>
+        </w:rPr>
+      </w:pPr>
+      <w:proofErr w:type="spellStart"/>
+      <w:r>
+        <w:rPr>
+          <w:rFonts w:eastAsia="Times New Roman" w:cstheme="minorHAnsi"/>
+          <w:b/>
+          <w:bCs/>
+          <w:color w:val="273239"/>
+          <w:spacing w:val="2"/>
+          <w:sz w:val="24"/>
+          <w:szCs w:val="24"/>
+          <w:lang w:eastAsia="en-SG"/>
+        </w:rPr>
+        <w:t>System.Windows.Forms.MessageBox.Show</w:t>
+      </w:r>
+      <w:proofErr w:type="spellEnd"/>
+      <w:r>
+        <w:rPr>
+          <w:rFonts w:eastAsia="Times New Roman" w:cstheme="minorHAnsi"/>
+          <w:b/>
+          <w:bCs/>
+          <w:color w:val="273239"/>
+          <w:spacing w:val="2"/>
+          <w:sz w:val="24"/>
+          <w:szCs w:val="24"/>
+          <w:lang w:eastAsia="en-SG"/>
+        </w:rPr>
+        <w:t>("Halo World!!");</w:t>
+      </w:r>
+    </w:p>
+    <w:p>
+      <w:pPr>
+        <w:shd w:val="clear" w:color="auto" w:fill="FFFFFF"/>
+        <w:spacing w:after="0" w:line="240" w:lineRule="auto"/>
+        <w:jc w:val="both"/>
+        <w:textAlignment w:val="baseline"/>
+        <w:rPr>
+          <w:rFonts w:eastAsia="Times New Roman" w:cstheme="minorHAnsi"/>
+          <w:color w:val="273239"/>
+          <w:spacing w:val="2"/>
+          <w:sz w:val="24"/>
+          <w:szCs w:val="24"/>
+          <w:lang w:eastAsia="en-SG"/>
+        </w:rPr>
+      </w:pPr>
+      <w:r>
+        <w:rPr>
+          <w:rFonts w:eastAsia="Times New Roman" w:cstheme="minorHAnsi"/>
+          <w:color w:val="273239"/>
+          <w:spacing w:val="2"/>
+          <w:sz w:val="24"/>
+          <w:szCs w:val="24"/>
+          <w:lang w:eastAsia="en-SG"/>
+        </w:rPr>
+        <w:t xml:space="preserve"> </w:t>
+      </w:r>
+    </w:p>
+    <w:p>
+      <w:pPr>
+        <w:shd w:val="clear" w:color="auto" w:fill="FFFFFF"/>
+        <w:spacing w:after="0" w:line="240" w:lineRule="auto"/>
+        <w:jc w:val="both"/>
+        <w:textAlignment w:val="baseline"/>
+        <w:rPr>
+          <w:rFonts w:eastAsia="Times New Roman" w:cstheme="minorHAnsi"/>
+          <w:color w:val="273239"/>
+          <w:spacing w:val="2"/>
+          <w:sz w:val="24"/>
+          <w:szCs w:val="24"/>
+          <w:lang w:eastAsia="en-SG"/>
+        </w:rPr>
+      </w:pPr>
+      <w:r>
+        <w:rPr>
+          <w:rFonts w:eastAsia="Times New Roman" w:cstheme="minorHAnsi"/>
+          <w:color w:val="273239"/>
+          <w:spacing w:val="2"/>
+          <w:sz w:val="24"/>
+          <w:szCs w:val="24"/>
+          <w:lang w:eastAsia="en-SG"/>
+        </w:rPr>
+        <w:t xml:space="preserve"> </w:t>
+      </w:r>
+      <w:r>
+        <w:rPr>
+          <w:rFonts w:eastAsia="Times New Roman" w:cstheme="minorHAnsi"/>
+          <w:color w:val="273239"/>
+          <w:spacing w:val="2"/>
+          <w:sz w:val="24"/>
+          <w:szCs w:val="24"/>
+          <w:lang w:eastAsia="en-SG"/>
+        </w:rPr>
+        <w:t xml:space="preserve">If it weren't static, you would first have to create an instance of the class that contains it </w:t>
+      </w:r>
+      <w:proofErr w:type="spellStart"/>
+      <w:r>
+        <w:rPr>
+          <w:rFonts w:eastAsia="Times New Roman" w:cstheme="minorHAnsi"/>
+          <w:color w:val="273239"/>
+          <w:spacing w:val="2"/>
+          <w:sz w:val="24"/>
+          <w:szCs w:val="24"/>
+          <w:lang w:eastAsia="en-SG"/>
+        </w:rPr>
+        <w:t>it</w:t>
+      </w:r>
+      <w:proofErr w:type="spellEnd"/>
+      <w:r>
+        <w:rPr>
+          <w:rFonts w:eastAsia="Times New Roman" w:cstheme="minorHAnsi"/>
+          <w:color w:val="273239"/>
+          <w:spacing w:val="2"/>
+          <w:sz w:val="24"/>
+          <w:szCs w:val="24"/>
+          <w:lang w:eastAsia="en-SG"/>
+        </w:rPr>
+        <w:t xml:space="preserve"> would be like:</w:t>
+      </w:r>
+    </w:p>
+    <w:p>
+      <w:pPr>
+        <w:shd w:val="clear" w:color="auto" w:fill="FFFFFF"/>
+        <w:spacing w:after="0" w:line="240" w:lineRule="auto"/>
+        <w:jc w:val="both"/>
+        <w:textAlignment w:val="baseline"/>
+        <w:rPr>
+          <w:rFonts w:eastAsia="Times New Roman" w:cstheme="minorHAnsi"/>
+          <w:color w:val="273239"/>
+          <w:spacing w:val="2"/>
+          <w:sz w:val="24"/>
+          <w:szCs w:val="24"/>
+          <w:lang w:eastAsia="en-SG"/>
+        </w:rPr>
+      </w:pPr>
+    </w:p>
+    <w:p>
+      <w:pPr>
+        <w:shd w:val="clear" w:color="auto" w:fill="FFFFFF"/>
+        <w:spacing w:after="0" w:line="240" w:lineRule="auto"/>
+        <w:jc w:val="both"/>
+        <w:textAlignment w:val="baseline"/>
+        <w:rPr>
+          <w:rFonts w:eastAsia="Times New Roman" w:cstheme="minorHAnsi"/>
+          <w:b/>
+          <w:bCs/>
+          <w:color w:val="273239"/>
+          <w:spacing w:val="2"/>
+          <w:sz w:val="24"/>
+          <w:szCs w:val="24"/>
+          <w:lang w:eastAsia="en-SG"/>
+        </w:rPr>
+      </w:pPr>
+      <w:proofErr w:type="spellStart"/>
+      <w:r>
+        <w:rPr>
+          <w:rFonts w:eastAsia="Times New Roman" w:cstheme="minorHAnsi"/>
+          <w:b/>
+          <w:bCs/>
+          <w:color w:val="273239"/>
+          <w:spacing w:val="2"/>
+          <w:sz w:val="24"/>
+          <w:szCs w:val="24"/>
+          <w:lang w:eastAsia="en-SG"/>
+        </w:rPr>
+        <w:t>System.Windows.Forms.MessageBox</w:t>
+      </w:r>
+      <w:proofErr w:type="spellEnd"/>
+      <w:r>
+        <w:rPr>
+          <w:rFonts w:eastAsia="Times New Roman" w:cstheme="minorHAnsi"/>
+          <w:b/>
+          <w:bCs/>
+          <w:color w:val="273239"/>
+          <w:spacing w:val="2"/>
+          <w:sz w:val="24"/>
+          <w:szCs w:val="24"/>
+          <w:lang w:eastAsia="en-SG"/>
+        </w:rPr>
+        <w:t xml:space="preserve"> </w:t>
+      </w:r>
+      <w:proofErr w:type="spellStart"/>
+      <w:r>
+        <w:rPr>
+          <w:rFonts w:eastAsia="Times New Roman" w:cstheme="minorHAnsi"/>
+          <w:b/>
+          <w:bCs/>
+          <w:color w:val="273239"/>
+          <w:spacing w:val="2"/>
+          <w:sz w:val="24"/>
+          <w:szCs w:val="24"/>
+          <w:lang w:eastAsia="en-SG"/>
+        </w:rPr>
+        <w:t>msg</w:t>
+      </w:r>
+      <w:proofErr w:type="spellEnd"/>
+      <w:r>
+        <w:rPr>
+          <w:rFonts w:eastAsia="Times New Roman" w:cstheme="minorHAnsi"/>
+          <w:b/>
+          <w:bCs/>
+          <w:color w:val="273239"/>
+          <w:spacing w:val="2"/>
+          <w:sz w:val="24"/>
+          <w:szCs w:val="24"/>
+          <w:lang w:eastAsia="en-SG"/>
+        </w:rPr>
+        <w:t xml:space="preserve"> = new </w:t>
+      </w:r>
+      <w:proofErr w:type="spellStart"/>
+      <w:r>
+        <w:rPr>
+          <w:rFonts w:eastAsia="Times New Roman" w:cstheme="minorHAnsi"/>
+          <w:b/>
+          <w:bCs/>
+          <w:color w:val="273239"/>
+          <w:spacing w:val="2"/>
+          <w:sz w:val="24"/>
+          <w:szCs w:val="24"/>
+          <w:lang w:eastAsia="en-SG"/>
+        </w:rPr>
+        <w:t>System.Windows.Forms.MessageBox</w:t>
+      </w:r>
+      <w:proofErr w:type="spellEnd"/>
+      <w:r>
+        <w:rPr>
+          <w:rFonts w:eastAsia="Times New Roman" w:cstheme="minorHAnsi"/>
+          <w:b/>
+          <w:bCs/>
+          <w:color w:val="273239"/>
+          <w:spacing w:val="2"/>
+          <w:sz w:val="24"/>
+          <w:szCs w:val="24"/>
+          <w:lang w:eastAsia="en-SG"/>
+        </w:rPr>
+        <w:t>();</w:t>
+      </w:r>
+    </w:p>
+    <w:p>
+      <w:pPr>
+        <w:shd w:val="clear" w:color="auto" w:fill="FFFFFF"/>
+        <w:spacing w:after="0" w:line="240" w:lineRule="auto"/>
+        <w:jc w:val="both"/>
+        <w:textAlignment w:val="baseline"/>
+        <w:rPr>
+          <w:rFonts w:eastAsia="Times New Roman" w:cstheme="minorHAnsi"/>
+          <w:b/>
+          <w:bCs/>
+          <w:color w:val="273239"/>
+          <w:spacing w:val="2"/>
+          <w:sz w:val="24"/>
+          <w:szCs w:val="24"/>
+          <w:lang w:eastAsia="en-SG"/>
+        </w:rPr>
+      </w:pPr>
+      <w:proofErr w:type="spellStart"/>
+      <w:r>
+        <w:rPr>
+          <w:rFonts w:eastAsia="Times New Roman" w:cstheme="minorHAnsi"/>
+          <w:b/>
+          <w:bCs/>
+          <w:color w:val="273239"/>
+          <w:spacing w:val="2"/>
+          <w:sz w:val="24"/>
+          <w:szCs w:val="24"/>
+          <w:lang w:eastAsia="en-SG"/>
+        </w:rPr>
+        <w:t>msg.Show</w:t>
+      </w:r>
+      <w:proofErr w:type="spellEnd"/>
+      <w:r>
+        <w:rPr>
+          <w:rFonts w:eastAsia="Times New Roman" w:cstheme="minorHAnsi"/>
+          <w:b/>
+          <w:bCs/>
+          <w:color w:val="273239"/>
+          <w:spacing w:val="2"/>
+          <w:sz w:val="24"/>
+          <w:szCs w:val="24"/>
+          <w:lang w:eastAsia="en-SG"/>
+        </w:rPr>
+        <w:t>("Halo World!!");</w:t>
+      </w:r>
+    </w:p>
+    <w:p>
+      <w:pPr>
+        <w:shd w:val="clear" w:color="auto" w:fill="FFFFFF"/>
+        <w:spacing w:after="0" w:line="240" w:lineRule="auto"/>
+        <w:jc w:val="both"/>
+        <w:textAlignment w:val="baseline"/>
+        <w:rPr>
+          <w:rFonts w:eastAsia="Times New Roman" w:cstheme="minorHAnsi"/>
+          <w:color w:val="273239"/>
+          <w:spacing w:val="2"/>
+          <w:sz w:val="24"/>
+          <w:szCs w:val="24"/>
+          <w:lang w:eastAsia="en-SG"/>
+        </w:rPr>
+      </w:pPr>
+    </w:p>
+    <w:p>
+      <w:pPr>
+        <w:shd w:val="clear" w:color="auto" w:fill="FFFFFF"/>
+        <w:spacing w:after="0" w:line="240" w:lineRule="auto"/>
+        <w:jc w:val="both"/>
+        <w:textAlignment w:val="baseline"/>
+        <w:rPr>
+          <w:rFonts w:eastAsia="Times New Roman" w:cstheme="minorHAnsi"/>
+          <w:color w:val="273239"/>
+          <w:spacing w:val="2"/>
+          <w:sz w:val="24"/>
+          <w:szCs w:val="24"/>
+          <w:lang w:eastAsia="en-SG"/>
+        </w:rPr>
+      </w:pPr>
+      <w:r>
+        <w:rPr>
+          <w:rFonts w:eastAsia="Times New Roman" w:cstheme="minorHAnsi"/>
+          <w:color w:val="273239"/>
+          <w:spacing w:val="2"/>
+          <w:sz w:val="24"/>
+          <w:szCs w:val="24"/>
+          <w:lang w:eastAsia="en-SG"/>
+        </w:rPr>
+        <w:t>A static method is shared by all instances of the class. Whenever a method is called in C++/Java/C#, an implicit argument "this" reference is passed along with/without the other parameters. In case of a static method call, the "this" reference is not passed as static methods belong to a class and hence do not have the "this" reference.</w:t>
+      </w:r>
+    </w:p>
+    <w:p>
+      <w:pPr>
+        <w:shd w:val="clear" w:color="auto" w:fill="FFFFFF"/>
+        <w:spacing w:after="0" w:line="240" w:lineRule="auto"/>
+        <w:jc w:val="both"/>
+        <w:textAlignment w:val="baseline"/>
+        <w:rPr>
+          <w:rFonts w:eastAsia="Times New Roman" w:cstheme="minorHAnsi"/>
+          <w:color w:val="273239"/>
+          <w:spacing w:val="2"/>
+          <w:sz w:val="24"/>
+          <w:szCs w:val="24"/>
+          <w:lang w:eastAsia="en-SG"/>
+        </w:rPr>
+      </w:pPr>
+    </w:p>
+    <w:p>
+      <w:pPr>
+        <w:shd w:val="clear" w:color="auto" w:fill="FFFFFF"/>
+        <w:spacing w:after="0" w:line="240" w:lineRule="auto"/>
+        <w:jc w:val="both"/>
+        <w:textAlignment w:val="baseline"/>
+        <w:rPr>
+          <w:rFonts w:eastAsia="Times New Roman" w:cstheme="minorHAnsi"/>
+          <w:color w:val="273239"/>
+          <w:spacing w:val="2"/>
+          <w:sz w:val="24"/>
+          <w:szCs w:val="24"/>
+          <w:lang w:eastAsia="en-SG"/>
+        </w:rPr>
+      </w:pPr>
+      <w:r>
+        <w:rPr>
+          <w:rFonts w:eastAsia="Times New Roman" w:cstheme="minorHAnsi"/>
+          <w:color w:val="273239"/>
+          <w:spacing w:val="2"/>
+          <w:sz w:val="24"/>
+          <w:szCs w:val="24"/>
+          <w:lang w:eastAsia="en-SG"/>
+        </w:rPr>
+        <w:t>A non-static method can only be called on an object of a class that it belongs to. A static method can access only static members. A non-static method can access both static and non-static members because at the time when the static method is called, the class might not be instantiated (if it is called on the class itself). In the other case, a non-static method can only be called when the class has already been instantiated.</w:t>
+      </w:r>
+    </w:p>
+    <w:p>
+      <w:pPr>
+        <w:pStyle w:val="q-text"/>
+        <w:shd w:val="clear" w:color="auto" w:fill="FFFFFF"/>
+        <w:spacing w:before="0" w:beforeAutospacing="0" w:after="240" w:afterAutospacing="0"/>
+        <w:jc w:val="both"/>
+        <w:rPr>
+          <w:rFonts w:asciiTheme="minorHAnsi" w:hAnsiTheme="minorHAnsi" w:cstheme="minorHAnsi"/>
+          <w:b/>
+          <w:bCs/>
+          <w:color w:val="282829"/>
+          <w:sz w:val="23"/>
+          <w:szCs w:val="23"/>
+        </w:rPr>
+      </w:pPr>
+    </w:p>
+    <w:p>
+      <w:pPr>
+        <w:pStyle w:val="NormalWeb"/>
+        <w:numPr>
+          <w:ilvl w:val="0"/>
+          <w:numId w:val="4"/>
+        </w:numPr>
+        <w:spacing w:before="120" w:beforeAutospacing="0" w:after="144" w:afterAutospacing="0"/>
+        <w:ind w:left="768" w:right="48"/>
+        <w:jc w:val="both"/>
+        <w:rPr>
+          <w:rFonts w:asciiTheme="minorHAnsi" w:hAnsiTheme="minorHAnsi" w:cstheme="minorHAnsi"/>
+          <w:color w:val="000000"/>
+          <w:sz w:val="20"/>
+          <w:szCs w:val="20"/>
+        </w:rPr>
+      </w:pPr>
+      <w:r>
+        <w:rPr>
+          <w:rFonts w:asciiTheme="minorHAnsi" w:hAnsiTheme="minorHAnsi" w:cstheme="minorHAnsi"/>
+          <w:b/>
+          <w:bCs/>
+          <w:color w:val="000000"/>
+          <w:sz w:val="20"/>
+          <w:szCs w:val="20"/>
+        </w:rPr>
+        <w:t>State of an object</w:t>
+      </w:r>
+      <w:r>
+        <w:rPr>
+          <w:rFonts w:asciiTheme="minorHAnsi" w:hAnsiTheme="minorHAnsi" w:cstheme="minorHAnsi"/>
+          <w:color w:val="000000"/>
+          <w:sz w:val="20"/>
+          <w:szCs w:val="20"/>
+        </w:rPr>
+        <w:t xml:space="preserve"> - The state or attributes are the </w:t>
+      </w:r>
+      <w:r>
+        <w:rPr>
+          <w:rFonts w:asciiTheme="minorHAnsi" w:hAnsiTheme="minorHAnsi" w:cstheme="minorHAnsi"/>
+          <w:color w:val="000000"/>
+          <w:sz w:val="20"/>
+          <w:szCs w:val="20"/>
+        </w:rPr>
+        <w:t>built-in</w:t>
+      </w:r>
+      <w:r>
+        <w:rPr>
+          <w:rFonts w:asciiTheme="minorHAnsi" w:hAnsiTheme="minorHAnsi" w:cstheme="minorHAnsi"/>
+          <w:color w:val="000000"/>
+          <w:sz w:val="20"/>
+          <w:szCs w:val="20"/>
+        </w:rPr>
+        <w:t xml:space="preserve"> characteristics or properties of an object. For example, a T.V has the size, colour, model etc.</w:t>
+      </w:r>
+    </w:p>
+    <w:p>
+      <w:pPr>
+        <w:pStyle w:val="NormalWeb"/>
+        <w:numPr>
+          <w:ilvl w:val="0"/>
+          <w:numId w:val="4"/>
+        </w:numPr>
+        <w:spacing w:before="120" w:beforeAutospacing="0" w:after="144" w:afterAutospacing="0"/>
+        <w:ind w:left="768" w:right="48"/>
+        <w:jc w:val="both"/>
+        <w:rPr>
+          <w:rFonts w:asciiTheme="minorHAnsi" w:hAnsiTheme="minorHAnsi" w:cstheme="minorHAnsi"/>
+          <w:color w:val="000000"/>
+          <w:sz w:val="20"/>
+          <w:szCs w:val="20"/>
+        </w:rPr>
+      </w:pPr>
+      <w:r>
+        <w:rPr>
+          <w:rFonts w:asciiTheme="minorHAnsi" w:hAnsiTheme="minorHAnsi" w:cstheme="minorHAnsi"/>
+          <w:b/>
+          <w:bCs/>
+          <w:color w:val="000000"/>
+          <w:sz w:val="20"/>
+          <w:szCs w:val="20"/>
+        </w:rPr>
+        <w:t>Behaviour of the object</w:t>
+      </w:r>
+      <w:r>
+        <w:rPr>
+          <w:rFonts w:asciiTheme="minorHAnsi" w:hAnsiTheme="minorHAnsi" w:cstheme="minorHAnsi"/>
+          <w:color w:val="000000"/>
+          <w:sz w:val="20"/>
+          <w:szCs w:val="20"/>
+        </w:rPr>
+        <w:t xml:space="preserve"> - The </w:t>
+      </w:r>
+      <w:proofErr w:type="spellStart"/>
+      <w:r>
+        <w:rPr>
+          <w:rFonts w:asciiTheme="minorHAnsi" w:hAnsiTheme="minorHAnsi" w:cstheme="minorHAnsi"/>
+          <w:color w:val="000000"/>
+          <w:sz w:val="20"/>
+          <w:szCs w:val="20"/>
+        </w:rPr>
+        <w:t>behavior</w:t>
+      </w:r>
+      <w:proofErr w:type="spellEnd"/>
+      <w:r>
+        <w:rPr>
+          <w:rFonts w:asciiTheme="minorHAnsi" w:hAnsiTheme="minorHAnsi" w:cstheme="minorHAnsi"/>
+          <w:color w:val="000000"/>
+          <w:sz w:val="20"/>
+          <w:szCs w:val="20"/>
+        </w:rPr>
+        <w:t xml:space="preserve"> or operations of an object are its predefined functions. For example, a T.V. can show picture , change channels, tune for a channel etc. in object oriented programming terminology the </w:t>
+      </w:r>
+      <w:proofErr w:type="spellStart"/>
+      <w:r>
+        <w:rPr>
+          <w:rFonts w:asciiTheme="minorHAnsi" w:hAnsiTheme="minorHAnsi" w:cstheme="minorHAnsi"/>
+          <w:color w:val="000000"/>
+          <w:sz w:val="20"/>
+          <w:szCs w:val="20"/>
+        </w:rPr>
+        <w:t>behavior</w:t>
+      </w:r>
+      <w:proofErr w:type="spellEnd"/>
+      <w:r>
+        <w:rPr>
+          <w:rFonts w:asciiTheme="minorHAnsi" w:hAnsiTheme="minorHAnsi" w:cstheme="minorHAnsi"/>
+          <w:color w:val="000000"/>
+          <w:sz w:val="20"/>
+          <w:szCs w:val="20"/>
+        </w:rPr>
+        <w:t xml:space="preserve"> is implemented through methods.</w:t>
+      </w:r>
+    </w:p>
+    <w:p>
+      <w:pPr>
+        <w:pStyle w:val="NormalWeb"/>
+        <w:numPr>
+          <w:ilvl w:val="0"/>
+          <w:numId w:val="4"/>
+        </w:numPr>
+        <w:spacing w:before="120" w:beforeAutospacing="0" w:after="144" w:afterAutospacing="0"/>
+        <w:ind w:left="768" w:right="48"/>
+        <w:jc w:val="both"/>
+        <w:rPr>
+          <w:rFonts w:asciiTheme="minorHAnsi" w:hAnsiTheme="minorHAnsi" w:cstheme="minorHAnsi"/>
+          <w:color w:val="000000"/>
+          <w:sz w:val="20"/>
+          <w:szCs w:val="20"/>
+        </w:rPr>
+      </w:pPr>
+      <w:r>
+        <w:rPr>
+          <w:rFonts w:asciiTheme="minorHAnsi" w:hAnsiTheme="minorHAnsi" w:cstheme="minorHAnsi"/>
+          <w:b/>
+          <w:bCs/>
+          <w:color w:val="000000"/>
+          <w:sz w:val="20"/>
+          <w:szCs w:val="20"/>
+        </w:rPr>
+        <w:t>Object identity</w:t>
+      </w:r>
+      <w:r>
+        <w:rPr>
+          <w:rFonts w:asciiTheme="minorHAnsi" w:hAnsiTheme="minorHAnsi" w:cstheme="minorHAnsi"/>
+          <w:color w:val="000000"/>
+          <w:sz w:val="20"/>
+          <w:szCs w:val="20"/>
+        </w:rPr>
+        <w:t xml:space="preserve"> - Each object is uniquely identifiable. For example, the fridge </w:t>
+      </w:r>
+      <w:proofErr w:type="spellStart"/>
+      <w:r>
+        <w:rPr>
+          <w:rFonts w:asciiTheme="minorHAnsi" w:hAnsiTheme="minorHAnsi" w:cstheme="minorHAnsi"/>
+          <w:color w:val="000000"/>
+          <w:sz w:val="20"/>
+          <w:szCs w:val="20"/>
+        </w:rPr>
+        <w:t>can not</w:t>
+      </w:r>
+      <w:proofErr w:type="spellEnd"/>
+      <w:r>
+        <w:rPr>
+          <w:rFonts w:asciiTheme="minorHAnsi" w:hAnsiTheme="minorHAnsi" w:cstheme="minorHAnsi"/>
+          <w:color w:val="000000"/>
+          <w:sz w:val="20"/>
+          <w:szCs w:val="20"/>
+        </w:rPr>
+        <w:t xml:space="preserve"> become the T.V.</w:t>
+      </w:r>
+    </w:p>
+    <w:p>
+      <w:pPr>
+        <w:pStyle w:val="q-text"/>
+        <w:shd w:val="clear" w:color="auto" w:fill="FFFFFF"/>
+        <w:spacing w:before="0" w:beforeAutospacing="0" w:after="240" w:afterAutospacing="0"/>
+        <w:jc w:val="both"/>
+        <w:rPr>
+          <w:rFonts w:asciiTheme="minorHAnsi" w:hAnsiTheme="minorHAnsi" w:cstheme="minorHAnsi"/>
+          <w:color w:val="212121"/>
+          <w:sz w:val="20"/>
+          <w:szCs w:val="20"/>
+          <w:shd w:val="clear" w:color="auto" w:fill="FFFFFF"/>
+        </w:rPr>
+      </w:pPr>
+    </w:p>
+    <w:p>
+      <w:pPr>
+        <w:pStyle w:val="q-text"/>
+        <w:shd w:val="clear" w:color="auto" w:fill="FFFFFF"/>
+        <w:spacing w:before="0" w:beforeAutospacing="0" w:after="240" w:afterAutospacing="0"/>
+        <w:jc w:val="both"/>
+        <w:rPr>
+          <w:rFonts w:asciiTheme="minorHAnsi" w:hAnsiTheme="minorHAnsi" w:cstheme="minorHAnsi"/>
+          <w:b/>
+          <w:bCs/>
+          <w:color w:val="282829"/>
+          <w:sz w:val="20"/>
+          <w:szCs w:val="20"/>
+        </w:rPr>
+      </w:pPr>
+      <w:r>
+        <w:rPr>
+          <w:rFonts w:asciiTheme="minorHAnsi" w:hAnsiTheme="minorHAnsi" w:cstheme="minorHAnsi"/>
+          <w:color w:val="212121"/>
+          <w:sz w:val="20"/>
+          <w:szCs w:val="20"/>
+          <w:shd w:val="clear" w:color="auto" w:fill="FFFFFF"/>
+        </w:rPr>
+        <w:t>Property in C# is a member of a class that provides a flexible mechanism for classes to expose private fields. Internally, C# properties are special methods called accessors. A C# property have two accessors, get property accessor and set property accessor. A get accessor returns a property value, and a set accessor assigns a new value. The value keyword represents the value of a propert</w:t>
+      </w:r>
+      <w:r>
+        <w:rPr>
+          <w:rFonts w:asciiTheme="minorHAnsi" w:hAnsiTheme="minorHAnsi" w:cstheme="minorHAnsi"/>
+          <w:color w:val="212121"/>
+          <w:sz w:val="20"/>
+          <w:szCs w:val="20"/>
+          <w:shd w:val="clear" w:color="auto" w:fill="FFFFFF"/>
+        </w:rPr>
+        <w:t>y</w:t>
+      </w:r>
+    </w:p>
     <w:sectPr>
       <w:pgSz w:w="11906" w:h="16838"/>
       <w:pgMar w:top="1440" w:right="1440" w:bottom="1440" w:left="1440" w:header="708" w:footer="708" w:gutter="0"/>
@@ -3106,6 +4131,155 @@
 <file path=word/numbering.xml><?xml version="1.0" encoding="utf-8"?>
 <w:numbering xmlns:wpc="http://schemas.microsoft.com/office/word/2010/wordprocessingCanvas" xmlns:cx="http://schemas.microsoft.com/office/drawing/2014/chartex" xmlns:cx1="http://schemas.microsoft.com/office/drawing/2015/9/8/chartex" xmlns:cx2="http://schemas.microsoft.com/office/drawing/2015/10/21/chartex" xmlns:cx3="http://schemas.microsoft.com/office/drawing/2016/5/9/chartex" xmlns:cx4="http://schemas.microsoft.com/office/drawing/2016/5/10/chartex" xmlns:cx5="http://schemas.microsoft.com/office/drawing/2016/5/11/chartex" xmlns:cx6="http://schemas.microsoft.com/office/drawing/2016/5/12/chartex" xmlns:cx7="http://schemas.microsoft.com/office/drawing/2016/5/13/chartex" xmlns:cx8="http://schemas.microsoft.com/office/drawing/2016/5/14/chartex" xmlns:mc="http://schemas.openxmlformats.org/markup-compatibility/2006" xmlns:aink="http://schemas.microsoft.com/office/drawing/2016/ink" xmlns:am3d="http://schemas.microsoft.com/office/drawing/2017/model3d" xmlns:o="urn:schemas-microsoft-com:office:office" xmlns:r="http://schemas.openxmlformats.org/officeDocument/2006/relationships" xmlns:m="http://schemas.openxmlformats.org/officeDocument/2006/math" xmlns:v="urn:schemas-microsoft-com:vml" xmlns:wp14="http://schemas.microsoft.com/office/word/2010/wordprocessingDrawing" xmlns:wp="http://schemas.openxmlformats.org/drawingml/2006/wordprocessingDrawing" xmlns:w10="urn:schemas-microsoft-com:office:word" xmlns:w="http://schemas.openxmlformats.org/wordprocessingml/2006/main" xmlns:w14="http://schemas.microsoft.com/office/word/2010/wordml" xmlns:w15="http://schemas.microsoft.com/office/word/2012/wordml" xmlns:w16cex="http://schemas.microsoft.com/office/word/2018/wordml/cex" xmlns:w16cid="http://schemas.microsoft.com/office/word/2016/wordml/cid" xmlns:w16="http://schemas.microsoft.com/office/word/2018/wordml" xmlns:w16sdtdh="http://schemas.microsoft.com/office/word/2020/wordml/sdtdatahash" xmlns:w16se="http://schemas.microsoft.com/office/word/2015/wordml/symex" xmlns:wpg="http://schemas.microsoft.com/office/word/2010/wordprocessingGroup" xmlns:wpi="http://schemas.microsoft.com/office/word/2010/wordprocessingInk" xmlns:wne="http://schemas.microsoft.com/office/word/2006/wordml" xmlns:wps="http://schemas.microsoft.com/office/word/2010/wordprocessingShape" mc:Ignorable="w14 w15 w16se w16cid w16 w16cex w16sdtdh wp14">
   <w:abstractNum w:abstractNumId="0" w15:restartNumberingAfterBreak="0">
+    <w:nsid w:val="064F41B3"/>
+    <w:multiLevelType w:val="multilevel"/>
+    <w:tmpl w:val="6E46D9E0"/>
+    <w:lvl w:ilvl="0">
+      <w:start w:val="1"/>
+      <w:numFmt w:val="bullet"/>
+      <w:lvlText w:val=""/>
+      <w:lvlJc w:val="left"/>
+      <w:pPr>
+        <w:tabs>
+          <w:tab w:val="num" w:pos="360"/>
+        </w:tabs>
+        <w:ind w:left="360" w:hanging="360"/>
+      </w:pPr>
+      <w:rPr>
+        <w:rFonts w:ascii="Symbol" w:hAnsi="Symbol" w:hint="default"/>
+        <w:sz w:val="20"/>
+      </w:rPr>
+    </w:lvl>
+    <w:lvl w:ilvl="1" w:tentative="1">
+      <w:start w:val="1"/>
+      <w:numFmt w:val="bullet"/>
+      <w:lvlText w:val="o"/>
+      <w:lvlJc w:val="left"/>
+      <w:pPr>
+        <w:tabs>
+          <w:tab w:val="num" w:pos="1080"/>
+        </w:tabs>
+        <w:ind w:left="1080" w:hanging="360"/>
+      </w:pPr>
+      <w:rPr>
+        <w:rFonts w:ascii="Courier New" w:hAnsi="Courier New" w:hint="default"/>
+        <w:sz w:val="20"/>
+      </w:rPr>
+    </w:lvl>
+    <w:lvl w:ilvl="2" w:tentative="1">
+      <w:start w:val="1"/>
+      <w:numFmt w:val="bullet"/>
+      <w:lvlText w:val=""/>
+      <w:lvlJc w:val="left"/>
+      <w:pPr>
+        <w:tabs>
+          <w:tab w:val="num" w:pos="1800"/>
+        </w:tabs>
+        <w:ind w:left="1800" w:hanging="360"/>
+      </w:pPr>
+      <w:rPr>
+        <w:rFonts w:ascii="Wingdings" w:hAnsi="Wingdings" w:hint="default"/>
+        <w:sz w:val="20"/>
+      </w:rPr>
+    </w:lvl>
+    <w:lvl w:ilvl="3" w:tentative="1">
+      <w:start w:val="1"/>
+      <w:numFmt w:val="bullet"/>
+      <w:lvlText w:val=""/>
+      <w:lvlJc w:val="left"/>
+      <w:pPr>
+        <w:tabs>
+          <w:tab w:val="num" w:pos="2520"/>
+        </w:tabs>
+        <w:ind w:left="2520" w:hanging="360"/>
+      </w:pPr>
+      <w:rPr>
+        <w:rFonts w:ascii="Wingdings" w:hAnsi="Wingdings" w:hint="default"/>
+        <w:sz w:val="20"/>
+      </w:rPr>
+    </w:lvl>
+    <w:lvl w:ilvl="4" w:tentative="1">
+      <w:start w:val="1"/>
+      <w:numFmt w:val="bullet"/>
+      <w:lvlText w:val=""/>
+      <w:lvlJc w:val="left"/>
+      <w:pPr>
+        <w:tabs>
+          <w:tab w:val="num" w:pos="3240"/>
+        </w:tabs>
+        <w:ind w:left="3240" w:hanging="360"/>
+      </w:pPr>
+      <w:rPr>
+        <w:rFonts w:ascii="Wingdings" w:hAnsi="Wingdings" w:hint="default"/>
+        <w:sz w:val="20"/>
+      </w:rPr>
+    </w:lvl>
+    <w:lvl w:ilvl="5" w:tentative="1">
+      <w:start w:val="1"/>
+      <w:numFmt w:val="bullet"/>
+      <w:lvlText w:val=""/>
+      <w:lvlJc w:val="left"/>
+      <w:pPr>
+        <w:tabs>
+          <w:tab w:val="num" w:pos="3960"/>
+        </w:tabs>
+        <w:ind w:left="3960" w:hanging="360"/>
+      </w:pPr>
+      <w:rPr>
+        <w:rFonts w:ascii="Wingdings" w:hAnsi="Wingdings" w:hint="default"/>
+        <w:sz w:val="20"/>
+      </w:rPr>
+    </w:lvl>
+    <w:lvl w:ilvl="6" w:tentative="1">
+      <w:start w:val="1"/>
+      <w:numFmt w:val="bullet"/>
+      <w:lvlText w:val=""/>
+      <w:lvlJc w:val="left"/>
+      <w:pPr>
+        <w:tabs>
+          <w:tab w:val="num" w:pos="4680"/>
+        </w:tabs>
+        <w:ind w:left="4680" w:hanging="360"/>
+      </w:pPr>
+      <w:rPr>
+        <w:rFonts w:ascii="Wingdings" w:hAnsi="Wingdings" w:hint="default"/>
+        <w:sz w:val="20"/>
+      </w:rPr>
+    </w:lvl>
+    <w:lvl w:ilvl="7" w:tentative="1">
+      <w:start w:val="1"/>
+      <w:numFmt w:val="bullet"/>
+      <w:lvlText w:val=""/>
+      <w:lvlJc w:val="left"/>
+      <w:pPr>
+        <w:tabs>
+          <w:tab w:val="num" w:pos="5400"/>
+        </w:tabs>
+        <w:ind w:left="5400" w:hanging="360"/>
+      </w:pPr>
+      <w:rPr>
+        <w:rFonts w:ascii="Wingdings" w:hAnsi="Wingdings" w:hint="default"/>
+        <w:sz w:val="20"/>
+      </w:rPr>
+    </w:lvl>
+    <w:lvl w:ilvl="8" w:tentative="1">
+      <w:start w:val="1"/>
+      <w:numFmt w:val="bullet"/>
+      <w:lvlText w:val=""/>
+      <w:lvlJc w:val="left"/>
+      <w:pPr>
+        <w:tabs>
+          <w:tab w:val="num" w:pos="6120"/>
+        </w:tabs>
+        <w:ind w:left="6120" w:hanging="360"/>
+      </w:pPr>
+      <w:rPr>
+        <w:rFonts w:ascii="Wingdings" w:hAnsi="Wingdings" w:hint="default"/>
+        <w:sz w:val="20"/>
+      </w:rPr>
+    </w:lvl>
+  </w:abstractNum>
+  <w:abstractNum w:abstractNumId="1" w15:restartNumberingAfterBreak="0">
     <w:nsid w:val="242C5C9A"/>
     <w:multiLevelType w:val="multilevel"/>
     <w:tmpl w:val="73C4B2D6"/>
@@ -3254,7 +4428,7 @@
       </w:rPr>
     </w:lvl>
   </w:abstractNum>
-  <w:abstractNum w:abstractNumId="1" w15:restartNumberingAfterBreak="0">
+  <w:abstractNum w:abstractNumId="2" w15:restartNumberingAfterBreak="0">
     <w:nsid w:val="2725788F"/>
     <w:multiLevelType w:val="multilevel"/>
     <w:tmpl w:val="AFE8FD7A"/>
@@ -3403,7 +4577,7 @@
       </w:rPr>
     </w:lvl>
   </w:abstractNum>
-  <w:abstractNum w:abstractNumId="2" w15:restartNumberingAfterBreak="0">
+  <w:abstractNum w:abstractNumId="3" w15:restartNumberingAfterBreak="0">
     <w:nsid w:val="378640E2"/>
     <w:multiLevelType w:val="multilevel"/>
     <w:tmpl w:val="E244F1F0"/>
@@ -3553,13 +4727,16 @@
     </w:lvl>
   </w:abstractNum>
   <w:num w:numId="1">
-    <w:abstractNumId w:val="0"/>
+    <w:abstractNumId w:val="1"/>
   </w:num>
   <w:num w:numId="2">
-    <w:abstractNumId w:val="1"/>
+    <w:abstractNumId w:val="2"/>
   </w:num>
   <w:num w:numId="3">
-    <w:abstractNumId w:val="2"/>
+    <w:abstractNumId w:val="3"/>
+  </w:num>
+  <w:num w:numId="4">
+    <w:abstractNumId w:val="0"/>
   </w:num>
 </w:numbering>
 </file>

</xml_diff>

<commit_message>
Loops String Format Time Zone convert Date format Sample
</commit_message>
<xml_diff>
--- a/DotNetCore_ReadMe.docx
+++ b/DotNetCore_ReadMe.docx
@@ -14,76 +14,63 @@
         <w:rPr>
           <w:noProof/>
         </w:rPr>
-        <w:drawing>
-          <wp:anchor distT="0" distB="0" distL="114300" distR="114300" simplePos="0" relativeHeight="251658240" behindDoc="0" locked="0" layoutInCell="1" allowOverlap="1" wp14:anchorId="7CF9BBCC" wp14:editId="41D4277A">
-            <wp:simplePos x="0" y="0"/>
-            <wp:positionH relativeFrom="column">
-              <wp:posOffset>-312420</wp:posOffset>
-            </wp:positionH>
-            <wp:positionV relativeFrom="paragraph">
-              <wp:posOffset>0</wp:posOffset>
-            </wp:positionV>
-            <wp:extent cx="6958382" cy="2583180"/>
-            <wp:effectExtent l="0" t="0" r="0" b="7620"/>
-            <wp:wrapThrough wrapText="bothSides">
-              <wp:wrapPolygon edited="0">
-                <wp:start x="0" y="0"/>
-                <wp:lineTo x="0" y="21504"/>
-                <wp:lineTo x="21525" y="21504"/>
-                <wp:lineTo x="21525" y="0"/>
-                <wp:lineTo x="0" y="0"/>
-              </wp:wrapPolygon>
-            </wp:wrapThrough>
-            <wp:docPr id="3" name="Picture 3" descr="Joke | Programming Palace"/>
-            <wp:cNvGraphicFramePr>
-              <a:graphicFrameLocks xmlns:a="http://schemas.openxmlformats.org/drawingml/2006/main" noChangeAspect="1"/>
-            </wp:cNvGraphicFramePr>
-            <a:graphic xmlns:a="http://schemas.openxmlformats.org/drawingml/2006/main">
-              <a:graphicData uri="http://schemas.openxmlformats.org/drawingml/2006/picture">
-                <pic:pic xmlns:pic="http://schemas.openxmlformats.org/drawingml/2006/picture">
-                  <pic:nvPicPr>
-                    <pic:cNvPr id="0" name="Picture 2" descr="Joke | Programming Palace"/>
-                    <pic:cNvPicPr>
-                      <a:picLocks noChangeAspect="1" noChangeArrowheads="1"/>
-                    </pic:cNvPicPr>
-                  </pic:nvPicPr>
-                  <pic:blipFill>
-                    <a:blip r:embed="rId5">
-                      <a:extLst>
-                        <a:ext uri="{28A0092B-C50C-407E-A947-70E740481C1C}">
-                          <a14:useLocalDpi xmlns:a14="http://schemas.microsoft.com/office/drawing/2010/main" val="0"/>
-                        </a:ext>
-                      </a:extLst>
-                    </a:blip>
-                    <a:srcRect/>
-                    <a:stretch>
-                      <a:fillRect/>
-                    </a:stretch>
-                  </pic:blipFill>
-                  <pic:spPr bwMode="auto">
-                    <a:xfrm>
-                      <a:off x="0" y="0"/>
-                      <a:ext cx="6958382" cy="2583180"/>
-                    </a:xfrm>
-                    <a:prstGeom prst="rect">
-                      <a:avLst/>
-                    </a:prstGeom>
-                    <a:noFill/>
-                    <a:ln>
-                      <a:noFill/>
-                    </a:ln>
-                  </pic:spPr>
-                </pic:pic>
-              </a:graphicData>
-            </a:graphic>
-            <wp14:sizeRelH relativeFrom="page">
-              <wp14:pctWidth>0</wp14:pctWidth>
-            </wp14:sizeRelH>
-            <wp14:sizeRelV relativeFrom="page">
-              <wp14:pctHeight>0</wp14:pctHeight>
-            </wp14:sizeRelV>
-          </wp:anchor>
-        </w:drawing>
+        <w:t xml:space="preserve"> </w:t>
+      </w:r>
+    </w:p>
+    <w:p>
+      <w:pPr>
+        <w:jc w:val="both"/>
+        <w:rPr>
+          <w:rFonts w:cstheme="minorHAnsi"/>
+        </w:rPr>
+      </w:pPr>
+      <w:r>
+        <w:rPr>
+          <w:rFonts w:cstheme="minorHAnsi"/>
+        </w:rPr>
+        <w:t>Introduction to C# and .Net</w:t>
+      </w:r>
+    </w:p>
+    <w:p>
+      <w:pPr>
+        <w:jc w:val="both"/>
+        <w:rPr>
+          <w:rFonts w:cstheme="minorHAnsi"/>
+        </w:rPr>
+      </w:pPr>
+      <w:r>
+        <w:rPr>
+          <w:rFonts w:cstheme="minorHAnsi"/>
+        </w:rPr>
+        <w:t>Basic Syntax and types</w:t>
+      </w:r>
+    </w:p>
+    <w:p>
+      <w:pPr>
+        <w:jc w:val="both"/>
+        <w:rPr>
+          <w:rFonts w:cstheme="minorHAnsi"/>
+        </w:rPr>
+      </w:pPr>
+      <w:r>
+        <w:rPr>
+          <w:rFonts w:cstheme="minorHAnsi"/>
+        </w:rPr>
+        <w:t>OOP with C#</w:t>
+      </w:r>
+    </w:p>
+    <w:p>
+      <w:pPr>
+        <w:jc w:val="both"/>
+        <w:rPr>
+          <w:rFonts w:cstheme="minorHAnsi"/>
+        </w:rPr>
+      </w:pPr>
+      <w:r>
+        <w:rPr>
+          <w:rFonts w:cstheme="minorHAnsi"/>
+        </w:rPr>
+        <w:t>.NET APIs</w:t>
       </w:r>
     </w:p>
     <w:p>
@@ -94,6 +81,12 @@
           <w:lang w:val="en-GB"/>
         </w:rPr>
       </w:pPr>
+      <w:r>
+        <w:rPr>
+          <w:rFonts w:cstheme="minorHAnsi"/>
+        </w:rPr>
+        <w:t>Advanced</w:t>
+      </w:r>
     </w:p>
     <w:p>
       <w:pPr>
@@ -349,7 +342,7 @@
           <w:lang w:val="en-GB"/>
         </w:rPr>
       </w:pPr>
-      <w:hyperlink r:id="rId6" w:history="1">
+      <w:hyperlink r:id="rId5" w:history="1">
         <w:r>
           <w:rPr>
             <w:rStyle w:val="Hyperlink"/>
@@ -365,7 +358,7 @@
           <w:lang w:val="en-GB"/>
         </w:rPr>
       </w:pPr>
-      <w:hyperlink r:id="rId7" w:history="1">
+      <w:hyperlink r:id="rId6" w:history="1">
         <w:r>
           <w:rPr>
             <w:rStyle w:val="Hyperlink"/>
@@ -407,7 +400,7 @@
           <w:lang w:val="en-GB"/>
         </w:rPr>
       </w:pPr>
-      <w:hyperlink r:id="rId8" w:history="1">
+      <w:hyperlink r:id="rId7" w:history="1">
         <w:r>
           <w:rPr>
             <w:rStyle w:val="Hyperlink"/>
@@ -495,6 +488,7 @@
           <w:szCs w:val="23"/>
           <w:lang w:eastAsia="en-SG"/>
         </w:rPr>
+        <w:lastRenderedPageBreak/>
         <w:t xml:space="preserve">Querying data from a database, </w:t>
       </w:r>
       <w:proofErr w:type="spellStart"/>
@@ -1029,7 +1023,7 @@
         </w:rPr>
         <w:t xml:space="preserve"> </w:t>
       </w:r>
-      <w:hyperlink r:id="rId9" w:history="1">
+      <w:hyperlink r:id="rId8" w:history="1">
         <w:r>
           <w:rPr>
             <w:rStyle w:val="Hyperlink"/>
@@ -1259,10 +1253,14 @@
           <w:szCs w:val="23"/>
           <w:lang w:eastAsia="en-SG"/>
         </w:rPr>
-        <w:t xml:space="preserve"> cast </w:t>
-      </w:r>
-      <w:proofErr w:type="gramStart"/>
-      <w:r>
+        <w:t xml:space="preserve"> cast it, this is known as strongly typed</w:t>
+      </w:r>
+    </w:p>
+    <w:p>
+      <w:pPr>
+        <w:shd w:val="clear" w:color="auto" w:fill="FFFFFF"/>
+        <w:spacing w:after="100" w:afterAutospacing="1" w:line="240" w:lineRule="auto"/>
+        <w:textAlignment w:val="baseline"/>
         <w:rPr>
           <w:rFonts w:ascii="inherit" w:eastAsia="Times New Roman" w:hAnsi="inherit" w:cs="Segoe UI"/>
           <w:color w:val="232629"/>
@@ -1270,9 +1268,8 @@
           <w:szCs w:val="23"/>
           <w:lang w:eastAsia="en-SG"/>
         </w:rPr>
-        <w:t>it,</w:t>
-      </w:r>
-      <w:proofErr w:type="gramEnd"/>
+      </w:pPr>
+      <w:proofErr w:type="spellStart"/>
       <w:r>
         <w:rPr>
           <w:rFonts w:ascii="inherit" w:eastAsia="Times New Roman" w:hAnsi="inherit" w:cs="Segoe UI"/>
@@ -1281,14 +1278,9 @@
           <w:szCs w:val="23"/>
           <w:lang w:eastAsia="en-SG"/>
         </w:rPr>
-        <w:t xml:space="preserve"> this is known as strongly typed</w:t>
-      </w:r>
-    </w:p>
-    <w:p>
-      <w:pPr>
-        <w:shd w:val="clear" w:color="auto" w:fill="FFFFFF"/>
-        <w:spacing w:after="100" w:afterAutospacing="1" w:line="240" w:lineRule="auto"/>
-        <w:textAlignment w:val="baseline"/>
+        <w:t>Where</w:t>
+      </w:r>
+      <w:r>
         <w:rPr>
           <w:rFonts w:ascii="inherit" w:eastAsia="Times New Roman" w:hAnsi="inherit" w:cs="Segoe UI"/>
           <w:color w:val="232629"/>
@@ -1296,9 +1288,8 @@
           <w:szCs w:val="23"/>
           <w:lang w:eastAsia="en-SG"/>
         </w:rPr>
-      </w:pPr>
-      <w:proofErr w:type="spellStart"/>
-      <w:proofErr w:type="gramStart"/>
+        <w:t xml:space="preserve"> </w:t>
+      </w:r>
       <w:r>
         <w:rPr>
           <w:rFonts w:ascii="inherit" w:eastAsia="Times New Roman" w:hAnsi="inherit" w:cs="Segoe UI"/>
@@ -1307,30 +1298,9 @@
           <w:szCs w:val="23"/>
           <w:lang w:eastAsia="en-SG"/>
         </w:rPr>
-        <w:t>Where</w:t>
-      </w:r>
-      <w:r>
-        <w:rPr>
-          <w:rFonts w:ascii="inherit" w:eastAsia="Times New Roman" w:hAnsi="inherit" w:cs="Segoe UI"/>
-          <w:color w:val="232629"/>
-          <w:sz w:val="23"/>
-          <w:szCs w:val="23"/>
-          <w:lang w:eastAsia="en-SG"/>
-        </w:rPr>
-        <w:t xml:space="preserve"> </w:t>
-      </w:r>
-      <w:r>
-        <w:rPr>
-          <w:rFonts w:ascii="inherit" w:eastAsia="Times New Roman" w:hAnsi="inherit" w:cs="Segoe UI"/>
-          <w:color w:val="232629"/>
-          <w:sz w:val="23"/>
-          <w:szCs w:val="23"/>
-          <w:lang w:eastAsia="en-SG"/>
-        </w:rPr>
         <w:t>as</w:t>
       </w:r>
       <w:proofErr w:type="spellEnd"/>
-      <w:proofErr w:type="gramEnd"/>
       <w:r>
         <w:rPr>
           <w:rFonts w:ascii="inherit" w:eastAsia="Times New Roman" w:hAnsi="inherit" w:cs="Segoe UI"/>
@@ -1462,7 +1432,6 @@
         <w:rPr>
           <w:lang w:val="en-GB"/>
         </w:rPr>
-        <w:lastRenderedPageBreak/>
         <w:t xml:space="preserve">.net Framework </w:t>
       </w:r>
     </w:p>
@@ -1475,7 +1444,7 @@
           <w:lang w:val="en-GB"/>
         </w:rPr>
       </w:pPr>
-      <w:hyperlink r:id="rId10" w:history="1">
+      <w:hyperlink r:id="rId9" w:history="1">
         <w:r>
           <w:rPr>
             <w:rStyle w:val="Hyperlink"/>
@@ -1557,6 +1526,7 @@
         <w:rPr>
           <w:noProof/>
         </w:rPr>
+        <w:lastRenderedPageBreak/>
         <w:drawing>
           <wp:inline distT="0" distB="0" distL="0" distR="0" wp14:anchorId="66E9C636" wp14:editId="3165EF58">
             <wp:extent cx="1860550" cy="1860550"/>
@@ -1575,7 +1545,7 @@
                     </pic:cNvPicPr>
                   </pic:nvPicPr>
                   <pic:blipFill>
-                    <a:blip r:embed="rId11" cstate="print">
+                    <a:blip r:embed="rId10" cstate="print">
                       <a:extLst>
                         <a:ext uri="{28A0092B-C50C-407E-A947-70E740481C1C}">
                           <a14:useLocalDpi xmlns:a14="http://schemas.microsoft.com/office/drawing/2010/main" val="0"/>
@@ -1659,47 +1629,7 @@
           <w:sz w:val="23"/>
           <w:szCs w:val="23"/>
         </w:rPr>
-        <w:t xml:space="preserve">The array is the single most important data structure in computer programming. The computer itself is nothing but a collection of arrays of switches. A byte is an array of 8 binary bits. An integer (in many languages) is an array of 4 bytes and the order of the 4 bytes that make a </w:t>
-      </w:r>
-      <w:proofErr w:type="gramStart"/>
-      <w:r>
-        <w:rPr>
-          <w:rFonts w:asciiTheme="minorHAnsi" w:hAnsiTheme="minorHAnsi" w:cstheme="minorHAnsi"/>
-          <w:color w:val="282829"/>
-          <w:sz w:val="23"/>
-          <w:szCs w:val="23"/>
-        </w:rPr>
-        <w:t>32 bit</w:t>
-      </w:r>
-      <w:proofErr w:type="gramEnd"/>
-      <w:r>
-        <w:rPr>
-          <w:rFonts w:asciiTheme="minorHAnsi" w:hAnsiTheme="minorHAnsi" w:cstheme="minorHAnsi"/>
-          <w:color w:val="282829"/>
-          <w:sz w:val="23"/>
-          <w:szCs w:val="23"/>
-        </w:rPr>
-        <w:t xml:space="preserve"> integer can vary even on a single machine (GPU’s can use different ordering than the CPU’s they talk to). A string is an array of characters (can be one or two bytes per character depending on encoding). </w:t>
-      </w:r>
-      <w:proofErr w:type="gramStart"/>
-      <w:r>
-        <w:rPr>
-          <w:rFonts w:asciiTheme="minorHAnsi" w:hAnsiTheme="minorHAnsi" w:cstheme="minorHAnsi"/>
-          <w:color w:val="282829"/>
-          <w:sz w:val="23"/>
-          <w:szCs w:val="23"/>
-        </w:rPr>
-        <w:t>All of</w:t>
-      </w:r>
-      <w:proofErr w:type="gramEnd"/>
-      <w:r>
-        <w:rPr>
-          <w:rFonts w:asciiTheme="minorHAnsi" w:hAnsiTheme="minorHAnsi" w:cstheme="minorHAnsi"/>
-          <w:color w:val="282829"/>
-          <w:sz w:val="23"/>
-          <w:szCs w:val="23"/>
-        </w:rPr>
-        <w:t xml:space="preserve"> a computer’s memory is just a big array of bytes (or words that are multiples of a byte).</w:t>
+        <w:t>The array is the single most important data structure in computer programming. The computer itself is nothing but a collection of arrays of switches. A byte is an array of 8 binary bits. An integer (in many languages) is an array of 4 bytes and the order of the 4 bytes that make a 32 bit integer can vary even on a single machine (GPU’s can use different ordering than the CPU’s they talk to). A string is an array of characters (can be one or two bytes per character depending on encoding). All of a computer’s memory is just a big array of bytes (or words that are multiples of a byte).</w:t>
       </w:r>
     </w:p>
     <w:p>
@@ -1722,47 +1652,7 @@
           <w:sz w:val="23"/>
           <w:szCs w:val="23"/>
         </w:rPr>
-        <w:t xml:space="preserve">When I first learned about all the advanced data structures like linked lists and binary trees, I assumed that they were what we were supposed to </w:t>
-      </w:r>
-      <w:proofErr w:type="gramStart"/>
-      <w:r>
-        <w:rPr>
-          <w:rFonts w:asciiTheme="minorHAnsi" w:hAnsiTheme="minorHAnsi" w:cstheme="minorHAnsi"/>
-          <w:color w:val="282829"/>
-          <w:sz w:val="23"/>
-          <w:szCs w:val="23"/>
-        </w:rPr>
-        <w:t>use</w:t>
-      </w:r>
-      <w:proofErr w:type="gramEnd"/>
-      <w:r>
-        <w:rPr>
-          <w:rFonts w:asciiTheme="minorHAnsi" w:hAnsiTheme="minorHAnsi" w:cstheme="minorHAnsi"/>
-          <w:color w:val="282829"/>
-          <w:sz w:val="23"/>
-          <w:szCs w:val="23"/>
-        </w:rPr>
-        <w:t xml:space="preserve"> and they would be fast and efficient. Unfortunately, they are not fast and efficient, and using them often complicates your code when you could have used a simple array. While it may seem harder to use ‘primitive’ structures like arrays, you will be rewarded by much faster performance and in many cases, simpler code. Arrays are also </w:t>
-      </w:r>
-      <w:proofErr w:type="gramStart"/>
-      <w:r>
-        <w:rPr>
-          <w:rFonts w:asciiTheme="minorHAnsi" w:hAnsiTheme="minorHAnsi" w:cstheme="minorHAnsi"/>
-          <w:color w:val="282829"/>
-          <w:sz w:val="23"/>
-          <w:szCs w:val="23"/>
-        </w:rPr>
-        <w:t>pretty consistent</w:t>
-      </w:r>
-      <w:proofErr w:type="gramEnd"/>
-      <w:r>
-        <w:rPr>
-          <w:rFonts w:asciiTheme="minorHAnsi" w:hAnsiTheme="minorHAnsi" w:cstheme="minorHAnsi"/>
-          <w:color w:val="282829"/>
-          <w:sz w:val="23"/>
-          <w:szCs w:val="23"/>
-        </w:rPr>
-        <w:t xml:space="preserve"> in coding syntax and </w:t>
+        <w:t xml:space="preserve">When I first learned about all the advanced data structures like linked lists and binary trees, I assumed that they were what we were supposed to use and they would be fast and efficient. Unfortunately, they are not fast and efficient, and using them often complicates your code when you could have used a simple array. While it may seem harder to use ‘primitive’ structures like arrays, you will be rewarded by much faster performance and in many cases, simpler code. Arrays are also pretty consistent in coding syntax and </w:t>
       </w:r>
       <w:proofErr w:type="spellStart"/>
       <w:r>
@@ -1883,29 +1773,16 @@
         </w:rPr>
         <w:t xml:space="preserve">Value </w:t>
       </w:r>
-      <w:proofErr w:type="gramStart"/>
-      <w:r>
-        <w:rPr>
-          <w:rFonts w:asciiTheme="minorHAnsi" w:hAnsiTheme="minorHAnsi" w:cstheme="minorHAnsi"/>
-          <w:b/>
-          <w:bCs/>
-          <w:color w:val="282829"/>
-          <w:sz w:val="23"/>
-          <w:szCs w:val="23"/>
-        </w:rPr>
-        <w:t>types</w:t>
-      </w:r>
-      <w:proofErr w:type="gramEnd"/>
-      <w:r>
-        <w:rPr>
-          <w:rFonts w:asciiTheme="minorHAnsi" w:hAnsiTheme="minorHAnsi" w:cstheme="minorHAnsi"/>
-          <w:b/>
-          <w:bCs/>
-          <w:color w:val="282829"/>
-          <w:sz w:val="23"/>
-          <w:szCs w:val="23"/>
-        </w:rPr>
-        <w:t xml:space="preserve"> </w:t>
+      <w:r>
+        <w:rPr>
+          <w:rFonts w:asciiTheme="minorHAnsi" w:hAnsiTheme="minorHAnsi" w:cstheme="minorHAnsi"/>
+          <w:b/>
+          <w:bCs/>
+          <w:color w:val="282829"/>
+          <w:sz w:val="23"/>
+          <w:szCs w:val="23"/>
+        </w:rPr>
+        <w:t xml:space="preserve">types </w:t>
       </w:r>
       <w:r>
         <w:rPr>
@@ -1998,6 +1875,7 @@
         <w:rPr>
           <w:noProof/>
         </w:rPr>
+        <w:lastRenderedPageBreak/>
         <w:drawing>
           <wp:inline distT="0" distB="0" distL="0" distR="0" wp14:anchorId="1B88B48E" wp14:editId="66837E88">
             <wp:extent cx="3467100" cy="1615440"/>
@@ -2016,7 +1894,7 @@
                     </pic:cNvPicPr>
                   </pic:nvPicPr>
                   <pic:blipFill>
-                    <a:blip r:embed="rId12">
+                    <a:blip r:embed="rId11">
                       <a:extLst>
                         <a:ext uri="{28A0092B-C50C-407E-A947-70E740481C1C}">
                           <a14:useLocalDpi xmlns:a14="http://schemas.microsoft.com/office/drawing/2010/main" val="0"/>
@@ -2101,7 +1979,7 @@
                     </pic:cNvPicPr>
                   </pic:nvPicPr>
                   <pic:blipFill>
-                    <a:blip r:embed="rId13">
+                    <a:blip r:embed="rId12">
                       <a:extLst>
                         <a:ext uri="{28A0092B-C50C-407E-A947-70E740481C1C}">
                           <a14:useLocalDpi xmlns:a14="http://schemas.microsoft.com/office/drawing/2010/main" val="0"/>
@@ -2191,7 +2069,7 @@
                     </pic:cNvPicPr>
                   </pic:nvPicPr>
                   <pic:blipFill>
-                    <a:blip r:embed="rId14">
+                    <a:blip r:embed="rId13">
                       <a:extLst>
                         <a:ext uri="{28A0092B-C50C-407E-A947-70E740481C1C}">
                           <a14:useLocalDpi xmlns:a14="http://schemas.microsoft.com/office/drawing/2010/main" val="0"/>
@@ -2293,7 +2171,7 @@
                     </pic:cNvPicPr>
                   </pic:nvPicPr>
                   <pic:blipFill>
-                    <a:blip r:embed="rId15">
+                    <a:blip r:embed="rId14">
                       <a:extLst>
                         <a:ext uri="{28A0092B-C50C-407E-A947-70E740481C1C}">
                           <a14:useLocalDpi xmlns:a14="http://schemas.microsoft.com/office/drawing/2010/main" val="0"/>
@@ -2394,7 +2272,7 @@
                     </pic:cNvPicPr>
                   </pic:nvPicPr>
                   <pic:blipFill>
-                    <a:blip r:embed="rId16">
+                    <a:blip r:embed="rId15">
                       <a:extLst>
                         <a:ext uri="{28A0092B-C50C-407E-A947-70E740481C1C}">
                           <a14:useLocalDpi xmlns:a14="http://schemas.microsoft.com/office/drawing/2010/main" val="0"/>
@@ -2450,31 +2328,7 @@
           <w:sz w:val="23"/>
           <w:szCs w:val="23"/>
         </w:rPr>
-        <w:t xml:space="preserve">When the three statements are executed, then the control will exist from the method. When it passes the end control </w:t>
-      </w:r>
-      <w:proofErr w:type="gramStart"/>
-      <w:r>
-        <w:rPr>
-          <w:rFonts w:asciiTheme="minorHAnsi" w:hAnsiTheme="minorHAnsi" w:cstheme="minorHAnsi"/>
-          <w:b/>
-          <w:bCs/>
-          <w:color w:val="282829"/>
-          <w:sz w:val="23"/>
-          <w:szCs w:val="23"/>
-        </w:rPr>
-        <w:t>i.e.</w:t>
-      </w:r>
-      <w:proofErr w:type="gramEnd"/>
-      <w:r>
-        <w:rPr>
-          <w:rFonts w:asciiTheme="minorHAnsi" w:hAnsiTheme="minorHAnsi" w:cstheme="minorHAnsi"/>
-          <w:b/>
-          <w:bCs/>
-          <w:color w:val="282829"/>
-          <w:sz w:val="23"/>
-          <w:szCs w:val="23"/>
-        </w:rPr>
-        <w:t xml:space="preserve"> the end curly brace “}”, it will clear all the memory variables which are created on the stack. It will de-allocate the memory in ‘LIFO’ fashion from the stack. For better understanding please have a look at the below image.</w:t>
+        <w:t>When the three statements are executed, then the control will exist from the method. When it passes the end control i.e. the end curly brace “}”, it will clear all the memory variables which are created on the stack. It will de-allocate the memory in ‘LIFO’ fashion from the stack. For better understanding please have a look at the below image.</w:t>
       </w:r>
     </w:p>
     <w:p>
@@ -2537,7 +2391,7 @@
                     </pic:cNvPicPr>
                   </pic:nvPicPr>
                   <pic:blipFill>
-                    <a:blip r:embed="rId17">
+                    <a:blip r:embed="rId16">
                       <a:extLst>
                         <a:ext uri="{28A0092B-C50C-407E-A947-70E740481C1C}">
                           <a14:useLocalDpi xmlns:a14="http://schemas.microsoft.com/office/drawing/2010/main" val="0"/>
@@ -2707,7 +2561,7 @@
         </w:rPr>
         <w:t>The most famous </w:t>
       </w:r>
-      <w:hyperlink r:id="rId18" w:tgtFrame="_blank" w:history="1">
+      <w:hyperlink r:id="rId17" w:tgtFrame="_blank" w:history="1">
         <w:r>
           <w:rPr>
             <w:rStyle w:val="Hyperlink"/>
@@ -2727,7 +2581,7 @@
         </w:rPr>
         <w:t> are: int, </w:t>
       </w:r>
-      <w:hyperlink r:id="rId19" w:tgtFrame="_blank" w:history="1">
+      <w:hyperlink r:id="rId18" w:tgtFrame="_blank" w:history="1">
         <w:r>
           <w:rPr>
             <w:rStyle w:val="Hyperlink"/>
@@ -2867,19 +2721,21 @@
           <w:sz w:val="23"/>
           <w:szCs w:val="23"/>
         </w:rPr>
-        <w:t xml:space="preserve">. They are called primitive because they are the main built-in </w:t>
-      </w:r>
-      <w:proofErr w:type="gramStart"/>
-      <w:r>
+        <w:t>. They are called primitive because they are the main built-in types, and could be used to build other data types.</w:t>
+      </w:r>
+    </w:p>
+    <w:p>
+      <w:pPr>
+        <w:pStyle w:val="q-text"/>
+        <w:spacing w:before="0" w:after="240"/>
+        <w:jc w:val="both"/>
         <w:rPr>
           <w:rFonts w:cstheme="minorHAnsi"/>
           <w:color w:val="282829"/>
           <w:sz w:val="23"/>
           <w:szCs w:val="23"/>
         </w:rPr>
-        <w:t>types, and</w:t>
-      </w:r>
-      <w:proofErr w:type="gramEnd"/>
+      </w:pPr>
       <w:r>
         <w:rPr>
           <w:rFonts w:cstheme="minorHAnsi"/>
@@ -2887,49 +2743,7 @@
           <w:sz w:val="23"/>
           <w:szCs w:val="23"/>
         </w:rPr>
-        <w:t xml:space="preserve"> could be used to build other data types.</w:t>
-      </w:r>
-    </w:p>
-    <w:p>
-      <w:pPr>
-        <w:pStyle w:val="q-text"/>
-        <w:spacing w:before="0" w:after="240"/>
-        <w:jc w:val="both"/>
-        <w:rPr>
-          <w:rFonts w:cstheme="minorHAnsi"/>
-          <w:color w:val="282829"/>
-          <w:sz w:val="23"/>
-          <w:szCs w:val="23"/>
-        </w:rPr>
-      </w:pPr>
-      <w:r>
-        <w:rPr>
-          <w:rFonts w:cstheme="minorHAnsi"/>
-          <w:color w:val="282829"/>
-          <w:sz w:val="23"/>
-          <w:szCs w:val="23"/>
-        </w:rPr>
-        <w:t xml:space="preserve">In C#, primitive data types are actually objects, </w:t>
-      </w:r>
-      <w:proofErr w:type="gramStart"/>
-      <w:r>
-        <w:rPr>
-          <w:rFonts w:cstheme="minorHAnsi"/>
-          <w:color w:val="282829"/>
-          <w:sz w:val="23"/>
-          <w:szCs w:val="23"/>
-        </w:rPr>
-        <w:t>It</w:t>
-      </w:r>
-      <w:proofErr w:type="gramEnd"/>
-      <w:r>
-        <w:rPr>
-          <w:rFonts w:cstheme="minorHAnsi"/>
-          <w:color w:val="282829"/>
-          <w:sz w:val="23"/>
-          <w:szCs w:val="23"/>
-        </w:rPr>
-        <w:t xml:space="preserve"> means when you write the following code, a variable </w:t>
+        <w:t>In C#, primitive data types are actually objects, It means when you write the following code, a variable </w:t>
       </w:r>
       <w:r>
         <w:rPr>
@@ -2972,26 +2786,27 @@
           <w:sz w:val="23"/>
           <w:szCs w:val="23"/>
         </w:rPr>
-        <w:t xml:space="preserve">int foo = </w:t>
-      </w:r>
-      <w:proofErr w:type="gramStart"/>
-      <w:r>
+        <w:t>int foo = 10;</w:t>
+      </w:r>
+    </w:p>
+    <w:p>
+      <w:pPr>
+        <w:pStyle w:val="q-text"/>
+        <w:shd w:val="clear" w:color="auto" w:fill="FFFFFF"/>
+        <w:spacing w:after="240"/>
+        <w:jc w:val="both"/>
         <w:rPr>
           <w:rFonts w:cstheme="minorHAnsi"/>
           <w:color w:val="282829"/>
           <w:sz w:val="23"/>
           <w:szCs w:val="23"/>
         </w:rPr>
-        <w:t>10;</w:t>
-      </w:r>
-      <w:proofErr w:type="gramEnd"/>
-    </w:p>
-    <w:p>
-      <w:pPr>
-        <w:pStyle w:val="q-text"/>
-        <w:shd w:val="clear" w:color="auto" w:fill="FFFFFF"/>
+      </w:pPr>
+    </w:p>
+    <w:p>
+      <w:pPr>
+        <w:pStyle w:val="q-text"/>
         <w:spacing w:after="240"/>
-        <w:jc w:val="both"/>
         <w:rPr>
           <w:rFonts w:cstheme="minorHAnsi"/>
           <w:color w:val="282829"/>
@@ -2999,46 +2814,14 @@
           <w:szCs w:val="23"/>
         </w:rPr>
       </w:pPr>
-    </w:p>
-    <w:p>
-      <w:pPr>
-        <w:pStyle w:val="q-text"/>
-        <w:spacing w:after="240"/>
+      <w:r>
         <w:rPr>
           <w:rFonts w:cstheme="minorHAnsi"/>
           <w:color w:val="282829"/>
           <w:sz w:val="23"/>
           <w:szCs w:val="23"/>
         </w:rPr>
-      </w:pPr>
-      <w:r>
-        <w:rPr>
-          <w:rFonts w:cstheme="minorHAnsi"/>
-          <w:color w:val="282829"/>
-          <w:sz w:val="23"/>
-          <w:szCs w:val="23"/>
-        </w:rPr>
-        <w:t xml:space="preserve">As we know, in C#, the primitive data types such as int, double, bool, etc. they just hold a single value. On the other hand, the reference data </w:t>
-      </w:r>
-      <w:proofErr w:type="gramStart"/>
-      <w:r>
-        <w:rPr>
-          <w:rFonts w:cstheme="minorHAnsi"/>
-          <w:color w:val="282829"/>
-          <w:sz w:val="23"/>
-          <w:szCs w:val="23"/>
-        </w:rPr>
-        <w:t>types</w:t>
-      </w:r>
-      <w:proofErr w:type="gramEnd"/>
-      <w:r>
-        <w:rPr>
-          <w:rFonts w:cstheme="minorHAnsi"/>
-          <w:color w:val="282829"/>
-          <w:sz w:val="23"/>
-          <w:szCs w:val="23"/>
-        </w:rPr>
-        <w:t xml:space="preserve"> or object data types are complex i.e. an object data type or reference data type can have reference to other objects as well as other primitive data types.</w:t>
+        <w:t>As we know, in C#, the primitive data types such as int, double, bool, etc. they just hold a single value. On the other hand, the reference data types or object data types are complex i.e. an object data type or reference data type can have reference to other objects as well as other primitive data types.</w:t>
       </w:r>
     </w:p>
     <w:p>
@@ -3112,7 +2895,7 @@
                     </pic:cNvPicPr>
                   </pic:nvPicPr>
                   <pic:blipFill>
-                    <a:blip r:embed="rId20">
+                    <a:blip r:embed="rId19">
                       <a:extLst>
                         <a:ext uri="{28A0092B-C50C-407E-A947-70E740481C1C}">
                           <a14:useLocalDpi xmlns:a14="http://schemas.microsoft.com/office/drawing/2010/main" val="0"/>
@@ -3265,7 +3048,7 @@
                     </pic:cNvPicPr>
                   </pic:nvPicPr>
                   <pic:blipFill>
-                    <a:blip r:embed="rId21">
+                    <a:blip r:embed="rId20">
                       <a:extLst>
                         <a:ext uri="{28A0092B-C50C-407E-A947-70E740481C1C}">
                           <a14:useLocalDpi xmlns:a14="http://schemas.microsoft.com/office/drawing/2010/main" val="0"/>
@@ -3393,7 +3176,7 @@
                     </pic:cNvPicPr>
                   </pic:nvPicPr>
                   <pic:blipFill>
-                    <a:blip r:embed="rId22">
+                    <a:blip r:embed="rId21">
                       <a:extLst>
                         <a:ext uri="{28A0092B-C50C-407E-A947-70E740481C1C}">
                           <a14:useLocalDpi xmlns:a14="http://schemas.microsoft.com/office/drawing/2010/main" val="0"/>
@@ -3676,19 +3459,8 @@
           <w:sz w:val="23"/>
           <w:szCs w:val="23"/>
         </w:rPr>
-        <w:t>"</w:t>
-      </w:r>
-      <w:proofErr w:type="gramStart"/>
-      <w:r>
-        <w:rPr>
-          <w:rFonts w:asciiTheme="minorHAnsi" w:hAnsiTheme="minorHAnsi" w:cstheme="minorHAnsi"/>
-          <w:color w:val="282829"/>
-          <w:sz w:val="23"/>
-          <w:szCs w:val="23"/>
-        </w:rPr>
-        <w:t>];</w:t>
-      </w:r>
-      <w:proofErr w:type="gramEnd"/>
+        <w:t>"];</w:t>
+      </w:r>
     </w:p>
     <w:p>
       <w:pPr>
@@ -3813,7 +3585,7 @@
                     </pic:cNvPicPr>
                   </pic:nvPicPr>
                   <pic:blipFill>
-                    <a:blip r:embed="rId23">
+                    <a:blip r:embed="rId22">
                       <a:extLst>
                         <a:ext uri="{28A0092B-C50C-407E-A947-70E740481C1C}">
                           <a14:useLocalDpi xmlns:a14="http://schemas.microsoft.com/office/drawing/2010/main" val="0"/>
@@ -3971,7 +3743,7 @@
                     </pic:cNvPicPr>
                   </pic:nvPicPr>
                   <pic:blipFill>
-                    <a:blip r:embed="rId24">
+                    <a:blip r:embed="rId23">
                       <a:extLst>
                         <a:ext uri="{28A0092B-C50C-407E-A947-70E740481C1C}">
                           <a14:useLocalDpi xmlns:a14="http://schemas.microsoft.com/office/drawing/2010/main" val="0"/>
@@ -4067,7 +3839,7 @@
                     </pic:cNvPicPr>
                   </pic:nvPicPr>
                   <pic:blipFill>
-                    <a:blip r:embed="rId25">
+                    <a:blip r:embed="rId24">
                       <a:extLst>
                         <a:ext uri="{28A0092B-C50C-407E-A947-70E740481C1C}">
                           <a14:useLocalDpi xmlns:a14="http://schemas.microsoft.com/office/drawing/2010/main" val="0"/>
@@ -4195,7 +3967,7 @@
                     </pic:cNvPicPr>
                   </pic:nvPicPr>
                   <pic:blipFill>
-                    <a:blip r:embed="rId26">
+                    <a:blip r:embed="rId25">
                       <a:extLst>
                         <a:ext uri="{28A0092B-C50C-407E-A947-70E740481C1C}">
                           <a14:useLocalDpi xmlns:a14="http://schemas.microsoft.com/office/drawing/2010/main" val="0"/>
@@ -4300,31 +4072,7 @@
           <w:szCs w:val="24"/>
           <w:lang w:eastAsia="en-SG"/>
         </w:rPr>
-        <w:t xml:space="preserve">. </w:t>
-      </w:r>
-      <w:proofErr w:type="gramStart"/>
-      <w:r>
-        <w:rPr>
-          <w:rFonts w:eastAsia="Times New Roman" w:cstheme="minorHAnsi"/>
-          <w:color w:val="273239"/>
-          <w:spacing w:val="2"/>
-          <w:sz w:val="24"/>
-          <w:szCs w:val="24"/>
-          <w:lang w:eastAsia="en-SG"/>
-        </w:rPr>
-        <w:t>So</w:t>
-      </w:r>
-      <w:proofErr w:type="gramEnd"/>
-      <w:r>
-        <w:rPr>
-          <w:rFonts w:eastAsia="Times New Roman" w:cstheme="minorHAnsi"/>
-          <w:color w:val="273239"/>
-          <w:spacing w:val="2"/>
-          <w:sz w:val="24"/>
-          <w:szCs w:val="24"/>
-          <w:lang w:eastAsia="en-SG"/>
-        </w:rPr>
-        <w:t xml:space="preserve"> String objects are immutable but StringBuilder is the mutable </w:t>
+        <w:t xml:space="preserve">. So String objects are immutable but StringBuilder is the mutable </w:t>
       </w:r>
       <w:r>
         <w:rPr>
@@ -4454,33 +4202,7 @@
           <w:highlight w:val="yellow"/>
           <w:lang w:eastAsia="en-SG"/>
         </w:rPr>
-        <w:t xml:space="preserve"> any string object it will result into the creation of a new string object. It makes the use of string costly. </w:t>
-      </w:r>
-      <w:proofErr w:type="gramStart"/>
-      <w:r>
-        <w:rPr>
-          <w:rFonts w:eastAsia="Times New Roman" w:cstheme="minorHAnsi"/>
-          <w:color w:val="273239"/>
-          <w:spacing w:val="2"/>
-          <w:sz w:val="24"/>
-          <w:szCs w:val="24"/>
-          <w:highlight w:val="yellow"/>
-          <w:lang w:eastAsia="en-SG"/>
-        </w:rPr>
-        <w:t>So</w:t>
-      </w:r>
-      <w:proofErr w:type="gramEnd"/>
-      <w:r>
-        <w:rPr>
-          <w:rFonts w:eastAsia="Times New Roman" w:cstheme="minorHAnsi"/>
-          <w:color w:val="273239"/>
-          <w:spacing w:val="2"/>
-          <w:sz w:val="24"/>
-          <w:szCs w:val="24"/>
-          <w:highlight w:val="yellow"/>
-          <w:lang w:eastAsia="en-SG"/>
-        </w:rPr>
-        <w:t xml:space="preserve"> when the user needs the repetitive operations on the string then the need of StringBuilder come into existence</w:t>
+        <w:t xml:space="preserve"> any string object it will result into the creation of a new string object. It makes the use of string costly. So when the user needs the repetitive operations on the string then the need of StringBuilder come into existence</w:t>
       </w:r>
       <w:r>
         <w:rPr>
@@ -5129,7 +4851,7 @@
                     </pic:cNvPicPr>
                   </pic:nvPicPr>
                   <pic:blipFill>
-                    <a:blip r:embed="rId27">
+                    <a:blip r:embed="rId26">
                       <a:extLst>
                         <a:ext uri="{28A0092B-C50C-407E-A947-70E740481C1C}">
                           <a14:useLocalDpi xmlns:a14="http://schemas.microsoft.com/office/drawing/2010/main" val="0"/>
@@ -5302,10 +5024,15 @@
           <w:szCs w:val="24"/>
           <w:lang w:eastAsia="en-SG"/>
         </w:rPr>
-        <w:t xml:space="preserve"> accessed directly from the class, while non-static methods (or instance methods as I like to call them) </w:t>
-      </w:r>
-      <w:proofErr w:type="gramStart"/>
-      <w:r>
+        <w:t xml:space="preserve"> accessed directly from the class, while non-static methods (or instance methods as I like to call them) have to be accessed from an instance.</w:t>
+      </w:r>
+    </w:p>
+    <w:p>
+      <w:pPr>
+        <w:shd w:val="clear" w:color="auto" w:fill="FFFFFF"/>
+        <w:spacing w:after="0" w:line="240" w:lineRule="auto"/>
+        <w:jc w:val="both"/>
+        <w:textAlignment w:val="baseline"/>
         <w:rPr>
           <w:rFonts w:eastAsia="Times New Roman" w:cstheme="minorHAnsi"/>
           <w:color w:val="273239"/>
@@ -5314,9 +5041,7 @@
           <w:szCs w:val="24"/>
           <w:lang w:eastAsia="en-SG"/>
         </w:rPr>
-        <w:t>have to</w:t>
-      </w:r>
-      <w:proofErr w:type="gramEnd"/>
+      </w:pPr>
       <w:r>
         <w:rPr>
           <w:rFonts w:eastAsia="Times New Roman" w:cstheme="minorHAnsi"/>
@@ -5326,15 +5051,10 @@
           <w:szCs w:val="24"/>
           <w:lang w:eastAsia="en-SG"/>
         </w:rPr>
-        <w:t xml:space="preserve"> be accessed from an instance.</w:t>
-      </w:r>
-    </w:p>
-    <w:p>
-      <w:pPr>
-        <w:shd w:val="clear" w:color="auto" w:fill="FFFFFF"/>
-        <w:spacing w:after="0" w:line="240" w:lineRule="auto"/>
-        <w:jc w:val="both"/>
-        <w:textAlignment w:val="baseline"/>
+        <w:t>An example would be the static method "Show" from the static class </w:t>
+      </w:r>
+      <w:proofErr w:type="spellStart"/>
+      <w:r>
         <w:rPr>
           <w:rFonts w:eastAsia="Times New Roman" w:cstheme="minorHAnsi"/>
           <w:color w:val="273239"/>
@@ -5343,7 +5063,9 @@
           <w:szCs w:val="24"/>
           <w:lang w:eastAsia="en-SG"/>
         </w:rPr>
-      </w:pPr>
+        <w:t>MessageBox</w:t>
+      </w:r>
+      <w:proofErr w:type="spellEnd"/>
       <w:r>
         <w:rPr>
           <w:rFonts w:eastAsia="Times New Roman" w:cstheme="minorHAnsi"/>
@@ -5353,10 +5075,9 @@
           <w:szCs w:val="24"/>
           <w:lang w:eastAsia="en-SG"/>
         </w:rPr>
-        <w:t>An example would be the static method "Show" from the static class </w:t>
+        <w:t xml:space="preserve"> . When you need a </w:t>
       </w:r>
       <w:proofErr w:type="spellStart"/>
-      <w:proofErr w:type="gramStart"/>
       <w:r>
         <w:rPr>
           <w:rFonts w:eastAsia="Times New Roman" w:cstheme="minorHAnsi"/>
@@ -5366,7 +5087,7 @@
           <w:szCs w:val="24"/>
           <w:lang w:eastAsia="en-SG"/>
         </w:rPr>
-        <w:t>MessageBox</w:t>
+        <w:t>messagebox</w:t>
       </w:r>
       <w:proofErr w:type="spellEnd"/>
       <w:r>
@@ -5378,9 +5099,8 @@
           <w:szCs w:val="24"/>
           <w:lang w:eastAsia="en-SG"/>
         </w:rPr>
-        <w:t> .</w:t>
-      </w:r>
-      <w:proofErr w:type="gramEnd"/>
+        <w:t xml:space="preserve">, you just call a static method to show it. </w:t>
+      </w:r>
       <w:r>
         <w:rPr>
           <w:rFonts w:eastAsia="Times New Roman" w:cstheme="minorHAnsi"/>
@@ -5390,10 +5110,15 @@
           <w:szCs w:val="24"/>
           <w:lang w:eastAsia="en-SG"/>
         </w:rPr>
-        <w:t xml:space="preserve"> When you need a </w:t>
-      </w:r>
-      <w:proofErr w:type="spellStart"/>
-      <w:r>
+        <w:t xml:space="preserve"> </w:t>
+      </w:r>
+    </w:p>
+    <w:p>
+      <w:pPr>
+        <w:shd w:val="clear" w:color="auto" w:fill="FFFFFF"/>
+        <w:spacing w:after="0" w:line="240" w:lineRule="auto"/>
+        <w:jc w:val="both"/>
+        <w:textAlignment w:val="baseline"/>
         <w:rPr>
           <w:rFonts w:eastAsia="Times New Roman" w:cstheme="minorHAnsi"/>
           <w:color w:val="273239"/>
@@ -5402,10 +5127,60 @@
           <w:szCs w:val="24"/>
           <w:lang w:eastAsia="en-SG"/>
         </w:rPr>
-        <w:t>messagebox</w:t>
+      </w:pPr>
+    </w:p>
+    <w:p>
+      <w:pPr>
+        <w:shd w:val="clear" w:color="auto" w:fill="FFFFFF"/>
+        <w:spacing w:after="0" w:line="240" w:lineRule="auto"/>
+        <w:jc w:val="both"/>
+        <w:textAlignment w:val="baseline"/>
+        <w:rPr>
+          <w:rFonts w:eastAsia="Times New Roman" w:cstheme="minorHAnsi"/>
+          <w:b/>
+          <w:bCs/>
+          <w:color w:val="273239"/>
+          <w:spacing w:val="2"/>
+          <w:sz w:val="24"/>
+          <w:szCs w:val="24"/>
+          <w:lang w:eastAsia="en-SG"/>
+        </w:rPr>
+      </w:pPr>
+      <w:proofErr w:type="spellStart"/>
+      <w:r>
+        <w:rPr>
+          <w:rFonts w:eastAsia="Times New Roman" w:cstheme="minorHAnsi"/>
+          <w:b/>
+          <w:bCs/>
+          <w:color w:val="273239"/>
+          <w:spacing w:val="2"/>
+          <w:sz w:val="24"/>
+          <w:szCs w:val="24"/>
+          <w:lang w:eastAsia="en-SG"/>
+        </w:rPr>
+        <w:t>System.Windows.Forms.MessageBox.Show</w:t>
       </w:r>
       <w:proofErr w:type="spellEnd"/>
       <w:r>
+        <w:rPr>
+          <w:rFonts w:eastAsia="Times New Roman" w:cstheme="minorHAnsi"/>
+          <w:b/>
+          <w:bCs/>
+          <w:color w:val="273239"/>
+          <w:spacing w:val="2"/>
+          <w:sz w:val="24"/>
+          <w:szCs w:val="24"/>
+          <w:lang w:eastAsia="en-SG"/>
+        </w:rPr>
+        <w:t>("Halo World!!");</w:t>
+      </w:r>
+    </w:p>
+    <w:p>
+      <w:pPr>
+        <w:shd w:val="clear" w:color="auto" w:fill="FFFFFF"/>
+        <w:spacing w:after="0" w:line="240" w:lineRule="auto"/>
+        <w:jc w:val="both"/>
+        <w:textAlignment w:val="baseline"/>
         <w:rPr>
           <w:rFonts w:eastAsia="Times New Roman" w:cstheme="minorHAnsi"/>
           <w:color w:val="273239"/>
@@ -5414,8 +5189,7 @@
           <w:szCs w:val="24"/>
           <w:lang w:eastAsia="en-SG"/>
         </w:rPr>
-        <w:t xml:space="preserve">, you just call a static method to show it. </w:t>
-      </w:r>
+      </w:pPr>
       <w:r>
         <w:rPr>
           <w:rFonts w:eastAsia="Times New Roman" w:cstheme="minorHAnsi"/>
@@ -5443,74 +5217,7 @@
           <w:lang w:eastAsia="en-SG"/>
         </w:rPr>
       </w:pPr>
-    </w:p>
-    <w:p>
-      <w:pPr>
-        <w:shd w:val="clear" w:color="auto" w:fill="FFFFFF"/>
-        <w:spacing w:after="0" w:line="240" w:lineRule="auto"/>
-        <w:jc w:val="both"/>
-        <w:textAlignment w:val="baseline"/>
-        <w:rPr>
-          <w:rFonts w:eastAsia="Times New Roman" w:cstheme="minorHAnsi"/>
-          <w:b/>
-          <w:bCs/>
-          <w:color w:val="273239"/>
-          <w:spacing w:val="2"/>
-          <w:sz w:val="24"/>
-          <w:szCs w:val="24"/>
-          <w:lang w:eastAsia="en-SG"/>
-        </w:rPr>
-      </w:pPr>
-      <w:proofErr w:type="spellStart"/>
-      <w:proofErr w:type="gramStart"/>
-      <w:r>
-        <w:rPr>
-          <w:rFonts w:eastAsia="Times New Roman" w:cstheme="minorHAnsi"/>
-          <w:b/>
-          <w:bCs/>
-          <w:color w:val="273239"/>
-          <w:spacing w:val="2"/>
-          <w:sz w:val="24"/>
-          <w:szCs w:val="24"/>
-          <w:lang w:eastAsia="en-SG"/>
-        </w:rPr>
-        <w:t>System.Windows.Forms.MessageBox</w:t>
-      </w:r>
-      <w:proofErr w:type="gramEnd"/>
-      <w:r>
-        <w:rPr>
-          <w:rFonts w:eastAsia="Times New Roman" w:cstheme="minorHAnsi"/>
-          <w:b/>
-          <w:bCs/>
-          <w:color w:val="273239"/>
-          <w:spacing w:val="2"/>
-          <w:sz w:val="24"/>
-          <w:szCs w:val="24"/>
-          <w:lang w:eastAsia="en-SG"/>
-        </w:rPr>
-        <w:t>.Show</w:t>
-      </w:r>
-      <w:proofErr w:type="spellEnd"/>
-      <w:r>
-        <w:rPr>
-          <w:rFonts w:eastAsia="Times New Roman" w:cstheme="minorHAnsi"/>
-          <w:b/>
-          <w:bCs/>
-          <w:color w:val="273239"/>
-          <w:spacing w:val="2"/>
-          <w:sz w:val="24"/>
-          <w:szCs w:val="24"/>
-          <w:lang w:eastAsia="en-SG"/>
-        </w:rPr>
-        <w:t>("Halo World!!");</w:t>
-      </w:r>
-    </w:p>
-    <w:p>
-      <w:pPr>
-        <w:shd w:val="clear" w:color="auto" w:fill="FFFFFF"/>
-        <w:spacing w:after="0" w:line="240" w:lineRule="auto"/>
-        <w:jc w:val="both"/>
-        <w:textAlignment w:val="baseline"/>
+      <w:r>
         <w:rPr>
           <w:rFonts w:eastAsia="Times New Roman" w:cstheme="minorHAnsi"/>
           <w:color w:val="273239"/>
@@ -5519,7 +5226,8 @@
           <w:szCs w:val="24"/>
           <w:lang w:eastAsia="en-SG"/>
         </w:rPr>
-      </w:pPr>
+        <w:t xml:space="preserve"> </w:t>
+      </w:r>
       <w:r>
         <w:rPr>
           <w:rFonts w:eastAsia="Times New Roman" w:cstheme="minorHAnsi"/>
@@ -5529,15 +5237,10 @@
           <w:szCs w:val="24"/>
           <w:lang w:eastAsia="en-SG"/>
         </w:rPr>
-        <w:t xml:space="preserve"> </w:t>
-      </w:r>
-    </w:p>
-    <w:p>
-      <w:pPr>
-        <w:shd w:val="clear" w:color="auto" w:fill="FFFFFF"/>
-        <w:spacing w:after="0" w:line="240" w:lineRule="auto"/>
-        <w:jc w:val="both"/>
-        <w:textAlignment w:val="baseline"/>
+        <w:t xml:space="preserve">If it weren't static, you would first have to create an instance of the class that contains it </w:t>
+      </w:r>
+      <w:proofErr w:type="spellStart"/>
+      <w:r>
         <w:rPr>
           <w:rFonts w:eastAsia="Times New Roman" w:cstheme="minorHAnsi"/>
           <w:color w:val="273239"/>
@@ -5546,7 +5249,9 @@
           <w:szCs w:val="24"/>
           <w:lang w:eastAsia="en-SG"/>
         </w:rPr>
-      </w:pPr>
+        <w:t>it</w:t>
+      </w:r>
+      <w:proofErr w:type="spellEnd"/>
       <w:r>
         <w:rPr>
           <w:rFonts w:eastAsia="Times New Roman" w:cstheme="minorHAnsi"/>
@@ -5556,9 +5261,15 @@
           <w:szCs w:val="24"/>
           <w:lang w:eastAsia="en-SG"/>
         </w:rPr>
-        <w:t xml:space="preserve"> </w:t>
-      </w:r>
-      <w:r>
+        <w:t xml:space="preserve"> would be like:</w:t>
+      </w:r>
+    </w:p>
+    <w:p>
+      <w:pPr>
+        <w:shd w:val="clear" w:color="auto" w:fill="FFFFFF"/>
+        <w:spacing w:after="0" w:line="240" w:lineRule="auto"/>
+        <w:jc w:val="both"/>
+        <w:textAlignment w:val="baseline"/>
         <w:rPr>
           <w:rFonts w:eastAsia="Times New Roman" w:cstheme="minorHAnsi"/>
           <w:color w:val="273239"/>
@@ -5567,55 +5278,55 @@
           <w:szCs w:val="24"/>
           <w:lang w:eastAsia="en-SG"/>
         </w:rPr>
-        <w:t xml:space="preserve">If it weren't static, you would first have to create an instance of the class that contains it </w:t>
-      </w:r>
-      <w:proofErr w:type="spellStart"/>
-      <w:r>
+      </w:pPr>
+    </w:p>
+    <w:p>
+      <w:pPr>
+        <w:shd w:val="clear" w:color="auto" w:fill="FFFFFF"/>
+        <w:spacing w:after="0" w:line="240" w:lineRule="auto"/>
+        <w:jc w:val="both"/>
+        <w:textAlignment w:val="baseline"/>
         <w:rPr>
           <w:rFonts w:eastAsia="Times New Roman" w:cstheme="minorHAnsi"/>
+          <w:b/>
+          <w:bCs/>
           <w:color w:val="273239"/>
           <w:spacing w:val="2"/>
           <w:sz w:val="24"/>
           <w:szCs w:val="24"/>
           <w:lang w:eastAsia="en-SG"/>
         </w:rPr>
-        <w:t>it</w:t>
-      </w:r>
-      <w:proofErr w:type="spellEnd"/>
+      </w:pPr>
+      <w:proofErr w:type="spellStart"/>
       <w:r>
         <w:rPr>
           <w:rFonts w:eastAsia="Times New Roman" w:cstheme="minorHAnsi"/>
+          <w:b/>
+          <w:bCs/>
           <w:color w:val="273239"/>
           <w:spacing w:val="2"/>
           <w:sz w:val="24"/>
           <w:szCs w:val="24"/>
           <w:lang w:eastAsia="en-SG"/>
         </w:rPr>
-        <w:t xml:space="preserve"> would be like:</w:t>
-      </w:r>
-    </w:p>
-    <w:p>
-      <w:pPr>
-        <w:shd w:val="clear" w:color="auto" w:fill="FFFFFF"/>
-        <w:spacing w:after="0" w:line="240" w:lineRule="auto"/>
-        <w:jc w:val="both"/>
-        <w:textAlignment w:val="baseline"/>
+        <w:t>System.Windows.Forms.MessageBox</w:t>
+      </w:r>
+      <w:proofErr w:type="spellEnd"/>
+      <w:r>
         <w:rPr>
           <w:rFonts w:eastAsia="Times New Roman" w:cstheme="minorHAnsi"/>
+          <w:b/>
+          <w:bCs/>
           <w:color w:val="273239"/>
           <w:spacing w:val="2"/>
           <w:sz w:val="24"/>
           <w:szCs w:val="24"/>
           <w:lang w:eastAsia="en-SG"/>
         </w:rPr>
-      </w:pPr>
-    </w:p>
-    <w:p>
-      <w:pPr>
-        <w:shd w:val="clear" w:color="auto" w:fill="FFFFFF"/>
-        <w:spacing w:after="0" w:line="240" w:lineRule="auto"/>
-        <w:jc w:val="both"/>
-        <w:textAlignment w:val="baseline"/>
+        <w:t xml:space="preserve"> </w:t>
+      </w:r>
+      <w:proofErr w:type="spellStart"/>
+      <w:r>
         <w:rPr>
           <w:rFonts w:eastAsia="Times New Roman" w:cstheme="minorHAnsi"/>
           <w:b/>
@@ -5626,9 +5337,9 @@
           <w:szCs w:val="24"/>
           <w:lang w:eastAsia="en-SG"/>
         </w:rPr>
-      </w:pPr>
-      <w:proofErr w:type="spellStart"/>
-      <w:proofErr w:type="gramStart"/>
+        <w:t>msg</w:t>
+      </w:r>
+      <w:proofErr w:type="spellEnd"/>
       <w:r>
         <w:rPr>
           <w:rFonts w:eastAsia="Times New Roman" w:cstheme="minorHAnsi"/>
@@ -5640,10 +5351,9 @@
           <w:szCs w:val="24"/>
           <w:lang w:eastAsia="en-SG"/>
         </w:rPr>
-        <w:t>System.Windows.Forms.MessageBox</w:t>
-      </w:r>
-      <w:proofErr w:type="spellEnd"/>
-      <w:proofErr w:type="gramEnd"/>
+        <w:t xml:space="preserve"> = new </w:t>
+      </w:r>
+      <w:proofErr w:type="spellStart"/>
       <w:r>
         <w:rPr>
           <w:rFonts w:eastAsia="Times New Roman" w:cstheme="minorHAnsi"/>
@@ -5655,9 +5365,9 @@
           <w:szCs w:val="24"/>
           <w:lang w:eastAsia="en-SG"/>
         </w:rPr>
-        <w:t xml:space="preserve"> </w:t>
-      </w:r>
-      <w:proofErr w:type="spellStart"/>
+        <w:t>System.Windows.Forms.MessageBox</w:t>
+      </w:r>
+      <w:proofErr w:type="spellEnd"/>
       <w:r>
         <w:rPr>
           <w:rFonts w:eastAsia="Times New Roman" w:cstheme="minorHAnsi"/>
@@ -5669,10 +5379,15 @@
           <w:szCs w:val="24"/>
           <w:lang w:eastAsia="en-SG"/>
         </w:rPr>
-        <w:t>msg</w:t>
-      </w:r>
-      <w:proofErr w:type="spellEnd"/>
-      <w:r>
+        <w:t>();</w:t>
+      </w:r>
+    </w:p>
+    <w:p>
+      <w:pPr>
+        <w:shd w:val="clear" w:color="auto" w:fill="FFFFFF"/>
+        <w:spacing w:after="0" w:line="240" w:lineRule="auto"/>
+        <w:jc w:val="both"/>
+        <w:textAlignment w:val="baseline"/>
         <w:rPr>
           <w:rFonts w:eastAsia="Times New Roman" w:cstheme="minorHAnsi"/>
           <w:b/>
@@ -5683,8 +5398,7 @@
           <w:szCs w:val="24"/>
           <w:lang w:eastAsia="en-SG"/>
         </w:rPr>
-        <w:t xml:space="preserve"> = new </w:t>
-      </w:r>
+      </w:pPr>
       <w:proofErr w:type="spellStart"/>
       <w:r>
         <w:rPr>
@@ -5697,57 +5411,9 @@
           <w:szCs w:val="24"/>
           <w:lang w:eastAsia="en-SG"/>
         </w:rPr>
-        <w:t>System.Windows.Forms.MessageBox</w:t>
+        <w:t>msg.Show</w:t>
       </w:r>
       <w:proofErr w:type="spellEnd"/>
-      <w:r>
-        <w:rPr>
-          <w:rFonts w:eastAsia="Times New Roman" w:cstheme="minorHAnsi"/>
-          <w:b/>
-          <w:bCs/>
-          <w:color w:val="273239"/>
-          <w:spacing w:val="2"/>
-          <w:sz w:val="24"/>
-          <w:szCs w:val="24"/>
-          <w:lang w:eastAsia="en-SG"/>
-        </w:rPr>
-        <w:t>();</w:t>
-      </w:r>
-    </w:p>
-    <w:p>
-      <w:pPr>
-        <w:shd w:val="clear" w:color="auto" w:fill="FFFFFF"/>
-        <w:spacing w:after="0" w:line="240" w:lineRule="auto"/>
-        <w:jc w:val="both"/>
-        <w:textAlignment w:val="baseline"/>
-        <w:rPr>
-          <w:rFonts w:eastAsia="Times New Roman" w:cstheme="minorHAnsi"/>
-          <w:b/>
-          <w:bCs/>
-          <w:color w:val="273239"/>
-          <w:spacing w:val="2"/>
-          <w:sz w:val="24"/>
-          <w:szCs w:val="24"/>
-          <w:lang w:eastAsia="en-SG"/>
-        </w:rPr>
-      </w:pPr>
-      <w:proofErr w:type="spellStart"/>
-      <w:proofErr w:type="gramStart"/>
-      <w:r>
-        <w:rPr>
-          <w:rFonts w:eastAsia="Times New Roman" w:cstheme="minorHAnsi"/>
-          <w:b/>
-          <w:bCs/>
-          <w:color w:val="273239"/>
-          <w:spacing w:val="2"/>
-          <w:sz w:val="24"/>
-          <w:szCs w:val="24"/>
-          <w:lang w:eastAsia="en-SG"/>
-        </w:rPr>
-        <w:t>msg.Show</w:t>
-      </w:r>
-      <w:proofErr w:type="spellEnd"/>
-      <w:proofErr w:type="gramEnd"/>
       <w:r>
         <w:rPr>
           <w:rFonts w:eastAsia="Times New Roman" w:cstheme="minorHAnsi"/>
@@ -5975,27 +5641,7 @@
           <w:sz w:val="20"/>
           <w:szCs w:val="20"/>
         </w:rPr>
-        <w:t xml:space="preserve"> or operations of an object are its predefined functions. For example, a T.V. can show </w:t>
-      </w:r>
-      <w:proofErr w:type="gramStart"/>
-      <w:r>
-        <w:rPr>
-          <w:rFonts w:asciiTheme="minorHAnsi" w:hAnsiTheme="minorHAnsi" w:cstheme="minorHAnsi"/>
-          <w:color w:val="000000"/>
-          <w:sz w:val="20"/>
-          <w:szCs w:val="20"/>
-        </w:rPr>
-        <w:t>picture ,</w:t>
-      </w:r>
-      <w:proofErr w:type="gramEnd"/>
-      <w:r>
-        <w:rPr>
-          <w:rFonts w:asciiTheme="minorHAnsi" w:hAnsiTheme="minorHAnsi" w:cstheme="minorHAnsi"/>
-          <w:color w:val="000000"/>
-          <w:sz w:val="20"/>
-          <w:szCs w:val="20"/>
-        </w:rPr>
-        <w:t xml:space="preserve"> change channels, tune for a channel etc. in object oriented programming terminology the </w:t>
+        <w:t xml:space="preserve"> or operations of an object are its predefined functions. For example, a T.V. can show picture , change channels, tune for a channel etc. in object oriented programming terminology the </w:t>
       </w:r>
       <w:proofErr w:type="spellStart"/>
       <w:r>
@@ -6113,29 +5759,7 @@
           <w:szCs w:val="20"/>
           <w:shd w:val="clear" w:color="auto" w:fill="FFFFFF"/>
         </w:rPr>
-        <w:t xml:space="preserve">Property in C# is a member of a class that provides a flexible mechanism for classes to expose private fields. Internally, C# properties are special methods called accessors. A C# property have two accessors, get property </w:t>
-      </w:r>
-      <w:proofErr w:type="gramStart"/>
-      <w:r>
-        <w:rPr>
-          <w:rFonts w:asciiTheme="minorHAnsi" w:hAnsiTheme="minorHAnsi" w:cstheme="minorHAnsi"/>
-          <w:color w:val="212121"/>
-          <w:sz w:val="20"/>
-          <w:szCs w:val="20"/>
-          <w:shd w:val="clear" w:color="auto" w:fill="FFFFFF"/>
-        </w:rPr>
-        <w:t>accessor</w:t>
-      </w:r>
-      <w:proofErr w:type="gramEnd"/>
-      <w:r>
-        <w:rPr>
-          <w:rFonts w:asciiTheme="minorHAnsi" w:hAnsiTheme="minorHAnsi" w:cstheme="minorHAnsi"/>
-          <w:color w:val="212121"/>
-          <w:sz w:val="20"/>
-          <w:szCs w:val="20"/>
-          <w:shd w:val="clear" w:color="auto" w:fill="FFFFFF"/>
-        </w:rPr>
-        <w:t xml:space="preserve"> and set property accessor. A get accessor returns a property value, and a set accessor assigns a new value. The value keyword represents the value of a propert</w:t>
+        <w:t>Property in C# is a member of a class that provides a flexible mechanism for classes to expose private fields. Internally, C# properties are special methods called accessors. A C# property have two accessors, get property accessor and set property accessor. A get accessor returns a property value, and a set accessor assigns a new value. The value keyword represents the value of a propert</w:t>
       </w:r>
       <w:r>
         <w:rPr>
@@ -6219,27 +5843,7 @@
           <w:sz w:val="20"/>
           <w:szCs w:val="20"/>
         </w:rPr>
-        <w:t xml:space="preserve">Delegates are similar to C++ function </w:t>
-      </w:r>
-      <w:proofErr w:type="gramStart"/>
-      <w:r>
-        <w:rPr>
-          <w:rFonts w:cstheme="minorHAnsi"/>
-          <w:color w:val="282829"/>
-          <w:sz w:val="20"/>
-          <w:szCs w:val="20"/>
-        </w:rPr>
-        <w:t>pointers, but</w:t>
-      </w:r>
-      <w:proofErr w:type="gramEnd"/>
-      <w:r>
-        <w:rPr>
-          <w:rFonts w:cstheme="minorHAnsi"/>
-          <w:color w:val="282829"/>
-          <w:sz w:val="20"/>
-          <w:szCs w:val="20"/>
-        </w:rPr>
-        <w:t xml:space="preserve"> are type safe.</w:t>
+        <w:t>Delegates are similar to C++ function pointers, but are type safe.</w:t>
       </w:r>
     </w:p>
     <w:p>
@@ -6416,28 +6020,34 @@
           <w:sz w:val="20"/>
           <w:szCs w:val="20"/>
         </w:rPr>
-        <w:t xml:space="preserve">An interesting and useful property of a delegate is that it does not know or care about the class of the object that it references. Any object will do; all that matters is that the method's argument types and return type match the </w:t>
-      </w:r>
-      <w:proofErr w:type="gramStart"/>
-      <w:r>
+        <w:t>An interesting and useful property of a delegate is that it does not know or care about the class of the object that it references. Any object will do; all that matters is that the method's argument types and return type match the delegate's. This makes delegates perfectly suited for "anonymous" invocation.</w:t>
+      </w:r>
+    </w:p>
+    <w:p>
+      <w:pPr>
+        <w:pStyle w:val="q-text"/>
+        <w:spacing w:before="0" w:beforeAutospacing="0" w:after="240" w:afterAutospacing="0"/>
+        <w:jc w:val="both"/>
         <w:rPr>
           <w:rFonts w:cstheme="minorHAnsi"/>
           <w:color w:val="282829"/>
           <w:sz w:val="20"/>
           <w:szCs w:val="20"/>
         </w:rPr>
-        <w:t>delegate's</w:t>
-      </w:r>
-      <w:proofErr w:type="gramEnd"/>
-      <w:r>
+      </w:pPr>
+    </w:p>
+    <w:p>
+      <w:pPr>
+        <w:pStyle w:val="q-text"/>
+        <w:spacing w:before="0" w:beforeAutospacing="0" w:after="240" w:afterAutospacing="0"/>
+        <w:jc w:val="both"/>
         <w:rPr>
           <w:rFonts w:cstheme="minorHAnsi"/>
           <w:color w:val="282829"/>
           <w:sz w:val="20"/>
           <w:szCs w:val="20"/>
         </w:rPr>
-        <w:t>. This makes delegates perfectly suited for "anonymous" invocation.</w:t>
-      </w:r>
+      </w:pPr>
     </w:p>
     <w:p>
       <w:pPr>
@@ -6446,52 +6056,49 @@
         <w:jc w:val="both"/>
         <w:rPr>
           <w:rFonts w:cstheme="minorHAnsi"/>
+          <w:b/>
+          <w:bCs/>
           <w:color w:val="282829"/>
           <w:sz w:val="20"/>
           <w:szCs w:val="20"/>
         </w:rPr>
       </w:pPr>
-    </w:p>
-    <w:p>
-      <w:pPr>
-        <w:pStyle w:val="q-text"/>
-        <w:spacing w:before="0" w:beforeAutospacing="0" w:after="240" w:afterAutospacing="0"/>
-        <w:jc w:val="both"/>
+      <w:proofErr w:type="spellStart"/>
+      <w:r>
         <w:rPr>
           <w:rFonts w:cstheme="minorHAnsi"/>
+          <w:b/>
+          <w:bCs/>
           <w:color w:val="282829"/>
           <w:sz w:val="20"/>
           <w:szCs w:val="20"/>
         </w:rPr>
-      </w:pPr>
-    </w:p>
-    <w:p>
-      <w:pPr>
-        <w:pStyle w:val="q-text"/>
+        <w:t>Asynchronuous</w:t>
+      </w:r>
+      <w:proofErr w:type="spellEnd"/>
+    </w:p>
+    <w:p>
+      <w:pPr>
+        <w:pStyle w:val="q-text"/>
+        <w:shd w:val="clear" w:color="auto" w:fill="FFFFFF"/>
         <w:spacing w:before="0" w:beforeAutospacing="0" w:after="240" w:afterAutospacing="0"/>
         <w:jc w:val="both"/>
         <w:rPr>
-          <w:rFonts w:cstheme="minorHAnsi"/>
-          <w:b/>
-          <w:bCs/>
+          <w:rFonts w:asciiTheme="minorHAnsi" w:hAnsiTheme="minorHAnsi" w:cstheme="minorHAnsi"/>
           <w:color w:val="282829"/>
           <w:sz w:val="20"/>
           <w:szCs w:val="20"/>
         </w:rPr>
       </w:pPr>
-      <w:proofErr w:type="spellStart"/>
-      <w:r>
-        <w:rPr>
-          <w:rFonts w:cstheme="minorHAnsi"/>
-          <w:b/>
-          <w:bCs/>
+      <w:r>
+        <w:rPr>
+          <w:rFonts w:asciiTheme="minorHAnsi" w:hAnsiTheme="minorHAnsi" w:cstheme="minorHAnsi"/>
           <w:color w:val="282829"/>
           <w:sz w:val="20"/>
           <w:szCs w:val="20"/>
         </w:rPr>
-        <w:t>Asynchronuous</w:t>
-      </w:r>
-      <w:proofErr w:type="spellEnd"/>
+        <w:t>The await keyword provides a non-blocking way to start a task, then continue execution when that task completes</w:t>
+      </w:r>
     </w:p>
     <w:p>
       <w:pPr>
@@ -6506,43 +6113,40 @@
           <w:szCs w:val="20"/>
         </w:rPr>
       </w:pPr>
-      <w:r>
+    </w:p>
+    <w:p>
+      <w:pPr>
+        <w:pStyle w:val="q-text"/>
+        <w:shd w:val="clear" w:color="auto" w:fill="FFFFFF"/>
+        <w:spacing w:before="0" w:beforeAutospacing="0" w:after="240" w:afterAutospacing="0"/>
+        <w:jc w:val="both"/>
         <w:rPr>
           <w:rFonts w:asciiTheme="minorHAnsi" w:hAnsiTheme="minorHAnsi" w:cstheme="minorHAnsi"/>
           <w:color w:val="282829"/>
           <w:sz w:val="20"/>
           <w:szCs w:val="20"/>
         </w:rPr>
-        <w:t>The await keyword provides a non-blocking way to start a task, then continue execution when that task completes</w:t>
-      </w:r>
-    </w:p>
-    <w:p>
-      <w:pPr>
-        <w:pStyle w:val="q-text"/>
-        <w:shd w:val="clear" w:color="auto" w:fill="FFFFFF"/>
-        <w:spacing w:before="0" w:beforeAutospacing="0" w:after="240" w:afterAutospacing="0"/>
-        <w:jc w:val="both"/>
+      </w:pPr>
+      <w:r>
         <w:rPr>
           <w:rFonts w:asciiTheme="minorHAnsi" w:hAnsiTheme="minorHAnsi" w:cstheme="minorHAnsi"/>
           <w:color w:val="282829"/>
           <w:sz w:val="20"/>
           <w:szCs w:val="20"/>
         </w:rPr>
-      </w:pPr>
-    </w:p>
-    <w:p>
-      <w:pPr>
-        <w:pStyle w:val="q-text"/>
-        <w:shd w:val="clear" w:color="auto" w:fill="FFFFFF"/>
-        <w:spacing w:before="0" w:beforeAutospacing="0" w:after="240" w:afterAutospacing="0"/>
-        <w:jc w:val="both"/>
-        <w:rPr>
-          <w:rFonts w:asciiTheme="minorHAnsi" w:hAnsiTheme="minorHAnsi" w:cstheme="minorHAnsi"/>
+        <w:t>The methods are renamed from their original version to include the "</w:t>
+      </w:r>
+      <w:r>
+        <w:rPr>
+          <w:rFonts w:asciiTheme="minorHAnsi" w:hAnsiTheme="minorHAnsi" w:cstheme="minorHAnsi"/>
+          <w:b/>
+          <w:bCs/>
           <w:color w:val="282829"/>
           <w:sz w:val="20"/>
           <w:szCs w:val="20"/>
         </w:rPr>
-      </w:pPr>
+        <w:t>Async</w:t>
+      </w:r>
       <w:r>
         <w:rPr>
           <w:rFonts w:asciiTheme="minorHAnsi" w:hAnsiTheme="minorHAnsi" w:cstheme="minorHAnsi"/>
@@ -6550,1332 +6154,1196 @@
           <w:sz w:val="20"/>
           <w:szCs w:val="20"/>
         </w:rPr>
-        <w:t>The methods are renamed from their original version to include the "</w:t>
-      </w:r>
-      <w:r>
-        <w:rPr>
-          <w:rFonts w:asciiTheme="minorHAnsi" w:hAnsiTheme="minorHAnsi" w:cstheme="minorHAnsi"/>
-          <w:b/>
-          <w:bCs/>
+        <w:t>" suffix.</w:t>
+      </w:r>
+    </w:p>
+    <w:p>
+      <w:pPr>
+        <w:pStyle w:val="q-text"/>
+        <w:shd w:val="clear" w:color="auto" w:fill="FFFFFF"/>
+        <w:spacing w:before="0" w:beforeAutospacing="0" w:after="240" w:afterAutospacing="0"/>
+        <w:jc w:val="both"/>
+        <w:rPr>
+          <w:rFonts w:asciiTheme="minorHAnsi" w:hAnsiTheme="minorHAnsi" w:cstheme="minorHAnsi"/>
           <w:color w:val="282829"/>
           <w:sz w:val="20"/>
           <w:szCs w:val="20"/>
         </w:rPr>
-        <w:t>Async</w:t>
-      </w:r>
-      <w:r>
+      </w:pPr>
+    </w:p>
+    <w:p>
+      <w:pPr>
+        <w:spacing w:after="0" w:line="240" w:lineRule="auto"/>
+        <w:rPr>
+          <w:rFonts w:ascii="Consolas" w:eastAsia="Times New Roman" w:hAnsi="Consolas" w:cs="Times New Roman"/>
+          <w:color w:val="171717"/>
+          <w:sz w:val="21"/>
+          <w:szCs w:val="21"/>
+          <w:shd w:val="clear" w:color="auto" w:fill="F2F2F2"/>
+          <w:lang w:eastAsia="en-SG"/>
+        </w:rPr>
+      </w:pPr>
+      <w:r>
+        <w:rPr>
+          <w:rFonts w:ascii="Consolas" w:eastAsia="Times New Roman" w:hAnsi="Consolas" w:cs="Times New Roman"/>
+          <w:color w:val="0101FD"/>
+          <w:sz w:val="21"/>
+          <w:szCs w:val="21"/>
+          <w:shd w:val="clear" w:color="auto" w:fill="F2F2F2"/>
+          <w:lang w:eastAsia="en-SG"/>
+        </w:rPr>
+        <w:t>static</w:t>
+      </w:r>
+      <w:r>
+        <w:rPr>
+          <w:rFonts w:ascii="Consolas" w:eastAsia="Times New Roman" w:hAnsi="Consolas" w:cs="Times New Roman"/>
+          <w:color w:val="171717"/>
+          <w:sz w:val="21"/>
+          <w:szCs w:val="21"/>
+          <w:shd w:val="clear" w:color="auto" w:fill="F2F2F2"/>
+          <w:lang w:eastAsia="en-SG"/>
+        </w:rPr>
+        <w:t xml:space="preserve"> </w:t>
+      </w:r>
+      <w:r>
+        <w:rPr>
+          <w:rFonts w:ascii="Consolas" w:eastAsia="Times New Roman" w:hAnsi="Consolas" w:cs="Times New Roman"/>
+          <w:color w:val="0101FD"/>
+          <w:sz w:val="21"/>
+          <w:szCs w:val="21"/>
+          <w:shd w:val="clear" w:color="auto" w:fill="F2F2F2"/>
+          <w:lang w:eastAsia="en-SG"/>
+        </w:rPr>
+        <w:t>async</w:t>
+      </w:r>
+      <w:r>
+        <w:rPr>
+          <w:rFonts w:ascii="Consolas" w:eastAsia="Times New Roman" w:hAnsi="Consolas" w:cs="Times New Roman"/>
+          <w:color w:val="171717"/>
+          <w:sz w:val="21"/>
+          <w:szCs w:val="21"/>
+          <w:shd w:val="clear" w:color="auto" w:fill="F2F2F2"/>
+          <w:lang w:eastAsia="en-SG"/>
+        </w:rPr>
+        <w:t xml:space="preserve"> Task </w:t>
+      </w:r>
+      <w:r>
+        <w:rPr>
+          <w:rFonts w:ascii="Consolas" w:eastAsia="Times New Roman" w:hAnsi="Consolas" w:cs="Times New Roman"/>
+          <w:color w:val="006881"/>
+          <w:sz w:val="21"/>
+          <w:szCs w:val="21"/>
+          <w:shd w:val="clear" w:color="auto" w:fill="F2F2F2"/>
+          <w:lang w:eastAsia="en-SG"/>
+        </w:rPr>
+        <w:t>Main</w:t>
+      </w:r>
+      <w:r>
+        <w:rPr>
+          <w:rFonts w:ascii="Consolas" w:eastAsia="Times New Roman" w:hAnsi="Consolas" w:cs="Times New Roman"/>
+          <w:color w:val="171717"/>
+          <w:sz w:val="21"/>
+          <w:szCs w:val="21"/>
+          <w:shd w:val="clear" w:color="auto" w:fill="F2F2F2"/>
+          <w:lang w:eastAsia="en-SG"/>
+        </w:rPr>
+        <w:t>(</w:t>
+      </w:r>
+      <w:r>
+        <w:rPr>
+          <w:rFonts w:ascii="Consolas" w:eastAsia="Times New Roman" w:hAnsi="Consolas" w:cs="Times New Roman"/>
+          <w:color w:val="0101FD"/>
+          <w:sz w:val="21"/>
+          <w:szCs w:val="21"/>
+          <w:shd w:val="clear" w:color="auto" w:fill="F2F2F2"/>
+          <w:lang w:eastAsia="en-SG"/>
+        </w:rPr>
+        <w:t>string</w:t>
+      </w:r>
+      <w:r>
+        <w:rPr>
+          <w:rFonts w:ascii="Consolas" w:eastAsia="Times New Roman" w:hAnsi="Consolas" w:cs="Times New Roman"/>
+          <w:color w:val="171717"/>
+          <w:sz w:val="21"/>
+          <w:szCs w:val="21"/>
+          <w:shd w:val="clear" w:color="auto" w:fill="F2F2F2"/>
+          <w:lang w:eastAsia="en-SG"/>
+        </w:rPr>
+        <w:t xml:space="preserve">[] </w:t>
+      </w:r>
+      <w:proofErr w:type="spellStart"/>
+      <w:r>
+        <w:rPr>
+          <w:rFonts w:ascii="Consolas" w:eastAsia="Times New Roman" w:hAnsi="Consolas" w:cs="Times New Roman"/>
+          <w:color w:val="171717"/>
+          <w:sz w:val="21"/>
+          <w:szCs w:val="21"/>
+          <w:shd w:val="clear" w:color="auto" w:fill="F2F2F2"/>
+          <w:lang w:eastAsia="en-SG"/>
+        </w:rPr>
+        <w:t>args</w:t>
+      </w:r>
+      <w:proofErr w:type="spellEnd"/>
+      <w:r>
+        <w:rPr>
+          <w:rFonts w:ascii="Consolas" w:eastAsia="Times New Roman" w:hAnsi="Consolas" w:cs="Times New Roman"/>
+          <w:color w:val="171717"/>
+          <w:sz w:val="21"/>
+          <w:szCs w:val="21"/>
+          <w:shd w:val="clear" w:color="auto" w:fill="F2F2F2"/>
+          <w:lang w:eastAsia="en-SG"/>
+        </w:rPr>
+        <w:t>)</w:t>
+      </w:r>
+    </w:p>
+    <w:p>
+      <w:pPr>
+        <w:spacing w:after="0" w:line="240" w:lineRule="auto"/>
+        <w:rPr>
+          <w:rFonts w:ascii="Consolas" w:eastAsia="Times New Roman" w:hAnsi="Consolas" w:cs="Times New Roman"/>
+          <w:color w:val="171717"/>
+          <w:sz w:val="21"/>
+          <w:szCs w:val="21"/>
+          <w:shd w:val="clear" w:color="auto" w:fill="F2F2F2"/>
+          <w:lang w:eastAsia="en-SG"/>
+        </w:rPr>
+      </w:pPr>
+      <w:r>
+        <w:rPr>
+          <w:rFonts w:ascii="Consolas" w:eastAsia="Times New Roman" w:hAnsi="Consolas" w:cs="Times New Roman"/>
+          <w:color w:val="171717"/>
+          <w:sz w:val="21"/>
+          <w:szCs w:val="21"/>
+          <w:shd w:val="clear" w:color="auto" w:fill="F2F2F2"/>
+          <w:lang w:eastAsia="en-SG"/>
+        </w:rPr>
+        <w:t>{</w:t>
+      </w:r>
+    </w:p>
+    <w:p>
+      <w:pPr>
+        <w:spacing w:after="0" w:line="240" w:lineRule="auto"/>
+        <w:rPr>
+          <w:rFonts w:ascii="Consolas" w:eastAsia="Times New Roman" w:hAnsi="Consolas" w:cs="Times New Roman"/>
+          <w:color w:val="171717"/>
+          <w:sz w:val="21"/>
+          <w:szCs w:val="21"/>
+          <w:shd w:val="clear" w:color="auto" w:fill="F2F2F2"/>
+          <w:lang w:eastAsia="en-SG"/>
+        </w:rPr>
+      </w:pPr>
+      <w:r>
+        <w:rPr>
+          <w:rFonts w:ascii="Consolas" w:eastAsia="Times New Roman" w:hAnsi="Consolas" w:cs="Times New Roman"/>
+          <w:color w:val="171717"/>
+          <w:sz w:val="21"/>
+          <w:szCs w:val="21"/>
+          <w:shd w:val="clear" w:color="auto" w:fill="F2F2F2"/>
+          <w:lang w:eastAsia="en-SG"/>
+        </w:rPr>
+        <w:t xml:space="preserve">    Coffee cup = </w:t>
+      </w:r>
+      <w:proofErr w:type="spellStart"/>
+      <w:r>
+        <w:rPr>
+          <w:rFonts w:ascii="Consolas" w:eastAsia="Times New Roman" w:hAnsi="Consolas" w:cs="Times New Roman"/>
+          <w:color w:val="171717"/>
+          <w:sz w:val="21"/>
+          <w:szCs w:val="21"/>
+          <w:shd w:val="clear" w:color="auto" w:fill="F2F2F2"/>
+          <w:lang w:eastAsia="en-SG"/>
+        </w:rPr>
+        <w:t>PourCoffee</w:t>
+      </w:r>
+      <w:proofErr w:type="spellEnd"/>
+      <w:r>
+        <w:rPr>
+          <w:rFonts w:ascii="Consolas" w:eastAsia="Times New Roman" w:hAnsi="Consolas" w:cs="Times New Roman"/>
+          <w:color w:val="171717"/>
+          <w:sz w:val="21"/>
+          <w:szCs w:val="21"/>
+          <w:shd w:val="clear" w:color="auto" w:fill="F2F2F2"/>
+          <w:lang w:eastAsia="en-SG"/>
+        </w:rPr>
+        <w:t>();</w:t>
+      </w:r>
+    </w:p>
+    <w:p>
+      <w:pPr>
+        <w:spacing w:after="0" w:line="240" w:lineRule="auto"/>
+        <w:rPr>
+          <w:rFonts w:ascii="Consolas" w:eastAsia="Times New Roman" w:hAnsi="Consolas" w:cs="Times New Roman"/>
+          <w:color w:val="171717"/>
+          <w:sz w:val="21"/>
+          <w:szCs w:val="21"/>
+          <w:shd w:val="clear" w:color="auto" w:fill="F2F2F2"/>
+          <w:lang w:eastAsia="en-SG"/>
+        </w:rPr>
+      </w:pPr>
+      <w:r>
+        <w:rPr>
+          <w:rFonts w:ascii="Consolas" w:eastAsia="Times New Roman" w:hAnsi="Consolas" w:cs="Times New Roman"/>
+          <w:color w:val="171717"/>
+          <w:sz w:val="21"/>
+          <w:szCs w:val="21"/>
+          <w:shd w:val="clear" w:color="auto" w:fill="F2F2F2"/>
+          <w:lang w:eastAsia="en-SG"/>
+        </w:rPr>
+        <w:t xml:space="preserve">    </w:t>
+      </w:r>
+      <w:proofErr w:type="spellStart"/>
+      <w:r>
+        <w:rPr>
+          <w:rFonts w:ascii="Consolas" w:eastAsia="Times New Roman" w:hAnsi="Consolas" w:cs="Times New Roman"/>
+          <w:color w:val="171717"/>
+          <w:sz w:val="21"/>
+          <w:szCs w:val="21"/>
+          <w:shd w:val="clear" w:color="auto" w:fill="F2F2F2"/>
+          <w:lang w:eastAsia="en-SG"/>
+        </w:rPr>
+        <w:t>Console.WriteLine</w:t>
+      </w:r>
+      <w:proofErr w:type="spellEnd"/>
+      <w:r>
+        <w:rPr>
+          <w:rFonts w:ascii="Consolas" w:eastAsia="Times New Roman" w:hAnsi="Consolas" w:cs="Times New Roman"/>
+          <w:color w:val="171717"/>
+          <w:sz w:val="21"/>
+          <w:szCs w:val="21"/>
+          <w:shd w:val="clear" w:color="auto" w:fill="F2F2F2"/>
+          <w:lang w:eastAsia="en-SG"/>
+        </w:rPr>
+        <w:t>(</w:t>
+      </w:r>
+      <w:r>
+        <w:rPr>
+          <w:rFonts w:ascii="Consolas" w:eastAsia="Times New Roman" w:hAnsi="Consolas" w:cs="Times New Roman"/>
+          <w:color w:val="A31515"/>
+          <w:sz w:val="21"/>
+          <w:szCs w:val="21"/>
+          <w:shd w:val="clear" w:color="auto" w:fill="F2F2F2"/>
+          <w:lang w:eastAsia="en-SG"/>
+        </w:rPr>
+        <w:t>"coffee is ready"</w:t>
+      </w:r>
+      <w:r>
+        <w:rPr>
+          <w:rFonts w:ascii="Consolas" w:eastAsia="Times New Roman" w:hAnsi="Consolas" w:cs="Times New Roman"/>
+          <w:color w:val="171717"/>
+          <w:sz w:val="21"/>
+          <w:szCs w:val="21"/>
+          <w:shd w:val="clear" w:color="auto" w:fill="F2F2F2"/>
+          <w:lang w:eastAsia="en-SG"/>
+        </w:rPr>
+        <w:t>);</w:t>
+      </w:r>
+    </w:p>
+    <w:p>
+      <w:pPr>
+        <w:spacing w:after="0" w:line="240" w:lineRule="auto"/>
+        <w:rPr>
+          <w:rFonts w:ascii="Consolas" w:eastAsia="Times New Roman" w:hAnsi="Consolas" w:cs="Times New Roman"/>
+          <w:color w:val="171717"/>
+          <w:sz w:val="21"/>
+          <w:szCs w:val="21"/>
+          <w:shd w:val="clear" w:color="auto" w:fill="F2F2F2"/>
+          <w:lang w:eastAsia="en-SG"/>
+        </w:rPr>
+      </w:pPr>
+    </w:p>
+    <w:p>
+      <w:pPr>
+        <w:spacing w:after="0" w:line="240" w:lineRule="auto"/>
+        <w:rPr>
+          <w:rFonts w:ascii="Consolas" w:eastAsia="Times New Roman" w:hAnsi="Consolas" w:cs="Times New Roman"/>
+          <w:color w:val="171717"/>
+          <w:sz w:val="21"/>
+          <w:szCs w:val="21"/>
+          <w:shd w:val="clear" w:color="auto" w:fill="F2F2F2"/>
+          <w:lang w:eastAsia="en-SG"/>
+        </w:rPr>
+      </w:pPr>
+      <w:r>
+        <w:rPr>
+          <w:rFonts w:ascii="Consolas" w:eastAsia="Times New Roman" w:hAnsi="Consolas" w:cs="Times New Roman"/>
+          <w:color w:val="171717"/>
+          <w:sz w:val="21"/>
+          <w:szCs w:val="21"/>
+          <w:shd w:val="clear" w:color="auto" w:fill="F2F2F2"/>
+          <w:lang w:eastAsia="en-SG"/>
+        </w:rPr>
+        <w:t xml:space="preserve">    Egg eggs = </w:t>
+      </w:r>
+      <w:r>
+        <w:rPr>
+          <w:rFonts w:ascii="Consolas" w:eastAsia="Times New Roman" w:hAnsi="Consolas" w:cs="Times New Roman"/>
+          <w:color w:val="0101FD"/>
+          <w:sz w:val="21"/>
+          <w:szCs w:val="21"/>
+          <w:shd w:val="clear" w:color="auto" w:fill="F2F2F2"/>
+          <w:lang w:eastAsia="en-SG"/>
+        </w:rPr>
+        <w:t>await</w:t>
+      </w:r>
+      <w:r>
+        <w:rPr>
+          <w:rFonts w:ascii="Consolas" w:eastAsia="Times New Roman" w:hAnsi="Consolas" w:cs="Times New Roman"/>
+          <w:color w:val="171717"/>
+          <w:sz w:val="21"/>
+          <w:szCs w:val="21"/>
+          <w:shd w:val="clear" w:color="auto" w:fill="F2F2F2"/>
+          <w:lang w:eastAsia="en-SG"/>
+        </w:rPr>
+        <w:t xml:space="preserve"> </w:t>
+      </w:r>
+      <w:proofErr w:type="spellStart"/>
+      <w:r>
+        <w:rPr>
+          <w:rFonts w:ascii="Consolas" w:eastAsia="Times New Roman" w:hAnsi="Consolas" w:cs="Times New Roman"/>
+          <w:color w:val="171717"/>
+          <w:sz w:val="21"/>
+          <w:szCs w:val="21"/>
+          <w:shd w:val="clear" w:color="auto" w:fill="F2F2F2"/>
+          <w:lang w:eastAsia="en-SG"/>
+        </w:rPr>
+        <w:t>FryEggsAsync</w:t>
+      </w:r>
+      <w:proofErr w:type="spellEnd"/>
+      <w:r>
+        <w:rPr>
+          <w:rFonts w:ascii="Consolas" w:eastAsia="Times New Roman" w:hAnsi="Consolas" w:cs="Times New Roman"/>
+          <w:color w:val="171717"/>
+          <w:sz w:val="21"/>
+          <w:szCs w:val="21"/>
+          <w:shd w:val="clear" w:color="auto" w:fill="F2F2F2"/>
+          <w:lang w:eastAsia="en-SG"/>
+        </w:rPr>
+        <w:t>(2);</w:t>
+      </w:r>
+    </w:p>
+    <w:p>
+      <w:pPr>
+        <w:spacing w:after="0" w:line="240" w:lineRule="auto"/>
+        <w:rPr>
+          <w:rFonts w:ascii="Consolas" w:eastAsia="Times New Roman" w:hAnsi="Consolas" w:cs="Times New Roman"/>
+          <w:color w:val="171717"/>
+          <w:sz w:val="21"/>
+          <w:szCs w:val="21"/>
+          <w:shd w:val="clear" w:color="auto" w:fill="F2F2F2"/>
+          <w:lang w:eastAsia="en-SG"/>
+        </w:rPr>
+      </w:pPr>
+      <w:r>
+        <w:rPr>
+          <w:rFonts w:ascii="Consolas" w:eastAsia="Times New Roman" w:hAnsi="Consolas" w:cs="Times New Roman"/>
+          <w:color w:val="171717"/>
+          <w:sz w:val="21"/>
+          <w:szCs w:val="21"/>
+          <w:shd w:val="clear" w:color="auto" w:fill="F2F2F2"/>
+          <w:lang w:eastAsia="en-SG"/>
+        </w:rPr>
+        <w:t xml:space="preserve">    </w:t>
+      </w:r>
+      <w:proofErr w:type="spellStart"/>
+      <w:r>
+        <w:rPr>
+          <w:rFonts w:ascii="Consolas" w:eastAsia="Times New Roman" w:hAnsi="Consolas" w:cs="Times New Roman"/>
+          <w:color w:val="171717"/>
+          <w:sz w:val="21"/>
+          <w:szCs w:val="21"/>
+          <w:shd w:val="clear" w:color="auto" w:fill="F2F2F2"/>
+          <w:lang w:eastAsia="en-SG"/>
+        </w:rPr>
+        <w:t>Console.WriteLine</w:t>
+      </w:r>
+      <w:proofErr w:type="spellEnd"/>
+      <w:r>
+        <w:rPr>
+          <w:rFonts w:ascii="Consolas" w:eastAsia="Times New Roman" w:hAnsi="Consolas" w:cs="Times New Roman"/>
+          <w:color w:val="171717"/>
+          <w:sz w:val="21"/>
+          <w:szCs w:val="21"/>
+          <w:shd w:val="clear" w:color="auto" w:fill="F2F2F2"/>
+          <w:lang w:eastAsia="en-SG"/>
+        </w:rPr>
+        <w:t>(</w:t>
+      </w:r>
+      <w:r>
+        <w:rPr>
+          <w:rFonts w:ascii="Consolas" w:eastAsia="Times New Roman" w:hAnsi="Consolas" w:cs="Times New Roman"/>
+          <w:color w:val="A31515"/>
+          <w:sz w:val="21"/>
+          <w:szCs w:val="21"/>
+          <w:shd w:val="clear" w:color="auto" w:fill="F2F2F2"/>
+          <w:lang w:eastAsia="en-SG"/>
+        </w:rPr>
+        <w:t>"eggs are ready"</w:t>
+      </w:r>
+      <w:r>
+        <w:rPr>
+          <w:rFonts w:ascii="Consolas" w:eastAsia="Times New Roman" w:hAnsi="Consolas" w:cs="Times New Roman"/>
+          <w:color w:val="171717"/>
+          <w:sz w:val="21"/>
+          <w:szCs w:val="21"/>
+          <w:shd w:val="clear" w:color="auto" w:fill="F2F2F2"/>
+          <w:lang w:eastAsia="en-SG"/>
+        </w:rPr>
+        <w:t>);</w:t>
+      </w:r>
+    </w:p>
+    <w:p>
+      <w:pPr>
+        <w:spacing w:after="0" w:line="240" w:lineRule="auto"/>
+        <w:rPr>
+          <w:rFonts w:ascii="Consolas" w:eastAsia="Times New Roman" w:hAnsi="Consolas" w:cs="Times New Roman"/>
+          <w:color w:val="171717"/>
+          <w:sz w:val="21"/>
+          <w:szCs w:val="21"/>
+          <w:shd w:val="clear" w:color="auto" w:fill="F2F2F2"/>
+          <w:lang w:eastAsia="en-SG"/>
+        </w:rPr>
+      </w:pPr>
+    </w:p>
+    <w:p>
+      <w:pPr>
+        <w:spacing w:after="0" w:line="240" w:lineRule="auto"/>
+        <w:rPr>
+          <w:rFonts w:ascii="Consolas" w:eastAsia="Times New Roman" w:hAnsi="Consolas" w:cs="Times New Roman"/>
+          <w:color w:val="171717"/>
+          <w:sz w:val="21"/>
+          <w:szCs w:val="21"/>
+          <w:shd w:val="clear" w:color="auto" w:fill="F2F2F2"/>
+          <w:lang w:eastAsia="en-SG"/>
+        </w:rPr>
+      </w:pPr>
+      <w:r>
+        <w:rPr>
+          <w:rFonts w:ascii="Consolas" w:eastAsia="Times New Roman" w:hAnsi="Consolas" w:cs="Times New Roman"/>
+          <w:color w:val="171717"/>
+          <w:sz w:val="21"/>
+          <w:szCs w:val="21"/>
+          <w:shd w:val="clear" w:color="auto" w:fill="F2F2F2"/>
+          <w:lang w:eastAsia="en-SG"/>
+        </w:rPr>
+        <w:t xml:space="preserve">    Bacon </w:t>
+      </w:r>
+      <w:proofErr w:type="spellStart"/>
+      <w:r>
+        <w:rPr>
+          <w:rFonts w:ascii="Consolas" w:eastAsia="Times New Roman" w:hAnsi="Consolas" w:cs="Times New Roman"/>
+          <w:color w:val="171717"/>
+          <w:sz w:val="21"/>
+          <w:szCs w:val="21"/>
+          <w:shd w:val="clear" w:color="auto" w:fill="F2F2F2"/>
+          <w:lang w:eastAsia="en-SG"/>
+        </w:rPr>
+        <w:t>bacon</w:t>
+      </w:r>
+      <w:proofErr w:type="spellEnd"/>
+      <w:r>
+        <w:rPr>
+          <w:rFonts w:ascii="Consolas" w:eastAsia="Times New Roman" w:hAnsi="Consolas" w:cs="Times New Roman"/>
+          <w:color w:val="171717"/>
+          <w:sz w:val="21"/>
+          <w:szCs w:val="21"/>
+          <w:shd w:val="clear" w:color="auto" w:fill="F2F2F2"/>
+          <w:lang w:eastAsia="en-SG"/>
+        </w:rPr>
+        <w:t xml:space="preserve"> = </w:t>
+      </w:r>
+      <w:r>
+        <w:rPr>
+          <w:rFonts w:ascii="Consolas" w:eastAsia="Times New Roman" w:hAnsi="Consolas" w:cs="Times New Roman"/>
+          <w:color w:val="0101FD"/>
+          <w:sz w:val="21"/>
+          <w:szCs w:val="21"/>
+          <w:shd w:val="clear" w:color="auto" w:fill="F2F2F2"/>
+          <w:lang w:eastAsia="en-SG"/>
+        </w:rPr>
+        <w:t>await</w:t>
+      </w:r>
+      <w:r>
+        <w:rPr>
+          <w:rFonts w:ascii="Consolas" w:eastAsia="Times New Roman" w:hAnsi="Consolas" w:cs="Times New Roman"/>
+          <w:color w:val="171717"/>
+          <w:sz w:val="21"/>
+          <w:szCs w:val="21"/>
+          <w:shd w:val="clear" w:color="auto" w:fill="F2F2F2"/>
+          <w:lang w:eastAsia="en-SG"/>
+        </w:rPr>
+        <w:t xml:space="preserve"> </w:t>
+      </w:r>
+      <w:proofErr w:type="spellStart"/>
+      <w:r>
+        <w:rPr>
+          <w:rFonts w:ascii="Consolas" w:eastAsia="Times New Roman" w:hAnsi="Consolas" w:cs="Times New Roman"/>
+          <w:color w:val="171717"/>
+          <w:sz w:val="21"/>
+          <w:szCs w:val="21"/>
+          <w:shd w:val="clear" w:color="auto" w:fill="F2F2F2"/>
+          <w:lang w:eastAsia="en-SG"/>
+        </w:rPr>
+        <w:t>FryBaconAsync</w:t>
+      </w:r>
+      <w:proofErr w:type="spellEnd"/>
+      <w:r>
+        <w:rPr>
+          <w:rFonts w:ascii="Consolas" w:eastAsia="Times New Roman" w:hAnsi="Consolas" w:cs="Times New Roman"/>
+          <w:color w:val="171717"/>
+          <w:sz w:val="21"/>
+          <w:szCs w:val="21"/>
+          <w:shd w:val="clear" w:color="auto" w:fill="F2F2F2"/>
+          <w:lang w:eastAsia="en-SG"/>
+        </w:rPr>
+        <w:t>(3);</w:t>
+      </w:r>
+    </w:p>
+    <w:p>
+      <w:pPr>
+        <w:spacing w:after="0" w:line="240" w:lineRule="auto"/>
+        <w:rPr>
+          <w:rFonts w:ascii="Consolas" w:eastAsia="Times New Roman" w:hAnsi="Consolas" w:cs="Times New Roman"/>
+          <w:color w:val="171717"/>
+          <w:sz w:val="21"/>
+          <w:szCs w:val="21"/>
+          <w:shd w:val="clear" w:color="auto" w:fill="F2F2F2"/>
+          <w:lang w:eastAsia="en-SG"/>
+        </w:rPr>
+      </w:pPr>
+      <w:r>
+        <w:rPr>
+          <w:rFonts w:ascii="Consolas" w:eastAsia="Times New Roman" w:hAnsi="Consolas" w:cs="Times New Roman"/>
+          <w:color w:val="171717"/>
+          <w:sz w:val="21"/>
+          <w:szCs w:val="21"/>
+          <w:shd w:val="clear" w:color="auto" w:fill="F2F2F2"/>
+          <w:lang w:eastAsia="en-SG"/>
+        </w:rPr>
+        <w:t xml:space="preserve">    </w:t>
+      </w:r>
+      <w:proofErr w:type="spellStart"/>
+      <w:r>
+        <w:rPr>
+          <w:rFonts w:ascii="Consolas" w:eastAsia="Times New Roman" w:hAnsi="Consolas" w:cs="Times New Roman"/>
+          <w:color w:val="171717"/>
+          <w:sz w:val="21"/>
+          <w:szCs w:val="21"/>
+          <w:shd w:val="clear" w:color="auto" w:fill="F2F2F2"/>
+          <w:lang w:eastAsia="en-SG"/>
+        </w:rPr>
+        <w:t>Console.WriteLine</w:t>
+      </w:r>
+      <w:proofErr w:type="spellEnd"/>
+      <w:r>
+        <w:rPr>
+          <w:rFonts w:ascii="Consolas" w:eastAsia="Times New Roman" w:hAnsi="Consolas" w:cs="Times New Roman"/>
+          <w:color w:val="171717"/>
+          <w:sz w:val="21"/>
+          <w:szCs w:val="21"/>
+          <w:shd w:val="clear" w:color="auto" w:fill="F2F2F2"/>
+          <w:lang w:eastAsia="en-SG"/>
+        </w:rPr>
+        <w:t>(</w:t>
+      </w:r>
+      <w:r>
+        <w:rPr>
+          <w:rFonts w:ascii="Consolas" w:eastAsia="Times New Roman" w:hAnsi="Consolas" w:cs="Times New Roman"/>
+          <w:color w:val="A31515"/>
+          <w:sz w:val="21"/>
+          <w:szCs w:val="21"/>
+          <w:shd w:val="clear" w:color="auto" w:fill="F2F2F2"/>
+          <w:lang w:eastAsia="en-SG"/>
+        </w:rPr>
+        <w:t>"bacon is ready"</w:t>
+      </w:r>
+      <w:r>
+        <w:rPr>
+          <w:rFonts w:ascii="Consolas" w:eastAsia="Times New Roman" w:hAnsi="Consolas" w:cs="Times New Roman"/>
+          <w:color w:val="171717"/>
+          <w:sz w:val="21"/>
+          <w:szCs w:val="21"/>
+          <w:shd w:val="clear" w:color="auto" w:fill="F2F2F2"/>
+          <w:lang w:eastAsia="en-SG"/>
+        </w:rPr>
+        <w:t>);</w:t>
+      </w:r>
+    </w:p>
+    <w:p>
+      <w:pPr>
+        <w:spacing w:after="0" w:line="240" w:lineRule="auto"/>
+        <w:rPr>
+          <w:rFonts w:ascii="Consolas" w:eastAsia="Times New Roman" w:hAnsi="Consolas" w:cs="Times New Roman"/>
+          <w:color w:val="171717"/>
+          <w:sz w:val="21"/>
+          <w:szCs w:val="21"/>
+          <w:shd w:val="clear" w:color="auto" w:fill="F2F2F2"/>
+          <w:lang w:eastAsia="en-SG"/>
+        </w:rPr>
+      </w:pPr>
+    </w:p>
+    <w:p>
+      <w:pPr>
+        <w:spacing w:after="0" w:line="240" w:lineRule="auto"/>
+        <w:rPr>
+          <w:rFonts w:ascii="Consolas" w:eastAsia="Times New Roman" w:hAnsi="Consolas" w:cs="Times New Roman"/>
+          <w:color w:val="171717"/>
+          <w:sz w:val="21"/>
+          <w:szCs w:val="21"/>
+          <w:shd w:val="clear" w:color="auto" w:fill="F2F2F2"/>
+          <w:lang w:eastAsia="en-SG"/>
+        </w:rPr>
+      </w:pPr>
+      <w:r>
+        <w:rPr>
+          <w:rFonts w:ascii="Consolas" w:eastAsia="Times New Roman" w:hAnsi="Consolas" w:cs="Times New Roman"/>
+          <w:color w:val="171717"/>
+          <w:sz w:val="21"/>
+          <w:szCs w:val="21"/>
+          <w:shd w:val="clear" w:color="auto" w:fill="F2F2F2"/>
+          <w:lang w:eastAsia="en-SG"/>
+        </w:rPr>
+        <w:t xml:space="preserve">    Toast </w:t>
+      </w:r>
+      <w:proofErr w:type="spellStart"/>
+      <w:r>
+        <w:rPr>
+          <w:rFonts w:ascii="Consolas" w:eastAsia="Times New Roman" w:hAnsi="Consolas" w:cs="Times New Roman"/>
+          <w:color w:val="171717"/>
+          <w:sz w:val="21"/>
+          <w:szCs w:val="21"/>
+          <w:shd w:val="clear" w:color="auto" w:fill="F2F2F2"/>
+          <w:lang w:eastAsia="en-SG"/>
+        </w:rPr>
+        <w:t>toast</w:t>
+      </w:r>
+      <w:proofErr w:type="spellEnd"/>
+      <w:r>
+        <w:rPr>
+          <w:rFonts w:ascii="Consolas" w:eastAsia="Times New Roman" w:hAnsi="Consolas" w:cs="Times New Roman"/>
+          <w:color w:val="171717"/>
+          <w:sz w:val="21"/>
+          <w:szCs w:val="21"/>
+          <w:shd w:val="clear" w:color="auto" w:fill="F2F2F2"/>
+          <w:lang w:eastAsia="en-SG"/>
+        </w:rPr>
+        <w:t xml:space="preserve"> = </w:t>
+      </w:r>
+      <w:r>
+        <w:rPr>
+          <w:rFonts w:ascii="Consolas" w:eastAsia="Times New Roman" w:hAnsi="Consolas" w:cs="Times New Roman"/>
+          <w:color w:val="0101FD"/>
+          <w:sz w:val="21"/>
+          <w:szCs w:val="21"/>
+          <w:shd w:val="clear" w:color="auto" w:fill="F2F2F2"/>
+          <w:lang w:eastAsia="en-SG"/>
+        </w:rPr>
+        <w:t>await</w:t>
+      </w:r>
+      <w:r>
+        <w:rPr>
+          <w:rFonts w:ascii="Consolas" w:eastAsia="Times New Roman" w:hAnsi="Consolas" w:cs="Times New Roman"/>
+          <w:color w:val="171717"/>
+          <w:sz w:val="21"/>
+          <w:szCs w:val="21"/>
+          <w:shd w:val="clear" w:color="auto" w:fill="F2F2F2"/>
+          <w:lang w:eastAsia="en-SG"/>
+        </w:rPr>
+        <w:t xml:space="preserve"> </w:t>
+      </w:r>
+      <w:proofErr w:type="spellStart"/>
+      <w:r>
+        <w:rPr>
+          <w:rFonts w:ascii="Consolas" w:eastAsia="Times New Roman" w:hAnsi="Consolas" w:cs="Times New Roman"/>
+          <w:color w:val="171717"/>
+          <w:sz w:val="21"/>
+          <w:szCs w:val="21"/>
+          <w:shd w:val="clear" w:color="auto" w:fill="F2F2F2"/>
+          <w:lang w:eastAsia="en-SG"/>
+        </w:rPr>
+        <w:t>ToastBreadAsync</w:t>
+      </w:r>
+      <w:proofErr w:type="spellEnd"/>
+      <w:r>
+        <w:rPr>
+          <w:rFonts w:ascii="Consolas" w:eastAsia="Times New Roman" w:hAnsi="Consolas" w:cs="Times New Roman"/>
+          <w:color w:val="171717"/>
+          <w:sz w:val="21"/>
+          <w:szCs w:val="21"/>
+          <w:shd w:val="clear" w:color="auto" w:fill="F2F2F2"/>
+          <w:lang w:eastAsia="en-SG"/>
+        </w:rPr>
+        <w:t>(2);</w:t>
+      </w:r>
+    </w:p>
+    <w:p>
+      <w:pPr>
+        <w:spacing w:after="0" w:line="240" w:lineRule="auto"/>
+        <w:rPr>
+          <w:rFonts w:ascii="Consolas" w:eastAsia="Times New Roman" w:hAnsi="Consolas" w:cs="Times New Roman"/>
+          <w:color w:val="171717"/>
+          <w:sz w:val="21"/>
+          <w:szCs w:val="21"/>
+          <w:shd w:val="clear" w:color="auto" w:fill="F2F2F2"/>
+          <w:lang w:eastAsia="en-SG"/>
+        </w:rPr>
+      </w:pPr>
+      <w:r>
+        <w:rPr>
+          <w:rFonts w:ascii="Consolas" w:eastAsia="Times New Roman" w:hAnsi="Consolas" w:cs="Times New Roman"/>
+          <w:color w:val="171717"/>
+          <w:sz w:val="21"/>
+          <w:szCs w:val="21"/>
+          <w:shd w:val="clear" w:color="auto" w:fill="F2F2F2"/>
+          <w:lang w:eastAsia="en-SG"/>
+        </w:rPr>
+        <w:t xml:space="preserve">    </w:t>
+      </w:r>
+      <w:proofErr w:type="spellStart"/>
+      <w:r>
+        <w:rPr>
+          <w:rFonts w:ascii="Consolas" w:eastAsia="Times New Roman" w:hAnsi="Consolas" w:cs="Times New Roman"/>
+          <w:color w:val="171717"/>
+          <w:sz w:val="21"/>
+          <w:szCs w:val="21"/>
+          <w:shd w:val="clear" w:color="auto" w:fill="F2F2F2"/>
+          <w:lang w:eastAsia="en-SG"/>
+        </w:rPr>
+        <w:t>ApplyButter</w:t>
+      </w:r>
+      <w:proofErr w:type="spellEnd"/>
+      <w:r>
+        <w:rPr>
+          <w:rFonts w:ascii="Consolas" w:eastAsia="Times New Roman" w:hAnsi="Consolas" w:cs="Times New Roman"/>
+          <w:color w:val="171717"/>
+          <w:sz w:val="21"/>
+          <w:szCs w:val="21"/>
+          <w:shd w:val="clear" w:color="auto" w:fill="F2F2F2"/>
+          <w:lang w:eastAsia="en-SG"/>
+        </w:rPr>
+        <w:t>(toast);</w:t>
+      </w:r>
+    </w:p>
+    <w:p>
+      <w:pPr>
+        <w:spacing w:after="0" w:line="240" w:lineRule="auto"/>
+        <w:rPr>
+          <w:rFonts w:ascii="Consolas" w:eastAsia="Times New Roman" w:hAnsi="Consolas" w:cs="Times New Roman"/>
+          <w:color w:val="171717"/>
+          <w:sz w:val="21"/>
+          <w:szCs w:val="21"/>
+          <w:shd w:val="clear" w:color="auto" w:fill="F2F2F2"/>
+          <w:lang w:eastAsia="en-SG"/>
+        </w:rPr>
+      </w:pPr>
+      <w:r>
+        <w:rPr>
+          <w:rFonts w:ascii="Consolas" w:eastAsia="Times New Roman" w:hAnsi="Consolas" w:cs="Times New Roman"/>
+          <w:color w:val="171717"/>
+          <w:sz w:val="21"/>
+          <w:szCs w:val="21"/>
+          <w:shd w:val="clear" w:color="auto" w:fill="F2F2F2"/>
+          <w:lang w:eastAsia="en-SG"/>
+        </w:rPr>
+        <w:t xml:space="preserve">    </w:t>
+      </w:r>
+      <w:proofErr w:type="spellStart"/>
+      <w:r>
+        <w:rPr>
+          <w:rFonts w:ascii="Consolas" w:eastAsia="Times New Roman" w:hAnsi="Consolas" w:cs="Times New Roman"/>
+          <w:color w:val="171717"/>
+          <w:sz w:val="21"/>
+          <w:szCs w:val="21"/>
+          <w:shd w:val="clear" w:color="auto" w:fill="F2F2F2"/>
+          <w:lang w:eastAsia="en-SG"/>
+        </w:rPr>
+        <w:t>ApplyJam</w:t>
+      </w:r>
+      <w:proofErr w:type="spellEnd"/>
+      <w:r>
+        <w:rPr>
+          <w:rFonts w:ascii="Consolas" w:eastAsia="Times New Roman" w:hAnsi="Consolas" w:cs="Times New Roman"/>
+          <w:color w:val="171717"/>
+          <w:sz w:val="21"/>
+          <w:szCs w:val="21"/>
+          <w:shd w:val="clear" w:color="auto" w:fill="F2F2F2"/>
+          <w:lang w:eastAsia="en-SG"/>
+        </w:rPr>
+        <w:t>(toast);</w:t>
+      </w:r>
+    </w:p>
+    <w:p>
+      <w:pPr>
+        <w:spacing w:after="0" w:line="240" w:lineRule="auto"/>
+        <w:rPr>
+          <w:rFonts w:ascii="Consolas" w:eastAsia="Times New Roman" w:hAnsi="Consolas" w:cs="Times New Roman"/>
+          <w:color w:val="171717"/>
+          <w:sz w:val="21"/>
+          <w:szCs w:val="21"/>
+          <w:shd w:val="clear" w:color="auto" w:fill="F2F2F2"/>
+          <w:lang w:eastAsia="en-SG"/>
+        </w:rPr>
+      </w:pPr>
+      <w:r>
+        <w:rPr>
+          <w:rFonts w:ascii="Consolas" w:eastAsia="Times New Roman" w:hAnsi="Consolas" w:cs="Times New Roman"/>
+          <w:color w:val="171717"/>
+          <w:sz w:val="21"/>
+          <w:szCs w:val="21"/>
+          <w:shd w:val="clear" w:color="auto" w:fill="F2F2F2"/>
+          <w:lang w:eastAsia="en-SG"/>
+        </w:rPr>
+        <w:t xml:space="preserve">    </w:t>
+      </w:r>
+      <w:proofErr w:type="spellStart"/>
+      <w:r>
+        <w:rPr>
+          <w:rFonts w:ascii="Consolas" w:eastAsia="Times New Roman" w:hAnsi="Consolas" w:cs="Times New Roman"/>
+          <w:color w:val="171717"/>
+          <w:sz w:val="21"/>
+          <w:szCs w:val="21"/>
+          <w:shd w:val="clear" w:color="auto" w:fill="F2F2F2"/>
+          <w:lang w:eastAsia="en-SG"/>
+        </w:rPr>
+        <w:t>Console.WriteLine</w:t>
+      </w:r>
+      <w:proofErr w:type="spellEnd"/>
+      <w:r>
+        <w:rPr>
+          <w:rFonts w:ascii="Consolas" w:eastAsia="Times New Roman" w:hAnsi="Consolas" w:cs="Times New Roman"/>
+          <w:color w:val="171717"/>
+          <w:sz w:val="21"/>
+          <w:szCs w:val="21"/>
+          <w:shd w:val="clear" w:color="auto" w:fill="F2F2F2"/>
+          <w:lang w:eastAsia="en-SG"/>
+        </w:rPr>
+        <w:t>(</w:t>
+      </w:r>
+      <w:r>
+        <w:rPr>
+          <w:rFonts w:ascii="Consolas" w:eastAsia="Times New Roman" w:hAnsi="Consolas" w:cs="Times New Roman"/>
+          <w:color w:val="A31515"/>
+          <w:sz w:val="21"/>
+          <w:szCs w:val="21"/>
+          <w:shd w:val="clear" w:color="auto" w:fill="F2F2F2"/>
+          <w:lang w:eastAsia="en-SG"/>
+        </w:rPr>
+        <w:t>"toast is ready"</w:t>
+      </w:r>
+      <w:r>
+        <w:rPr>
+          <w:rFonts w:ascii="Consolas" w:eastAsia="Times New Roman" w:hAnsi="Consolas" w:cs="Times New Roman"/>
+          <w:color w:val="171717"/>
+          <w:sz w:val="21"/>
+          <w:szCs w:val="21"/>
+          <w:shd w:val="clear" w:color="auto" w:fill="F2F2F2"/>
+          <w:lang w:eastAsia="en-SG"/>
+        </w:rPr>
+        <w:t>);</w:t>
+      </w:r>
+    </w:p>
+    <w:p>
+      <w:pPr>
+        <w:spacing w:after="0" w:line="240" w:lineRule="auto"/>
+        <w:rPr>
+          <w:rFonts w:ascii="Consolas" w:eastAsia="Times New Roman" w:hAnsi="Consolas" w:cs="Times New Roman"/>
+          <w:color w:val="171717"/>
+          <w:sz w:val="21"/>
+          <w:szCs w:val="21"/>
+          <w:shd w:val="clear" w:color="auto" w:fill="F2F2F2"/>
+          <w:lang w:eastAsia="en-SG"/>
+        </w:rPr>
+      </w:pPr>
+    </w:p>
+    <w:p>
+      <w:pPr>
+        <w:spacing w:after="0" w:line="240" w:lineRule="auto"/>
+        <w:rPr>
+          <w:rFonts w:ascii="Consolas" w:eastAsia="Times New Roman" w:hAnsi="Consolas" w:cs="Times New Roman"/>
+          <w:color w:val="171717"/>
+          <w:sz w:val="21"/>
+          <w:szCs w:val="21"/>
+          <w:shd w:val="clear" w:color="auto" w:fill="F2F2F2"/>
+          <w:lang w:eastAsia="en-SG"/>
+        </w:rPr>
+      </w:pPr>
+      <w:r>
+        <w:rPr>
+          <w:rFonts w:ascii="Consolas" w:eastAsia="Times New Roman" w:hAnsi="Consolas" w:cs="Times New Roman"/>
+          <w:color w:val="171717"/>
+          <w:sz w:val="21"/>
+          <w:szCs w:val="21"/>
+          <w:shd w:val="clear" w:color="auto" w:fill="F2F2F2"/>
+          <w:lang w:eastAsia="en-SG"/>
+        </w:rPr>
+        <w:t xml:space="preserve">    Juice </w:t>
+      </w:r>
+      <w:proofErr w:type="spellStart"/>
+      <w:r>
+        <w:rPr>
+          <w:rFonts w:ascii="Consolas" w:eastAsia="Times New Roman" w:hAnsi="Consolas" w:cs="Times New Roman"/>
+          <w:color w:val="171717"/>
+          <w:sz w:val="21"/>
+          <w:szCs w:val="21"/>
+          <w:shd w:val="clear" w:color="auto" w:fill="F2F2F2"/>
+          <w:lang w:eastAsia="en-SG"/>
+        </w:rPr>
+        <w:t>oj</w:t>
+      </w:r>
+      <w:proofErr w:type="spellEnd"/>
+      <w:r>
+        <w:rPr>
+          <w:rFonts w:ascii="Consolas" w:eastAsia="Times New Roman" w:hAnsi="Consolas" w:cs="Times New Roman"/>
+          <w:color w:val="171717"/>
+          <w:sz w:val="21"/>
+          <w:szCs w:val="21"/>
+          <w:shd w:val="clear" w:color="auto" w:fill="F2F2F2"/>
+          <w:lang w:eastAsia="en-SG"/>
+        </w:rPr>
+        <w:t xml:space="preserve"> = </w:t>
+      </w:r>
+      <w:proofErr w:type="spellStart"/>
+      <w:r>
+        <w:rPr>
+          <w:rFonts w:ascii="Consolas" w:eastAsia="Times New Roman" w:hAnsi="Consolas" w:cs="Times New Roman"/>
+          <w:color w:val="171717"/>
+          <w:sz w:val="21"/>
+          <w:szCs w:val="21"/>
+          <w:shd w:val="clear" w:color="auto" w:fill="F2F2F2"/>
+          <w:lang w:eastAsia="en-SG"/>
+        </w:rPr>
+        <w:t>PourOJ</w:t>
+      </w:r>
+      <w:proofErr w:type="spellEnd"/>
+      <w:r>
+        <w:rPr>
+          <w:rFonts w:ascii="Consolas" w:eastAsia="Times New Roman" w:hAnsi="Consolas" w:cs="Times New Roman"/>
+          <w:color w:val="171717"/>
+          <w:sz w:val="21"/>
+          <w:szCs w:val="21"/>
+          <w:shd w:val="clear" w:color="auto" w:fill="F2F2F2"/>
+          <w:lang w:eastAsia="en-SG"/>
+        </w:rPr>
+        <w:t>();</w:t>
+      </w:r>
+    </w:p>
+    <w:p>
+      <w:pPr>
+        <w:spacing w:after="0" w:line="240" w:lineRule="auto"/>
+        <w:rPr>
+          <w:rFonts w:ascii="Consolas" w:eastAsia="Times New Roman" w:hAnsi="Consolas" w:cs="Times New Roman"/>
+          <w:color w:val="171717"/>
+          <w:sz w:val="21"/>
+          <w:szCs w:val="21"/>
+          <w:shd w:val="clear" w:color="auto" w:fill="F2F2F2"/>
+          <w:lang w:eastAsia="en-SG"/>
+        </w:rPr>
+      </w:pPr>
+      <w:r>
+        <w:rPr>
+          <w:rFonts w:ascii="Consolas" w:eastAsia="Times New Roman" w:hAnsi="Consolas" w:cs="Times New Roman"/>
+          <w:color w:val="171717"/>
+          <w:sz w:val="21"/>
+          <w:szCs w:val="21"/>
+          <w:shd w:val="clear" w:color="auto" w:fill="F2F2F2"/>
+          <w:lang w:eastAsia="en-SG"/>
+        </w:rPr>
+        <w:t xml:space="preserve">    </w:t>
+      </w:r>
+      <w:proofErr w:type="spellStart"/>
+      <w:r>
+        <w:rPr>
+          <w:rFonts w:ascii="Consolas" w:eastAsia="Times New Roman" w:hAnsi="Consolas" w:cs="Times New Roman"/>
+          <w:color w:val="171717"/>
+          <w:sz w:val="21"/>
+          <w:szCs w:val="21"/>
+          <w:shd w:val="clear" w:color="auto" w:fill="F2F2F2"/>
+          <w:lang w:eastAsia="en-SG"/>
+        </w:rPr>
+        <w:t>Console.WriteLine</w:t>
+      </w:r>
+      <w:proofErr w:type="spellEnd"/>
+      <w:r>
+        <w:rPr>
+          <w:rFonts w:ascii="Consolas" w:eastAsia="Times New Roman" w:hAnsi="Consolas" w:cs="Times New Roman"/>
+          <w:color w:val="171717"/>
+          <w:sz w:val="21"/>
+          <w:szCs w:val="21"/>
+          <w:shd w:val="clear" w:color="auto" w:fill="F2F2F2"/>
+          <w:lang w:eastAsia="en-SG"/>
+        </w:rPr>
+        <w:t>(</w:t>
+      </w:r>
+      <w:r>
+        <w:rPr>
+          <w:rFonts w:ascii="Consolas" w:eastAsia="Times New Roman" w:hAnsi="Consolas" w:cs="Times New Roman"/>
+          <w:color w:val="A31515"/>
+          <w:sz w:val="21"/>
+          <w:szCs w:val="21"/>
+          <w:shd w:val="clear" w:color="auto" w:fill="F2F2F2"/>
+          <w:lang w:eastAsia="en-SG"/>
+        </w:rPr>
+        <w:t>"</w:t>
+      </w:r>
+      <w:proofErr w:type="spellStart"/>
+      <w:r>
+        <w:rPr>
+          <w:rFonts w:ascii="Consolas" w:eastAsia="Times New Roman" w:hAnsi="Consolas" w:cs="Times New Roman"/>
+          <w:color w:val="A31515"/>
+          <w:sz w:val="21"/>
+          <w:szCs w:val="21"/>
+          <w:shd w:val="clear" w:color="auto" w:fill="F2F2F2"/>
+          <w:lang w:eastAsia="en-SG"/>
+        </w:rPr>
+        <w:t>oj</w:t>
+      </w:r>
+      <w:proofErr w:type="spellEnd"/>
+      <w:r>
+        <w:rPr>
+          <w:rFonts w:ascii="Consolas" w:eastAsia="Times New Roman" w:hAnsi="Consolas" w:cs="Times New Roman"/>
+          <w:color w:val="A31515"/>
+          <w:sz w:val="21"/>
+          <w:szCs w:val="21"/>
+          <w:shd w:val="clear" w:color="auto" w:fill="F2F2F2"/>
+          <w:lang w:eastAsia="en-SG"/>
+        </w:rPr>
+        <w:t xml:space="preserve"> is ready"</w:t>
+      </w:r>
+      <w:r>
+        <w:rPr>
+          <w:rFonts w:ascii="Consolas" w:eastAsia="Times New Roman" w:hAnsi="Consolas" w:cs="Times New Roman"/>
+          <w:color w:val="171717"/>
+          <w:sz w:val="21"/>
+          <w:szCs w:val="21"/>
+          <w:shd w:val="clear" w:color="auto" w:fill="F2F2F2"/>
+          <w:lang w:eastAsia="en-SG"/>
+        </w:rPr>
+        <w:t>);</w:t>
+      </w:r>
+    </w:p>
+    <w:p>
+      <w:pPr>
+        <w:spacing w:after="0" w:line="240" w:lineRule="auto"/>
+        <w:rPr>
+          <w:rFonts w:ascii="Consolas" w:eastAsia="Times New Roman" w:hAnsi="Consolas" w:cs="Times New Roman"/>
+          <w:color w:val="171717"/>
+          <w:sz w:val="21"/>
+          <w:szCs w:val="21"/>
+          <w:shd w:val="clear" w:color="auto" w:fill="F2F2F2"/>
+          <w:lang w:eastAsia="en-SG"/>
+        </w:rPr>
+      </w:pPr>
+      <w:r>
+        <w:rPr>
+          <w:rFonts w:ascii="Consolas" w:eastAsia="Times New Roman" w:hAnsi="Consolas" w:cs="Times New Roman"/>
+          <w:color w:val="171717"/>
+          <w:sz w:val="21"/>
+          <w:szCs w:val="21"/>
+          <w:shd w:val="clear" w:color="auto" w:fill="F2F2F2"/>
+          <w:lang w:eastAsia="en-SG"/>
+        </w:rPr>
+        <w:t xml:space="preserve">    </w:t>
+      </w:r>
+      <w:proofErr w:type="spellStart"/>
+      <w:r>
+        <w:rPr>
+          <w:rFonts w:ascii="Consolas" w:eastAsia="Times New Roman" w:hAnsi="Consolas" w:cs="Times New Roman"/>
+          <w:color w:val="171717"/>
+          <w:sz w:val="21"/>
+          <w:szCs w:val="21"/>
+          <w:shd w:val="clear" w:color="auto" w:fill="F2F2F2"/>
+          <w:lang w:eastAsia="en-SG"/>
+        </w:rPr>
+        <w:t>Console.WriteLine</w:t>
+      </w:r>
+      <w:proofErr w:type="spellEnd"/>
+      <w:r>
+        <w:rPr>
+          <w:rFonts w:ascii="Consolas" w:eastAsia="Times New Roman" w:hAnsi="Consolas" w:cs="Times New Roman"/>
+          <w:color w:val="171717"/>
+          <w:sz w:val="21"/>
+          <w:szCs w:val="21"/>
+          <w:shd w:val="clear" w:color="auto" w:fill="F2F2F2"/>
+          <w:lang w:eastAsia="en-SG"/>
+        </w:rPr>
+        <w:t>(</w:t>
+      </w:r>
+      <w:r>
+        <w:rPr>
+          <w:rFonts w:ascii="Consolas" w:eastAsia="Times New Roman" w:hAnsi="Consolas" w:cs="Times New Roman"/>
+          <w:color w:val="A31515"/>
+          <w:sz w:val="21"/>
+          <w:szCs w:val="21"/>
+          <w:shd w:val="clear" w:color="auto" w:fill="F2F2F2"/>
+          <w:lang w:eastAsia="en-SG"/>
+        </w:rPr>
+        <w:t>"Breakfast is ready!"</w:t>
+      </w:r>
+      <w:r>
+        <w:rPr>
+          <w:rFonts w:ascii="Consolas" w:eastAsia="Times New Roman" w:hAnsi="Consolas" w:cs="Times New Roman"/>
+          <w:color w:val="171717"/>
+          <w:sz w:val="21"/>
+          <w:szCs w:val="21"/>
+          <w:shd w:val="clear" w:color="auto" w:fill="F2F2F2"/>
+          <w:lang w:eastAsia="en-SG"/>
+        </w:rPr>
+        <w:t>);</w:t>
+      </w:r>
+    </w:p>
+    <w:p>
+      <w:pPr>
+        <w:pStyle w:val="q-text"/>
+        <w:shd w:val="clear" w:color="auto" w:fill="FFFFFF"/>
+        <w:spacing w:before="0" w:beforeAutospacing="0" w:after="240" w:afterAutospacing="0"/>
+        <w:jc w:val="both"/>
+        <w:rPr>
+          <w:rFonts w:ascii="Consolas" w:hAnsi="Consolas"/>
+          <w:color w:val="171717"/>
+          <w:sz w:val="21"/>
+          <w:szCs w:val="21"/>
+          <w:shd w:val="clear" w:color="auto" w:fill="F2F2F2"/>
+        </w:rPr>
+      </w:pPr>
+      <w:r>
+        <w:rPr>
+          <w:rFonts w:ascii="Consolas" w:hAnsi="Consolas"/>
+          <w:color w:val="171717"/>
+          <w:sz w:val="21"/>
+          <w:szCs w:val="21"/>
+          <w:shd w:val="clear" w:color="auto" w:fill="F2F2F2"/>
+        </w:rPr>
+        <w:t>}</w:t>
+      </w:r>
+    </w:p>
+    <w:p>
+      <w:pPr>
+        <w:pStyle w:val="q-text"/>
+        <w:shd w:val="clear" w:color="auto" w:fill="FFFFFF"/>
+        <w:spacing w:before="0" w:beforeAutospacing="0" w:after="240" w:afterAutospacing="0"/>
+        <w:jc w:val="both"/>
+        <w:rPr>
+          <w:rFonts w:ascii="Consolas" w:hAnsi="Consolas"/>
+          <w:color w:val="171717"/>
+          <w:sz w:val="21"/>
+          <w:szCs w:val="21"/>
+          <w:shd w:val="clear" w:color="auto" w:fill="F2F2F2"/>
+        </w:rPr>
+      </w:pPr>
+    </w:p>
+    <w:p>
+      <w:pPr>
+        <w:pStyle w:val="q-text"/>
+        <w:shd w:val="clear" w:color="auto" w:fill="FFFFFF"/>
+        <w:spacing w:before="0" w:beforeAutospacing="0" w:after="240" w:afterAutospacing="0"/>
+        <w:jc w:val="both"/>
         <w:rPr>
           <w:rFonts w:asciiTheme="minorHAnsi" w:hAnsiTheme="minorHAnsi" w:cstheme="minorHAnsi"/>
           <w:color w:val="282829"/>
           <w:sz w:val="20"/>
           <w:szCs w:val="20"/>
         </w:rPr>
-        <w:t>" suffix.</w:t>
-      </w:r>
-    </w:p>
-    <w:p>
-      <w:pPr>
-        <w:pStyle w:val="q-text"/>
-        <w:shd w:val="clear" w:color="auto" w:fill="FFFFFF"/>
-        <w:spacing w:before="0" w:beforeAutospacing="0" w:after="240" w:afterAutospacing="0"/>
-        <w:jc w:val="both"/>
-        <w:rPr>
-          <w:rFonts w:asciiTheme="minorHAnsi" w:hAnsiTheme="minorHAnsi" w:cstheme="minorHAnsi"/>
-          <w:color w:val="282829"/>
-          <w:sz w:val="20"/>
-          <w:szCs w:val="20"/>
-        </w:rPr>
-      </w:pPr>
-    </w:p>
-    <w:p>
-      <w:pPr>
-        <w:spacing w:after="0" w:line="240" w:lineRule="auto"/>
-        <w:rPr>
-          <w:rFonts w:ascii="Consolas" w:eastAsia="Times New Roman" w:hAnsi="Consolas" w:cs="Times New Roman"/>
-          <w:color w:val="171717"/>
-          <w:sz w:val="21"/>
-          <w:szCs w:val="21"/>
-          <w:shd w:val="clear" w:color="auto" w:fill="F2F2F2"/>
-          <w:lang w:eastAsia="en-SG"/>
-        </w:rPr>
-      </w:pPr>
-      <w:r>
-        <w:rPr>
-          <w:rFonts w:ascii="Consolas" w:eastAsia="Times New Roman" w:hAnsi="Consolas" w:cs="Times New Roman"/>
-          <w:color w:val="0101FD"/>
-          <w:sz w:val="21"/>
-          <w:szCs w:val="21"/>
-          <w:shd w:val="clear" w:color="auto" w:fill="F2F2F2"/>
-          <w:lang w:eastAsia="en-SG"/>
-        </w:rPr>
-        <w:t>static</w:t>
-      </w:r>
-      <w:r>
-        <w:rPr>
-          <w:rFonts w:ascii="Consolas" w:eastAsia="Times New Roman" w:hAnsi="Consolas" w:cs="Times New Roman"/>
-          <w:color w:val="171717"/>
-          <w:sz w:val="21"/>
-          <w:szCs w:val="21"/>
-          <w:shd w:val="clear" w:color="auto" w:fill="F2F2F2"/>
-          <w:lang w:eastAsia="en-SG"/>
-        </w:rPr>
-        <w:t xml:space="preserve"> </w:t>
-      </w:r>
-      <w:r>
-        <w:rPr>
-          <w:rFonts w:ascii="Consolas" w:eastAsia="Times New Roman" w:hAnsi="Consolas" w:cs="Times New Roman"/>
-          <w:color w:val="0101FD"/>
-          <w:sz w:val="21"/>
-          <w:szCs w:val="21"/>
-          <w:shd w:val="clear" w:color="auto" w:fill="F2F2F2"/>
-          <w:lang w:eastAsia="en-SG"/>
-        </w:rPr>
-        <w:t>async</w:t>
-      </w:r>
-      <w:r>
-        <w:rPr>
-          <w:rFonts w:ascii="Consolas" w:eastAsia="Times New Roman" w:hAnsi="Consolas" w:cs="Times New Roman"/>
-          <w:color w:val="171717"/>
-          <w:sz w:val="21"/>
-          <w:szCs w:val="21"/>
-          <w:shd w:val="clear" w:color="auto" w:fill="F2F2F2"/>
-          <w:lang w:eastAsia="en-SG"/>
-        </w:rPr>
-        <w:t xml:space="preserve"> Task </w:t>
-      </w:r>
-      <w:r>
-        <w:rPr>
-          <w:rFonts w:ascii="Consolas" w:eastAsia="Times New Roman" w:hAnsi="Consolas" w:cs="Times New Roman"/>
-          <w:color w:val="006881"/>
-          <w:sz w:val="21"/>
-          <w:szCs w:val="21"/>
-          <w:shd w:val="clear" w:color="auto" w:fill="F2F2F2"/>
-          <w:lang w:eastAsia="en-SG"/>
-        </w:rPr>
-        <w:t>Main</w:t>
-      </w:r>
-      <w:r>
-        <w:rPr>
-          <w:rFonts w:ascii="Consolas" w:eastAsia="Times New Roman" w:hAnsi="Consolas" w:cs="Times New Roman"/>
-          <w:color w:val="171717"/>
-          <w:sz w:val="21"/>
-          <w:szCs w:val="21"/>
-          <w:shd w:val="clear" w:color="auto" w:fill="F2F2F2"/>
-          <w:lang w:eastAsia="en-SG"/>
-        </w:rPr>
-        <w:t>(</w:t>
-      </w:r>
-      <w:proofErr w:type="gramStart"/>
-      <w:r>
-        <w:rPr>
-          <w:rFonts w:ascii="Consolas" w:eastAsia="Times New Roman" w:hAnsi="Consolas" w:cs="Times New Roman"/>
-          <w:color w:val="0101FD"/>
-          <w:sz w:val="21"/>
-          <w:szCs w:val="21"/>
-          <w:shd w:val="clear" w:color="auto" w:fill="F2F2F2"/>
-          <w:lang w:eastAsia="en-SG"/>
-        </w:rPr>
-        <w:t>string</w:t>
-      </w:r>
-      <w:r>
-        <w:rPr>
-          <w:rFonts w:ascii="Consolas" w:eastAsia="Times New Roman" w:hAnsi="Consolas" w:cs="Times New Roman"/>
-          <w:color w:val="171717"/>
-          <w:sz w:val="21"/>
-          <w:szCs w:val="21"/>
-          <w:shd w:val="clear" w:color="auto" w:fill="F2F2F2"/>
-          <w:lang w:eastAsia="en-SG"/>
-        </w:rPr>
-        <w:t>[</w:t>
-      </w:r>
-      <w:proofErr w:type="gramEnd"/>
-      <w:r>
-        <w:rPr>
-          <w:rFonts w:ascii="Consolas" w:eastAsia="Times New Roman" w:hAnsi="Consolas" w:cs="Times New Roman"/>
-          <w:color w:val="171717"/>
-          <w:sz w:val="21"/>
-          <w:szCs w:val="21"/>
-          <w:shd w:val="clear" w:color="auto" w:fill="F2F2F2"/>
-          <w:lang w:eastAsia="en-SG"/>
-        </w:rPr>
-        <w:t xml:space="preserve">] </w:t>
-      </w:r>
-      <w:proofErr w:type="spellStart"/>
-      <w:r>
-        <w:rPr>
-          <w:rFonts w:ascii="Consolas" w:eastAsia="Times New Roman" w:hAnsi="Consolas" w:cs="Times New Roman"/>
-          <w:color w:val="171717"/>
-          <w:sz w:val="21"/>
-          <w:szCs w:val="21"/>
-          <w:shd w:val="clear" w:color="auto" w:fill="F2F2F2"/>
-          <w:lang w:eastAsia="en-SG"/>
-        </w:rPr>
-        <w:t>args</w:t>
-      </w:r>
-      <w:proofErr w:type="spellEnd"/>
-      <w:r>
-        <w:rPr>
-          <w:rFonts w:ascii="Consolas" w:eastAsia="Times New Roman" w:hAnsi="Consolas" w:cs="Times New Roman"/>
-          <w:color w:val="171717"/>
-          <w:sz w:val="21"/>
-          <w:szCs w:val="21"/>
-          <w:shd w:val="clear" w:color="auto" w:fill="F2F2F2"/>
-          <w:lang w:eastAsia="en-SG"/>
-        </w:rPr>
-        <w:t>)</w:t>
-      </w:r>
-    </w:p>
-    <w:p>
-      <w:pPr>
-        <w:spacing w:after="0" w:line="240" w:lineRule="auto"/>
-        <w:rPr>
-          <w:rFonts w:ascii="Consolas" w:eastAsia="Times New Roman" w:hAnsi="Consolas" w:cs="Times New Roman"/>
-          <w:color w:val="171717"/>
-          <w:sz w:val="21"/>
-          <w:szCs w:val="21"/>
-          <w:shd w:val="clear" w:color="auto" w:fill="F2F2F2"/>
-          <w:lang w:eastAsia="en-SG"/>
-        </w:rPr>
-      </w:pPr>
-      <w:r>
-        <w:rPr>
-          <w:rFonts w:ascii="Consolas" w:eastAsia="Times New Roman" w:hAnsi="Consolas" w:cs="Times New Roman"/>
-          <w:color w:val="171717"/>
-          <w:sz w:val="21"/>
-          <w:szCs w:val="21"/>
-          <w:shd w:val="clear" w:color="auto" w:fill="F2F2F2"/>
-          <w:lang w:eastAsia="en-SG"/>
-        </w:rPr>
-        <w:t>{</w:t>
-      </w:r>
-    </w:p>
-    <w:p>
-      <w:pPr>
-        <w:spacing w:after="0" w:line="240" w:lineRule="auto"/>
-        <w:rPr>
-          <w:rFonts w:ascii="Consolas" w:eastAsia="Times New Roman" w:hAnsi="Consolas" w:cs="Times New Roman"/>
-          <w:color w:val="171717"/>
-          <w:sz w:val="21"/>
-          <w:szCs w:val="21"/>
-          <w:shd w:val="clear" w:color="auto" w:fill="F2F2F2"/>
-          <w:lang w:eastAsia="en-SG"/>
-        </w:rPr>
-      </w:pPr>
-      <w:r>
-        <w:rPr>
-          <w:rFonts w:ascii="Consolas" w:eastAsia="Times New Roman" w:hAnsi="Consolas" w:cs="Times New Roman"/>
-          <w:color w:val="171717"/>
-          <w:sz w:val="21"/>
-          <w:szCs w:val="21"/>
-          <w:shd w:val="clear" w:color="auto" w:fill="F2F2F2"/>
-          <w:lang w:eastAsia="en-SG"/>
-        </w:rPr>
-        <w:t xml:space="preserve">    Coffee cup = </w:t>
-      </w:r>
-      <w:proofErr w:type="spellStart"/>
-      <w:proofErr w:type="gramStart"/>
-      <w:r>
-        <w:rPr>
-          <w:rFonts w:ascii="Consolas" w:eastAsia="Times New Roman" w:hAnsi="Consolas" w:cs="Times New Roman"/>
-          <w:color w:val="171717"/>
-          <w:sz w:val="21"/>
-          <w:szCs w:val="21"/>
-          <w:shd w:val="clear" w:color="auto" w:fill="F2F2F2"/>
-          <w:lang w:eastAsia="en-SG"/>
-        </w:rPr>
-        <w:t>PourCoffee</w:t>
-      </w:r>
-      <w:proofErr w:type="spellEnd"/>
-      <w:r>
-        <w:rPr>
-          <w:rFonts w:ascii="Consolas" w:eastAsia="Times New Roman" w:hAnsi="Consolas" w:cs="Times New Roman"/>
-          <w:color w:val="171717"/>
-          <w:sz w:val="21"/>
-          <w:szCs w:val="21"/>
-          <w:shd w:val="clear" w:color="auto" w:fill="F2F2F2"/>
-          <w:lang w:eastAsia="en-SG"/>
-        </w:rPr>
-        <w:t>(</w:t>
-      </w:r>
-      <w:proofErr w:type="gramEnd"/>
-      <w:r>
-        <w:rPr>
-          <w:rFonts w:ascii="Consolas" w:eastAsia="Times New Roman" w:hAnsi="Consolas" w:cs="Times New Roman"/>
-          <w:color w:val="171717"/>
-          <w:sz w:val="21"/>
-          <w:szCs w:val="21"/>
-          <w:shd w:val="clear" w:color="auto" w:fill="F2F2F2"/>
-          <w:lang w:eastAsia="en-SG"/>
-        </w:rPr>
-        <w:t>);</w:t>
-      </w:r>
-    </w:p>
-    <w:p>
-      <w:pPr>
-        <w:spacing w:after="0" w:line="240" w:lineRule="auto"/>
-        <w:rPr>
-          <w:rFonts w:ascii="Consolas" w:eastAsia="Times New Roman" w:hAnsi="Consolas" w:cs="Times New Roman"/>
-          <w:color w:val="171717"/>
-          <w:sz w:val="21"/>
-          <w:szCs w:val="21"/>
-          <w:shd w:val="clear" w:color="auto" w:fill="F2F2F2"/>
-          <w:lang w:eastAsia="en-SG"/>
-        </w:rPr>
-      </w:pPr>
-      <w:r>
-        <w:rPr>
-          <w:rFonts w:ascii="Consolas" w:eastAsia="Times New Roman" w:hAnsi="Consolas" w:cs="Times New Roman"/>
-          <w:color w:val="171717"/>
-          <w:sz w:val="21"/>
-          <w:szCs w:val="21"/>
-          <w:shd w:val="clear" w:color="auto" w:fill="F2F2F2"/>
-          <w:lang w:eastAsia="en-SG"/>
-        </w:rPr>
-        <w:t xml:space="preserve">    </w:t>
-      </w:r>
-      <w:proofErr w:type="spellStart"/>
-      <w:r>
-        <w:rPr>
-          <w:rFonts w:ascii="Consolas" w:eastAsia="Times New Roman" w:hAnsi="Consolas" w:cs="Times New Roman"/>
-          <w:color w:val="171717"/>
-          <w:sz w:val="21"/>
-          <w:szCs w:val="21"/>
-          <w:shd w:val="clear" w:color="auto" w:fill="F2F2F2"/>
-          <w:lang w:eastAsia="en-SG"/>
-        </w:rPr>
-        <w:t>Console.WriteLine</w:t>
-      </w:r>
-      <w:proofErr w:type="spellEnd"/>
-      <w:r>
-        <w:rPr>
-          <w:rFonts w:ascii="Consolas" w:eastAsia="Times New Roman" w:hAnsi="Consolas" w:cs="Times New Roman"/>
-          <w:color w:val="171717"/>
-          <w:sz w:val="21"/>
-          <w:szCs w:val="21"/>
-          <w:shd w:val="clear" w:color="auto" w:fill="F2F2F2"/>
-          <w:lang w:eastAsia="en-SG"/>
-        </w:rPr>
-        <w:t>(</w:t>
-      </w:r>
-      <w:r>
-        <w:rPr>
-          <w:rFonts w:ascii="Consolas" w:eastAsia="Times New Roman" w:hAnsi="Consolas" w:cs="Times New Roman"/>
-          <w:color w:val="A31515"/>
-          <w:sz w:val="21"/>
-          <w:szCs w:val="21"/>
-          <w:shd w:val="clear" w:color="auto" w:fill="F2F2F2"/>
-          <w:lang w:eastAsia="en-SG"/>
-        </w:rPr>
-        <w:t>"coffee is ready"</w:t>
-      </w:r>
-      <w:proofErr w:type="gramStart"/>
-      <w:r>
-        <w:rPr>
-          <w:rFonts w:ascii="Consolas" w:eastAsia="Times New Roman" w:hAnsi="Consolas" w:cs="Times New Roman"/>
-          <w:color w:val="171717"/>
-          <w:sz w:val="21"/>
-          <w:szCs w:val="21"/>
-          <w:shd w:val="clear" w:color="auto" w:fill="F2F2F2"/>
-          <w:lang w:eastAsia="en-SG"/>
-        </w:rPr>
-        <w:t>);</w:t>
-      </w:r>
-      <w:proofErr w:type="gramEnd"/>
-    </w:p>
-    <w:p>
-      <w:pPr>
-        <w:spacing w:after="0" w:line="240" w:lineRule="auto"/>
-        <w:rPr>
-          <w:rFonts w:ascii="Consolas" w:eastAsia="Times New Roman" w:hAnsi="Consolas" w:cs="Times New Roman"/>
-          <w:color w:val="171717"/>
-          <w:sz w:val="21"/>
-          <w:szCs w:val="21"/>
-          <w:shd w:val="clear" w:color="auto" w:fill="F2F2F2"/>
-          <w:lang w:eastAsia="en-SG"/>
-        </w:rPr>
-      </w:pPr>
-    </w:p>
-    <w:p>
-      <w:pPr>
-        <w:spacing w:after="0" w:line="240" w:lineRule="auto"/>
-        <w:rPr>
-          <w:rFonts w:ascii="Consolas" w:eastAsia="Times New Roman" w:hAnsi="Consolas" w:cs="Times New Roman"/>
-          <w:color w:val="171717"/>
-          <w:sz w:val="21"/>
-          <w:szCs w:val="21"/>
-          <w:shd w:val="clear" w:color="auto" w:fill="F2F2F2"/>
-          <w:lang w:eastAsia="en-SG"/>
-        </w:rPr>
-      </w:pPr>
-      <w:r>
-        <w:rPr>
-          <w:rFonts w:ascii="Consolas" w:eastAsia="Times New Roman" w:hAnsi="Consolas" w:cs="Times New Roman"/>
-          <w:color w:val="171717"/>
-          <w:sz w:val="21"/>
-          <w:szCs w:val="21"/>
-          <w:shd w:val="clear" w:color="auto" w:fill="F2F2F2"/>
-          <w:lang w:eastAsia="en-SG"/>
-        </w:rPr>
-        <w:t xml:space="preserve">    Egg eggs = </w:t>
-      </w:r>
-      <w:r>
-        <w:rPr>
-          <w:rFonts w:ascii="Consolas" w:eastAsia="Times New Roman" w:hAnsi="Consolas" w:cs="Times New Roman"/>
-          <w:color w:val="0101FD"/>
-          <w:sz w:val="21"/>
-          <w:szCs w:val="21"/>
-          <w:shd w:val="clear" w:color="auto" w:fill="F2F2F2"/>
-          <w:lang w:eastAsia="en-SG"/>
-        </w:rPr>
-        <w:t>await</w:t>
-      </w:r>
-      <w:r>
-        <w:rPr>
-          <w:rFonts w:ascii="Consolas" w:eastAsia="Times New Roman" w:hAnsi="Consolas" w:cs="Times New Roman"/>
-          <w:color w:val="171717"/>
-          <w:sz w:val="21"/>
-          <w:szCs w:val="21"/>
-          <w:shd w:val="clear" w:color="auto" w:fill="F2F2F2"/>
-          <w:lang w:eastAsia="en-SG"/>
-        </w:rPr>
-        <w:t xml:space="preserve"> </w:t>
-      </w:r>
-      <w:proofErr w:type="spellStart"/>
-      <w:proofErr w:type="gramStart"/>
-      <w:r>
-        <w:rPr>
-          <w:rFonts w:ascii="Consolas" w:eastAsia="Times New Roman" w:hAnsi="Consolas" w:cs="Times New Roman"/>
-          <w:color w:val="171717"/>
-          <w:sz w:val="21"/>
-          <w:szCs w:val="21"/>
-          <w:shd w:val="clear" w:color="auto" w:fill="F2F2F2"/>
-          <w:lang w:eastAsia="en-SG"/>
-        </w:rPr>
-        <w:t>FryEggsAsync</w:t>
-      </w:r>
-      <w:proofErr w:type="spellEnd"/>
-      <w:r>
-        <w:rPr>
-          <w:rFonts w:ascii="Consolas" w:eastAsia="Times New Roman" w:hAnsi="Consolas" w:cs="Times New Roman"/>
-          <w:color w:val="171717"/>
-          <w:sz w:val="21"/>
-          <w:szCs w:val="21"/>
-          <w:shd w:val="clear" w:color="auto" w:fill="F2F2F2"/>
-          <w:lang w:eastAsia="en-SG"/>
-        </w:rPr>
-        <w:t>(</w:t>
-      </w:r>
-      <w:proofErr w:type="gramEnd"/>
-      <w:r>
-        <w:rPr>
-          <w:rFonts w:ascii="Consolas" w:eastAsia="Times New Roman" w:hAnsi="Consolas" w:cs="Times New Roman"/>
-          <w:color w:val="171717"/>
-          <w:sz w:val="21"/>
-          <w:szCs w:val="21"/>
-          <w:shd w:val="clear" w:color="auto" w:fill="F2F2F2"/>
-          <w:lang w:eastAsia="en-SG"/>
-        </w:rPr>
-        <w:t>2);</w:t>
-      </w:r>
-    </w:p>
-    <w:p>
-      <w:pPr>
-        <w:spacing w:after="0" w:line="240" w:lineRule="auto"/>
-        <w:rPr>
-          <w:rFonts w:ascii="Consolas" w:eastAsia="Times New Roman" w:hAnsi="Consolas" w:cs="Times New Roman"/>
-          <w:color w:val="171717"/>
-          <w:sz w:val="21"/>
-          <w:szCs w:val="21"/>
-          <w:shd w:val="clear" w:color="auto" w:fill="F2F2F2"/>
-          <w:lang w:eastAsia="en-SG"/>
-        </w:rPr>
-      </w:pPr>
-      <w:r>
-        <w:rPr>
-          <w:rFonts w:ascii="Consolas" w:eastAsia="Times New Roman" w:hAnsi="Consolas" w:cs="Times New Roman"/>
-          <w:color w:val="171717"/>
-          <w:sz w:val="21"/>
-          <w:szCs w:val="21"/>
-          <w:shd w:val="clear" w:color="auto" w:fill="F2F2F2"/>
-          <w:lang w:eastAsia="en-SG"/>
-        </w:rPr>
-        <w:t xml:space="preserve">    </w:t>
-      </w:r>
-      <w:proofErr w:type="spellStart"/>
-      <w:r>
-        <w:rPr>
-          <w:rFonts w:ascii="Consolas" w:eastAsia="Times New Roman" w:hAnsi="Consolas" w:cs="Times New Roman"/>
-          <w:color w:val="171717"/>
-          <w:sz w:val="21"/>
-          <w:szCs w:val="21"/>
-          <w:shd w:val="clear" w:color="auto" w:fill="F2F2F2"/>
-          <w:lang w:eastAsia="en-SG"/>
-        </w:rPr>
-        <w:t>Console.WriteLine</w:t>
-      </w:r>
-      <w:proofErr w:type="spellEnd"/>
-      <w:r>
-        <w:rPr>
-          <w:rFonts w:ascii="Consolas" w:eastAsia="Times New Roman" w:hAnsi="Consolas" w:cs="Times New Roman"/>
-          <w:color w:val="171717"/>
-          <w:sz w:val="21"/>
-          <w:szCs w:val="21"/>
-          <w:shd w:val="clear" w:color="auto" w:fill="F2F2F2"/>
-          <w:lang w:eastAsia="en-SG"/>
-        </w:rPr>
-        <w:t>(</w:t>
-      </w:r>
-      <w:r>
-        <w:rPr>
-          <w:rFonts w:ascii="Consolas" w:eastAsia="Times New Roman" w:hAnsi="Consolas" w:cs="Times New Roman"/>
-          <w:color w:val="A31515"/>
-          <w:sz w:val="21"/>
-          <w:szCs w:val="21"/>
-          <w:shd w:val="clear" w:color="auto" w:fill="F2F2F2"/>
-          <w:lang w:eastAsia="en-SG"/>
-        </w:rPr>
-        <w:t>"eggs are ready"</w:t>
-      </w:r>
-      <w:proofErr w:type="gramStart"/>
-      <w:r>
-        <w:rPr>
-          <w:rFonts w:ascii="Consolas" w:eastAsia="Times New Roman" w:hAnsi="Consolas" w:cs="Times New Roman"/>
-          <w:color w:val="171717"/>
-          <w:sz w:val="21"/>
-          <w:szCs w:val="21"/>
-          <w:shd w:val="clear" w:color="auto" w:fill="F2F2F2"/>
-          <w:lang w:eastAsia="en-SG"/>
-        </w:rPr>
-        <w:t>);</w:t>
-      </w:r>
-      <w:proofErr w:type="gramEnd"/>
-    </w:p>
-    <w:p>
-      <w:pPr>
-        <w:spacing w:after="0" w:line="240" w:lineRule="auto"/>
-        <w:rPr>
-          <w:rFonts w:ascii="Consolas" w:eastAsia="Times New Roman" w:hAnsi="Consolas" w:cs="Times New Roman"/>
-          <w:color w:val="171717"/>
-          <w:sz w:val="21"/>
-          <w:szCs w:val="21"/>
-          <w:shd w:val="clear" w:color="auto" w:fill="F2F2F2"/>
-          <w:lang w:eastAsia="en-SG"/>
-        </w:rPr>
-      </w:pPr>
-    </w:p>
-    <w:p>
-      <w:pPr>
-        <w:spacing w:after="0" w:line="240" w:lineRule="auto"/>
-        <w:rPr>
-          <w:rFonts w:ascii="Consolas" w:eastAsia="Times New Roman" w:hAnsi="Consolas" w:cs="Times New Roman"/>
-          <w:color w:val="171717"/>
-          <w:sz w:val="21"/>
-          <w:szCs w:val="21"/>
-          <w:shd w:val="clear" w:color="auto" w:fill="F2F2F2"/>
-          <w:lang w:eastAsia="en-SG"/>
-        </w:rPr>
-      </w:pPr>
-      <w:r>
-        <w:rPr>
-          <w:rFonts w:ascii="Consolas" w:eastAsia="Times New Roman" w:hAnsi="Consolas" w:cs="Times New Roman"/>
-          <w:color w:val="171717"/>
-          <w:sz w:val="21"/>
-          <w:szCs w:val="21"/>
-          <w:shd w:val="clear" w:color="auto" w:fill="F2F2F2"/>
-          <w:lang w:eastAsia="en-SG"/>
-        </w:rPr>
-        <w:t xml:space="preserve">    Bacon </w:t>
-      </w:r>
-      <w:proofErr w:type="spellStart"/>
-      <w:r>
-        <w:rPr>
-          <w:rFonts w:ascii="Consolas" w:eastAsia="Times New Roman" w:hAnsi="Consolas" w:cs="Times New Roman"/>
-          <w:color w:val="171717"/>
-          <w:sz w:val="21"/>
-          <w:szCs w:val="21"/>
-          <w:shd w:val="clear" w:color="auto" w:fill="F2F2F2"/>
-          <w:lang w:eastAsia="en-SG"/>
-        </w:rPr>
-        <w:t>bacon</w:t>
-      </w:r>
-      <w:proofErr w:type="spellEnd"/>
-      <w:r>
-        <w:rPr>
-          <w:rFonts w:ascii="Consolas" w:eastAsia="Times New Roman" w:hAnsi="Consolas" w:cs="Times New Roman"/>
-          <w:color w:val="171717"/>
-          <w:sz w:val="21"/>
-          <w:szCs w:val="21"/>
-          <w:shd w:val="clear" w:color="auto" w:fill="F2F2F2"/>
-          <w:lang w:eastAsia="en-SG"/>
-        </w:rPr>
-        <w:t xml:space="preserve"> = </w:t>
-      </w:r>
-      <w:r>
-        <w:rPr>
-          <w:rFonts w:ascii="Consolas" w:eastAsia="Times New Roman" w:hAnsi="Consolas" w:cs="Times New Roman"/>
-          <w:color w:val="0101FD"/>
-          <w:sz w:val="21"/>
-          <w:szCs w:val="21"/>
-          <w:shd w:val="clear" w:color="auto" w:fill="F2F2F2"/>
-          <w:lang w:eastAsia="en-SG"/>
-        </w:rPr>
-        <w:t>await</w:t>
-      </w:r>
-      <w:r>
-        <w:rPr>
-          <w:rFonts w:ascii="Consolas" w:eastAsia="Times New Roman" w:hAnsi="Consolas" w:cs="Times New Roman"/>
-          <w:color w:val="171717"/>
-          <w:sz w:val="21"/>
-          <w:szCs w:val="21"/>
-          <w:shd w:val="clear" w:color="auto" w:fill="F2F2F2"/>
-          <w:lang w:eastAsia="en-SG"/>
-        </w:rPr>
-        <w:t xml:space="preserve"> </w:t>
-      </w:r>
-      <w:proofErr w:type="spellStart"/>
-      <w:proofErr w:type="gramStart"/>
-      <w:r>
-        <w:rPr>
-          <w:rFonts w:ascii="Consolas" w:eastAsia="Times New Roman" w:hAnsi="Consolas" w:cs="Times New Roman"/>
-          <w:color w:val="171717"/>
-          <w:sz w:val="21"/>
-          <w:szCs w:val="21"/>
-          <w:shd w:val="clear" w:color="auto" w:fill="F2F2F2"/>
-          <w:lang w:eastAsia="en-SG"/>
-        </w:rPr>
-        <w:t>FryBaconAsync</w:t>
-      </w:r>
-      <w:proofErr w:type="spellEnd"/>
-      <w:r>
-        <w:rPr>
-          <w:rFonts w:ascii="Consolas" w:eastAsia="Times New Roman" w:hAnsi="Consolas" w:cs="Times New Roman"/>
-          <w:color w:val="171717"/>
-          <w:sz w:val="21"/>
-          <w:szCs w:val="21"/>
-          <w:shd w:val="clear" w:color="auto" w:fill="F2F2F2"/>
-          <w:lang w:eastAsia="en-SG"/>
-        </w:rPr>
-        <w:t>(</w:t>
-      </w:r>
-      <w:proofErr w:type="gramEnd"/>
-      <w:r>
-        <w:rPr>
-          <w:rFonts w:ascii="Consolas" w:eastAsia="Times New Roman" w:hAnsi="Consolas" w:cs="Times New Roman"/>
-          <w:color w:val="171717"/>
-          <w:sz w:val="21"/>
-          <w:szCs w:val="21"/>
-          <w:shd w:val="clear" w:color="auto" w:fill="F2F2F2"/>
-          <w:lang w:eastAsia="en-SG"/>
-        </w:rPr>
-        <w:t>3);</w:t>
-      </w:r>
-    </w:p>
-    <w:p>
-      <w:pPr>
-        <w:spacing w:after="0" w:line="240" w:lineRule="auto"/>
-        <w:rPr>
-          <w:rFonts w:ascii="Consolas" w:eastAsia="Times New Roman" w:hAnsi="Consolas" w:cs="Times New Roman"/>
-          <w:color w:val="171717"/>
-          <w:sz w:val="21"/>
-          <w:szCs w:val="21"/>
-          <w:shd w:val="clear" w:color="auto" w:fill="F2F2F2"/>
-          <w:lang w:eastAsia="en-SG"/>
-        </w:rPr>
-      </w:pPr>
-      <w:r>
-        <w:rPr>
-          <w:rFonts w:ascii="Consolas" w:eastAsia="Times New Roman" w:hAnsi="Consolas" w:cs="Times New Roman"/>
-          <w:color w:val="171717"/>
-          <w:sz w:val="21"/>
-          <w:szCs w:val="21"/>
-          <w:shd w:val="clear" w:color="auto" w:fill="F2F2F2"/>
-          <w:lang w:eastAsia="en-SG"/>
-        </w:rPr>
-        <w:t xml:space="preserve">    </w:t>
-      </w:r>
-      <w:proofErr w:type="spellStart"/>
-      <w:r>
-        <w:rPr>
-          <w:rFonts w:ascii="Consolas" w:eastAsia="Times New Roman" w:hAnsi="Consolas" w:cs="Times New Roman"/>
-          <w:color w:val="171717"/>
-          <w:sz w:val="21"/>
-          <w:szCs w:val="21"/>
-          <w:shd w:val="clear" w:color="auto" w:fill="F2F2F2"/>
-          <w:lang w:eastAsia="en-SG"/>
-        </w:rPr>
-        <w:t>Console.WriteLine</w:t>
-      </w:r>
-      <w:proofErr w:type="spellEnd"/>
-      <w:r>
-        <w:rPr>
-          <w:rFonts w:ascii="Consolas" w:eastAsia="Times New Roman" w:hAnsi="Consolas" w:cs="Times New Roman"/>
-          <w:color w:val="171717"/>
-          <w:sz w:val="21"/>
-          <w:szCs w:val="21"/>
-          <w:shd w:val="clear" w:color="auto" w:fill="F2F2F2"/>
-          <w:lang w:eastAsia="en-SG"/>
-        </w:rPr>
-        <w:t>(</w:t>
-      </w:r>
-      <w:r>
-        <w:rPr>
-          <w:rFonts w:ascii="Consolas" w:eastAsia="Times New Roman" w:hAnsi="Consolas" w:cs="Times New Roman"/>
-          <w:color w:val="A31515"/>
-          <w:sz w:val="21"/>
-          <w:szCs w:val="21"/>
-          <w:shd w:val="clear" w:color="auto" w:fill="F2F2F2"/>
-          <w:lang w:eastAsia="en-SG"/>
-        </w:rPr>
-        <w:t>"bacon is ready"</w:t>
-      </w:r>
-      <w:proofErr w:type="gramStart"/>
-      <w:r>
-        <w:rPr>
-          <w:rFonts w:ascii="Consolas" w:eastAsia="Times New Roman" w:hAnsi="Consolas" w:cs="Times New Roman"/>
-          <w:color w:val="171717"/>
-          <w:sz w:val="21"/>
-          <w:szCs w:val="21"/>
-          <w:shd w:val="clear" w:color="auto" w:fill="F2F2F2"/>
-          <w:lang w:eastAsia="en-SG"/>
-        </w:rPr>
-        <w:t>);</w:t>
-      </w:r>
-      <w:proofErr w:type="gramEnd"/>
-    </w:p>
-    <w:p>
-      <w:pPr>
-        <w:spacing w:after="0" w:line="240" w:lineRule="auto"/>
-        <w:rPr>
-          <w:rFonts w:ascii="Consolas" w:eastAsia="Times New Roman" w:hAnsi="Consolas" w:cs="Times New Roman"/>
-          <w:color w:val="171717"/>
-          <w:sz w:val="21"/>
-          <w:szCs w:val="21"/>
-          <w:shd w:val="clear" w:color="auto" w:fill="F2F2F2"/>
-          <w:lang w:eastAsia="en-SG"/>
-        </w:rPr>
-      </w:pPr>
-    </w:p>
-    <w:p>
-      <w:pPr>
-        <w:spacing w:after="0" w:line="240" w:lineRule="auto"/>
-        <w:rPr>
-          <w:rFonts w:ascii="Consolas" w:eastAsia="Times New Roman" w:hAnsi="Consolas" w:cs="Times New Roman"/>
-          <w:color w:val="171717"/>
-          <w:sz w:val="21"/>
-          <w:szCs w:val="21"/>
-          <w:shd w:val="clear" w:color="auto" w:fill="F2F2F2"/>
-          <w:lang w:eastAsia="en-SG"/>
-        </w:rPr>
-      </w:pPr>
-      <w:r>
-        <w:rPr>
-          <w:rFonts w:ascii="Consolas" w:eastAsia="Times New Roman" w:hAnsi="Consolas" w:cs="Times New Roman"/>
-          <w:color w:val="171717"/>
-          <w:sz w:val="21"/>
-          <w:szCs w:val="21"/>
-          <w:shd w:val="clear" w:color="auto" w:fill="F2F2F2"/>
-          <w:lang w:eastAsia="en-SG"/>
-        </w:rPr>
-        <w:t xml:space="preserve">    Toast </w:t>
-      </w:r>
-      <w:proofErr w:type="spellStart"/>
-      <w:r>
-        <w:rPr>
-          <w:rFonts w:ascii="Consolas" w:eastAsia="Times New Roman" w:hAnsi="Consolas" w:cs="Times New Roman"/>
-          <w:color w:val="171717"/>
-          <w:sz w:val="21"/>
-          <w:szCs w:val="21"/>
-          <w:shd w:val="clear" w:color="auto" w:fill="F2F2F2"/>
-          <w:lang w:eastAsia="en-SG"/>
-        </w:rPr>
-        <w:t>toast</w:t>
-      </w:r>
-      <w:proofErr w:type="spellEnd"/>
-      <w:r>
-        <w:rPr>
-          <w:rFonts w:ascii="Consolas" w:eastAsia="Times New Roman" w:hAnsi="Consolas" w:cs="Times New Roman"/>
-          <w:color w:val="171717"/>
-          <w:sz w:val="21"/>
-          <w:szCs w:val="21"/>
-          <w:shd w:val="clear" w:color="auto" w:fill="F2F2F2"/>
-          <w:lang w:eastAsia="en-SG"/>
-        </w:rPr>
-        <w:t xml:space="preserve"> = </w:t>
-      </w:r>
-      <w:r>
-        <w:rPr>
-          <w:rFonts w:ascii="Consolas" w:eastAsia="Times New Roman" w:hAnsi="Consolas" w:cs="Times New Roman"/>
-          <w:color w:val="0101FD"/>
-          <w:sz w:val="21"/>
-          <w:szCs w:val="21"/>
-          <w:shd w:val="clear" w:color="auto" w:fill="F2F2F2"/>
-          <w:lang w:eastAsia="en-SG"/>
-        </w:rPr>
-        <w:t>await</w:t>
-      </w:r>
-      <w:r>
-        <w:rPr>
-          <w:rFonts w:ascii="Consolas" w:eastAsia="Times New Roman" w:hAnsi="Consolas" w:cs="Times New Roman"/>
-          <w:color w:val="171717"/>
-          <w:sz w:val="21"/>
-          <w:szCs w:val="21"/>
-          <w:shd w:val="clear" w:color="auto" w:fill="F2F2F2"/>
-          <w:lang w:eastAsia="en-SG"/>
-        </w:rPr>
-        <w:t xml:space="preserve"> </w:t>
-      </w:r>
-      <w:proofErr w:type="spellStart"/>
-      <w:proofErr w:type="gramStart"/>
-      <w:r>
-        <w:rPr>
-          <w:rFonts w:ascii="Consolas" w:eastAsia="Times New Roman" w:hAnsi="Consolas" w:cs="Times New Roman"/>
-          <w:color w:val="171717"/>
-          <w:sz w:val="21"/>
-          <w:szCs w:val="21"/>
-          <w:shd w:val="clear" w:color="auto" w:fill="F2F2F2"/>
-          <w:lang w:eastAsia="en-SG"/>
-        </w:rPr>
-        <w:t>ToastBreadAsync</w:t>
-      </w:r>
-      <w:proofErr w:type="spellEnd"/>
-      <w:r>
-        <w:rPr>
-          <w:rFonts w:ascii="Consolas" w:eastAsia="Times New Roman" w:hAnsi="Consolas" w:cs="Times New Roman"/>
-          <w:color w:val="171717"/>
-          <w:sz w:val="21"/>
-          <w:szCs w:val="21"/>
-          <w:shd w:val="clear" w:color="auto" w:fill="F2F2F2"/>
-          <w:lang w:eastAsia="en-SG"/>
-        </w:rPr>
-        <w:t>(</w:t>
-      </w:r>
-      <w:proofErr w:type="gramEnd"/>
-      <w:r>
-        <w:rPr>
-          <w:rFonts w:ascii="Consolas" w:eastAsia="Times New Roman" w:hAnsi="Consolas" w:cs="Times New Roman"/>
-          <w:color w:val="171717"/>
-          <w:sz w:val="21"/>
-          <w:szCs w:val="21"/>
-          <w:shd w:val="clear" w:color="auto" w:fill="F2F2F2"/>
-          <w:lang w:eastAsia="en-SG"/>
-        </w:rPr>
-        <w:t>2);</w:t>
-      </w:r>
-    </w:p>
-    <w:p>
-      <w:pPr>
-        <w:spacing w:after="0" w:line="240" w:lineRule="auto"/>
-        <w:rPr>
-          <w:rFonts w:ascii="Consolas" w:eastAsia="Times New Roman" w:hAnsi="Consolas" w:cs="Times New Roman"/>
-          <w:color w:val="171717"/>
-          <w:sz w:val="21"/>
-          <w:szCs w:val="21"/>
-          <w:shd w:val="clear" w:color="auto" w:fill="F2F2F2"/>
-          <w:lang w:eastAsia="en-SG"/>
-        </w:rPr>
-      </w:pPr>
-      <w:r>
-        <w:rPr>
-          <w:rFonts w:ascii="Consolas" w:eastAsia="Times New Roman" w:hAnsi="Consolas" w:cs="Times New Roman"/>
-          <w:color w:val="171717"/>
-          <w:sz w:val="21"/>
-          <w:szCs w:val="21"/>
-          <w:shd w:val="clear" w:color="auto" w:fill="F2F2F2"/>
-          <w:lang w:eastAsia="en-SG"/>
-        </w:rPr>
-        <w:t xml:space="preserve">    </w:t>
-      </w:r>
-      <w:proofErr w:type="spellStart"/>
-      <w:r>
-        <w:rPr>
-          <w:rFonts w:ascii="Consolas" w:eastAsia="Times New Roman" w:hAnsi="Consolas" w:cs="Times New Roman"/>
-          <w:color w:val="171717"/>
-          <w:sz w:val="21"/>
-          <w:szCs w:val="21"/>
-          <w:shd w:val="clear" w:color="auto" w:fill="F2F2F2"/>
-          <w:lang w:eastAsia="en-SG"/>
-        </w:rPr>
-        <w:t>ApplyButter</w:t>
-      </w:r>
-      <w:proofErr w:type="spellEnd"/>
-      <w:r>
-        <w:rPr>
-          <w:rFonts w:ascii="Consolas" w:eastAsia="Times New Roman" w:hAnsi="Consolas" w:cs="Times New Roman"/>
-          <w:color w:val="171717"/>
-          <w:sz w:val="21"/>
-          <w:szCs w:val="21"/>
-          <w:shd w:val="clear" w:color="auto" w:fill="F2F2F2"/>
-          <w:lang w:eastAsia="en-SG"/>
-        </w:rPr>
-        <w:t>(toast</w:t>
-      </w:r>
-      <w:proofErr w:type="gramStart"/>
-      <w:r>
-        <w:rPr>
-          <w:rFonts w:ascii="Consolas" w:eastAsia="Times New Roman" w:hAnsi="Consolas" w:cs="Times New Roman"/>
-          <w:color w:val="171717"/>
-          <w:sz w:val="21"/>
-          <w:szCs w:val="21"/>
-          <w:shd w:val="clear" w:color="auto" w:fill="F2F2F2"/>
-          <w:lang w:eastAsia="en-SG"/>
-        </w:rPr>
-        <w:t>);</w:t>
-      </w:r>
-      <w:proofErr w:type="gramEnd"/>
-    </w:p>
-    <w:p>
-      <w:pPr>
-        <w:spacing w:after="0" w:line="240" w:lineRule="auto"/>
-        <w:rPr>
-          <w:rFonts w:ascii="Consolas" w:eastAsia="Times New Roman" w:hAnsi="Consolas" w:cs="Times New Roman"/>
-          <w:color w:val="171717"/>
-          <w:sz w:val="21"/>
-          <w:szCs w:val="21"/>
-          <w:shd w:val="clear" w:color="auto" w:fill="F2F2F2"/>
-          <w:lang w:eastAsia="en-SG"/>
-        </w:rPr>
-      </w:pPr>
-      <w:r>
-        <w:rPr>
-          <w:rFonts w:ascii="Consolas" w:eastAsia="Times New Roman" w:hAnsi="Consolas" w:cs="Times New Roman"/>
-          <w:color w:val="171717"/>
-          <w:sz w:val="21"/>
-          <w:szCs w:val="21"/>
-          <w:shd w:val="clear" w:color="auto" w:fill="F2F2F2"/>
-          <w:lang w:eastAsia="en-SG"/>
-        </w:rPr>
-        <w:t xml:space="preserve">    </w:t>
-      </w:r>
-      <w:proofErr w:type="spellStart"/>
-      <w:r>
-        <w:rPr>
-          <w:rFonts w:ascii="Consolas" w:eastAsia="Times New Roman" w:hAnsi="Consolas" w:cs="Times New Roman"/>
-          <w:color w:val="171717"/>
-          <w:sz w:val="21"/>
-          <w:szCs w:val="21"/>
-          <w:shd w:val="clear" w:color="auto" w:fill="F2F2F2"/>
-          <w:lang w:eastAsia="en-SG"/>
-        </w:rPr>
-        <w:t>ApplyJam</w:t>
-      </w:r>
-      <w:proofErr w:type="spellEnd"/>
-      <w:r>
-        <w:rPr>
-          <w:rFonts w:ascii="Consolas" w:eastAsia="Times New Roman" w:hAnsi="Consolas" w:cs="Times New Roman"/>
-          <w:color w:val="171717"/>
-          <w:sz w:val="21"/>
-          <w:szCs w:val="21"/>
-          <w:shd w:val="clear" w:color="auto" w:fill="F2F2F2"/>
-          <w:lang w:eastAsia="en-SG"/>
-        </w:rPr>
-        <w:t>(toast</w:t>
-      </w:r>
-      <w:proofErr w:type="gramStart"/>
-      <w:r>
-        <w:rPr>
-          <w:rFonts w:ascii="Consolas" w:eastAsia="Times New Roman" w:hAnsi="Consolas" w:cs="Times New Roman"/>
-          <w:color w:val="171717"/>
-          <w:sz w:val="21"/>
-          <w:szCs w:val="21"/>
-          <w:shd w:val="clear" w:color="auto" w:fill="F2F2F2"/>
-          <w:lang w:eastAsia="en-SG"/>
-        </w:rPr>
-        <w:t>);</w:t>
-      </w:r>
-      <w:proofErr w:type="gramEnd"/>
-    </w:p>
-    <w:p>
-      <w:pPr>
-        <w:spacing w:after="0" w:line="240" w:lineRule="auto"/>
-        <w:rPr>
-          <w:rFonts w:ascii="Consolas" w:eastAsia="Times New Roman" w:hAnsi="Consolas" w:cs="Times New Roman"/>
-          <w:color w:val="171717"/>
-          <w:sz w:val="21"/>
-          <w:szCs w:val="21"/>
-          <w:shd w:val="clear" w:color="auto" w:fill="F2F2F2"/>
-          <w:lang w:eastAsia="en-SG"/>
-        </w:rPr>
-      </w:pPr>
-      <w:r>
-        <w:rPr>
-          <w:rFonts w:ascii="Consolas" w:eastAsia="Times New Roman" w:hAnsi="Consolas" w:cs="Times New Roman"/>
-          <w:color w:val="171717"/>
-          <w:sz w:val="21"/>
-          <w:szCs w:val="21"/>
-          <w:shd w:val="clear" w:color="auto" w:fill="F2F2F2"/>
-          <w:lang w:eastAsia="en-SG"/>
-        </w:rPr>
-        <w:t xml:space="preserve">    </w:t>
-      </w:r>
-      <w:proofErr w:type="spellStart"/>
-      <w:r>
-        <w:rPr>
-          <w:rFonts w:ascii="Consolas" w:eastAsia="Times New Roman" w:hAnsi="Consolas" w:cs="Times New Roman"/>
-          <w:color w:val="171717"/>
-          <w:sz w:val="21"/>
-          <w:szCs w:val="21"/>
-          <w:shd w:val="clear" w:color="auto" w:fill="F2F2F2"/>
-          <w:lang w:eastAsia="en-SG"/>
-        </w:rPr>
-        <w:t>Console.WriteLine</w:t>
-      </w:r>
-      <w:proofErr w:type="spellEnd"/>
-      <w:r>
-        <w:rPr>
-          <w:rFonts w:ascii="Consolas" w:eastAsia="Times New Roman" w:hAnsi="Consolas" w:cs="Times New Roman"/>
-          <w:color w:val="171717"/>
-          <w:sz w:val="21"/>
-          <w:szCs w:val="21"/>
-          <w:shd w:val="clear" w:color="auto" w:fill="F2F2F2"/>
-          <w:lang w:eastAsia="en-SG"/>
-        </w:rPr>
-        <w:t>(</w:t>
-      </w:r>
-      <w:r>
-        <w:rPr>
-          <w:rFonts w:ascii="Consolas" w:eastAsia="Times New Roman" w:hAnsi="Consolas" w:cs="Times New Roman"/>
-          <w:color w:val="A31515"/>
-          <w:sz w:val="21"/>
-          <w:szCs w:val="21"/>
-          <w:shd w:val="clear" w:color="auto" w:fill="F2F2F2"/>
-          <w:lang w:eastAsia="en-SG"/>
-        </w:rPr>
-        <w:t>"toast is ready"</w:t>
-      </w:r>
-      <w:proofErr w:type="gramStart"/>
-      <w:r>
-        <w:rPr>
-          <w:rFonts w:ascii="Consolas" w:eastAsia="Times New Roman" w:hAnsi="Consolas" w:cs="Times New Roman"/>
-          <w:color w:val="171717"/>
-          <w:sz w:val="21"/>
-          <w:szCs w:val="21"/>
-          <w:shd w:val="clear" w:color="auto" w:fill="F2F2F2"/>
-          <w:lang w:eastAsia="en-SG"/>
-        </w:rPr>
-        <w:t>);</w:t>
-      </w:r>
-      <w:proofErr w:type="gramEnd"/>
-    </w:p>
-    <w:p>
-      <w:pPr>
-        <w:spacing w:after="0" w:line="240" w:lineRule="auto"/>
-        <w:rPr>
-          <w:rFonts w:ascii="Consolas" w:eastAsia="Times New Roman" w:hAnsi="Consolas" w:cs="Times New Roman"/>
-          <w:color w:val="171717"/>
-          <w:sz w:val="21"/>
-          <w:szCs w:val="21"/>
-          <w:shd w:val="clear" w:color="auto" w:fill="F2F2F2"/>
-          <w:lang w:eastAsia="en-SG"/>
-        </w:rPr>
-      </w:pPr>
-    </w:p>
-    <w:p>
-      <w:pPr>
-        <w:spacing w:after="0" w:line="240" w:lineRule="auto"/>
-        <w:rPr>
-          <w:rFonts w:ascii="Consolas" w:eastAsia="Times New Roman" w:hAnsi="Consolas" w:cs="Times New Roman"/>
-          <w:color w:val="171717"/>
-          <w:sz w:val="21"/>
-          <w:szCs w:val="21"/>
-          <w:shd w:val="clear" w:color="auto" w:fill="F2F2F2"/>
-          <w:lang w:eastAsia="en-SG"/>
-        </w:rPr>
-      </w:pPr>
-      <w:r>
-        <w:rPr>
-          <w:rFonts w:ascii="Consolas" w:eastAsia="Times New Roman" w:hAnsi="Consolas" w:cs="Times New Roman"/>
-          <w:color w:val="171717"/>
-          <w:sz w:val="21"/>
-          <w:szCs w:val="21"/>
-          <w:shd w:val="clear" w:color="auto" w:fill="F2F2F2"/>
-          <w:lang w:eastAsia="en-SG"/>
-        </w:rPr>
-        <w:t xml:space="preserve">    Juice </w:t>
-      </w:r>
-      <w:proofErr w:type="spellStart"/>
-      <w:r>
-        <w:rPr>
-          <w:rFonts w:ascii="Consolas" w:eastAsia="Times New Roman" w:hAnsi="Consolas" w:cs="Times New Roman"/>
-          <w:color w:val="171717"/>
-          <w:sz w:val="21"/>
-          <w:szCs w:val="21"/>
-          <w:shd w:val="clear" w:color="auto" w:fill="F2F2F2"/>
-          <w:lang w:eastAsia="en-SG"/>
-        </w:rPr>
-        <w:t>oj</w:t>
-      </w:r>
-      <w:proofErr w:type="spellEnd"/>
-      <w:r>
-        <w:rPr>
-          <w:rFonts w:ascii="Consolas" w:eastAsia="Times New Roman" w:hAnsi="Consolas" w:cs="Times New Roman"/>
-          <w:color w:val="171717"/>
-          <w:sz w:val="21"/>
-          <w:szCs w:val="21"/>
-          <w:shd w:val="clear" w:color="auto" w:fill="F2F2F2"/>
-          <w:lang w:eastAsia="en-SG"/>
-        </w:rPr>
-        <w:t xml:space="preserve"> = </w:t>
-      </w:r>
-      <w:proofErr w:type="spellStart"/>
-      <w:proofErr w:type="gramStart"/>
-      <w:r>
-        <w:rPr>
-          <w:rFonts w:ascii="Consolas" w:eastAsia="Times New Roman" w:hAnsi="Consolas" w:cs="Times New Roman"/>
-          <w:color w:val="171717"/>
-          <w:sz w:val="21"/>
-          <w:szCs w:val="21"/>
-          <w:shd w:val="clear" w:color="auto" w:fill="F2F2F2"/>
-          <w:lang w:eastAsia="en-SG"/>
-        </w:rPr>
-        <w:t>PourOJ</w:t>
-      </w:r>
-      <w:proofErr w:type="spellEnd"/>
-      <w:r>
-        <w:rPr>
-          <w:rFonts w:ascii="Consolas" w:eastAsia="Times New Roman" w:hAnsi="Consolas" w:cs="Times New Roman"/>
-          <w:color w:val="171717"/>
-          <w:sz w:val="21"/>
-          <w:szCs w:val="21"/>
-          <w:shd w:val="clear" w:color="auto" w:fill="F2F2F2"/>
-          <w:lang w:eastAsia="en-SG"/>
-        </w:rPr>
-        <w:t>(</w:t>
-      </w:r>
-      <w:proofErr w:type="gramEnd"/>
-      <w:r>
-        <w:rPr>
-          <w:rFonts w:ascii="Consolas" w:eastAsia="Times New Roman" w:hAnsi="Consolas" w:cs="Times New Roman"/>
-          <w:color w:val="171717"/>
-          <w:sz w:val="21"/>
-          <w:szCs w:val="21"/>
-          <w:shd w:val="clear" w:color="auto" w:fill="F2F2F2"/>
-          <w:lang w:eastAsia="en-SG"/>
-        </w:rPr>
-        <w:t>);</w:t>
-      </w:r>
-    </w:p>
-    <w:p>
-      <w:pPr>
-        <w:spacing w:after="0" w:line="240" w:lineRule="auto"/>
-        <w:rPr>
-          <w:rFonts w:ascii="Consolas" w:eastAsia="Times New Roman" w:hAnsi="Consolas" w:cs="Times New Roman"/>
-          <w:color w:val="171717"/>
-          <w:sz w:val="21"/>
-          <w:szCs w:val="21"/>
-          <w:shd w:val="clear" w:color="auto" w:fill="F2F2F2"/>
-          <w:lang w:eastAsia="en-SG"/>
-        </w:rPr>
-      </w:pPr>
-      <w:r>
-        <w:rPr>
-          <w:rFonts w:ascii="Consolas" w:eastAsia="Times New Roman" w:hAnsi="Consolas" w:cs="Times New Roman"/>
-          <w:color w:val="171717"/>
-          <w:sz w:val="21"/>
-          <w:szCs w:val="21"/>
-          <w:shd w:val="clear" w:color="auto" w:fill="F2F2F2"/>
-          <w:lang w:eastAsia="en-SG"/>
-        </w:rPr>
-        <w:t xml:space="preserve">    </w:t>
-      </w:r>
-      <w:proofErr w:type="spellStart"/>
-      <w:r>
-        <w:rPr>
-          <w:rFonts w:ascii="Consolas" w:eastAsia="Times New Roman" w:hAnsi="Consolas" w:cs="Times New Roman"/>
-          <w:color w:val="171717"/>
-          <w:sz w:val="21"/>
-          <w:szCs w:val="21"/>
-          <w:shd w:val="clear" w:color="auto" w:fill="F2F2F2"/>
-          <w:lang w:eastAsia="en-SG"/>
-        </w:rPr>
-        <w:t>Console.WriteLine</w:t>
-      </w:r>
-      <w:proofErr w:type="spellEnd"/>
-      <w:r>
-        <w:rPr>
-          <w:rFonts w:ascii="Consolas" w:eastAsia="Times New Roman" w:hAnsi="Consolas" w:cs="Times New Roman"/>
-          <w:color w:val="171717"/>
-          <w:sz w:val="21"/>
-          <w:szCs w:val="21"/>
-          <w:shd w:val="clear" w:color="auto" w:fill="F2F2F2"/>
-          <w:lang w:eastAsia="en-SG"/>
-        </w:rPr>
-        <w:t>(</w:t>
-      </w:r>
-      <w:r>
-        <w:rPr>
-          <w:rFonts w:ascii="Consolas" w:eastAsia="Times New Roman" w:hAnsi="Consolas" w:cs="Times New Roman"/>
-          <w:color w:val="A31515"/>
-          <w:sz w:val="21"/>
-          <w:szCs w:val="21"/>
-          <w:shd w:val="clear" w:color="auto" w:fill="F2F2F2"/>
-          <w:lang w:eastAsia="en-SG"/>
-        </w:rPr>
-        <w:t>"</w:t>
-      </w:r>
-      <w:proofErr w:type="spellStart"/>
-      <w:r>
-        <w:rPr>
-          <w:rFonts w:ascii="Consolas" w:eastAsia="Times New Roman" w:hAnsi="Consolas" w:cs="Times New Roman"/>
-          <w:color w:val="A31515"/>
-          <w:sz w:val="21"/>
-          <w:szCs w:val="21"/>
-          <w:shd w:val="clear" w:color="auto" w:fill="F2F2F2"/>
-          <w:lang w:eastAsia="en-SG"/>
-        </w:rPr>
-        <w:t>oj</w:t>
-      </w:r>
-      <w:proofErr w:type="spellEnd"/>
-      <w:r>
-        <w:rPr>
-          <w:rFonts w:ascii="Consolas" w:eastAsia="Times New Roman" w:hAnsi="Consolas" w:cs="Times New Roman"/>
-          <w:color w:val="A31515"/>
-          <w:sz w:val="21"/>
-          <w:szCs w:val="21"/>
-          <w:shd w:val="clear" w:color="auto" w:fill="F2F2F2"/>
-          <w:lang w:eastAsia="en-SG"/>
-        </w:rPr>
-        <w:t xml:space="preserve"> is ready"</w:t>
-      </w:r>
-      <w:proofErr w:type="gramStart"/>
-      <w:r>
-        <w:rPr>
-          <w:rFonts w:ascii="Consolas" w:eastAsia="Times New Roman" w:hAnsi="Consolas" w:cs="Times New Roman"/>
-          <w:color w:val="171717"/>
-          <w:sz w:val="21"/>
-          <w:szCs w:val="21"/>
-          <w:shd w:val="clear" w:color="auto" w:fill="F2F2F2"/>
-          <w:lang w:eastAsia="en-SG"/>
-        </w:rPr>
-        <w:t>);</w:t>
-      </w:r>
-      <w:proofErr w:type="gramEnd"/>
-    </w:p>
-    <w:p>
-      <w:pPr>
-        <w:spacing w:after="0" w:line="240" w:lineRule="auto"/>
-        <w:rPr>
-          <w:rFonts w:ascii="Consolas" w:eastAsia="Times New Roman" w:hAnsi="Consolas" w:cs="Times New Roman"/>
-          <w:color w:val="171717"/>
-          <w:sz w:val="21"/>
-          <w:szCs w:val="21"/>
-          <w:shd w:val="clear" w:color="auto" w:fill="F2F2F2"/>
-          <w:lang w:eastAsia="en-SG"/>
-        </w:rPr>
-      </w:pPr>
-      <w:r>
-        <w:rPr>
-          <w:rFonts w:ascii="Consolas" w:eastAsia="Times New Roman" w:hAnsi="Consolas" w:cs="Times New Roman"/>
-          <w:color w:val="171717"/>
-          <w:sz w:val="21"/>
-          <w:szCs w:val="21"/>
-          <w:shd w:val="clear" w:color="auto" w:fill="F2F2F2"/>
-          <w:lang w:eastAsia="en-SG"/>
-        </w:rPr>
-        <w:t xml:space="preserve">    </w:t>
-      </w:r>
-      <w:proofErr w:type="spellStart"/>
-      <w:r>
-        <w:rPr>
-          <w:rFonts w:ascii="Consolas" w:eastAsia="Times New Roman" w:hAnsi="Consolas" w:cs="Times New Roman"/>
-          <w:color w:val="171717"/>
-          <w:sz w:val="21"/>
-          <w:szCs w:val="21"/>
-          <w:shd w:val="clear" w:color="auto" w:fill="F2F2F2"/>
-          <w:lang w:eastAsia="en-SG"/>
-        </w:rPr>
-        <w:t>Console.WriteLine</w:t>
-      </w:r>
-      <w:proofErr w:type="spellEnd"/>
-      <w:r>
-        <w:rPr>
-          <w:rFonts w:ascii="Consolas" w:eastAsia="Times New Roman" w:hAnsi="Consolas" w:cs="Times New Roman"/>
-          <w:color w:val="171717"/>
-          <w:sz w:val="21"/>
-          <w:szCs w:val="21"/>
-          <w:shd w:val="clear" w:color="auto" w:fill="F2F2F2"/>
-          <w:lang w:eastAsia="en-SG"/>
-        </w:rPr>
-        <w:t>(</w:t>
-      </w:r>
-      <w:r>
-        <w:rPr>
-          <w:rFonts w:ascii="Consolas" w:eastAsia="Times New Roman" w:hAnsi="Consolas" w:cs="Times New Roman"/>
-          <w:color w:val="A31515"/>
-          <w:sz w:val="21"/>
-          <w:szCs w:val="21"/>
-          <w:shd w:val="clear" w:color="auto" w:fill="F2F2F2"/>
-          <w:lang w:eastAsia="en-SG"/>
-        </w:rPr>
-        <w:t>"Breakfast is ready!"</w:t>
-      </w:r>
-      <w:proofErr w:type="gramStart"/>
-      <w:r>
-        <w:rPr>
-          <w:rFonts w:ascii="Consolas" w:eastAsia="Times New Roman" w:hAnsi="Consolas" w:cs="Times New Roman"/>
-          <w:color w:val="171717"/>
-          <w:sz w:val="21"/>
-          <w:szCs w:val="21"/>
-          <w:shd w:val="clear" w:color="auto" w:fill="F2F2F2"/>
-          <w:lang w:eastAsia="en-SG"/>
-        </w:rPr>
-        <w:t>);</w:t>
-      </w:r>
-      <w:proofErr w:type="gramEnd"/>
-    </w:p>
-    <w:p>
-      <w:pPr>
-        <w:pStyle w:val="q-text"/>
-        <w:shd w:val="clear" w:color="auto" w:fill="FFFFFF"/>
-        <w:spacing w:before="0" w:beforeAutospacing="0" w:after="240" w:afterAutospacing="0"/>
-        <w:jc w:val="both"/>
-        <w:rPr>
-          <w:rFonts w:ascii="Consolas" w:hAnsi="Consolas"/>
-          <w:color w:val="171717"/>
-          <w:sz w:val="21"/>
-          <w:szCs w:val="21"/>
-          <w:shd w:val="clear" w:color="auto" w:fill="F2F2F2"/>
-        </w:rPr>
-      </w:pPr>
-      <w:r>
-        <w:rPr>
-          <w:rFonts w:ascii="Consolas" w:hAnsi="Consolas"/>
-          <w:color w:val="171717"/>
-          <w:sz w:val="21"/>
-          <w:szCs w:val="21"/>
-          <w:shd w:val="clear" w:color="auto" w:fill="F2F2F2"/>
-        </w:rPr>
-        <w:t>}</w:t>
-      </w:r>
-    </w:p>
-    <w:p>
-      <w:pPr>
-        <w:pStyle w:val="q-text"/>
-        <w:shd w:val="clear" w:color="auto" w:fill="FFFFFF"/>
-        <w:spacing w:before="0" w:beforeAutospacing="0" w:after="240" w:afterAutospacing="0"/>
-        <w:jc w:val="both"/>
-        <w:rPr>
-          <w:rFonts w:ascii="Consolas" w:hAnsi="Consolas"/>
-          <w:color w:val="171717"/>
-          <w:sz w:val="21"/>
-          <w:szCs w:val="21"/>
-          <w:shd w:val="clear" w:color="auto" w:fill="F2F2F2"/>
-        </w:rPr>
-      </w:pPr>
-    </w:p>
-    <w:p>
-      <w:pPr>
-        <w:pStyle w:val="q-text"/>
-        <w:shd w:val="clear" w:color="auto" w:fill="FFFFFF"/>
-        <w:spacing w:before="0" w:beforeAutospacing="0" w:after="240" w:afterAutospacing="0"/>
-        <w:jc w:val="both"/>
-        <w:rPr>
-          <w:rFonts w:asciiTheme="minorHAnsi" w:hAnsiTheme="minorHAnsi" w:cstheme="minorHAnsi"/>
-          <w:color w:val="282829"/>
-          <w:sz w:val="20"/>
-          <w:szCs w:val="20"/>
-        </w:rPr>
-      </w:pPr>
-      <w:hyperlink r:id="rId28" w:history="1">
+      </w:pPr>
+      <w:hyperlink r:id="rId27" w:history="1">
         <w:r>
           <w:rPr>
             <w:rStyle w:val="Hyperlink"/>
@@ -7960,9 +7428,9 @@
           <w:sz w:val="20"/>
           <w:szCs w:val="20"/>
         </w:rPr>
-        <w:t xml:space="preserve"> is the process of converting a value type to the </w:t>
-      </w:r>
-      <w:proofErr w:type="gramStart"/>
+        <w:t xml:space="preserve"> is the process of converting a value type to the type object or to any interface type implemented by this value type. When the CLR boxes a value type, it wraps the value inside a </w:t>
+      </w:r>
+      <w:proofErr w:type="spellStart"/>
       <w:r>
         <w:rPr>
           <w:rFonts w:cstheme="minorHAnsi"/>
@@ -7970,9 +7438,9 @@
           <w:sz w:val="20"/>
           <w:szCs w:val="20"/>
         </w:rPr>
-        <w:t>type</w:t>
-      </w:r>
-      <w:proofErr w:type="gramEnd"/>
+        <w:t>System.Object</w:t>
+      </w:r>
+      <w:proofErr w:type="spellEnd"/>
       <w:r>
         <w:rPr>
           <w:rFonts w:cstheme="minorHAnsi"/>
@@ -7980,80 +7448,40 @@
           <w:sz w:val="20"/>
           <w:szCs w:val="20"/>
         </w:rPr>
-        <w:t xml:space="preserve"> object or to any interface type implemented by this value type. When the CLR boxes a value type, it wraps the value inside a </w:t>
-      </w:r>
-      <w:proofErr w:type="spellStart"/>
-      <w:r>
+        <w:t xml:space="preserve"> and stores it on the managed heap.</w:t>
+      </w:r>
+    </w:p>
+    <w:p>
+      <w:pPr>
+        <w:pStyle w:val="q-text"/>
+        <w:spacing w:after="240"/>
+        <w:jc w:val="both"/>
         <w:rPr>
           <w:rFonts w:cstheme="minorHAnsi"/>
           <w:color w:val="282829"/>
           <w:sz w:val="20"/>
           <w:szCs w:val="20"/>
         </w:rPr>
-        <w:t>System.Object</w:t>
-      </w:r>
-      <w:proofErr w:type="spellEnd"/>
+      </w:pPr>
       <w:r>
         <w:rPr>
           <w:rFonts w:cstheme="minorHAnsi"/>
+          <w:b/>
+          <w:bCs/>
           <w:color w:val="282829"/>
           <w:sz w:val="20"/>
           <w:szCs w:val="20"/>
         </w:rPr>
-        <w:t xml:space="preserve"> and stores it on the managed heap.</w:t>
-      </w:r>
-    </w:p>
-    <w:p>
-      <w:pPr>
-        <w:pStyle w:val="q-text"/>
-        <w:spacing w:after="240"/>
-        <w:jc w:val="both"/>
+        <w:t>Unboxing</w:t>
+      </w:r>
+      <w:r>
         <w:rPr>
           <w:rFonts w:cstheme="minorHAnsi"/>
           <w:color w:val="282829"/>
           <w:sz w:val="20"/>
           <w:szCs w:val="20"/>
         </w:rPr>
-      </w:pPr>
-      <w:r>
-        <w:rPr>
-          <w:rFonts w:cstheme="minorHAnsi"/>
-          <w:b/>
-          <w:bCs/>
-          <w:color w:val="282829"/>
-          <w:sz w:val="20"/>
-          <w:szCs w:val="20"/>
-        </w:rPr>
-        <w:t>Unboxing</w:t>
-      </w:r>
-      <w:r>
-        <w:rPr>
-          <w:rFonts w:cstheme="minorHAnsi"/>
-          <w:color w:val="282829"/>
-          <w:sz w:val="20"/>
-          <w:szCs w:val="20"/>
-        </w:rPr>
-        <w:t xml:space="preserve"> extracts the value type from the object. Boxing is implicit; unboxing is explicit. The concept of boxing and unboxing underlies the C# unified view of the </w:t>
-      </w:r>
-      <w:proofErr w:type="gramStart"/>
-      <w:r>
-        <w:rPr>
-          <w:rFonts w:cstheme="minorHAnsi"/>
-          <w:color w:val="282829"/>
-          <w:sz w:val="20"/>
-          <w:szCs w:val="20"/>
-        </w:rPr>
-        <w:t>type</w:t>
-      </w:r>
-      <w:proofErr w:type="gramEnd"/>
-      <w:r>
-        <w:rPr>
-          <w:rFonts w:cstheme="minorHAnsi"/>
-          <w:color w:val="282829"/>
-          <w:sz w:val="20"/>
-          <w:szCs w:val="20"/>
-        </w:rPr>
-        <w:t xml:space="preserve"> system, in which a value of any type can be treated as an object.</w:t>
+        <w:t> extracts the value type from the object. Boxing is implicit; unboxing is explicit. The concept of boxing and unboxing underlies the C# unified view of the type system, in which a value of any type can be treated as an object.</w:t>
       </w:r>
     </w:p>
     <w:p>

</xml_diff>

<commit_message>
File Read and Write Operations
</commit_message>
<xml_diff>
--- a/DotNetCore_ReadMe.docx
+++ b/DotNetCore_ReadMe.docx
@@ -1253,7 +1253,29 @@
           <w:szCs w:val="23"/>
           <w:lang w:eastAsia="en-SG"/>
         </w:rPr>
-        <w:t xml:space="preserve"> cast it, this is known as strongly typed</w:t>
+        <w:t xml:space="preserve"> cast </w:t>
+      </w:r>
+      <w:proofErr w:type="gramStart"/>
+      <w:r>
+        <w:rPr>
+          <w:rFonts w:ascii="inherit" w:eastAsia="Times New Roman" w:hAnsi="inherit" w:cs="Segoe UI"/>
+          <w:color w:val="232629"/>
+          <w:sz w:val="23"/>
+          <w:szCs w:val="23"/>
+          <w:lang w:eastAsia="en-SG"/>
+        </w:rPr>
+        <w:t>it,</w:t>
+      </w:r>
+      <w:proofErr w:type="gramEnd"/>
+      <w:r>
+        <w:rPr>
+          <w:rFonts w:ascii="inherit" w:eastAsia="Times New Roman" w:hAnsi="inherit" w:cs="Segoe UI"/>
+          <w:color w:val="232629"/>
+          <w:sz w:val="23"/>
+          <w:szCs w:val="23"/>
+          <w:lang w:eastAsia="en-SG"/>
+        </w:rPr>
+        <w:t xml:space="preserve"> this is known as strongly typed</w:t>
       </w:r>
     </w:p>
     <w:p>
@@ -1270,6 +1292,7 @@
         </w:rPr>
       </w:pPr>
       <w:proofErr w:type="spellStart"/>
+      <w:proofErr w:type="gramStart"/>
       <w:r>
         <w:rPr>
           <w:rFonts w:ascii="inherit" w:eastAsia="Times New Roman" w:hAnsi="inherit" w:cs="Segoe UI"/>
@@ -1301,6 +1324,7 @@
         <w:t>as</w:t>
       </w:r>
       <w:proofErr w:type="spellEnd"/>
+      <w:proofErr w:type="gramEnd"/>
       <w:r>
         <w:rPr>
           <w:rFonts w:ascii="inherit" w:eastAsia="Times New Roman" w:hAnsi="inherit" w:cs="Segoe UI"/>
@@ -1629,7 +1653,47 @@
           <w:sz w:val="23"/>
           <w:szCs w:val="23"/>
         </w:rPr>
-        <w:t>The array is the single most important data structure in computer programming. The computer itself is nothing but a collection of arrays of switches. A byte is an array of 8 binary bits. An integer (in many languages) is an array of 4 bytes and the order of the 4 bytes that make a 32 bit integer can vary even on a single machine (GPU’s can use different ordering than the CPU’s they talk to). A string is an array of characters (can be one or two bytes per character depending on encoding). All of a computer’s memory is just a big array of bytes (or words that are multiples of a byte).</w:t>
+        <w:t xml:space="preserve">The array is the single most important data structure in computer programming. The computer itself is nothing but a collection of arrays of switches. A byte is an array of 8 binary bits. An integer (in many languages) is an array of 4 bytes and the order of the 4 bytes that make a </w:t>
+      </w:r>
+      <w:proofErr w:type="gramStart"/>
+      <w:r>
+        <w:rPr>
+          <w:rFonts w:asciiTheme="minorHAnsi" w:hAnsiTheme="minorHAnsi" w:cstheme="minorHAnsi"/>
+          <w:color w:val="282829"/>
+          <w:sz w:val="23"/>
+          <w:szCs w:val="23"/>
+        </w:rPr>
+        <w:t>32 bit</w:t>
+      </w:r>
+      <w:proofErr w:type="gramEnd"/>
+      <w:r>
+        <w:rPr>
+          <w:rFonts w:asciiTheme="minorHAnsi" w:hAnsiTheme="minorHAnsi" w:cstheme="minorHAnsi"/>
+          <w:color w:val="282829"/>
+          <w:sz w:val="23"/>
+          <w:szCs w:val="23"/>
+        </w:rPr>
+        <w:t xml:space="preserve"> integer can vary even on a single machine (GPU’s can use different ordering than the CPU’s they talk to). A string is an array of characters (can be one or two bytes per character depending on encoding). </w:t>
+      </w:r>
+      <w:proofErr w:type="gramStart"/>
+      <w:r>
+        <w:rPr>
+          <w:rFonts w:asciiTheme="minorHAnsi" w:hAnsiTheme="minorHAnsi" w:cstheme="minorHAnsi"/>
+          <w:color w:val="282829"/>
+          <w:sz w:val="23"/>
+          <w:szCs w:val="23"/>
+        </w:rPr>
+        <w:t>All of</w:t>
+      </w:r>
+      <w:proofErr w:type="gramEnd"/>
+      <w:r>
+        <w:rPr>
+          <w:rFonts w:asciiTheme="minorHAnsi" w:hAnsiTheme="minorHAnsi" w:cstheme="minorHAnsi"/>
+          <w:color w:val="282829"/>
+          <w:sz w:val="23"/>
+          <w:szCs w:val="23"/>
+        </w:rPr>
+        <w:t xml:space="preserve"> a computer’s memory is just a big array of bytes (or words that are multiples of a byte).</w:t>
       </w:r>
     </w:p>
     <w:p>
@@ -1652,7 +1716,47 @@
           <w:sz w:val="23"/>
           <w:szCs w:val="23"/>
         </w:rPr>
-        <w:t xml:space="preserve">When I first learned about all the advanced data structures like linked lists and binary trees, I assumed that they were what we were supposed to use and they would be fast and efficient. Unfortunately, they are not fast and efficient, and using them often complicates your code when you could have used a simple array. While it may seem harder to use ‘primitive’ structures like arrays, you will be rewarded by much faster performance and in many cases, simpler code. Arrays are also pretty consistent in coding syntax and </w:t>
+        <w:t xml:space="preserve">When I first learned about all the advanced data structures like linked lists and binary trees, I assumed that they were what we were supposed to </w:t>
+      </w:r>
+      <w:proofErr w:type="gramStart"/>
+      <w:r>
+        <w:rPr>
+          <w:rFonts w:asciiTheme="minorHAnsi" w:hAnsiTheme="minorHAnsi" w:cstheme="minorHAnsi"/>
+          <w:color w:val="282829"/>
+          <w:sz w:val="23"/>
+          <w:szCs w:val="23"/>
+        </w:rPr>
+        <w:t>use</w:t>
+      </w:r>
+      <w:proofErr w:type="gramEnd"/>
+      <w:r>
+        <w:rPr>
+          <w:rFonts w:asciiTheme="minorHAnsi" w:hAnsiTheme="minorHAnsi" w:cstheme="minorHAnsi"/>
+          <w:color w:val="282829"/>
+          <w:sz w:val="23"/>
+          <w:szCs w:val="23"/>
+        </w:rPr>
+        <w:t xml:space="preserve"> and they would be fast and efficient. Unfortunately, they are not fast and efficient, and using them often complicates your code when you could have used a simple array. While it may seem harder to use ‘primitive’ structures like arrays, you will be rewarded by much faster performance and in many cases, simpler code. Arrays are also </w:t>
+      </w:r>
+      <w:proofErr w:type="gramStart"/>
+      <w:r>
+        <w:rPr>
+          <w:rFonts w:asciiTheme="minorHAnsi" w:hAnsiTheme="minorHAnsi" w:cstheme="minorHAnsi"/>
+          <w:color w:val="282829"/>
+          <w:sz w:val="23"/>
+          <w:szCs w:val="23"/>
+        </w:rPr>
+        <w:t>pretty consistent</w:t>
+      </w:r>
+      <w:proofErr w:type="gramEnd"/>
+      <w:r>
+        <w:rPr>
+          <w:rFonts w:asciiTheme="minorHAnsi" w:hAnsiTheme="minorHAnsi" w:cstheme="minorHAnsi"/>
+          <w:color w:val="282829"/>
+          <w:sz w:val="23"/>
+          <w:szCs w:val="23"/>
+        </w:rPr>
+        <w:t xml:space="preserve"> in coding syntax and </w:t>
       </w:r>
       <w:proofErr w:type="spellStart"/>
       <w:r>
@@ -1773,16 +1877,29 @@
         </w:rPr>
         <w:t xml:space="preserve">Value </w:t>
       </w:r>
-      <w:r>
-        <w:rPr>
-          <w:rFonts w:asciiTheme="minorHAnsi" w:hAnsiTheme="minorHAnsi" w:cstheme="minorHAnsi"/>
-          <w:b/>
-          <w:bCs/>
-          <w:color w:val="282829"/>
-          <w:sz w:val="23"/>
-          <w:szCs w:val="23"/>
-        </w:rPr>
-        <w:t xml:space="preserve">types </w:t>
+      <w:proofErr w:type="gramStart"/>
+      <w:r>
+        <w:rPr>
+          <w:rFonts w:asciiTheme="minorHAnsi" w:hAnsiTheme="minorHAnsi" w:cstheme="minorHAnsi"/>
+          <w:b/>
+          <w:bCs/>
+          <w:color w:val="282829"/>
+          <w:sz w:val="23"/>
+          <w:szCs w:val="23"/>
+        </w:rPr>
+        <w:t>types</w:t>
+      </w:r>
+      <w:proofErr w:type="gramEnd"/>
+      <w:r>
+        <w:rPr>
+          <w:rFonts w:asciiTheme="minorHAnsi" w:hAnsiTheme="minorHAnsi" w:cstheme="minorHAnsi"/>
+          <w:b/>
+          <w:bCs/>
+          <w:color w:val="282829"/>
+          <w:sz w:val="23"/>
+          <w:szCs w:val="23"/>
+        </w:rPr>
+        <w:t xml:space="preserve"> </w:t>
       </w:r>
       <w:r>
         <w:rPr>
@@ -2328,7 +2445,31 @@
           <w:sz w:val="23"/>
           <w:szCs w:val="23"/>
         </w:rPr>
-        <w:t>When the three statements are executed, then the control will exist from the method. When it passes the end control i.e. the end curly brace “}”, it will clear all the memory variables which are created on the stack. It will de-allocate the memory in ‘LIFO’ fashion from the stack. For better understanding please have a look at the below image.</w:t>
+        <w:t xml:space="preserve">When the three statements are executed, then the control will exist from the method. When it passes the end control </w:t>
+      </w:r>
+      <w:proofErr w:type="gramStart"/>
+      <w:r>
+        <w:rPr>
+          <w:rFonts w:asciiTheme="minorHAnsi" w:hAnsiTheme="minorHAnsi" w:cstheme="minorHAnsi"/>
+          <w:b/>
+          <w:bCs/>
+          <w:color w:val="282829"/>
+          <w:sz w:val="23"/>
+          <w:szCs w:val="23"/>
+        </w:rPr>
+        <w:t>i.e.</w:t>
+      </w:r>
+      <w:proofErr w:type="gramEnd"/>
+      <w:r>
+        <w:rPr>
+          <w:rFonts w:asciiTheme="minorHAnsi" w:hAnsiTheme="minorHAnsi" w:cstheme="minorHAnsi"/>
+          <w:b/>
+          <w:bCs/>
+          <w:color w:val="282829"/>
+          <w:sz w:val="23"/>
+          <w:szCs w:val="23"/>
+        </w:rPr>
+        <w:t xml:space="preserve"> the end curly brace “}”, it will clear all the memory variables which are created on the stack. It will de-allocate the memory in ‘LIFO’ fashion from the stack. For better understanding please have a look at the below image.</w:t>
       </w:r>
     </w:p>
     <w:p>
@@ -2721,7 +2862,27 @@
           <w:sz w:val="23"/>
           <w:szCs w:val="23"/>
         </w:rPr>
-        <w:t>. They are called primitive because they are the main built-in types, and could be used to build other data types.</w:t>
+        <w:t xml:space="preserve">. They are called primitive because they are the main built-in </w:t>
+      </w:r>
+      <w:proofErr w:type="gramStart"/>
+      <w:r>
+        <w:rPr>
+          <w:rFonts w:cstheme="minorHAnsi"/>
+          <w:color w:val="282829"/>
+          <w:sz w:val="23"/>
+          <w:szCs w:val="23"/>
+        </w:rPr>
+        <w:t>types, and</w:t>
+      </w:r>
+      <w:proofErr w:type="gramEnd"/>
+      <w:r>
+        <w:rPr>
+          <w:rFonts w:cstheme="minorHAnsi"/>
+          <w:color w:val="282829"/>
+          <w:sz w:val="23"/>
+          <w:szCs w:val="23"/>
+        </w:rPr>
+        <w:t xml:space="preserve"> could be used to build other data types.</w:t>
       </w:r>
     </w:p>
     <w:p>
@@ -2743,7 +2904,27 @@
           <w:sz w:val="23"/>
           <w:szCs w:val="23"/>
         </w:rPr>
-        <w:t>In C#, primitive data types are actually objects, It means when you write the following code, a variable </w:t>
+        <w:t xml:space="preserve">In C#, primitive data types are actually objects, </w:t>
+      </w:r>
+      <w:proofErr w:type="gramStart"/>
+      <w:r>
+        <w:rPr>
+          <w:rFonts w:cstheme="minorHAnsi"/>
+          <w:color w:val="282829"/>
+          <w:sz w:val="23"/>
+          <w:szCs w:val="23"/>
+        </w:rPr>
+        <w:t>It</w:t>
+      </w:r>
+      <w:proofErr w:type="gramEnd"/>
+      <w:r>
+        <w:rPr>
+          <w:rFonts w:cstheme="minorHAnsi"/>
+          <w:color w:val="282829"/>
+          <w:sz w:val="23"/>
+          <w:szCs w:val="23"/>
+        </w:rPr>
+        <w:t xml:space="preserve"> means when you write the following code, a variable </w:t>
       </w:r>
       <w:r>
         <w:rPr>
@@ -2786,8 +2967,19 @@
           <w:sz w:val="23"/>
           <w:szCs w:val="23"/>
         </w:rPr>
-        <w:t>int foo = 10;</w:t>
-      </w:r>
+        <w:t xml:space="preserve">int foo = </w:t>
+      </w:r>
+      <w:proofErr w:type="gramStart"/>
+      <w:r>
+        <w:rPr>
+          <w:rFonts w:cstheme="minorHAnsi"/>
+          <w:color w:val="282829"/>
+          <w:sz w:val="23"/>
+          <w:szCs w:val="23"/>
+        </w:rPr>
+        <w:t>10;</w:t>
+      </w:r>
+      <w:proofErr w:type="gramEnd"/>
     </w:p>
     <w:p>
       <w:pPr>
@@ -2821,7 +3013,27 @@
           <w:sz w:val="23"/>
           <w:szCs w:val="23"/>
         </w:rPr>
-        <w:t>As we know, in C#, the primitive data types such as int, double, bool, etc. they just hold a single value. On the other hand, the reference data types or object data types are complex i.e. an object data type or reference data type can have reference to other objects as well as other primitive data types.</w:t>
+        <w:t xml:space="preserve">As we know, in C#, the primitive data types such as int, double, bool, etc. they just hold a single value. On the other hand, the reference data </w:t>
+      </w:r>
+      <w:proofErr w:type="gramStart"/>
+      <w:r>
+        <w:rPr>
+          <w:rFonts w:cstheme="minorHAnsi"/>
+          <w:color w:val="282829"/>
+          <w:sz w:val="23"/>
+          <w:szCs w:val="23"/>
+        </w:rPr>
+        <w:t>types</w:t>
+      </w:r>
+      <w:proofErr w:type="gramEnd"/>
+      <w:r>
+        <w:rPr>
+          <w:rFonts w:cstheme="minorHAnsi"/>
+          <w:color w:val="282829"/>
+          <w:sz w:val="23"/>
+          <w:szCs w:val="23"/>
+        </w:rPr>
+        <w:t xml:space="preserve"> or object data types are complex i.e. an object data type or reference data type can have reference to other objects as well as other primitive data types.</w:t>
       </w:r>
     </w:p>
     <w:p>
@@ -2844,6 +3056,34 @@
         </w:rPr>
         <w:t>So, the reference data type holds references to other multiple values, and each one of them must be stored in memory. Object types need dynamic memory while primitive data types need static memory. Please have a look at the following image for a better understanding.</w:t>
       </w:r>
+    </w:p>
+    <w:p>
+      <w:pPr>
+        <w:pStyle w:val="q-text"/>
+        <w:shd w:val="clear" w:color="auto" w:fill="FFFFFF"/>
+        <w:spacing w:after="240"/>
+        <w:jc w:val="both"/>
+        <w:rPr>
+          <w:rFonts w:cstheme="minorHAnsi"/>
+          <w:color w:val="282829"/>
+          <w:sz w:val="23"/>
+          <w:szCs w:val="23"/>
+        </w:rPr>
+      </w:pPr>
+    </w:p>
+    <w:p>
+      <w:pPr>
+        <w:pStyle w:val="q-text"/>
+        <w:shd w:val="clear" w:color="auto" w:fill="FFFFFF"/>
+        <w:spacing w:after="240"/>
+        <w:jc w:val="both"/>
+        <w:rPr>
+          <w:rFonts w:cstheme="minorHAnsi"/>
+          <w:color w:val="282829"/>
+          <w:sz w:val="23"/>
+          <w:szCs w:val="23"/>
+        </w:rPr>
+      </w:pPr>
     </w:p>
     <w:p>
       <w:pPr>
@@ -3459,8 +3699,19 @@
           <w:sz w:val="23"/>
           <w:szCs w:val="23"/>
         </w:rPr>
-        <w:t>"];</w:t>
-      </w:r>
+        <w:t>"</w:t>
+      </w:r>
+      <w:proofErr w:type="gramStart"/>
+      <w:r>
+        <w:rPr>
+          <w:rFonts w:asciiTheme="minorHAnsi" w:hAnsiTheme="minorHAnsi" w:cstheme="minorHAnsi"/>
+          <w:color w:val="282829"/>
+          <w:sz w:val="23"/>
+          <w:szCs w:val="23"/>
+        </w:rPr>
+        <w:t>];</w:t>
+      </w:r>
+      <w:proofErr w:type="gramEnd"/>
     </w:p>
     <w:p>
       <w:pPr>
@@ -4072,7 +4323,31 @@
           <w:szCs w:val="24"/>
           <w:lang w:eastAsia="en-SG"/>
         </w:rPr>
-        <w:t xml:space="preserve">. So String objects are immutable but StringBuilder is the mutable </w:t>
+        <w:t xml:space="preserve">. </w:t>
+      </w:r>
+      <w:proofErr w:type="gramStart"/>
+      <w:r>
+        <w:rPr>
+          <w:rFonts w:eastAsia="Times New Roman" w:cstheme="minorHAnsi"/>
+          <w:color w:val="273239"/>
+          <w:spacing w:val="2"/>
+          <w:sz w:val="24"/>
+          <w:szCs w:val="24"/>
+          <w:lang w:eastAsia="en-SG"/>
+        </w:rPr>
+        <w:t>So</w:t>
+      </w:r>
+      <w:proofErr w:type="gramEnd"/>
+      <w:r>
+        <w:rPr>
+          <w:rFonts w:eastAsia="Times New Roman" w:cstheme="minorHAnsi"/>
+          <w:color w:val="273239"/>
+          <w:spacing w:val="2"/>
+          <w:sz w:val="24"/>
+          <w:szCs w:val="24"/>
+          <w:lang w:eastAsia="en-SG"/>
+        </w:rPr>
+        <w:t xml:space="preserve"> String objects are immutable but StringBuilder is the mutable </w:t>
       </w:r>
       <w:r>
         <w:rPr>
@@ -4202,7 +4477,33 @@
           <w:highlight w:val="yellow"/>
           <w:lang w:eastAsia="en-SG"/>
         </w:rPr>
-        <w:t xml:space="preserve"> any string object it will result into the creation of a new string object. It makes the use of string costly. So when the user needs the repetitive operations on the string then the need of StringBuilder come into existence</w:t>
+        <w:t xml:space="preserve"> any string object it will result into the creation of a new string object. It makes the use of string costly. </w:t>
+      </w:r>
+      <w:proofErr w:type="gramStart"/>
+      <w:r>
+        <w:rPr>
+          <w:rFonts w:eastAsia="Times New Roman" w:cstheme="minorHAnsi"/>
+          <w:color w:val="273239"/>
+          <w:spacing w:val="2"/>
+          <w:sz w:val="24"/>
+          <w:szCs w:val="24"/>
+          <w:highlight w:val="yellow"/>
+          <w:lang w:eastAsia="en-SG"/>
+        </w:rPr>
+        <w:t>So</w:t>
+      </w:r>
+      <w:proofErr w:type="gramEnd"/>
+      <w:r>
+        <w:rPr>
+          <w:rFonts w:eastAsia="Times New Roman" w:cstheme="minorHAnsi"/>
+          <w:color w:val="273239"/>
+          <w:spacing w:val="2"/>
+          <w:sz w:val="24"/>
+          <w:szCs w:val="24"/>
+          <w:highlight w:val="yellow"/>
+          <w:lang w:eastAsia="en-SG"/>
+        </w:rPr>
+        <w:t xml:space="preserve"> when the user needs the repetitive operations on the string then the need of StringBuilder come into existence</w:t>
       </w:r>
       <w:r>
         <w:rPr>
@@ -5024,15 +5325,10 @@
           <w:szCs w:val="24"/>
           <w:lang w:eastAsia="en-SG"/>
         </w:rPr>
-        <w:t xml:space="preserve"> accessed directly from the class, while non-static methods (or instance methods as I like to call them) have to be accessed from an instance.</w:t>
-      </w:r>
-    </w:p>
-    <w:p>
-      <w:pPr>
-        <w:shd w:val="clear" w:color="auto" w:fill="FFFFFF"/>
-        <w:spacing w:after="0" w:line="240" w:lineRule="auto"/>
-        <w:jc w:val="both"/>
-        <w:textAlignment w:val="baseline"/>
+        <w:t xml:space="preserve"> accessed directly from the class, while non-static methods (or instance methods as I like to call them) </w:t>
+      </w:r>
+      <w:proofErr w:type="gramStart"/>
+      <w:r>
         <w:rPr>
           <w:rFonts w:eastAsia="Times New Roman" w:cstheme="minorHAnsi"/>
           <w:color w:val="273239"/>
@@ -5041,7 +5337,9 @@
           <w:szCs w:val="24"/>
           <w:lang w:eastAsia="en-SG"/>
         </w:rPr>
-      </w:pPr>
+        <w:t>have to</w:t>
+      </w:r>
+      <w:proofErr w:type="gramEnd"/>
       <w:r>
         <w:rPr>
           <w:rFonts w:eastAsia="Times New Roman" w:cstheme="minorHAnsi"/>
@@ -5051,10 +5349,15 @@
           <w:szCs w:val="24"/>
           <w:lang w:eastAsia="en-SG"/>
         </w:rPr>
-        <w:t>An example would be the static method "Show" from the static class </w:t>
-      </w:r>
-      <w:proofErr w:type="spellStart"/>
-      <w:r>
+        <w:t xml:space="preserve"> be accessed from an instance.</w:t>
+      </w:r>
+    </w:p>
+    <w:p>
+      <w:pPr>
+        <w:shd w:val="clear" w:color="auto" w:fill="FFFFFF"/>
+        <w:spacing w:after="0" w:line="240" w:lineRule="auto"/>
+        <w:jc w:val="both"/>
+        <w:textAlignment w:val="baseline"/>
         <w:rPr>
           <w:rFonts w:eastAsia="Times New Roman" w:cstheme="minorHAnsi"/>
           <w:color w:val="273239"/>
@@ -5063,9 +5366,7 @@
           <w:szCs w:val="24"/>
           <w:lang w:eastAsia="en-SG"/>
         </w:rPr>
-        <w:t>MessageBox</w:t>
-      </w:r>
-      <w:proofErr w:type="spellEnd"/>
+      </w:pPr>
       <w:r>
         <w:rPr>
           <w:rFonts w:eastAsia="Times New Roman" w:cstheme="minorHAnsi"/>
@@ -5075,9 +5376,10 @@
           <w:szCs w:val="24"/>
           <w:lang w:eastAsia="en-SG"/>
         </w:rPr>
-        <w:t xml:space="preserve"> . When you need a </w:t>
+        <w:t>An example would be the static method "Show" from the static class </w:t>
       </w:r>
       <w:proofErr w:type="spellStart"/>
+      <w:proofErr w:type="gramStart"/>
       <w:r>
         <w:rPr>
           <w:rFonts w:eastAsia="Times New Roman" w:cstheme="minorHAnsi"/>
@@ -5087,7 +5389,7 @@
           <w:szCs w:val="24"/>
           <w:lang w:eastAsia="en-SG"/>
         </w:rPr>
-        <w:t>messagebox</w:t>
+        <w:t>MessageBox</w:t>
       </w:r>
       <w:proofErr w:type="spellEnd"/>
       <w:r>
@@ -5099,8 +5401,9 @@
           <w:szCs w:val="24"/>
           <w:lang w:eastAsia="en-SG"/>
         </w:rPr>
-        <w:t xml:space="preserve">, you just call a static method to show it. </w:t>
-      </w:r>
+        <w:t> .</w:t>
+      </w:r>
+      <w:proofErr w:type="gramEnd"/>
       <w:r>
         <w:rPr>
           <w:rFonts w:eastAsia="Times New Roman" w:cstheme="minorHAnsi"/>
@@ -5110,15 +5413,10 @@
           <w:szCs w:val="24"/>
           <w:lang w:eastAsia="en-SG"/>
         </w:rPr>
-        <w:t xml:space="preserve"> </w:t>
-      </w:r>
-    </w:p>
-    <w:p>
-      <w:pPr>
-        <w:shd w:val="clear" w:color="auto" w:fill="FFFFFF"/>
-        <w:spacing w:after="0" w:line="240" w:lineRule="auto"/>
-        <w:jc w:val="both"/>
-        <w:textAlignment w:val="baseline"/>
+        <w:t xml:space="preserve"> When you need a </w:t>
+      </w:r>
+      <w:proofErr w:type="spellStart"/>
+      <w:r>
         <w:rPr>
           <w:rFonts w:eastAsia="Times New Roman" w:cstheme="minorHAnsi"/>
           <w:color w:val="273239"/>
@@ -5127,60 +5425,10 @@
           <w:szCs w:val="24"/>
           <w:lang w:eastAsia="en-SG"/>
         </w:rPr>
-      </w:pPr>
-    </w:p>
-    <w:p>
-      <w:pPr>
-        <w:shd w:val="clear" w:color="auto" w:fill="FFFFFF"/>
-        <w:spacing w:after="0" w:line="240" w:lineRule="auto"/>
-        <w:jc w:val="both"/>
-        <w:textAlignment w:val="baseline"/>
-        <w:rPr>
-          <w:rFonts w:eastAsia="Times New Roman" w:cstheme="minorHAnsi"/>
-          <w:b/>
-          <w:bCs/>
-          <w:color w:val="273239"/>
-          <w:spacing w:val="2"/>
-          <w:sz w:val="24"/>
-          <w:szCs w:val="24"/>
-          <w:lang w:eastAsia="en-SG"/>
-        </w:rPr>
-      </w:pPr>
-      <w:proofErr w:type="spellStart"/>
-      <w:r>
-        <w:rPr>
-          <w:rFonts w:eastAsia="Times New Roman" w:cstheme="minorHAnsi"/>
-          <w:b/>
-          <w:bCs/>
-          <w:color w:val="273239"/>
-          <w:spacing w:val="2"/>
-          <w:sz w:val="24"/>
-          <w:szCs w:val="24"/>
-          <w:lang w:eastAsia="en-SG"/>
-        </w:rPr>
-        <w:t>System.Windows.Forms.MessageBox.Show</w:t>
+        <w:t>messagebox</w:t>
       </w:r>
       <w:proofErr w:type="spellEnd"/>
       <w:r>
-        <w:rPr>
-          <w:rFonts w:eastAsia="Times New Roman" w:cstheme="minorHAnsi"/>
-          <w:b/>
-          <w:bCs/>
-          <w:color w:val="273239"/>
-          <w:spacing w:val="2"/>
-          <w:sz w:val="24"/>
-          <w:szCs w:val="24"/>
-          <w:lang w:eastAsia="en-SG"/>
-        </w:rPr>
-        <w:t>("Halo World!!");</w:t>
-      </w:r>
-    </w:p>
-    <w:p>
-      <w:pPr>
-        <w:shd w:val="clear" w:color="auto" w:fill="FFFFFF"/>
-        <w:spacing w:after="0" w:line="240" w:lineRule="auto"/>
-        <w:jc w:val="both"/>
-        <w:textAlignment w:val="baseline"/>
         <w:rPr>
           <w:rFonts w:eastAsia="Times New Roman" w:cstheme="minorHAnsi"/>
           <w:color w:val="273239"/>
@@ -5189,7 +5437,8 @@
           <w:szCs w:val="24"/>
           <w:lang w:eastAsia="en-SG"/>
         </w:rPr>
-      </w:pPr>
+        <w:t xml:space="preserve">, you just call a static method to show it. </w:t>
+      </w:r>
       <w:r>
         <w:rPr>
           <w:rFonts w:eastAsia="Times New Roman" w:cstheme="minorHAnsi"/>
@@ -5217,7 +5466,74 @@
           <w:lang w:eastAsia="en-SG"/>
         </w:rPr>
       </w:pPr>
-      <w:r>
+    </w:p>
+    <w:p>
+      <w:pPr>
+        <w:shd w:val="clear" w:color="auto" w:fill="FFFFFF"/>
+        <w:spacing w:after="0" w:line="240" w:lineRule="auto"/>
+        <w:jc w:val="both"/>
+        <w:textAlignment w:val="baseline"/>
+        <w:rPr>
+          <w:rFonts w:eastAsia="Times New Roman" w:cstheme="minorHAnsi"/>
+          <w:b/>
+          <w:bCs/>
+          <w:color w:val="273239"/>
+          <w:spacing w:val="2"/>
+          <w:sz w:val="24"/>
+          <w:szCs w:val="24"/>
+          <w:lang w:eastAsia="en-SG"/>
+        </w:rPr>
+      </w:pPr>
+      <w:proofErr w:type="spellStart"/>
+      <w:proofErr w:type="gramStart"/>
+      <w:r>
+        <w:rPr>
+          <w:rFonts w:eastAsia="Times New Roman" w:cstheme="minorHAnsi"/>
+          <w:b/>
+          <w:bCs/>
+          <w:color w:val="273239"/>
+          <w:spacing w:val="2"/>
+          <w:sz w:val="24"/>
+          <w:szCs w:val="24"/>
+          <w:lang w:eastAsia="en-SG"/>
+        </w:rPr>
+        <w:t>System.Windows.Forms.MessageBox</w:t>
+      </w:r>
+      <w:proofErr w:type="gramEnd"/>
+      <w:r>
+        <w:rPr>
+          <w:rFonts w:eastAsia="Times New Roman" w:cstheme="minorHAnsi"/>
+          <w:b/>
+          <w:bCs/>
+          <w:color w:val="273239"/>
+          <w:spacing w:val="2"/>
+          <w:sz w:val="24"/>
+          <w:szCs w:val="24"/>
+          <w:lang w:eastAsia="en-SG"/>
+        </w:rPr>
+        <w:t>.Show</w:t>
+      </w:r>
+      <w:proofErr w:type="spellEnd"/>
+      <w:r>
+        <w:rPr>
+          <w:rFonts w:eastAsia="Times New Roman" w:cstheme="minorHAnsi"/>
+          <w:b/>
+          <w:bCs/>
+          <w:color w:val="273239"/>
+          <w:spacing w:val="2"/>
+          <w:sz w:val="24"/>
+          <w:szCs w:val="24"/>
+          <w:lang w:eastAsia="en-SG"/>
+        </w:rPr>
+        <w:t>("Halo World!!");</w:t>
+      </w:r>
+    </w:p>
+    <w:p>
+      <w:pPr>
+        <w:shd w:val="clear" w:color="auto" w:fill="FFFFFF"/>
+        <w:spacing w:after="0" w:line="240" w:lineRule="auto"/>
+        <w:jc w:val="both"/>
+        <w:textAlignment w:val="baseline"/>
         <w:rPr>
           <w:rFonts w:eastAsia="Times New Roman" w:cstheme="minorHAnsi"/>
           <w:color w:val="273239"/>
@@ -5226,8 +5542,7 @@
           <w:szCs w:val="24"/>
           <w:lang w:eastAsia="en-SG"/>
         </w:rPr>
-        <w:t xml:space="preserve"> </w:t>
-      </w:r>
+      </w:pPr>
       <w:r>
         <w:rPr>
           <w:rFonts w:eastAsia="Times New Roman" w:cstheme="minorHAnsi"/>
@@ -5237,10 +5552,15 @@
           <w:szCs w:val="24"/>
           <w:lang w:eastAsia="en-SG"/>
         </w:rPr>
-        <w:t xml:space="preserve">If it weren't static, you would first have to create an instance of the class that contains it </w:t>
-      </w:r>
-      <w:proofErr w:type="spellStart"/>
-      <w:r>
+        <w:t xml:space="preserve"> </w:t>
+      </w:r>
+    </w:p>
+    <w:p>
+      <w:pPr>
+        <w:shd w:val="clear" w:color="auto" w:fill="FFFFFF"/>
+        <w:spacing w:after="0" w:line="240" w:lineRule="auto"/>
+        <w:jc w:val="both"/>
+        <w:textAlignment w:val="baseline"/>
         <w:rPr>
           <w:rFonts w:eastAsia="Times New Roman" w:cstheme="minorHAnsi"/>
           <w:color w:val="273239"/>
@@ -5249,9 +5569,7 @@
           <w:szCs w:val="24"/>
           <w:lang w:eastAsia="en-SG"/>
         </w:rPr>
-        <w:t>it</w:t>
-      </w:r>
-      <w:proofErr w:type="spellEnd"/>
+      </w:pPr>
       <w:r>
         <w:rPr>
           <w:rFonts w:eastAsia="Times New Roman" w:cstheme="minorHAnsi"/>
@@ -5261,15 +5579,9 @@
           <w:szCs w:val="24"/>
           <w:lang w:eastAsia="en-SG"/>
         </w:rPr>
-        <w:t xml:space="preserve"> would be like:</w:t>
-      </w:r>
-    </w:p>
-    <w:p>
-      <w:pPr>
-        <w:shd w:val="clear" w:color="auto" w:fill="FFFFFF"/>
-        <w:spacing w:after="0" w:line="240" w:lineRule="auto"/>
-        <w:jc w:val="both"/>
-        <w:textAlignment w:val="baseline"/>
+        <w:t xml:space="preserve"> </w:t>
+      </w:r>
+      <w:r>
         <w:rPr>
           <w:rFonts w:eastAsia="Times New Roman" w:cstheme="minorHAnsi"/>
           <w:color w:val="273239"/>
@@ -5278,55 +5590,55 @@
           <w:szCs w:val="24"/>
           <w:lang w:eastAsia="en-SG"/>
         </w:rPr>
-      </w:pPr>
-    </w:p>
-    <w:p>
-      <w:pPr>
-        <w:shd w:val="clear" w:color="auto" w:fill="FFFFFF"/>
-        <w:spacing w:after="0" w:line="240" w:lineRule="auto"/>
-        <w:jc w:val="both"/>
-        <w:textAlignment w:val="baseline"/>
+        <w:t xml:space="preserve">If it weren't static, you would first have to create an instance of the class that contains it </w:t>
+      </w:r>
+      <w:proofErr w:type="spellStart"/>
+      <w:r>
         <w:rPr>
           <w:rFonts w:eastAsia="Times New Roman" w:cstheme="minorHAnsi"/>
-          <w:b/>
-          <w:bCs/>
           <w:color w:val="273239"/>
           <w:spacing w:val="2"/>
           <w:sz w:val="24"/>
           <w:szCs w:val="24"/>
           <w:lang w:eastAsia="en-SG"/>
         </w:rPr>
-      </w:pPr>
-      <w:proofErr w:type="spellStart"/>
+        <w:t>it</w:t>
+      </w:r>
+      <w:proofErr w:type="spellEnd"/>
       <w:r>
         <w:rPr>
           <w:rFonts w:eastAsia="Times New Roman" w:cstheme="minorHAnsi"/>
-          <w:b/>
-          <w:bCs/>
           <w:color w:val="273239"/>
           <w:spacing w:val="2"/>
           <w:sz w:val="24"/>
           <w:szCs w:val="24"/>
           <w:lang w:eastAsia="en-SG"/>
         </w:rPr>
-        <w:t>System.Windows.Forms.MessageBox</w:t>
-      </w:r>
-      <w:proofErr w:type="spellEnd"/>
-      <w:r>
+        <w:t xml:space="preserve"> would be like:</w:t>
+      </w:r>
+    </w:p>
+    <w:p>
+      <w:pPr>
+        <w:shd w:val="clear" w:color="auto" w:fill="FFFFFF"/>
+        <w:spacing w:after="0" w:line="240" w:lineRule="auto"/>
+        <w:jc w:val="both"/>
+        <w:textAlignment w:val="baseline"/>
         <w:rPr>
           <w:rFonts w:eastAsia="Times New Roman" w:cstheme="minorHAnsi"/>
-          <w:b/>
-          <w:bCs/>
           <w:color w:val="273239"/>
           <w:spacing w:val="2"/>
           <w:sz w:val="24"/>
           <w:szCs w:val="24"/>
           <w:lang w:eastAsia="en-SG"/>
         </w:rPr>
-        <w:t xml:space="preserve"> </w:t>
-      </w:r>
-      <w:proofErr w:type="spellStart"/>
-      <w:r>
+      </w:pPr>
+    </w:p>
+    <w:p>
+      <w:pPr>
+        <w:shd w:val="clear" w:color="auto" w:fill="FFFFFF"/>
+        <w:spacing w:after="0" w:line="240" w:lineRule="auto"/>
+        <w:jc w:val="both"/>
+        <w:textAlignment w:val="baseline"/>
         <w:rPr>
           <w:rFonts w:eastAsia="Times New Roman" w:cstheme="minorHAnsi"/>
           <w:b/>
@@ -5337,9 +5649,9 @@
           <w:szCs w:val="24"/>
           <w:lang w:eastAsia="en-SG"/>
         </w:rPr>
-        <w:t>msg</w:t>
-      </w:r>
-      <w:proofErr w:type="spellEnd"/>
+      </w:pPr>
+      <w:proofErr w:type="spellStart"/>
+      <w:proofErr w:type="gramStart"/>
       <w:r>
         <w:rPr>
           <w:rFonts w:eastAsia="Times New Roman" w:cstheme="minorHAnsi"/>
@@ -5351,9 +5663,10 @@
           <w:szCs w:val="24"/>
           <w:lang w:eastAsia="en-SG"/>
         </w:rPr>
-        <w:t xml:space="preserve"> = new </w:t>
-      </w:r>
-      <w:proofErr w:type="spellStart"/>
+        <w:t>System.Windows.Forms.MessageBox</w:t>
+      </w:r>
+      <w:proofErr w:type="spellEnd"/>
+      <w:proofErr w:type="gramEnd"/>
       <w:r>
         <w:rPr>
           <w:rFonts w:eastAsia="Times New Roman" w:cstheme="minorHAnsi"/>
@@ -5365,9 +5678,9 @@
           <w:szCs w:val="24"/>
           <w:lang w:eastAsia="en-SG"/>
         </w:rPr>
-        <w:t>System.Windows.Forms.MessageBox</w:t>
-      </w:r>
-      <w:proofErr w:type="spellEnd"/>
+        <w:t xml:space="preserve"> </w:t>
+      </w:r>
+      <w:proofErr w:type="spellStart"/>
       <w:r>
         <w:rPr>
           <w:rFonts w:eastAsia="Times New Roman" w:cstheme="minorHAnsi"/>
@@ -5379,15 +5692,10 @@
           <w:szCs w:val="24"/>
           <w:lang w:eastAsia="en-SG"/>
         </w:rPr>
-        <w:t>();</w:t>
-      </w:r>
-    </w:p>
-    <w:p>
-      <w:pPr>
-        <w:shd w:val="clear" w:color="auto" w:fill="FFFFFF"/>
-        <w:spacing w:after="0" w:line="240" w:lineRule="auto"/>
-        <w:jc w:val="both"/>
-        <w:textAlignment w:val="baseline"/>
+        <w:t>msg</w:t>
+      </w:r>
+      <w:proofErr w:type="spellEnd"/>
+      <w:r>
         <w:rPr>
           <w:rFonts w:eastAsia="Times New Roman" w:cstheme="minorHAnsi"/>
           <w:b/>
@@ -5398,7 +5706,8 @@
           <w:szCs w:val="24"/>
           <w:lang w:eastAsia="en-SG"/>
         </w:rPr>
-      </w:pPr>
+        <w:t xml:space="preserve"> = new </w:t>
+      </w:r>
       <w:proofErr w:type="spellStart"/>
       <w:r>
         <w:rPr>
@@ -5411,9 +5720,57 @@
           <w:szCs w:val="24"/>
           <w:lang w:eastAsia="en-SG"/>
         </w:rPr>
+        <w:t>System.Windows.Forms.MessageBox</w:t>
+      </w:r>
+      <w:proofErr w:type="spellEnd"/>
+      <w:r>
+        <w:rPr>
+          <w:rFonts w:eastAsia="Times New Roman" w:cstheme="minorHAnsi"/>
+          <w:b/>
+          <w:bCs/>
+          <w:color w:val="273239"/>
+          <w:spacing w:val="2"/>
+          <w:sz w:val="24"/>
+          <w:szCs w:val="24"/>
+          <w:lang w:eastAsia="en-SG"/>
+        </w:rPr>
+        <w:t>();</w:t>
+      </w:r>
+    </w:p>
+    <w:p>
+      <w:pPr>
+        <w:shd w:val="clear" w:color="auto" w:fill="FFFFFF"/>
+        <w:spacing w:after="0" w:line="240" w:lineRule="auto"/>
+        <w:jc w:val="both"/>
+        <w:textAlignment w:val="baseline"/>
+        <w:rPr>
+          <w:rFonts w:eastAsia="Times New Roman" w:cstheme="minorHAnsi"/>
+          <w:b/>
+          <w:bCs/>
+          <w:color w:val="273239"/>
+          <w:spacing w:val="2"/>
+          <w:sz w:val="24"/>
+          <w:szCs w:val="24"/>
+          <w:lang w:eastAsia="en-SG"/>
+        </w:rPr>
+      </w:pPr>
+      <w:proofErr w:type="spellStart"/>
+      <w:proofErr w:type="gramStart"/>
+      <w:r>
+        <w:rPr>
+          <w:rFonts w:eastAsia="Times New Roman" w:cstheme="minorHAnsi"/>
+          <w:b/>
+          <w:bCs/>
+          <w:color w:val="273239"/>
+          <w:spacing w:val="2"/>
+          <w:sz w:val="24"/>
+          <w:szCs w:val="24"/>
+          <w:lang w:eastAsia="en-SG"/>
+        </w:rPr>
         <w:t>msg.Show</w:t>
       </w:r>
       <w:proofErr w:type="spellEnd"/>
+      <w:proofErr w:type="gramEnd"/>
       <w:r>
         <w:rPr>
           <w:rFonts w:eastAsia="Times New Roman" w:cstheme="minorHAnsi"/>
@@ -5641,7 +5998,27 @@
           <w:sz w:val="20"/>
           <w:szCs w:val="20"/>
         </w:rPr>
-        <w:t xml:space="preserve"> or operations of an object are its predefined functions. For example, a T.V. can show picture , change channels, tune for a channel etc. in object oriented programming terminology the </w:t>
+        <w:t xml:space="preserve"> or operations of an object are its predefined functions. For example, a T.V. can show </w:t>
+      </w:r>
+      <w:proofErr w:type="gramStart"/>
+      <w:r>
+        <w:rPr>
+          <w:rFonts w:asciiTheme="minorHAnsi" w:hAnsiTheme="minorHAnsi" w:cstheme="minorHAnsi"/>
+          <w:color w:val="000000"/>
+          <w:sz w:val="20"/>
+          <w:szCs w:val="20"/>
+        </w:rPr>
+        <w:t>picture ,</w:t>
+      </w:r>
+      <w:proofErr w:type="gramEnd"/>
+      <w:r>
+        <w:rPr>
+          <w:rFonts w:asciiTheme="minorHAnsi" w:hAnsiTheme="minorHAnsi" w:cstheme="minorHAnsi"/>
+          <w:color w:val="000000"/>
+          <w:sz w:val="20"/>
+          <w:szCs w:val="20"/>
+        </w:rPr>
+        <w:t xml:space="preserve"> change channels, tune for a channel etc. in object oriented programming terminology the </w:t>
       </w:r>
       <w:proofErr w:type="spellStart"/>
       <w:r>
@@ -5759,7 +6136,29 @@
           <w:szCs w:val="20"/>
           <w:shd w:val="clear" w:color="auto" w:fill="FFFFFF"/>
         </w:rPr>
-        <w:t>Property in C# is a member of a class that provides a flexible mechanism for classes to expose private fields. Internally, C# properties are special methods called accessors. A C# property have two accessors, get property accessor and set property accessor. A get accessor returns a property value, and a set accessor assigns a new value. The value keyword represents the value of a propert</w:t>
+        <w:t xml:space="preserve">Property in C# is a member of a class that provides a flexible mechanism for classes to expose private fields. Internally, C# properties are special methods called accessors. A C# property have two accessors, get property </w:t>
+      </w:r>
+      <w:proofErr w:type="gramStart"/>
+      <w:r>
+        <w:rPr>
+          <w:rFonts w:asciiTheme="minorHAnsi" w:hAnsiTheme="minorHAnsi" w:cstheme="minorHAnsi"/>
+          <w:color w:val="212121"/>
+          <w:sz w:val="20"/>
+          <w:szCs w:val="20"/>
+          <w:shd w:val="clear" w:color="auto" w:fill="FFFFFF"/>
+        </w:rPr>
+        <w:t>accessor</w:t>
+      </w:r>
+      <w:proofErr w:type="gramEnd"/>
+      <w:r>
+        <w:rPr>
+          <w:rFonts w:asciiTheme="minorHAnsi" w:hAnsiTheme="minorHAnsi" w:cstheme="minorHAnsi"/>
+          <w:color w:val="212121"/>
+          <w:sz w:val="20"/>
+          <w:szCs w:val="20"/>
+          <w:shd w:val="clear" w:color="auto" w:fill="FFFFFF"/>
+        </w:rPr>
+        <w:t xml:space="preserve"> and set property accessor. A get accessor returns a property value, and a set accessor assigns a new value. The value keyword represents the value of a propert</w:t>
       </w:r>
       <w:r>
         <w:rPr>
@@ -5843,7 +6242,27 @@
           <w:sz w:val="20"/>
           <w:szCs w:val="20"/>
         </w:rPr>
-        <w:t>Delegates are similar to C++ function pointers, but are type safe.</w:t>
+        <w:t xml:space="preserve">Delegates are similar to C++ function </w:t>
+      </w:r>
+      <w:proofErr w:type="gramStart"/>
+      <w:r>
+        <w:rPr>
+          <w:rFonts w:cstheme="minorHAnsi"/>
+          <w:color w:val="282829"/>
+          <w:sz w:val="20"/>
+          <w:szCs w:val="20"/>
+        </w:rPr>
+        <w:t>pointers, but</w:t>
+      </w:r>
+      <w:proofErr w:type="gramEnd"/>
+      <w:r>
+        <w:rPr>
+          <w:rFonts w:cstheme="minorHAnsi"/>
+          <w:color w:val="282829"/>
+          <w:sz w:val="20"/>
+          <w:szCs w:val="20"/>
+        </w:rPr>
+        <w:t xml:space="preserve"> are type safe.</w:t>
       </w:r>
     </w:p>
     <w:p>
@@ -6020,34 +6439,28 @@
           <w:sz w:val="20"/>
           <w:szCs w:val="20"/>
         </w:rPr>
-        <w:t>An interesting and useful property of a delegate is that it does not know or care about the class of the object that it references. Any object will do; all that matters is that the method's argument types and return type match the delegate's. This makes delegates perfectly suited for "anonymous" invocation.</w:t>
-      </w:r>
-    </w:p>
-    <w:p>
-      <w:pPr>
-        <w:pStyle w:val="q-text"/>
-        <w:spacing w:before="0" w:beforeAutospacing="0" w:after="240" w:afterAutospacing="0"/>
-        <w:jc w:val="both"/>
+        <w:t xml:space="preserve">An interesting and useful property of a delegate is that it does not know or care about the class of the object that it references. Any object will do; all that matters is that the method's argument types and return type match the </w:t>
+      </w:r>
+      <w:proofErr w:type="gramStart"/>
+      <w:r>
         <w:rPr>
           <w:rFonts w:cstheme="minorHAnsi"/>
           <w:color w:val="282829"/>
           <w:sz w:val="20"/>
           <w:szCs w:val="20"/>
         </w:rPr>
-      </w:pPr>
-    </w:p>
-    <w:p>
-      <w:pPr>
-        <w:pStyle w:val="q-text"/>
-        <w:spacing w:before="0" w:beforeAutospacing="0" w:after="240" w:afterAutospacing="0"/>
-        <w:jc w:val="both"/>
+        <w:t>delegate's</w:t>
+      </w:r>
+      <w:proofErr w:type="gramEnd"/>
+      <w:r>
         <w:rPr>
           <w:rFonts w:cstheme="minorHAnsi"/>
           <w:color w:val="282829"/>
           <w:sz w:val="20"/>
           <w:szCs w:val="20"/>
         </w:rPr>
-      </w:pPr>
+        <w:t>. This makes delegates perfectly suited for "anonymous" invocation.</w:t>
+      </w:r>
     </w:p>
     <w:p>
       <w:pPr>
@@ -6056,49 +6469,52 @@
         <w:jc w:val="both"/>
         <w:rPr>
           <w:rFonts w:cstheme="minorHAnsi"/>
-          <w:b/>
-          <w:bCs/>
           <w:color w:val="282829"/>
           <w:sz w:val="20"/>
           <w:szCs w:val="20"/>
         </w:rPr>
       </w:pPr>
-      <w:proofErr w:type="spellStart"/>
-      <w:r>
-        <w:rPr>
-          <w:rFonts w:cstheme="minorHAnsi"/>
-          <w:b/>
-          <w:bCs/>
+    </w:p>
+    <w:p>
+      <w:pPr>
+        <w:pStyle w:val="q-text"/>
+        <w:spacing w:before="0" w:beforeAutospacing="0" w:after="240" w:afterAutospacing="0"/>
+        <w:jc w:val="both"/>
+        <w:rPr>
+          <w:rFonts w:cstheme="minorHAnsi"/>
           <w:color w:val="282829"/>
           <w:sz w:val="20"/>
           <w:szCs w:val="20"/>
         </w:rPr>
-        <w:t>Asynchronuous</w:t>
-      </w:r>
-      <w:proofErr w:type="spellEnd"/>
-    </w:p>
-    <w:p>
-      <w:pPr>
-        <w:pStyle w:val="q-text"/>
-        <w:shd w:val="clear" w:color="auto" w:fill="FFFFFF"/>
+      </w:pPr>
+    </w:p>
+    <w:p>
+      <w:pPr>
+        <w:pStyle w:val="q-text"/>
         <w:spacing w:before="0" w:beforeAutospacing="0" w:after="240" w:afterAutospacing="0"/>
         <w:jc w:val="both"/>
         <w:rPr>
-          <w:rFonts w:asciiTheme="minorHAnsi" w:hAnsiTheme="minorHAnsi" w:cstheme="minorHAnsi"/>
+          <w:rFonts w:cstheme="minorHAnsi"/>
+          <w:b/>
+          <w:bCs/>
           <w:color w:val="282829"/>
           <w:sz w:val="20"/>
           <w:szCs w:val="20"/>
         </w:rPr>
       </w:pPr>
-      <w:r>
-        <w:rPr>
-          <w:rFonts w:asciiTheme="minorHAnsi" w:hAnsiTheme="minorHAnsi" w:cstheme="minorHAnsi"/>
+      <w:proofErr w:type="spellStart"/>
+      <w:r>
+        <w:rPr>
+          <w:rFonts w:cstheme="minorHAnsi"/>
+          <w:b/>
+          <w:bCs/>
           <w:color w:val="282829"/>
           <w:sz w:val="20"/>
           <w:szCs w:val="20"/>
         </w:rPr>
-        <w:t>The await keyword provides a non-blocking way to start a task, then continue execution when that task completes</w:t>
-      </w:r>
+        <w:t>Asynchronuous</w:t>
+      </w:r>
+      <w:proofErr w:type="spellEnd"/>
     </w:p>
     <w:p>
       <w:pPr>
@@ -6113,40 +6529,43 @@
           <w:szCs w:val="20"/>
         </w:rPr>
       </w:pPr>
-    </w:p>
-    <w:p>
-      <w:pPr>
-        <w:pStyle w:val="q-text"/>
-        <w:shd w:val="clear" w:color="auto" w:fill="FFFFFF"/>
-        <w:spacing w:before="0" w:beforeAutospacing="0" w:after="240" w:afterAutospacing="0"/>
-        <w:jc w:val="both"/>
+      <w:r>
         <w:rPr>
           <w:rFonts w:asciiTheme="minorHAnsi" w:hAnsiTheme="minorHAnsi" w:cstheme="minorHAnsi"/>
           <w:color w:val="282829"/>
           <w:sz w:val="20"/>
           <w:szCs w:val="20"/>
         </w:rPr>
-      </w:pPr>
-      <w:r>
+        <w:t>The await keyword provides a non-blocking way to start a task, then continue execution when that task completes</w:t>
+      </w:r>
+    </w:p>
+    <w:p>
+      <w:pPr>
+        <w:pStyle w:val="q-text"/>
+        <w:shd w:val="clear" w:color="auto" w:fill="FFFFFF"/>
+        <w:spacing w:before="0" w:beforeAutospacing="0" w:after="240" w:afterAutospacing="0"/>
+        <w:jc w:val="both"/>
         <w:rPr>
           <w:rFonts w:asciiTheme="minorHAnsi" w:hAnsiTheme="minorHAnsi" w:cstheme="minorHAnsi"/>
           <w:color w:val="282829"/>
           <w:sz w:val="20"/>
           <w:szCs w:val="20"/>
         </w:rPr>
-        <w:t>The methods are renamed from their original version to include the "</w:t>
-      </w:r>
-      <w:r>
-        <w:rPr>
-          <w:rFonts w:asciiTheme="minorHAnsi" w:hAnsiTheme="minorHAnsi" w:cstheme="minorHAnsi"/>
-          <w:b/>
-          <w:bCs/>
+      </w:pPr>
+    </w:p>
+    <w:p>
+      <w:pPr>
+        <w:pStyle w:val="q-text"/>
+        <w:shd w:val="clear" w:color="auto" w:fill="FFFFFF"/>
+        <w:spacing w:before="0" w:beforeAutospacing="0" w:after="240" w:afterAutospacing="0"/>
+        <w:jc w:val="both"/>
+        <w:rPr>
+          <w:rFonts w:asciiTheme="minorHAnsi" w:hAnsiTheme="minorHAnsi" w:cstheme="minorHAnsi"/>
           <w:color w:val="282829"/>
           <w:sz w:val="20"/>
           <w:szCs w:val="20"/>
         </w:rPr>
-        <w:t>Async</w:t>
-      </w:r>
+      </w:pPr>
       <w:r>
         <w:rPr>
           <w:rFonts w:asciiTheme="minorHAnsi" w:hAnsiTheme="minorHAnsi" w:cstheme="minorHAnsi"/>
@@ -6154,21 +6573,41 @@
           <w:sz w:val="20"/>
           <w:szCs w:val="20"/>
         </w:rPr>
-        <w:t>" suffix.</w:t>
-      </w:r>
-    </w:p>
-    <w:p>
-      <w:pPr>
-        <w:pStyle w:val="q-text"/>
-        <w:shd w:val="clear" w:color="auto" w:fill="FFFFFF"/>
-        <w:spacing w:before="0" w:beforeAutospacing="0" w:after="240" w:afterAutospacing="0"/>
-        <w:jc w:val="both"/>
-        <w:rPr>
-          <w:rFonts w:asciiTheme="minorHAnsi" w:hAnsiTheme="minorHAnsi" w:cstheme="minorHAnsi"/>
+        <w:t>The methods are renamed from their original version to include the "</w:t>
+      </w:r>
+      <w:r>
+        <w:rPr>
+          <w:rFonts w:asciiTheme="minorHAnsi" w:hAnsiTheme="minorHAnsi" w:cstheme="minorHAnsi"/>
+          <w:b/>
+          <w:bCs/>
           <w:color w:val="282829"/>
           <w:sz w:val="20"/>
           <w:szCs w:val="20"/>
         </w:rPr>
+        <w:t>Async</w:t>
+      </w:r>
+      <w:r>
+        <w:rPr>
+          <w:rFonts w:asciiTheme="minorHAnsi" w:hAnsiTheme="minorHAnsi" w:cstheme="minorHAnsi"/>
+          <w:color w:val="282829"/>
+          <w:sz w:val="20"/>
+          <w:szCs w:val="20"/>
+        </w:rPr>
+        <w:t>" suffix.</w:t>
+      </w:r>
+    </w:p>
+    <w:p>
+      <w:pPr>
+        <w:pStyle w:val="q-text"/>
+        <w:shd w:val="clear" w:color="auto" w:fill="FFFFFF"/>
+        <w:spacing w:before="0" w:beforeAutospacing="0" w:after="240" w:afterAutospacing="0"/>
+        <w:jc w:val="both"/>
+        <w:rPr>
+          <w:rFonts w:asciiTheme="minorHAnsi" w:hAnsiTheme="minorHAnsi" w:cstheme="minorHAnsi"/>
+          <w:color w:val="282829"/>
+          <w:sz w:val="20"/>
+          <w:szCs w:val="20"/>
+        </w:rPr>
       </w:pPr>
     </w:p>
     <w:p>
@@ -6249,6 +6688,7 @@
         </w:rPr>
         <w:t>(</w:t>
       </w:r>
+      <w:proofErr w:type="gramStart"/>
       <w:r>
         <w:rPr>
           <w:rFonts w:ascii="Consolas" w:eastAsia="Times New Roman" w:hAnsi="Consolas" w:cs="Times New Roman"/>
@@ -6269,7 +6709,19 @@
           <w:shd w:val="clear" w:color="auto" w:fill="F2F2F2"/>
           <w:lang w:eastAsia="en-SG"/>
         </w:rPr>
-        <w:t xml:space="preserve">[] </w:t>
+        <w:t>[</w:t>
+      </w:r>
+      <w:proofErr w:type="gramEnd"/>
+      <w:r>
+        <w:rPr>
+          <w:rFonts w:ascii="Consolas" w:eastAsia="Times New Roman" w:hAnsi="Consolas" w:cs="Times New Roman"/>
+          <w:color w:val="171717"/>
+          <w:sz w:val="21"/>
+          <w:szCs w:val="21"/>
+          <w:shd w:val="clear" w:color="auto" w:fill="F2F2F2"/>
+          <w:lang w:eastAsia="en-SG"/>
+        </w:rPr>
+        <w:t xml:space="preserve">] </w:t>
       </w:r>
       <w:proofErr w:type="spellStart"/>
       <w:r>
@@ -6344,6 +6796,7 @@
         <w:t xml:space="preserve">    Coffee cup = </w:t>
       </w:r>
       <w:proofErr w:type="spellStart"/>
+      <w:proofErr w:type="gramStart"/>
       <w:r>
         <w:rPr>
           <w:rFonts w:ascii="Consolas" w:eastAsia="Times New Roman" w:hAnsi="Consolas" w:cs="Times New Roman"/>
@@ -6365,7 +6818,19 @@
           <w:shd w:val="clear" w:color="auto" w:fill="F2F2F2"/>
           <w:lang w:eastAsia="en-SG"/>
         </w:rPr>
-        <w:t>();</w:t>
+        <w:t>(</w:t>
+      </w:r>
+      <w:proofErr w:type="gramEnd"/>
+      <w:r>
+        <w:rPr>
+          <w:rFonts w:ascii="Consolas" w:eastAsia="Times New Roman" w:hAnsi="Consolas" w:cs="Times New Roman"/>
+          <w:color w:val="171717"/>
+          <w:sz w:val="21"/>
+          <w:szCs w:val="21"/>
+          <w:shd w:val="clear" w:color="auto" w:fill="F2F2F2"/>
+          <w:lang w:eastAsia="en-SG"/>
+        </w:rPr>
+        <w:t>);</w:t>
       </w:r>
     </w:p>
     <w:p>
@@ -6426,6 +6891,7 @@
         </w:rPr>
         <w:t>"coffee is ready"</w:t>
       </w:r>
+      <w:proofErr w:type="gramStart"/>
       <w:r>
         <w:rPr>
           <w:rFonts w:ascii="Consolas" w:eastAsia="Times New Roman" w:hAnsi="Consolas" w:cs="Times New Roman"/>
@@ -6437,6 +6903,7 @@
         </w:rPr>
         <w:t>);</w:t>
       </w:r>
+      <w:proofErr w:type="gramEnd"/>
     </w:p>
     <w:p>
       <w:pPr>
@@ -6497,6 +6964,7 @@
         <w:t xml:space="preserve"> </w:t>
       </w:r>
       <w:proofErr w:type="spellStart"/>
+      <w:proofErr w:type="gramStart"/>
       <w:r>
         <w:rPr>
           <w:rFonts w:ascii="Consolas" w:eastAsia="Times New Roman" w:hAnsi="Consolas" w:cs="Times New Roman"/>
@@ -6518,7 +6986,19 @@
           <w:shd w:val="clear" w:color="auto" w:fill="F2F2F2"/>
           <w:lang w:eastAsia="en-SG"/>
         </w:rPr>
-        <w:t>(2);</w:t>
+        <w:t>(</w:t>
+      </w:r>
+      <w:proofErr w:type="gramEnd"/>
+      <w:r>
+        <w:rPr>
+          <w:rFonts w:ascii="Consolas" w:eastAsia="Times New Roman" w:hAnsi="Consolas" w:cs="Times New Roman"/>
+          <w:color w:val="171717"/>
+          <w:sz w:val="21"/>
+          <w:szCs w:val="21"/>
+          <w:shd w:val="clear" w:color="auto" w:fill="F2F2F2"/>
+          <w:lang w:eastAsia="en-SG"/>
+        </w:rPr>
+        <w:t>2);</w:t>
       </w:r>
     </w:p>
     <w:p>
@@ -6579,6 +7059,7 @@
         </w:rPr>
         <w:t>"eggs are ready"</w:t>
       </w:r>
+      <w:proofErr w:type="gramStart"/>
       <w:r>
         <w:rPr>
           <w:rFonts w:ascii="Consolas" w:eastAsia="Times New Roman" w:hAnsi="Consolas" w:cs="Times New Roman"/>
@@ -6590,6 +7071,7 @@
         </w:rPr>
         <w:t>);</w:t>
       </w:r>
+      <w:proofErr w:type="gramEnd"/>
     </w:p>
     <w:p>
       <w:pPr>
@@ -6674,6 +7156,7 @@
         <w:t xml:space="preserve"> </w:t>
       </w:r>
       <w:proofErr w:type="spellStart"/>
+      <w:proofErr w:type="gramStart"/>
       <w:r>
         <w:rPr>
           <w:rFonts w:ascii="Consolas" w:eastAsia="Times New Roman" w:hAnsi="Consolas" w:cs="Times New Roman"/>
@@ -6695,7 +7178,19 @@
           <w:shd w:val="clear" w:color="auto" w:fill="F2F2F2"/>
           <w:lang w:eastAsia="en-SG"/>
         </w:rPr>
-        <w:t>(3);</w:t>
+        <w:t>(</w:t>
+      </w:r>
+      <w:proofErr w:type="gramEnd"/>
+      <w:r>
+        <w:rPr>
+          <w:rFonts w:ascii="Consolas" w:eastAsia="Times New Roman" w:hAnsi="Consolas" w:cs="Times New Roman"/>
+          <w:color w:val="171717"/>
+          <w:sz w:val="21"/>
+          <w:szCs w:val="21"/>
+          <w:shd w:val="clear" w:color="auto" w:fill="F2F2F2"/>
+          <w:lang w:eastAsia="en-SG"/>
+        </w:rPr>
+        <w:t>3);</w:t>
       </w:r>
     </w:p>
     <w:p>
@@ -6756,6 +7251,7 @@
         </w:rPr>
         <w:t>"bacon is ready"</w:t>
       </w:r>
+      <w:proofErr w:type="gramStart"/>
       <w:r>
         <w:rPr>
           <w:rFonts w:ascii="Consolas" w:eastAsia="Times New Roman" w:hAnsi="Consolas" w:cs="Times New Roman"/>
@@ -6767,6 +7263,7 @@
         </w:rPr>
         <w:t>);</w:t>
       </w:r>
+      <w:proofErr w:type="gramEnd"/>
     </w:p>
     <w:p>
       <w:pPr>
@@ -6851,6 +7348,7 @@
         <w:t xml:space="preserve"> </w:t>
       </w:r>
       <w:proofErr w:type="spellStart"/>
+      <w:proofErr w:type="gramStart"/>
       <w:r>
         <w:rPr>
           <w:rFonts w:ascii="Consolas" w:eastAsia="Times New Roman" w:hAnsi="Consolas" w:cs="Times New Roman"/>
@@ -6872,7 +7370,19 @@
           <w:shd w:val="clear" w:color="auto" w:fill="F2F2F2"/>
           <w:lang w:eastAsia="en-SG"/>
         </w:rPr>
-        <w:t>(2);</w:t>
+        <w:t>(</w:t>
+      </w:r>
+      <w:proofErr w:type="gramEnd"/>
+      <w:r>
+        <w:rPr>
+          <w:rFonts w:ascii="Consolas" w:eastAsia="Times New Roman" w:hAnsi="Consolas" w:cs="Times New Roman"/>
+          <w:color w:val="171717"/>
+          <w:sz w:val="21"/>
+          <w:szCs w:val="21"/>
+          <w:shd w:val="clear" w:color="auto" w:fill="F2F2F2"/>
+          <w:lang w:eastAsia="en-SG"/>
+        </w:rPr>
+        <w:t>2);</w:t>
       </w:r>
     </w:p>
     <w:p>
@@ -6920,8 +7430,21 @@
           <w:shd w:val="clear" w:color="auto" w:fill="F2F2F2"/>
           <w:lang w:eastAsia="en-SG"/>
         </w:rPr>
-        <w:t>(toast);</w:t>
-      </w:r>
+        <w:t>(toast</w:t>
+      </w:r>
+      <w:proofErr w:type="gramStart"/>
+      <w:r>
+        <w:rPr>
+          <w:rFonts w:ascii="Consolas" w:eastAsia="Times New Roman" w:hAnsi="Consolas" w:cs="Times New Roman"/>
+          <w:color w:val="171717"/>
+          <w:sz w:val="21"/>
+          <w:szCs w:val="21"/>
+          <w:shd w:val="clear" w:color="auto" w:fill="F2F2F2"/>
+          <w:lang w:eastAsia="en-SG"/>
+        </w:rPr>
+        <w:t>);</w:t>
+      </w:r>
+      <w:proofErr w:type="gramEnd"/>
     </w:p>
     <w:p>
       <w:pPr>
@@ -6968,8 +7491,21 @@
           <w:shd w:val="clear" w:color="auto" w:fill="F2F2F2"/>
           <w:lang w:eastAsia="en-SG"/>
         </w:rPr>
-        <w:t>(toast);</w:t>
-      </w:r>
+        <w:t>(toast</w:t>
+      </w:r>
+      <w:proofErr w:type="gramStart"/>
+      <w:r>
+        <w:rPr>
+          <w:rFonts w:ascii="Consolas" w:eastAsia="Times New Roman" w:hAnsi="Consolas" w:cs="Times New Roman"/>
+          <w:color w:val="171717"/>
+          <w:sz w:val="21"/>
+          <w:szCs w:val="21"/>
+          <w:shd w:val="clear" w:color="auto" w:fill="F2F2F2"/>
+          <w:lang w:eastAsia="en-SG"/>
+        </w:rPr>
+        <w:t>);</w:t>
+      </w:r>
+      <w:proofErr w:type="gramEnd"/>
     </w:p>
     <w:p>
       <w:pPr>
@@ -7029,6 +7565,7 @@
         </w:rPr>
         <w:t>"toast is ready"</w:t>
       </w:r>
+      <w:proofErr w:type="gramStart"/>
       <w:r>
         <w:rPr>
           <w:rFonts w:ascii="Consolas" w:eastAsia="Times New Roman" w:hAnsi="Consolas" w:cs="Times New Roman"/>
@@ -7040,6 +7577,7 @@
         </w:rPr>
         <w:t>);</w:t>
       </w:r>
+      <w:proofErr w:type="gramEnd"/>
     </w:p>
     <w:p>
       <w:pPr>
@@ -7102,6 +7640,7 @@
         <w:t xml:space="preserve"> = </w:t>
       </w:r>
       <w:proofErr w:type="spellStart"/>
+      <w:proofErr w:type="gramStart"/>
       <w:r>
         <w:rPr>
           <w:rFonts w:ascii="Consolas" w:eastAsia="Times New Roman" w:hAnsi="Consolas" w:cs="Times New Roman"/>
@@ -7123,7 +7662,19 @@
           <w:shd w:val="clear" w:color="auto" w:fill="F2F2F2"/>
           <w:lang w:eastAsia="en-SG"/>
         </w:rPr>
-        <w:t>();</w:t>
+        <w:t>(</w:t>
+      </w:r>
+      <w:proofErr w:type="gramEnd"/>
+      <w:r>
+        <w:rPr>
+          <w:rFonts w:ascii="Consolas" w:eastAsia="Times New Roman" w:hAnsi="Consolas" w:cs="Times New Roman"/>
+          <w:color w:val="171717"/>
+          <w:sz w:val="21"/>
+          <w:szCs w:val="21"/>
+          <w:shd w:val="clear" w:color="auto" w:fill="F2F2F2"/>
+          <w:lang w:eastAsia="en-SG"/>
+        </w:rPr>
+        <w:t>);</w:t>
       </w:r>
     </w:p>
     <w:p>
@@ -7208,6 +7759,7 @@
         </w:rPr>
         <w:t xml:space="preserve"> is ready"</w:t>
       </w:r>
+      <w:proofErr w:type="gramStart"/>
       <w:r>
         <w:rPr>
           <w:rFonts w:ascii="Consolas" w:eastAsia="Times New Roman" w:hAnsi="Consolas" w:cs="Times New Roman"/>
@@ -7219,6 +7771,7 @@
         </w:rPr>
         <w:t>);</w:t>
       </w:r>
+      <w:proofErr w:type="gramEnd"/>
     </w:p>
     <w:p>
       <w:pPr>
@@ -7278,6 +7831,7 @@
         </w:rPr>
         <w:t>"Breakfast is ready!"</w:t>
       </w:r>
+      <w:proofErr w:type="gramStart"/>
       <w:r>
         <w:rPr>
           <w:rFonts w:ascii="Consolas" w:eastAsia="Times New Roman" w:hAnsi="Consolas" w:cs="Times New Roman"/>
@@ -7289,6 +7843,7 @@
         </w:rPr>
         <w:t>);</w:t>
       </w:r>
+      <w:proofErr w:type="gramEnd"/>
     </w:p>
     <w:p>
       <w:pPr>
@@ -7428,9 +7983,9 @@
           <w:sz w:val="20"/>
           <w:szCs w:val="20"/>
         </w:rPr>
-        <w:t xml:space="preserve"> is the process of converting a value type to the type object or to any interface type implemented by this value type. When the CLR boxes a value type, it wraps the value inside a </w:t>
-      </w:r>
-      <w:proofErr w:type="spellStart"/>
+        <w:t xml:space="preserve"> is the process of converting a value type to the </w:t>
+      </w:r>
+      <w:proofErr w:type="gramStart"/>
       <w:r>
         <w:rPr>
           <w:rFonts w:cstheme="minorHAnsi"/>
@@ -7438,9 +7993,9 @@
           <w:sz w:val="20"/>
           <w:szCs w:val="20"/>
         </w:rPr>
-        <w:t>System.Object</w:t>
-      </w:r>
-      <w:proofErr w:type="spellEnd"/>
+        <w:t>type</w:t>
+      </w:r>
+      <w:proofErr w:type="gramEnd"/>
       <w:r>
         <w:rPr>
           <w:rFonts w:cstheme="minorHAnsi"/>
@@ -7448,53 +8003,52 @@
           <w:sz w:val="20"/>
           <w:szCs w:val="20"/>
         </w:rPr>
-        <w:t xml:space="preserve"> and stores it on the managed heap.</w:t>
-      </w:r>
-    </w:p>
-    <w:p>
-      <w:pPr>
-        <w:pStyle w:val="q-text"/>
-        <w:spacing w:after="240"/>
-        <w:jc w:val="both"/>
+        <w:t xml:space="preserve"> object or to any interface type implemented by this value type. When the CLR boxes a value type, it wraps the value inside a </w:t>
+      </w:r>
+      <w:proofErr w:type="spellStart"/>
+      <w:r>
         <w:rPr>
           <w:rFonts w:cstheme="minorHAnsi"/>
           <w:color w:val="282829"/>
           <w:sz w:val="20"/>
           <w:szCs w:val="20"/>
         </w:rPr>
-      </w:pPr>
-      <w:r>
-        <w:rPr>
-          <w:rFonts w:cstheme="minorHAnsi"/>
-          <w:b/>
-          <w:bCs/>
+        <w:t>System.Object</w:t>
+      </w:r>
+      <w:proofErr w:type="spellEnd"/>
+      <w:r>
+        <w:rPr>
+          <w:rFonts w:cstheme="minorHAnsi"/>
           <w:color w:val="282829"/>
           <w:sz w:val="20"/>
           <w:szCs w:val="20"/>
         </w:rPr>
-        <w:t>Unboxing</w:t>
-      </w:r>
-      <w:r>
+        <w:t xml:space="preserve"> and stores it on the managed heap.</w:t>
+      </w:r>
+    </w:p>
+    <w:p>
+      <w:pPr>
+        <w:pStyle w:val="q-text"/>
+        <w:spacing w:after="240"/>
+        <w:jc w:val="both"/>
         <w:rPr>
           <w:rFonts w:cstheme="minorHAnsi"/>
           <w:color w:val="282829"/>
           <w:sz w:val="20"/>
           <w:szCs w:val="20"/>
         </w:rPr>
-        <w:t> extracts the value type from the object. Boxing is implicit; unboxing is explicit. The concept of boxing and unboxing underlies the C# unified view of the type system, in which a value of any type can be treated as an object.</w:t>
-      </w:r>
-    </w:p>
-    <w:p>
-      <w:pPr>
-        <w:pStyle w:val="q-text"/>
-        <w:jc w:val="both"/>
-        <w:rPr>
-          <w:rFonts w:cstheme="minorHAnsi"/>
+      </w:pPr>
+      <w:r>
+        <w:rPr>
+          <w:rFonts w:cstheme="minorHAnsi"/>
+          <w:b/>
+          <w:bCs/>
           <w:color w:val="282829"/>
           <w:sz w:val="20"/>
           <w:szCs w:val="20"/>
         </w:rPr>
-      </w:pPr>
+        <w:t>Unboxing</w:t>
+      </w:r>
       <w:r>
         <w:rPr>
           <w:rFonts w:cstheme="minorHAnsi"/>
@@ -7502,22 +8056,202 @@
           <w:sz w:val="20"/>
           <w:szCs w:val="20"/>
         </w:rPr>
-        <w:t>The advantage of boxing is that you can pass, say, an integer around as an object. The advantage of unboxing is you get you native integer performance back.</w:t>
-      </w:r>
-    </w:p>
-    <w:p>
-      <w:pPr>
-        <w:pStyle w:val="q-text"/>
-        <w:shd w:val="clear" w:color="auto" w:fill="FFFFFF"/>
-        <w:spacing w:before="0" w:beforeAutospacing="0" w:after="240" w:afterAutospacing="0"/>
-        <w:jc w:val="both"/>
-        <w:rPr>
-          <w:rFonts w:asciiTheme="minorHAnsi" w:hAnsiTheme="minorHAnsi" w:cstheme="minorHAnsi"/>
+        <w:t xml:space="preserve"> extracts the value type from the object. Boxing is implicit; unboxing is explicit. The concept of boxing and unboxing underlies the C# unified view of the </w:t>
+      </w:r>
+      <w:proofErr w:type="gramStart"/>
+      <w:r>
+        <w:rPr>
+          <w:rFonts w:cstheme="minorHAnsi"/>
           <w:color w:val="282829"/>
           <w:sz w:val="20"/>
           <w:szCs w:val="20"/>
         </w:rPr>
-      </w:pPr>
+        <w:t>type</w:t>
+      </w:r>
+      <w:proofErr w:type="gramEnd"/>
+      <w:r>
+        <w:rPr>
+          <w:rFonts w:cstheme="minorHAnsi"/>
+          <w:color w:val="282829"/>
+          <w:sz w:val="20"/>
+          <w:szCs w:val="20"/>
+        </w:rPr>
+        <w:t xml:space="preserve"> system, in which a value of any type can be treated as an object.</w:t>
+      </w:r>
+    </w:p>
+    <w:p>
+      <w:pPr>
+        <w:pStyle w:val="q-text"/>
+        <w:jc w:val="both"/>
+        <w:rPr>
+          <w:rFonts w:cstheme="minorHAnsi"/>
+          <w:color w:val="282829"/>
+          <w:sz w:val="20"/>
+          <w:szCs w:val="20"/>
+        </w:rPr>
+      </w:pPr>
+      <w:r>
+        <w:rPr>
+          <w:rFonts w:cstheme="minorHAnsi"/>
+          <w:color w:val="282829"/>
+          <w:sz w:val="20"/>
+          <w:szCs w:val="20"/>
+        </w:rPr>
+        <w:t>The advantage of boxing is that you can pass, say, an integer around as an object. The advantage of unboxing is you get you native integer performance back.</w:t>
+      </w:r>
+    </w:p>
+    <w:p>
+      <w:pPr>
+        <w:pStyle w:val="q-text"/>
+        <w:shd w:val="clear" w:color="auto" w:fill="FFFFFF"/>
+        <w:spacing w:before="0" w:beforeAutospacing="0" w:after="240" w:afterAutospacing="0"/>
+        <w:jc w:val="both"/>
+        <w:rPr>
+          <w:rFonts w:asciiTheme="minorHAnsi" w:hAnsiTheme="minorHAnsi" w:cstheme="minorHAnsi"/>
+          <w:color w:val="282829"/>
+          <w:sz w:val="20"/>
+          <w:szCs w:val="20"/>
+        </w:rPr>
+      </w:pPr>
+    </w:p>
+    <w:p>
+      <w:pPr>
+        <w:pStyle w:val="q-text"/>
+        <w:spacing w:before="0" w:beforeAutospacing="0" w:afterAutospacing="0"/>
+        <w:rPr>
+          <w:rFonts w:cstheme="minorHAnsi"/>
+          <w:b/>
+          <w:bCs/>
+          <w:color w:val="282829"/>
+          <w:sz w:val="20"/>
+          <w:szCs w:val="20"/>
+        </w:rPr>
+      </w:pPr>
+      <w:r>
+        <w:rPr>
+          <w:rFonts w:cstheme="minorHAnsi"/>
+          <w:b/>
+          <w:bCs/>
+          <w:color w:val="282829"/>
+          <w:sz w:val="20"/>
+          <w:szCs w:val="20"/>
+        </w:rPr>
+        <w:t xml:space="preserve">Dispose </w:t>
+      </w:r>
+    </w:p>
+    <w:p>
+      <w:pPr>
+        <w:pStyle w:val="q-text"/>
+        <w:spacing w:before="0" w:beforeAutospacing="0" w:afterAutospacing="0"/>
+        <w:rPr>
+          <w:rFonts w:cstheme="minorHAnsi"/>
+          <w:b/>
+          <w:bCs/>
+          <w:color w:val="282829"/>
+          <w:sz w:val="28"/>
+          <w:szCs w:val="28"/>
+        </w:rPr>
+      </w:pPr>
+      <w:r>
+        <w:rPr>
+          <w:rFonts w:cstheme="minorHAnsi"/>
+          <w:color w:val="282829"/>
+          <w:sz w:val="28"/>
+          <w:szCs w:val="28"/>
+          <w:highlight w:val="yellow"/>
+        </w:rPr>
+        <w:t xml:space="preserve">In the context of C#, dispose is an object method invoked to execute code required for memory </w:t>
+      </w:r>
+      <w:proofErr w:type="spellStart"/>
+      <w:r>
+        <w:rPr>
+          <w:rFonts w:cstheme="minorHAnsi"/>
+          <w:color w:val="282829"/>
+          <w:sz w:val="28"/>
+          <w:szCs w:val="28"/>
+          <w:highlight w:val="yellow"/>
+        </w:rPr>
+        <w:t>cleanup</w:t>
+      </w:r>
+      <w:proofErr w:type="spellEnd"/>
+      <w:r>
+        <w:rPr>
+          <w:rFonts w:cstheme="minorHAnsi"/>
+          <w:color w:val="282829"/>
+          <w:sz w:val="28"/>
+          <w:szCs w:val="28"/>
+          <w:highlight w:val="yellow"/>
+        </w:rPr>
+        <w:t xml:space="preserve"> and release and reset unmanaged resources, such as file handles and database connections.</w:t>
+      </w:r>
+      <w:r>
+        <w:rPr>
+          <w:rFonts w:cstheme="minorHAnsi"/>
+          <w:color w:val="282829"/>
+          <w:sz w:val="28"/>
+          <w:szCs w:val="28"/>
+        </w:rPr>
+        <w:t xml:space="preserve"> Dispose improves performance and optimizes memory by releasing unmanageable objects and scarce resources, like Graphics Device Interface (GDI) handles used in applications with restricted Windows space.</w:t>
+      </w:r>
+      <w:r>
+        <w:rPr>
+          <w:rFonts w:cstheme="minorHAnsi"/>
+          <w:color w:val="282829"/>
+          <w:sz w:val="28"/>
+          <w:szCs w:val="28"/>
+        </w:rPr>
+        <w:br/>
+      </w:r>
+      <w:r>
+        <w:rPr>
+          <w:rFonts w:cstheme="minorHAnsi"/>
+          <w:color w:val="282829"/>
+          <w:sz w:val="28"/>
+          <w:szCs w:val="28"/>
+        </w:rPr>
+        <w:br/>
+        <w:t xml:space="preserve">The Dispose method, provided by the </w:t>
+      </w:r>
+      <w:proofErr w:type="spellStart"/>
+      <w:r>
+        <w:rPr>
+          <w:rFonts w:cstheme="minorHAnsi"/>
+          <w:color w:val="282829"/>
+          <w:sz w:val="28"/>
+          <w:szCs w:val="28"/>
+        </w:rPr>
+        <w:t>IDisposable</w:t>
+      </w:r>
+      <w:proofErr w:type="spellEnd"/>
+      <w:r>
+        <w:rPr>
+          <w:rFonts w:cstheme="minorHAnsi"/>
+          <w:color w:val="282829"/>
+          <w:sz w:val="28"/>
+          <w:szCs w:val="28"/>
+        </w:rPr>
+        <w:t xml:space="preserve"> interface, implements Dispose calls. The Dispose pattern is designed for timely and predictable </w:t>
+      </w:r>
+      <w:proofErr w:type="spellStart"/>
+      <w:r>
+        <w:rPr>
+          <w:rFonts w:cstheme="minorHAnsi"/>
+          <w:color w:val="282829"/>
+          <w:sz w:val="28"/>
+          <w:szCs w:val="28"/>
+        </w:rPr>
+        <w:t>cleanup</w:t>
+      </w:r>
+      <w:proofErr w:type="spellEnd"/>
+      <w:r>
+        <w:rPr>
+          <w:rFonts w:cstheme="minorHAnsi"/>
+          <w:color w:val="282829"/>
+          <w:sz w:val="28"/>
+          <w:szCs w:val="28"/>
+        </w:rPr>
+        <w:t>, prevention of temporary memory leaks and disposal of resources.</w:t>
+      </w:r>
     </w:p>
     <w:p>
       <w:pPr>

</xml_diff>

<commit_message>
OOP   Sealed class and methods
</commit_message>
<xml_diff>
--- a/DotNetCore_ReadMe.docx
+++ b/DotNetCore_ReadMe.docx
@@ -1853,6 +1853,50 @@
     </w:p>
     <w:p>
       <w:pPr>
+        <w:rPr>
+          <w:rFonts w:ascii="inherit" w:eastAsia="Times New Roman" w:hAnsi="inherit" w:cs="Segoe UI"/>
+          <w:color w:val="232629"/>
+          <w:sz w:val="23"/>
+          <w:szCs w:val="23"/>
+          <w:lang w:eastAsia="en-SG"/>
+        </w:rPr>
+      </w:pPr>
+    </w:p>
+    <w:p>
+      <w:pPr>
+        <w:rPr>
+          <w:rFonts w:ascii="inherit" w:eastAsia="Times New Roman" w:hAnsi="inherit" w:cs="Segoe UI"/>
+          <w:color w:val="232629"/>
+          <w:sz w:val="23"/>
+          <w:szCs w:val="23"/>
+          <w:lang w:eastAsia="en-SG"/>
+        </w:rPr>
+      </w:pPr>
+    </w:p>
+    <w:p>
+      <w:pPr>
+        <w:rPr>
+          <w:rFonts w:ascii="inherit" w:eastAsia="Times New Roman" w:hAnsi="inherit" w:cs="Segoe UI"/>
+          <w:color w:val="232629"/>
+          <w:sz w:val="23"/>
+          <w:szCs w:val="23"/>
+          <w:lang w:eastAsia="en-SG"/>
+        </w:rPr>
+      </w:pPr>
+    </w:p>
+    <w:p>
+      <w:pPr>
+        <w:rPr>
+          <w:rFonts w:ascii="inherit" w:eastAsia="Times New Roman" w:hAnsi="inherit" w:cs="Segoe UI"/>
+          <w:color w:val="232629"/>
+          <w:sz w:val="23"/>
+          <w:szCs w:val="23"/>
+          <w:lang w:eastAsia="en-SG"/>
+        </w:rPr>
+      </w:pPr>
+    </w:p>
+    <w:p>
+      <w:pPr>
         <w:pStyle w:val="q-text"/>
         <w:shd w:val="clear" w:color="auto" w:fill="FFFFFF"/>
         <w:spacing w:before="0" w:beforeAutospacing="0" w:after="240" w:afterAutospacing="0"/>
@@ -1875,6 +1919,7 @@
           <w:sz w:val="23"/>
           <w:szCs w:val="23"/>
         </w:rPr>
+        <w:lastRenderedPageBreak/>
         <w:t xml:space="preserve">Value </w:t>
       </w:r>
       <w:proofErr w:type="gramStart"/>
@@ -1992,7 +2037,6 @@
         <w:rPr>
           <w:noProof/>
         </w:rPr>
-        <w:lastRenderedPageBreak/>
         <w:drawing>
           <wp:inline distT="0" distB="0" distL="0" distR="0" wp14:anchorId="1B88B48E" wp14:editId="66837E88">
             <wp:extent cx="3467100" cy="1615440"/>
@@ -2984,20 +3028,6 @@
     <w:p>
       <w:pPr>
         <w:pStyle w:val="q-text"/>
-        <w:shd w:val="clear" w:color="auto" w:fill="FFFFFF"/>
-        <w:spacing w:after="240"/>
-        <w:jc w:val="both"/>
-        <w:rPr>
-          <w:rFonts w:cstheme="minorHAnsi"/>
-          <w:color w:val="282829"/>
-          <w:sz w:val="23"/>
-          <w:szCs w:val="23"/>
-        </w:rPr>
-      </w:pPr>
-    </w:p>
-    <w:p>
-      <w:pPr>
-        <w:pStyle w:val="q-text"/>
         <w:spacing w:after="240"/>
         <w:rPr>
           <w:rFonts w:cstheme="minorHAnsi"/>
@@ -3638,20 +3668,6 @@
           <w:szCs w:val="23"/>
         </w:rPr>
       </w:pPr>
-    </w:p>
-    <w:p>
-      <w:pPr>
-        <w:pStyle w:val="q-text"/>
-        <w:shd w:val="clear" w:color="auto" w:fill="FFFFFF"/>
-        <w:spacing w:after="240"/>
-        <w:jc w:val="both"/>
-        <w:rPr>
-          <w:rFonts w:asciiTheme="minorHAnsi" w:hAnsiTheme="minorHAnsi" w:cstheme="minorHAnsi"/>
-          <w:color w:val="282829"/>
-          <w:sz w:val="23"/>
-          <w:szCs w:val="23"/>
-        </w:rPr>
-      </w:pPr>
       <w:r>
         <w:rPr>
           <w:rFonts w:asciiTheme="minorHAnsi" w:hAnsiTheme="minorHAnsi" w:cstheme="minorHAnsi"/>
@@ -3975,7 +3991,6 @@
         <w:rPr>
           <w:noProof/>
         </w:rPr>
-        <w:lastRenderedPageBreak/>
         <w:drawing>
           <wp:inline distT="0" distB="0" distL="0" distR="0" wp14:anchorId="297565D3" wp14:editId="17D027D9">
             <wp:extent cx="4495800" cy="1752600"/>
@@ -4050,6 +4065,7 @@
           <w:sz w:val="23"/>
           <w:szCs w:val="23"/>
         </w:rPr>
+        <w:lastRenderedPageBreak/>
         <w:t xml:space="preserve">Default value of Reference type = Null </w:t>
       </w:r>
     </w:p>
@@ -4347,19 +4363,7 @@
           <w:szCs w:val="24"/>
           <w:lang w:eastAsia="en-SG"/>
         </w:rPr>
-        <w:t xml:space="preserve"> String objects are immutable but StringBuilder is the mutable </w:t>
-      </w:r>
-      <w:r>
-        <w:rPr>
-          <w:rFonts w:eastAsia="Times New Roman" w:cstheme="minorHAnsi"/>
-          <w:color w:val="273239"/>
-          <w:spacing w:val="2"/>
-          <w:sz w:val="24"/>
-          <w:szCs w:val="24"/>
-          <w:lang w:eastAsia="en-SG"/>
-        </w:rPr>
-        <w:lastRenderedPageBreak/>
-        <w:t>string type. It will not create a new modified instance of the current string object but do the modifications in the existing string object. The complete functionality of StringBuilder is provided by StringBuilder class which is present in </w:t>
+        <w:t xml:space="preserve"> String objects are immutable but StringBuilder is the mutable string type. It will not create a new modified instance of the current string object but do the modifications in the existing string object. The complete functionality of StringBuilder is provided by StringBuilder class which is present in </w:t>
       </w:r>
       <w:proofErr w:type="spellStart"/>
       <w:r>
@@ -4588,6 +4592,7 @@
                 <w:szCs w:val="24"/>
                 <w:lang w:eastAsia="en-SG"/>
               </w:rPr>
+              <w:lastRenderedPageBreak/>
               <w:t>Method</w:t>
             </w:r>
           </w:p>
@@ -5073,6 +5078,278 @@
           <w:szCs w:val="23"/>
         </w:rPr>
       </w:pPr>
+    </w:p>
+    <w:p>
+      <w:pPr>
+        <w:pStyle w:val="q-text"/>
+        <w:shd w:val="clear" w:color="auto" w:fill="FFFFFF"/>
+        <w:spacing w:before="0" w:beforeAutospacing="0" w:after="240" w:afterAutospacing="0"/>
+        <w:jc w:val="both"/>
+        <w:rPr>
+          <w:rFonts w:asciiTheme="minorHAnsi" w:hAnsiTheme="minorHAnsi" w:cstheme="minorHAnsi"/>
+          <w:b/>
+          <w:bCs/>
+          <w:color w:val="282829"/>
+          <w:sz w:val="23"/>
+          <w:szCs w:val="23"/>
+        </w:rPr>
+      </w:pPr>
+    </w:p>
+    <w:p>
+      <w:pPr>
+        <w:pStyle w:val="q-text"/>
+        <w:shd w:val="clear" w:color="auto" w:fill="FFFFFF"/>
+        <w:spacing w:before="0" w:beforeAutospacing="0" w:after="240" w:afterAutospacing="0"/>
+        <w:jc w:val="both"/>
+        <w:rPr>
+          <w:rFonts w:asciiTheme="minorHAnsi" w:hAnsiTheme="minorHAnsi" w:cstheme="minorHAnsi"/>
+          <w:b/>
+          <w:bCs/>
+          <w:color w:val="282829"/>
+          <w:sz w:val="23"/>
+          <w:szCs w:val="23"/>
+        </w:rPr>
+      </w:pPr>
+    </w:p>
+    <w:p>
+      <w:pPr>
+        <w:pStyle w:val="q-text"/>
+        <w:shd w:val="clear" w:color="auto" w:fill="FFFFFF"/>
+        <w:spacing w:before="0" w:beforeAutospacing="0" w:after="240" w:afterAutospacing="0"/>
+        <w:jc w:val="both"/>
+        <w:rPr>
+          <w:rFonts w:asciiTheme="minorHAnsi" w:hAnsiTheme="minorHAnsi" w:cstheme="minorHAnsi"/>
+          <w:b/>
+          <w:bCs/>
+          <w:color w:val="282829"/>
+          <w:sz w:val="23"/>
+          <w:szCs w:val="23"/>
+        </w:rPr>
+      </w:pPr>
+    </w:p>
+    <w:p>
+      <w:pPr>
+        <w:pStyle w:val="q-text"/>
+        <w:shd w:val="clear" w:color="auto" w:fill="FFFFFF"/>
+        <w:spacing w:before="0" w:beforeAutospacing="0" w:after="240" w:afterAutospacing="0"/>
+        <w:jc w:val="both"/>
+        <w:rPr>
+          <w:rFonts w:asciiTheme="minorHAnsi" w:hAnsiTheme="minorHAnsi" w:cstheme="minorHAnsi"/>
+          <w:b/>
+          <w:bCs/>
+          <w:color w:val="282829"/>
+          <w:sz w:val="23"/>
+          <w:szCs w:val="23"/>
+        </w:rPr>
+      </w:pPr>
+    </w:p>
+    <w:p>
+      <w:pPr>
+        <w:pStyle w:val="q-text"/>
+        <w:shd w:val="clear" w:color="auto" w:fill="FFFFFF"/>
+        <w:spacing w:before="0" w:beforeAutospacing="0" w:after="240" w:afterAutospacing="0"/>
+        <w:jc w:val="both"/>
+        <w:rPr>
+          <w:rFonts w:asciiTheme="minorHAnsi" w:hAnsiTheme="minorHAnsi" w:cstheme="minorHAnsi"/>
+          <w:b/>
+          <w:bCs/>
+          <w:color w:val="282829"/>
+          <w:sz w:val="23"/>
+          <w:szCs w:val="23"/>
+        </w:rPr>
+      </w:pPr>
+    </w:p>
+    <w:p>
+      <w:pPr>
+        <w:pStyle w:val="q-text"/>
+        <w:shd w:val="clear" w:color="auto" w:fill="FFFFFF"/>
+        <w:spacing w:before="0" w:beforeAutospacing="0" w:after="240" w:afterAutospacing="0"/>
+        <w:jc w:val="both"/>
+        <w:rPr>
+          <w:rFonts w:asciiTheme="minorHAnsi" w:hAnsiTheme="minorHAnsi" w:cstheme="minorHAnsi"/>
+          <w:b/>
+          <w:bCs/>
+          <w:color w:val="282829"/>
+          <w:sz w:val="23"/>
+          <w:szCs w:val="23"/>
+        </w:rPr>
+      </w:pPr>
+    </w:p>
+    <w:p>
+      <w:pPr>
+        <w:pStyle w:val="q-text"/>
+        <w:shd w:val="clear" w:color="auto" w:fill="FFFFFF"/>
+        <w:spacing w:before="0" w:beforeAutospacing="0" w:after="240" w:afterAutospacing="0"/>
+        <w:jc w:val="both"/>
+        <w:rPr>
+          <w:rFonts w:asciiTheme="minorHAnsi" w:hAnsiTheme="minorHAnsi" w:cstheme="minorHAnsi"/>
+          <w:b/>
+          <w:bCs/>
+          <w:color w:val="282829"/>
+          <w:sz w:val="23"/>
+          <w:szCs w:val="23"/>
+        </w:rPr>
+      </w:pPr>
+    </w:p>
+    <w:p>
+      <w:pPr>
+        <w:pStyle w:val="q-text"/>
+        <w:shd w:val="clear" w:color="auto" w:fill="FFFFFF"/>
+        <w:spacing w:before="0" w:beforeAutospacing="0" w:after="240" w:afterAutospacing="0"/>
+        <w:jc w:val="both"/>
+        <w:rPr>
+          <w:rFonts w:asciiTheme="minorHAnsi" w:hAnsiTheme="minorHAnsi" w:cstheme="minorHAnsi"/>
+          <w:b/>
+          <w:bCs/>
+          <w:color w:val="282829"/>
+          <w:sz w:val="23"/>
+          <w:szCs w:val="23"/>
+        </w:rPr>
+      </w:pPr>
+    </w:p>
+    <w:p>
+      <w:pPr>
+        <w:pStyle w:val="q-text"/>
+        <w:shd w:val="clear" w:color="auto" w:fill="FFFFFF"/>
+        <w:spacing w:before="0" w:beforeAutospacing="0" w:after="240" w:afterAutospacing="0"/>
+        <w:jc w:val="both"/>
+        <w:rPr>
+          <w:rFonts w:asciiTheme="minorHAnsi" w:hAnsiTheme="minorHAnsi" w:cstheme="minorHAnsi"/>
+          <w:b/>
+          <w:bCs/>
+          <w:color w:val="282829"/>
+          <w:sz w:val="23"/>
+          <w:szCs w:val="23"/>
+        </w:rPr>
+      </w:pPr>
+    </w:p>
+    <w:p>
+      <w:pPr>
+        <w:pStyle w:val="q-text"/>
+        <w:shd w:val="clear" w:color="auto" w:fill="FFFFFF"/>
+        <w:spacing w:before="0" w:beforeAutospacing="0" w:after="240" w:afterAutospacing="0"/>
+        <w:jc w:val="both"/>
+        <w:rPr>
+          <w:rFonts w:asciiTheme="minorHAnsi" w:hAnsiTheme="minorHAnsi" w:cstheme="minorHAnsi"/>
+          <w:b/>
+          <w:bCs/>
+          <w:color w:val="282829"/>
+          <w:sz w:val="23"/>
+          <w:szCs w:val="23"/>
+        </w:rPr>
+      </w:pPr>
+    </w:p>
+    <w:p>
+      <w:pPr>
+        <w:pStyle w:val="q-text"/>
+        <w:shd w:val="clear" w:color="auto" w:fill="FFFFFF"/>
+        <w:spacing w:before="0" w:beforeAutospacing="0" w:after="240" w:afterAutospacing="0"/>
+        <w:jc w:val="both"/>
+        <w:rPr>
+          <w:rFonts w:asciiTheme="minorHAnsi" w:hAnsiTheme="minorHAnsi" w:cstheme="minorHAnsi"/>
+          <w:b/>
+          <w:bCs/>
+          <w:color w:val="282829"/>
+          <w:sz w:val="23"/>
+          <w:szCs w:val="23"/>
+        </w:rPr>
+      </w:pPr>
+    </w:p>
+    <w:p>
+      <w:pPr>
+        <w:pStyle w:val="q-text"/>
+        <w:shd w:val="clear" w:color="auto" w:fill="FFFFFF"/>
+        <w:spacing w:before="0" w:beforeAutospacing="0" w:after="240" w:afterAutospacing="0"/>
+        <w:jc w:val="both"/>
+        <w:rPr>
+          <w:rFonts w:asciiTheme="minorHAnsi" w:hAnsiTheme="minorHAnsi" w:cstheme="minorHAnsi"/>
+          <w:b/>
+          <w:bCs/>
+          <w:color w:val="282829"/>
+          <w:sz w:val="23"/>
+          <w:szCs w:val="23"/>
+        </w:rPr>
+      </w:pPr>
+    </w:p>
+    <w:p>
+      <w:pPr>
+        <w:pStyle w:val="q-text"/>
+        <w:shd w:val="clear" w:color="auto" w:fill="FFFFFF"/>
+        <w:spacing w:before="0" w:beforeAutospacing="0" w:after="240" w:afterAutospacing="0"/>
+        <w:jc w:val="both"/>
+        <w:rPr>
+          <w:rFonts w:asciiTheme="minorHAnsi" w:hAnsiTheme="minorHAnsi" w:cstheme="minorHAnsi"/>
+          <w:b/>
+          <w:bCs/>
+          <w:color w:val="282829"/>
+          <w:sz w:val="23"/>
+          <w:szCs w:val="23"/>
+        </w:rPr>
+      </w:pPr>
+    </w:p>
+    <w:p>
+      <w:pPr>
+        <w:pStyle w:val="q-text"/>
+        <w:shd w:val="clear" w:color="auto" w:fill="FFFFFF"/>
+        <w:spacing w:before="0" w:beforeAutospacing="0" w:after="240" w:afterAutospacing="0"/>
+        <w:jc w:val="both"/>
+        <w:rPr>
+          <w:rFonts w:asciiTheme="minorHAnsi" w:hAnsiTheme="minorHAnsi" w:cstheme="minorHAnsi"/>
+          <w:b/>
+          <w:bCs/>
+          <w:color w:val="282829"/>
+          <w:sz w:val="23"/>
+          <w:szCs w:val="23"/>
+        </w:rPr>
+      </w:pPr>
+    </w:p>
+    <w:p>
+      <w:pPr>
+        <w:pStyle w:val="q-text"/>
+        <w:shd w:val="clear" w:color="auto" w:fill="FFFFFF"/>
+        <w:spacing w:before="0" w:beforeAutospacing="0" w:after="240" w:afterAutospacing="0"/>
+        <w:jc w:val="both"/>
+        <w:rPr>
+          <w:rFonts w:asciiTheme="minorHAnsi" w:hAnsiTheme="minorHAnsi" w:cstheme="minorHAnsi"/>
+          <w:b/>
+          <w:bCs/>
+          <w:color w:val="282829"/>
+          <w:sz w:val="23"/>
+          <w:szCs w:val="23"/>
+        </w:rPr>
+      </w:pPr>
+    </w:p>
+    <w:p>
+      <w:pPr>
+        <w:pStyle w:val="q-text"/>
+        <w:shd w:val="clear" w:color="auto" w:fill="FFFFFF"/>
+        <w:spacing w:before="0" w:beforeAutospacing="0" w:after="240" w:afterAutospacing="0"/>
+        <w:jc w:val="both"/>
+        <w:rPr>
+          <w:rFonts w:asciiTheme="minorHAnsi" w:hAnsiTheme="minorHAnsi" w:cstheme="minorHAnsi"/>
+          <w:b/>
+          <w:bCs/>
+          <w:color w:val="282829"/>
+          <w:sz w:val="23"/>
+          <w:szCs w:val="23"/>
+        </w:rPr>
+      </w:pPr>
+    </w:p>
+    <w:p>
+      <w:pPr>
+        <w:pStyle w:val="q-text"/>
+        <w:shd w:val="clear" w:color="auto" w:fill="FFFFFF"/>
+        <w:spacing w:before="0" w:beforeAutospacing="0" w:after="240" w:afterAutospacing="0"/>
+        <w:jc w:val="both"/>
+        <w:rPr>
+          <w:rFonts w:asciiTheme="minorHAnsi" w:hAnsiTheme="minorHAnsi" w:cstheme="minorHAnsi"/>
+          <w:b/>
+          <w:bCs/>
+          <w:color w:val="282829"/>
+          <w:sz w:val="23"/>
+          <w:szCs w:val="23"/>
+        </w:rPr>
+      </w:pPr>
       <w:proofErr w:type="spellStart"/>
       <w:r>
         <w:rPr>
@@ -5083,6 +5360,7 @@
           <w:sz w:val="23"/>
           <w:szCs w:val="23"/>
         </w:rPr>
+        <w:lastRenderedPageBreak/>
         <w:t>Hashtable</w:t>
       </w:r>
       <w:proofErr w:type="spellEnd"/>
@@ -5113,27 +5391,10 @@
           <w:szCs w:val="23"/>
         </w:rPr>
       </w:pPr>
-    </w:p>
-    <w:p>
-      <w:pPr>
-        <w:pStyle w:val="q-text"/>
-        <w:shd w:val="clear" w:color="auto" w:fill="FFFFFF"/>
-        <w:spacing w:before="0" w:beforeAutospacing="0" w:after="240" w:afterAutospacing="0"/>
-        <w:jc w:val="both"/>
-        <w:rPr>
-          <w:rFonts w:asciiTheme="minorHAnsi" w:hAnsiTheme="minorHAnsi" w:cstheme="minorHAnsi"/>
-          <w:b/>
-          <w:bCs/>
-          <w:color w:val="282829"/>
-          <w:sz w:val="23"/>
-          <w:szCs w:val="23"/>
-        </w:rPr>
-      </w:pPr>
       <w:r>
         <w:rPr>
           <w:noProof/>
         </w:rPr>
-        <w:lastRenderedPageBreak/>
         <w:drawing>
           <wp:inline distT="0" distB="0" distL="0" distR="0" wp14:anchorId="69DE64C9" wp14:editId="13CD510F">
             <wp:extent cx="3314700" cy="7261860"/>

</xml_diff>